<commit_message>
AZURE : DOC UPDATE
</commit_message>
<xml_diff>
--- a/Documentation/Azure.docx
+++ b/Documentation/Azure.docx
@@ -34,8 +34,6 @@
         </w:rPr>
         <w:t>()</w:t>
       </w:r>
-      <w:bookmarkStart w:id="0" w:name="_GoBack"/>
-      <w:bookmarkEnd w:id="0"/>
       <w:proofErr w:type="gramEnd"/>
     </w:p>
     <w:p>
@@ -423,6 +421,38 @@
           <w:lang w:val="en-US"/>
         </w:rPr>
       </w:pPr>
+      <w:r>
+        <w:rPr>
+          <w:rFonts w:ascii="Lucida Console" w:hAnsi="Lucida Console" w:cs="Lucida Console"/>
+          <w:color w:val="A82D00"/>
+          <w:sz w:val="18"/>
+          <w:szCs w:val="18"/>
+          <w:lang w:val="en-US"/>
+        </w:rPr>
+        <w:t xml:space="preserve"># List all VMs </w:t>
+      </w:r>
+      <w:proofErr w:type="spellStart"/>
+      <w:r>
+        <w:rPr>
+          <w:rFonts w:ascii="Lucida Console" w:hAnsi="Lucida Console" w:cs="Lucida Console"/>
+          <w:color w:val="A82D00"/>
+          <w:sz w:val="18"/>
+          <w:szCs w:val="18"/>
+          <w:lang w:val="en-US"/>
+        </w:rPr>
+        <w:t>informations</w:t>
+      </w:r>
+      <w:proofErr w:type="spellEnd"/>
+      <w:r>
+        <w:rPr>
+          <w:rFonts w:ascii="Lucida Console" w:hAnsi="Lucida Console" w:cs="Lucida Console"/>
+          <w:color w:val="A82D00"/>
+          <w:sz w:val="18"/>
+          <w:szCs w:val="18"/>
+          <w:lang w:val="en-US"/>
+        </w:rPr>
+        <w:t xml:space="preserve"> in a file</w:t>
+      </w:r>
     </w:p>
     <w:p>
       <w:pPr>
@@ -433,21 +463,195 @@
         <w:spacing w:after="0" w:line="240" w:lineRule="auto"/>
         <w:rPr>
           <w:rFonts w:ascii="Lucida Console" w:hAnsi="Lucida Console" w:cs="Lucida Console"/>
-          <w:color w:val="A82D00"/>
-          <w:sz w:val="18"/>
-          <w:szCs w:val="18"/>
-          <w:lang w:val="en-US"/>
-        </w:rPr>
-      </w:pPr>
-      <w:r>
-        <w:rPr>
-          <w:rFonts w:ascii="Lucida Console" w:hAnsi="Lucida Console" w:cs="Lucida Console"/>
-          <w:color w:val="A82D00"/>
-          <w:sz w:val="18"/>
-          <w:szCs w:val="18"/>
-          <w:lang w:val="en-US"/>
-        </w:rPr>
-        <w:t># Store all Windows VMs in an array</w:t>
+          <w:color w:val="8B0000"/>
+          <w:sz w:val="18"/>
+          <w:szCs w:val="18"/>
+          <w:lang w:val="en-US"/>
+        </w:rPr>
+      </w:pPr>
+      <w:r>
+        <w:rPr>
+          <w:rFonts w:ascii="Lucida Console" w:hAnsi="Lucida Console" w:cs="Lucida Console"/>
+          <w:color w:val="0000FF"/>
+          <w:sz w:val="18"/>
+          <w:szCs w:val="18"/>
+          <w:lang w:val="en-US"/>
+        </w:rPr>
+        <w:t>Find-</w:t>
+      </w:r>
+      <w:proofErr w:type="spellStart"/>
+      <w:r>
+        <w:rPr>
+          <w:rFonts w:ascii="Lucida Console" w:hAnsi="Lucida Console" w:cs="Lucida Console"/>
+          <w:color w:val="0000FF"/>
+          <w:sz w:val="18"/>
+          <w:szCs w:val="18"/>
+          <w:lang w:val="en-US"/>
+        </w:rPr>
+        <w:t>AzVms</w:t>
+      </w:r>
+      <w:proofErr w:type="spellEnd"/>
+      <w:r>
+        <w:rPr>
+          <w:rFonts w:ascii="Lucida Console" w:hAnsi="Lucida Console" w:cs="Lucida Console"/>
+          <w:sz w:val="18"/>
+          <w:szCs w:val="18"/>
+          <w:lang w:val="en-US"/>
+        </w:rPr>
+        <w:t xml:space="preserve"> </w:t>
+      </w:r>
+      <w:r>
+        <w:rPr>
+          <w:rFonts w:ascii="Lucida Console" w:hAnsi="Lucida Console" w:cs="Lucida Console"/>
+          <w:color w:val="000080"/>
+          <w:sz w:val="18"/>
+          <w:szCs w:val="18"/>
+          <w:lang w:val="en-US"/>
+        </w:rPr>
+        <w:t>–</w:t>
+      </w:r>
+      <w:proofErr w:type="spellStart"/>
+      <w:r>
+        <w:rPr>
+          <w:rFonts w:ascii="Lucida Console" w:hAnsi="Lucida Console" w:cs="Lucida Console"/>
+          <w:color w:val="000080"/>
+          <w:sz w:val="18"/>
+          <w:szCs w:val="18"/>
+          <w:lang w:val="en-US"/>
+        </w:rPr>
+        <w:t>SubscriptionList</w:t>
+      </w:r>
+      <w:proofErr w:type="spellEnd"/>
+      <w:r>
+        <w:rPr>
+          <w:rFonts w:ascii="Lucida Console" w:hAnsi="Lucida Console" w:cs="Lucida Console"/>
+          <w:sz w:val="18"/>
+          <w:szCs w:val="18"/>
+          <w:lang w:val="en-US"/>
+        </w:rPr>
+        <w:t xml:space="preserve"> </w:t>
+      </w:r>
+      <w:r>
+        <w:rPr>
+          <w:rFonts w:ascii="Lucida Console" w:hAnsi="Lucida Console" w:cs="Lucida Console"/>
+          <w:color w:val="FF4500"/>
+          <w:sz w:val="18"/>
+          <w:szCs w:val="18"/>
+          <w:lang w:val="en-US"/>
+        </w:rPr>
+        <w:t>$</w:t>
+      </w:r>
+      <w:proofErr w:type="spellStart"/>
+      <w:r>
+        <w:rPr>
+          <w:rFonts w:ascii="Lucida Console" w:hAnsi="Lucida Console" w:cs="Lucida Console"/>
+          <w:color w:val="FF4500"/>
+          <w:sz w:val="18"/>
+          <w:szCs w:val="18"/>
+          <w:lang w:val="en-US"/>
+        </w:rPr>
+        <w:t>IdList</w:t>
+      </w:r>
+      <w:proofErr w:type="spellEnd"/>
+      <w:r>
+        <w:rPr>
+          <w:rFonts w:ascii="Lucida Console" w:hAnsi="Lucida Console" w:cs="Lucida Console"/>
+          <w:sz w:val="18"/>
+          <w:szCs w:val="18"/>
+          <w:lang w:val="en-US"/>
+        </w:rPr>
+        <w:t xml:space="preserve"> </w:t>
+      </w:r>
+      <w:r>
+        <w:rPr>
+          <w:rFonts w:ascii="Lucida Console" w:hAnsi="Lucida Console" w:cs="Lucida Console"/>
+          <w:color w:val="000080"/>
+          <w:sz w:val="18"/>
+          <w:szCs w:val="18"/>
+          <w:lang w:val="en-US"/>
+        </w:rPr>
+        <w:t>–</w:t>
+      </w:r>
+      <w:proofErr w:type="spellStart"/>
+      <w:r>
+        <w:rPr>
+          <w:rFonts w:ascii="Lucida Console" w:hAnsi="Lucida Console" w:cs="Lucida Console"/>
+          <w:color w:val="000080"/>
+          <w:sz w:val="18"/>
+          <w:szCs w:val="18"/>
+          <w:lang w:val="en-US"/>
+        </w:rPr>
+        <w:t>ExportFilePath</w:t>
+      </w:r>
+      <w:proofErr w:type="spellEnd"/>
+      <w:r>
+        <w:rPr>
+          <w:rFonts w:ascii="Lucida Console" w:hAnsi="Lucida Console" w:cs="Lucida Console"/>
+          <w:sz w:val="18"/>
+          <w:szCs w:val="18"/>
+          <w:lang w:val="en-US"/>
+        </w:rPr>
+        <w:t xml:space="preserve"> </w:t>
+      </w:r>
+      <w:r>
+        <w:rPr>
+          <w:rFonts w:ascii="Lucida Console" w:hAnsi="Lucida Console" w:cs="Lucida Console"/>
+          <w:color w:val="FF4500"/>
+          <w:sz w:val="18"/>
+          <w:szCs w:val="18"/>
+          <w:lang w:val="en-US"/>
+        </w:rPr>
+        <w:t>$</w:t>
+      </w:r>
+      <w:proofErr w:type="spellStart"/>
+      <w:r>
+        <w:rPr>
+          <w:rFonts w:ascii="Lucida Console" w:hAnsi="Lucida Console" w:cs="Lucida Console"/>
+          <w:color w:val="FF4500"/>
+          <w:sz w:val="18"/>
+          <w:szCs w:val="18"/>
+          <w:lang w:val="en-US"/>
+        </w:rPr>
+        <w:t>ExportFilePath</w:t>
+      </w:r>
+      <w:proofErr w:type="spellEnd"/>
+      <w:r>
+        <w:rPr>
+          <w:rFonts w:ascii="Lucida Console" w:hAnsi="Lucida Console" w:cs="Lucida Console"/>
+          <w:sz w:val="18"/>
+          <w:szCs w:val="18"/>
+          <w:lang w:val="en-US"/>
+        </w:rPr>
+        <w:t xml:space="preserve"> </w:t>
+      </w:r>
+      <w:r>
+        <w:rPr>
+          <w:rFonts w:ascii="Lucida Console" w:hAnsi="Lucida Console" w:cs="Lucida Console"/>
+          <w:color w:val="000080"/>
+          <w:sz w:val="18"/>
+          <w:szCs w:val="18"/>
+          <w:lang w:val="en-US"/>
+        </w:rPr>
+        <w:t>-Delimiter</w:t>
+      </w:r>
+      <w:r>
+        <w:rPr>
+          <w:rFonts w:ascii="Lucida Console" w:hAnsi="Lucida Console" w:cs="Lucida Console"/>
+          <w:sz w:val="18"/>
+          <w:szCs w:val="18"/>
+          <w:lang w:val="en-US"/>
+        </w:rPr>
+        <w:t xml:space="preserve"> </w:t>
+      </w:r>
+      <w:r>
+        <w:rPr>
+          <w:rFonts w:ascii="Lucida Console" w:hAnsi="Lucida Console" w:cs="Lucida Console"/>
+          <w:color w:val="8B0000"/>
+          <w:sz w:val="18"/>
+          <w:szCs w:val="18"/>
+          <w:lang w:val="en-US"/>
+        </w:rPr>
+        <w:t xml:space="preserve">";" </w:t>
       </w:r>
     </w:p>
     <w:p>
@@ -459,270 +663,12 @@
         <w:spacing w:after="0" w:line="240" w:lineRule="auto"/>
         <w:rPr>
           <w:rFonts w:ascii="Lucida Console" w:hAnsi="Lucida Console" w:cs="Lucida Console"/>
-          <w:sz w:val="18"/>
-          <w:szCs w:val="18"/>
-          <w:lang w:val="en-US"/>
-        </w:rPr>
-      </w:pPr>
-      <w:r>
-        <w:rPr>
-          <w:rFonts w:ascii="Lucida Console" w:hAnsi="Lucida Console" w:cs="Lucida Console"/>
-          <w:color w:val="FF4500"/>
-          <w:sz w:val="18"/>
-          <w:szCs w:val="18"/>
-          <w:lang w:val="en-US"/>
-        </w:rPr>
-        <w:t>$</w:t>
-      </w:r>
-      <w:proofErr w:type="spellStart"/>
-      <w:r>
-        <w:rPr>
-          <w:rFonts w:ascii="Lucida Console" w:hAnsi="Lucida Console" w:cs="Lucida Console"/>
-          <w:color w:val="FF4500"/>
-          <w:sz w:val="18"/>
-          <w:szCs w:val="18"/>
-          <w:lang w:val="en-US"/>
-        </w:rPr>
-        <w:t>AzVmList</w:t>
-      </w:r>
-      <w:proofErr w:type="spellEnd"/>
-      <w:r>
-        <w:rPr>
-          <w:rFonts w:ascii="Lucida Console" w:hAnsi="Lucida Console" w:cs="Lucida Console"/>
-          <w:sz w:val="18"/>
-          <w:szCs w:val="18"/>
-          <w:lang w:val="en-US"/>
-        </w:rPr>
-        <w:t xml:space="preserve"> </w:t>
-      </w:r>
-      <w:r>
-        <w:rPr>
-          <w:rFonts w:ascii="Lucida Console" w:hAnsi="Lucida Console" w:cs="Lucida Console"/>
-          <w:color w:val="A9A9A9"/>
-          <w:sz w:val="18"/>
-          <w:szCs w:val="18"/>
-          <w:lang w:val="en-US"/>
-        </w:rPr>
-        <w:t>=</w:t>
-      </w:r>
-      <w:r>
-        <w:rPr>
-          <w:rFonts w:ascii="Lucida Console" w:hAnsi="Lucida Console" w:cs="Lucida Console"/>
-          <w:sz w:val="18"/>
-          <w:szCs w:val="18"/>
-          <w:lang w:val="en-US"/>
-        </w:rPr>
-        <w:t xml:space="preserve"> </w:t>
-      </w:r>
-      <w:r>
-        <w:rPr>
-          <w:rFonts w:ascii="Lucida Console" w:hAnsi="Lucida Console" w:cs="Lucida Console"/>
-          <w:color w:val="0000FF"/>
-          <w:sz w:val="18"/>
-          <w:szCs w:val="18"/>
-          <w:lang w:val="en-US"/>
-        </w:rPr>
-        <w:t>Find-</w:t>
-      </w:r>
-      <w:proofErr w:type="spellStart"/>
-      <w:r>
-        <w:rPr>
-          <w:rFonts w:ascii="Lucida Console" w:hAnsi="Lucida Console" w:cs="Lucida Console"/>
-          <w:color w:val="0000FF"/>
-          <w:sz w:val="18"/>
-          <w:szCs w:val="18"/>
-          <w:lang w:val="en-US"/>
-        </w:rPr>
-        <w:t>AzVms</w:t>
-      </w:r>
-      <w:proofErr w:type="spellEnd"/>
-      <w:r>
-        <w:rPr>
-          <w:rFonts w:ascii="Lucida Console" w:hAnsi="Lucida Console" w:cs="Lucida Console"/>
-          <w:sz w:val="18"/>
-          <w:szCs w:val="18"/>
-          <w:lang w:val="en-US"/>
-        </w:rPr>
-        <w:t xml:space="preserve"> </w:t>
-      </w:r>
-      <w:r>
-        <w:rPr>
-          <w:rFonts w:ascii="Lucida Console" w:hAnsi="Lucida Console" w:cs="Lucida Console"/>
-          <w:color w:val="000080"/>
-          <w:sz w:val="18"/>
-          <w:szCs w:val="18"/>
-          <w:lang w:val="en-US"/>
-        </w:rPr>
-        <w:t>–</w:t>
-      </w:r>
-      <w:proofErr w:type="spellStart"/>
-      <w:r>
-        <w:rPr>
-          <w:rFonts w:ascii="Lucida Console" w:hAnsi="Lucida Console" w:cs="Lucida Console"/>
-          <w:color w:val="000080"/>
-          <w:sz w:val="18"/>
-          <w:szCs w:val="18"/>
-          <w:lang w:val="en-US"/>
-        </w:rPr>
-        <w:t>SubscriptionList</w:t>
-      </w:r>
-      <w:proofErr w:type="spellEnd"/>
-      <w:r>
-        <w:rPr>
-          <w:rFonts w:ascii="Lucida Console" w:hAnsi="Lucida Console" w:cs="Lucida Console"/>
-          <w:sz w:val="18"/>
-          <w:szCs w:val="18"/>
-          <w:lang w:val="en-US"/>
-        </w:rPr>
-        <w:t xml:space="preserve"> </w:t>
-      </w:r>
-      <w:r>
-        <w:rPr>
-          <w:rFonts w:ascii="Lucida Console" w:hAnsi="Lucida Console" w:cs="Lucida Console"/>
-          <w:color w:val="FF4500"/>
-          <w:sz w:val="18"/>
-          <w:szCs w:val="18"/>
-          <w:lang w:val="en-US"/>
-        </w:rPr>
-        <w:t>$</w:t>
-      </w:r>
-      <w:proofErr w:type="spellStart"/>
-      <w:r>
-        <w:rPr>
-          <w:rFonts w:ascii="Lucida Console" w:hAnsi="Lucida Console" w:cs="Lucida Console"/>
-          <w:color w:val="FF4500"/>
-          <w:sz w:val="18"/>
-          <w:szCs w:val="18"/>
-          <w:lang w:val="en-US"/>
-        </w:rPr>
-        <w:t>IdList</w:t>
-      </w:r>
-      <w:proofErr w:type="spellEnd"/>
-      <w:r>
-        <w:rPr>
-          <w:rFonts w:ascii="Lucida Console" w:hAnsi="Lucida Console" w:cs="Lucida Console"/>
-          <w:sz w:val="18"/>
-          <w:szCs w:val="18"/>
-          <w:lang w:val="en-US"/>
-        </w:rPr>
-        <w:t xml:space="preserve"> </w:t>
-      </w:r>
-      <w:r>
-        <w:rPr>
-          <w:rFonts w:ascii="Lucida Console" w:hAnsi="Lucida Console" w:cs="Lucida Console"/>
-          <w:color w:val="A9A9A9"/>
-          <w:sz w:val="18"/>
-          <w:szCs w:val="18"/>
-          <w:lang w:val="en-US"/>
-        </w:rPr>
-        <w:t>|</w:t>
-      </w:r>
-      <w:r>
-        <w:rPr>
-          <w:rFonts w:ascii="Lucida Console" w:hAnsi="Lucida Console" w:cs="Lucida Console"/>
-          <w:sz w:val="18"/>
-          <w:szCs w:val="18"/>
-          <w:lang w:val="en-US"/>
-        </w:rPr>
-        <w:t xml:space="preserve"> </w:t>
-      </w:r>
-      <w:r>
-        <w:rPr>
-          <w:rFonts w:ascii="Lucida Console" w:hAnsi="Lucida Console" w:cs="Lucida Console"/>
-          <w:color w:val="0000FF"/>
-          <w:sz w:val="18"/>
-          <w:szCs w:val="18"/>
-          <w:lang w:val="en-US"/>
-        </w:rPr>
-        <w:t>Where-Object</w:t>
-      </w:r>
-      <w:r>
-        <w:rPr>
-          <w:rFonts w:ascii="Lucida Console" w:hAnsi="Lucida Console" w:cs="Lucida Console"/>
-          <w:sz w:val="18"/>
-          <w:szCs w:val="18"/>
-          <w:lang w:val="en-US"/>
-        </w:rPr>
-        <w:t xml:space="preserve"> {</w:t>
-      </w:r>
-      <w:r>
-        <w:rPr>
-          <w:rFonts w:ascii="Lucida Console" w:hAnsi="Lucida Console" w:cs="Lucida Console"/>
-          <w:color w:val="FF4500"/>
-          <w:sz w:val="18"/>
-          <w:szCs w:val="18"/>
-          <w:lang w:val="en-US"/>
-        </w:rPr>
-        <w:t>$_</w:t>
-      </w:r>
-      <w:r>
-        <w:rPr>
-          <w:rFonts w:ascii="Lucida Console" w:hAnsi="Lucida Console" w:cs="Lucida Console"/>
-          <w:color w:val="A9A9A9"/>
-          <w:sz w:val="18"/>
-          <w:szCs w:val="18"/>
-          <w:lang w:val="en-US"/>
-        </w:rPr>
-        <w:t>.</w:t>
-      </w:r>
-      <w:proofErr w:type="spellStart"/>
-      <w:r>
-        <w:rPr>
-          <w:rFonts w:ascii="Lucida Console" w:hAnsi="Lucida Console" w:cs="Lucida Console"/>
-          <w:sz w:val="18"/>
-          <w:szCs w:val="18"/>
-          <w:lang w:val="en-US"/>
-        </w:rPr>
-        <w:t>OsType</w:t>
-      </w:r>
-      <w:proofErr w:type="spellEnd"/>
-      <w:r>
-        <w:rPr>
-          <w:rFonts w:ascii="Lucida Console" w:hAnsi="Lucida Console" w:cs="Lucida Console"/>
-          <w:sz w:val="18"/>
-          <w:szCs w:val="18"/>
-          <w:lang w:val="en-US"/>
-        </w:rPr>
-        <w:t xml:space="preserve"> </w:t>
-      </w:r>
-      <w:r>
-        <w:rPr>
-          <w:rFonts w:ascii="Lucida Console" w:hAnsi="Lucida Console" w:cs="Lucida Console"/>
-          <w:color w:val="A9A9A9"/>
-          <w:sz w:val="18"/>
-          <w:szCs w:val="18"/>
-          <w:lang w:val="en-US"/>
-        </w:rPr>
-        <w:t>-EQ</w:t>
-      </w:r>
-      <w:r>
-        <w:rPr>
-          <w:rFonts w:ascii="Lucida Console" w:hAnsi="Lucida Console" w:cs="Lucida Console"/>
-          <w:sz w:val="18"/>
-          <w:szCs w:val="18"/>
-          <w:lang w:val="en-US"/>
-        </w:rPr>
-        <w:t xml:space="preserve"> </w:t>
-      </w:r>
-      <w:r>
-        <w:rPr>
-          <w:rFonts w:ascii="Lucida Console" w:hAnsi="Lucida Console" w:cs="Lucida Console"/>
-          <w:color w:val="8B0000"/>
-          <w:sz w:val="18"/>
-          <w:szCs w:val="18"/>
-          <w:lang w:val="en-US"/>
-        </w:rPr>
-        <w:t>"Windows"</w:t>
-      </w:r>
-      <w:r>
-        <w:rPr>
-          <w:rFonts w:ascii="Lucida Console" w:hAnsi="Lucida Console" w:cs="Lucida Console"/>
-          <w:sz w:val="18"/>
-          <w:szCs w:val="18"/>
-          <w:lang w:val="en-US"/>
-        </w:rPr>
-        <w:t xml:space="preserve">} </w:t>
-      </w:r>
+          <w:color w:val="A82D00"/>
+          <w:sz w:val="18"/>
+          <w:szCs w:val="18"/>
+          <w:lang w:val="en-US"/>
+        </w:rPr>
+      </w:pPr>
     </w:p>
     <w:p>
       <w:pPr>
@@ -739,6 +685,38 @@
           <w:lang w:val="en-US"/>
         </w:rPr>
       </w:pPr>
+      <w:r>
+        <w:rPr>
+          <w:rFonts w:ascii="Lucida Console" w:hAnsi="Lucida Console" w:cs="Lucida Console"/>
+          <w:color w:val="A82D00"/>
+          <w:sz w:val="18"/>
+          <w:szCs w:val="18"/>
+          <w:lang w:val="en-US"/>
+        </w:rPr>
+        <w:t xml:space="preserve"># List VMs names and </w:t>
+      </w:r>
+      <w:proofErr w:type="spellStart"/>
+      <w:r>
+        <w:rPr>
+          <w:rFonts w:ascii="Lucida Console" w:hAnsi="Lucida Console" w:cs="Lucida Console"/>
+          <w:color w:val="A82D00"/>
+          <w:sz w:val="18"/>
+          <w:szCs w:val="18"/>
+          <w:lang w:val="en-US"/>
+        </w:rPr>
+        <w:t>Ip</w:t>
+      </w:r>
+      <w:proofErr w:type="spellEnd"/>
+      <w:r>
+        <w:rPr>
+          <w:rFonts w:ascii="Lucida Console" w:hAnsi="Lucida Console" w:cs="Lucida Console"/>
+          <w:color w:val="A82D00"/>
+          <w:sz w:val="18"/>
+          <w:szCs w:val="18"/>
+          <w:lang w:val="en-US"/>
+        </w:rPr>
+        <w:t xml:space="preserve"> addresses in a file </w:t>
+      </w:r>
     </w:p>
     <w:p>
       <w:pPr>
@@ -749,43 +727,333 @@
         <w:spacing w:after="0" w:line="240" w:lineRule="auto"/>
         <w:rPr>
           <w:rFonts w:ascii="Lucida Console" w:hAnsi="Lucida Console" w:cs="Lucida Console"/>
-          <w:color w:val="A82D00"/>
-          <w:sz w:val="18"/>
-          <w:szCs w:val="18"/>
-          <w:lang w:val="en-US"/>
-        </w:rPr>
-      </w:pPr>
-      <w:r>
-        <w:rPr>
-          <w:rFonts w:ascii="Lucida Console" w:hAnsi="Lucida Console" w:cs="Lucida Console"/>
-          <w:color w:val="A82D00"/>
-          <w:sz w:val="18"/>
-          <w:szCs w:val="18"/>
-          <w:lang w:val="en-US"/>
-        </w:rPr>
-        <w:t xml:space="preserve"># List all VMs </w:t>
-      </w:r>
-      <w:proofErr w:type="spellStart"/>
-      <w:r>
-        <w:rPr>
-          <w:rFonts w:ascii="Lucida Console" w:hAnsi="Lucida Console" w:cs="Lucida Console"/>
-          <w:color w:val="A82D00"/>
-          <w:sz w:val="18"/>
-          <w:szCs w:val="18"/>
-          <w:lang w:val="en-US"/>
-        </w:rPr>
-        <w:t>informations</w:t>
-      </w:r>
-      <w:proofErr w:type="spellEnd"/>
-      <w:r>
-        <w:rPr>
-          <w:rFonts w:ascii="Lucida Console" w:hAnsi="Lucida Console" w:cs="Lucida Console"/>
-          <w:color w:val="A82D00"/>
-          <w:sz w:val="18"/>
-          <w:szCs w:val="18"/>
-          <w:lang w:val="en-US"/>
-        </w:rPr>
-        <w:t xml:space="preserve"> in a file</w:t>
+          <w:color w:val="FF4500"/>
+          <w:sz w:val="18"/>
+          <w:szCs w:val="18"/>
+          <w:lang w:val="en-US"/>
+        </w:rPr>
+      </w:pPr>
+      <w:r>
+        <w:rPr>
+          <w:rFonts w:ascii="Lucida Console" w:hAnsi="Lucida Console" w:cs="Lucida Console"/>
+          <w:color w:val="0000FF"/>
+          <w:sz w:val="18"/>
+          <w:szCs w:val="18"/>
+          <w:lang w:val="en-US"/>
+        </w:rPr>
+        <w:t>Find-</w:t>
+      </w:r>
+      <w:proofErr w:type="spellStart"/>
+      <w:r>
+        <w:rPr>
+          <w:rFonts w:ascii="Lucida Console" w:hAnsi="Lucida Console" w:cs="Lucida Console"/>
+          <w:color w:val="0000FF"/>
+          <w:sz w:val="18"/>
+          <w:szCs w:val="18"/>
+          <w:lang w:val="en-US"/>
+        </w:rPr>
+        <w:t>AzVms</w:t>
+      </w:r>
+      <w:proofErr w:type="spellEnd"/>
+      <w:r>
+        <w:rPr>
+          <w:rFonts w:ascii="Lucida Console" w:hAnsi="Lucida Console" w:cs="Lucida Console"/>
+          <w:sz w:val="18"/>
+          <w:szCs w:val="18"/>
+          <w:lang w:val="en-US"/>
+        </w:rPr>
+        <w:t xml:space="preserve"> </w:t>
+      </w:r>
+      <w:r>
+        <w:rPr>
+          <w:rFonts w:ascii="Lucida Console" w:hAnsi="Lucida Console" w:cs="Lucida Console"/>
+          <w:color w:val="000080"/>
+          <w:sz w:val="18"/>
+          <w:szCs w:val="18"/>
+          <w:lang w:val="en-US"/>
+        </w:rPr>
+        <w:t>–</w:t>
+      </w:r>
+      <w:proofErr w:type="spellStart"/>
+      <w:r>
+        <w:rPr>
+          <w:rFonts w:ascii="Lucida Console" w:hAnsi="Lucida Console" w:cs="Lucida Console"/>
+          <w:color w:val="000080"/>
+          <w:sz w:val="18"/>
+          <w:szCs w:val="18"/>
+          <w:lang w:val="en-US"/>
+        </w:rPr>
+        <w:t>SubscriptionList</w:t>
+      </w:r>
+      <w:proofErr w:type="spellEnd"/>
+      <w:r>
+        <w:rPr>
+          <w:rFonts w:ascii="Lucida Console" w:hAnsi="Lucida Console" w:cs="Lucida Console"/>
+          <w:sz w:val="18"/>
+          <w:szCs w:val="18"/>
+          <w:lang w:val="en-US"/>
+        </w:rPr>
+        <w:t xml:space="preserve"> </w:t>
+      </w:r>
+      <w:r>
+        <w:rPr>
+          <w:rFonts w:ascii="Lucida Console" w:hAnsi="Lucida Console" w:cs="Lucida Console"/>
+          <w:color w:val="FF4500"/>
+          <w:sz w:val="18"/>
+          <w:szCs w:val="18"/>
+          <w:lang w:val="en-US"/>
+        </w:rPr>
+        <w:t>$</w:t>
+      </w:r>
+      <w:proofErr w:type="spellStart"/>
+      <w:r>
+        <w:rPr>
+          <w:rFonts w:ascii="Lucida Console" w:hAnsi="Lucida Console" w:cs="Lucida Console"/>
+          <w:color w:val="FF4500"/>
+          <w:sz w:val="18"/>
+          <w:szCs w:val="18"/>
+          <w:lang w:val="en-US"/>
+        </w:rPr>
+        <w:t>IdList</w:t>
+      </w:r>
+      <w:proofErr w:type="spellEnd"/>
+      <w:r>
+        <w:rPr>
+          <w:rFonts w:ascii="Lucida Console" w:hAnsi="Lucida Console" w:cs="Lucida Console"/>
+          <w:sz w:val="18"/>
+          <w:szCs w:val="18"/>
+          <w:lang w:val="en-US"/>
+        </w:rPr>
+        <w:t xml:space="preserve"> </w:t>
+      </w:r>
+      <w:r>
+        <w:rPr>
+          <w:rFonts w:ascii="Lucida Console" w:hAnsi="Lucida Console" w:cs="Lucida Console"/>
+          <w:color w:val="A9A9A9"/>
+          <w:sz w:val="18"/>
+          <w:szCs w:val="18"/>
+          <w:lang w:val="en-US"/>
+        </w:rPr>
+        <w:t>|</w:t>
+      </w:r>
+      <w:r>
+        <w:rPr>
+          <w:rFonts w:ascii="Lucida Console" w:hAnsi="Lucida Console" w:cs="Lucida Console"/>
+          <w:sz w:val="18"/>
+          <w:szCs w:val="18"/>
+          <w:lang w:val="en-US"/>
+        </w:rPr>
+        <w:t xml:space="preserve"> </w:t>
+      </w:r>
+      <w:r>
+        <w:rPr>
+          <w:rFonts w:ascii="Lucida Console" w:hAnsi="Lucida Console" w:cs="Lucida Console"/>
+          <w:color w:val="0000FF"/>
+          <w:sz w:val="18"/>
+          <w:szCs w:val="18"/>
+          <w:lang w:val="en-US"/>
+        </w:rPr>
+        <w:t>Select-Object</w:t>
+      </w:r>
+      <w:r>
+        <w:rPr>
+          <w:rFonts w:ascii="Lucida Console" w:hAnsi="Lucida Console" w:cs="Lucida Console"/>
+          <w:sz w:val="18"/>
+          <w:szCs w:val="18"/>
+          <w:lang w:val="en-US"/>
+        </w:rPr>
+        <w:t xml:space="preserve"> </w:t>
+      </w:r>
+      <w:r>
+        <w:rPr>
+          <w:rFonts w:ascii="Lucida Console" w:hAnsi="Lucida Console" w:cs="Lucida Console"/>
+          <w:color w:val="000080"/>
+          <w:sz w:val="18"/>
+          <w:szCs w:val="18"/>
+          <w:lang w:val="en-US"/>
+        </w:rPr>
+        <w:t>-Property</w:t>
+      </w:r>
+      <w:r>
+        <w:rPr>
+          <w:rFonts w:ascii="Lucida Console" w:hAnsi="Lucida Console" w:cs="Lucida Console"/>
+          <w:sz w:val="18"/>
+          <w:szCs w:val="18"/>
+          <w:lang w:val="en-US"/>
+        </w:rPr>
+        <w:t xml:space="preserve"> </w:t>
+      </w:r>
+      <w:proofErr w:type="spellStart"/>
+      <w:r>
+        <w:rPr>
+          <w:rFonts w:ascii="Lucida Console" w:hAnsi="Lucida Console" w:cs="Lucida Console"/>
+          <w:color w:val="8A2BE2"/>
+          <w:sz w:val="18"/>
+          <w:szCs w:val="18"/>
+          <w:lang w:val="en-US"/>
+        </w:rPr>
+        <w:t>VmName</w:t>
+      </w:r>
+      <w:proofErr w:type="spellEnd"/>
+      <w:r>
+        <w:rPr>
+          <w:rFonts w:ascii="Lucida Console" w:hAnsi="Lucida Console" w:cs="Lucida Console"/>
+          <w:color w:val="A9A9A9"/>
+          <w:sz w:val="18"/>
+          <w:szCs w:val="18"/>
+          <w:lang w:val="en-US"/>
+        </w:rPr>
+        <w:t>,</w:t>
+      </w:r>
+      <w:r>
+        <w:rPr>
+          <w:rFonts w:ascii="Lucida Console" w:hAnsi="Lucida Console" w:cs="Lucida Console"/>
+          <w:sz w:val="18"/>
+          <w:szCs w:val="18"/>
+          <w:lang w:val="en-US"/>
+        </w:rPr>
+        <w:t xml:space="preserve"> </w:t>
+      </w:r>
+      <w:proofErr w:type="spellStart"/>
+      <w:r>
+        <w:rPr>
+          <w:rFonts w:ascii="Lucida Console" w:hAnsi="Lucida Console" w:cs="Lucida Console"/>
+          <w:color w:val="8A2BE2"/>
+          <w:sz w:val="18"/>
+          <w:szCs w:val="18"/>
+          <w:lang w:val="en-US"/>
+        </w:rPr>
+        <w:t>PrivateIpAddress</w:t>
+      </w:r>
+      <w:proofErr w:type="spellEnd"/>
+      <w:r>
+        <w:rPr>
+          <w:rFonts w:ascii="Lucida Console" w:hAnsi="Lucida Console" w:cs="Lucida Console"/>
+          <w:color w:val="A9A9A9"/>
+          <w:sz w:val="18"/>
+          <w:szCs w:val="18"/>
+          <w:lang w:val="en-US"/>
+        </w:rPr>
+        <w:t>,</w:t>
+      </w:r>
+      <w:r>
+        <w:rPr>
+          <w:rFonts w:ascii="Lucida Console" w:hAnsi="Lucida Console" w:cs="Lucida Console"/>
+          <w:sz w:val="18"/>
+          <w:szCs w:val="18"/>
+          <w:lang w:val="en-US"/>
+        </w:rPr>
+        <w:t xml:space="preserve"> </w:t>
+      </w:r>
+      <w:proofErr w:type="spellStart"/>
+      <w:r>
+        <w:rPr>
+          <w:rFonts w:ascii="Lucida Console" w:hAnsi="Lucida Console" w:cs="Lucida Console"/>
+          <w:color w:val="8A2BE2"/>
+          <w:sz w:val="18"/>
+          <w:szCs w:val="18"/>
+          <w:lang w:val="en-US"/>
+        </w:rPr>
+        <w:t>PublicIPAddress</w:t>
+      </w:r>
+      <w:proofErr w:type="spellEnd"/>
+      <w:r>
+        <w:rPr>
+          <w:rFonts w:ascii="Lucida Console" w:hAnsi="Lucida Console" w:cs="Lucida Console"/>
+          <w:sz w:val="18"/>
+          <w:szCs w:val="18"/>
+          <w:lang w:val="en-US"/>
+        </w:rPr>
+        <w:t xml:space="preserve"> </w:t>
+      </w:r>
+      <w:r>
+        <w:rPr>
+          <w:rFonts w:ascii="Lucida Console" w:hAnsi="Lucida Console" w:cs="Lucida Console"/>
+          <w:color w:val="A9A9A9"/>
+          <w:sz w:val="18"/>
+          <w:szCs w:val="18"/>
+          <w:lang w:val="en-US"/>
+        </w:rPr>
+        <w:t>|</w:t>
+      </w:r>
+      <w:r>
+        <w:rPr>
+          <w:rFonts w:ascii="Lucida Console" w:hAnsi="Lucida Console" w:cs="Lucida Console"/>
+          <w:sz w:val="18"/>
+          <w:szCs w:val="18"/>
+          <w:lang w:val="en-US"/>
+        </w:rPr>
+        <w:t xml:space="preserve"> </w:t>
+      </w:r>
+      <w:r>
+        <w:rPr>
+          <w:rFonts w:ascii="Lucida Console" w:hAnsi="Lucida Console" w:cs="Lucida Console"/>
+          <w:color w:val="0000FF"/>
+          <w:sz w:val="18"/>
+          <w:szCs w:val="18"/>
+          <w:lang w:val="en-US"/>
+        </w:rPr>
+        <w:t>Export-CSV</w:t>
+      </w:r>
+      <w:r>
+        <w:rPr>
+          <w:rFonts w:ascii="Lucida Console" w:hAnsi="Lucida Console" w:cs="Lucida Console"/>
+          <w:sz w:val="18"/>
+          <w:szCs w:val="18"/>
+          <w:lang w:val="en-US"/>
+        </w:rPr>
+        <w:t xml:space="preserve"> </w:t>
+      </w:r>
+      <w:r>
+        <w:rPr>
+          <w:rFonts w:ascii="Lucida Console" w:hAnsi="Lucida Console" w:cs="Lucida Console"/>
+          <w:color w:val="000080"/>
+          <w:sz w:val="18"/>
+          <w:szCs w:val="18"/>
+          <w:lang w:val="en-US"/>
+        </w:rPr>
+        <w:t>–path</w:t>
+      </w:r>
+      <w:r>
+        <w:rPr>
+          <w:rFonts w:ascii="Lucida Console" w:hAnsi="Lucida Console" w:cs="Lucida Console"/>
+          <w:sz w:val="18"/>
+          <w:szCs w:val="18"/>
+          <w:lang w:val="en-US"/>
+        </w:rPr>
+        <w:t xml:space="preserve"> </w:t>
+      </w:r>
+      <w:r>
+        <w:rPr>
+          <w:rFonts w:ascii="Lucida Console" w:hAnsi="Lucida Console" w:cs="Lucida Console"/>
+          <w:color w:val="FF4500"/>
+          <w:sz w:val="18"/>
+          <w:szCs w:val="18"/>
+          <w:lang w:val="en-US"/>
+        </w:rPr>
+        <w:t>$</w:t>
+      </w:r>
+      <w:proofErr w:type="spellStart"/>
+      <w:r>
+        <w:rPr>
+          <w:rFonts w:ascii="Lucida Console" w:hAnsi="Lucida Console" w:cs="Lucida Console"/>
+          <w:color w:val="FF4500"/>
+          <w:sz w:val="18"/>
+          <w:szCs w:val="18"/>
+          <w:lang w:val="en-US"/>
+        </w:rPr>
+        <w:t>ExportFilePath</w:t>
+      </w:r>
+      <w:proofErr w:type="spellEnd"/>
+      <w:r>
+        <w:rPr>
+          <w:rFonts w:ascii="Lucida Console" w:hAnsi="Lucida Console" w:cs="Lucida Console"/>
+          <w:color w:val="FF4500"/>
+          <w:sz w:val="18"/>
+          <w:szCs w:val="18"/>
+          <w:lang w:val="en-US"/>
+        </w:rPr>
+        <w:t xml:space="preserve"> </w:t>
       </w:r>
     </w:p>
     <w:p>
@@ -797,196 +1065,12 @@
         <w:spacing w:after="0" w:line="240" w:lineRule="auto"/>
         <w:rPr>
           <w:rFonts w:ascii="Lucida Console" w:hAnsi="Lucida Console" w:cs="Lucida Console"/>
-          <w:color w:val="8B0000"/>
-          <w:sz w:val="18"/>
-          <w:szCs w:val="18"/>
-          <w:lang w:val="en-US"/>
-        </w:rPr>
-      </w:pPr>
-      <w:r>
-        <w:rPr>
-          <w:rFonts w:ascii="Lucida Console" w:hAnsi="Lucida Console" w:cs="Lucida Console"/>
-          <w:color w:val="0000FF"/>
-          <w:sz w:val="18"/>
-          <w:szCs w:val="18"/>
-          <w:lang w:val="en-US"/>
-        </w:rPr>
-        <w:t>Find-</w:t>
-      </w:r>
-      <w:proofErr w:type="spellStart"/>
-      <w:r>
-        <w:rPr>
-          <w:rFonts w:ascii="Lucida Console" w:hAnsi="Lucida Console" w:cs="Lucida Console"/>
-          <w:color w:val="0000FF"/>
-          <w:sz w:val="18"/>
-          <w:szCs w:val="18"/>
-          <w:lang w:val="en-US"/>
-        </w:rPr>
-        <w:t>AzVms</w:t>
-      </w:r>
-      <w:proofErr w:type="spellEnd"/>
-      <w:r>
-        <w:rPr>
-          <w:rFonts w:ascii="Lucida Console" w:hAnsi="Lucida Console" w:cs="Lucida Console"/>
-          <w:sz w:val="18"/>
-          <w:szCs w:val="18"/>
-          <w:lang w:val="en-US"/>
-        </w:rPr>
-        <w:t xml:space="preserve"> </w:t>
-      </w:r>
-      <w:r>
-        <w:rPr>
-          <w:rFonts w:ascii="Lucida Console" w:hAnsi="Lucida Console" w:cs="Lucida Console"/>
-          <w:color w:val="000080"/>
-          <w:sz w:val="18"/>
-          <w:szCs w:val="18"/>
-          <w:lang w:val="en-US"/>
-        </w:rPr>
-        <w:t>–</w:t>
-      </w:r>
-      <w:proofErr w:type="spellStart"/>
-      <w:r>
-        <w:rPr>
-          <w:rFonts w:ascii="Lucida Console" w:hAnsi="Lucida Console" w:cs="Lucida Console"/>
-          <w:color w:val="000080"/>
-          <w:sz w:val="18"/>
-          <w:szCs w:val="18"/>
-          <w:lang w:val="en-US"/>
-        </w:rPr>
-        <w:t>SubscriptionList</w:t>
-      </w:r>
-      <w:proofErr w:type="spellEnd"/>
-      <w:r>
-        <w:rPr>
-          <w:rFonts w:ascii="Lucida Console" w:hAnsi="Lucida Console" w:cs="Lucida Console"/>
-          <w:sz w:val="18"/>
-          <w:szCs w:val="18"/>
-          <w:lang w:val="en-US"/>
-        </w:rPr>
-        <w:t xml:space="preserve"> </w:t>
-      </w:r>
-      <w:r>
-        <w:rPr>
-          <w:rFonts w:ascii="Lucida Console" w:hAnsi="Lucida Console" w:cs="Lucida Console"/>
-          <w:color w:val="FF4500"/>
-          <w:sz w:val="18"/>
-          <w:szCs w:val="18"/>
-          <w:lang w:val="en-US"/>
-        </w:rPr>
-        <w:t>$</w:t>
-      </w:r>
-      <w:proofErr w:type="spellStart"/>
-      <w:r>
-        <w:rPr>
-          <w:rFonts w:ascii="Lucida Console" w:hAnsi="Lucida Console" w:cs="Lucida Console"/>
-          <w:color w:val="FF4500"/>
-          <w:sz w:val="18"/>
-          <w:szCs w:val="18"/>
-          <w:lang w:val="en-US"/>
-        </w:rPr>
-        <w:t>IdList</w:t>
-      </w:r>
-      <w:proofErr w:type="spellEnd"/>
-      <w:r>
-        <w:rPr>
-          <w:rFonts w:ascii="Lucida Console" w:hAnsi="Lucida Console" w:cs="Lucida Console"/>
-          <w:sz w:val="18"/>
-          <w:szCs w:val="18"/>
-          <w:lang w:val="en-US"/>
-        </w:rPr>
-        <w:t xml:space="preserve"> </w:t>
-      </w:r>
-      <w:r>
-        <w:rPr>
-          <w:rFonts w:ascii="Lucida Console" w:hAnsi="Lucida Console" w:cs="Lucida Console"/>
-          <w:color w:val="000080"/>
-          <w:sz w:val="18"/>
-          <w:szCs w:val="18"/>
-          <w:lang w:val="en-US"/>
-        </w:rPr>
-        <w:t>–</w:t>
-      </w:r>
-      <w:proofErr w:type="spellStart"/>
-      <w:r>
-        <w:rPr>
-          <w:rFonts w:ascii="Lucida Console" w:hAnsi="Lucida Console" w:cs="Lucida Console"/>
-          <w:color w:val="000080"/>
-          <w:sz w:val="18"/>
-          <w:szCs w:val="18"/>
-          <w:lang w:val="en-US"/>
-        </w:rPr>
-        <w:t>ExportFilePath</w:t>
-      </w:r>
-      <w:proofErr w:type="spellEnd"/>
-      <w:r>
-        <w:rPr>
-          <w:rFonts w:ascii="Lucida Console" w:hAnsi="Lucida Console" w:cs="Lucida Console"/>
-          <w:sz w:val="18"/>
-          <w:szCs w:val="18"/>
-          <w:lang w:val="en-US"/>
-        </w:rPr>
-        <w:t xml:space="preserve"> </w:t>
-      </w:r>
-      <w:r>
-        <w:rPr>
-          <w:rFonts w:ascii="Lucida Console" w:hAnsi="Lucida Console" w:cs="Lucida Console"/>
-          <w:color w:val="FF4500"/>
-          <w:sz w:val="18"/>
-          <w:szCs w:val="18"/>
-          <w:lang w:val="en-US"/>
-        </w:rPr>
-        <w:t>$</w:t>
-      </w:r>
-      <w:proofErr w:type="spellStart"/>
-      <w:r>
-        <w:rPr>
-          <w:rFonts w:ascii="Lucida Console" w:hAnsi="Lucida Console" w:cs="Lucida Console"/>
-          <w:color w:val="FF4500"/>
-          <w:sz w:val="18"/>
-          <w:szCs w:val="18"/>
-          <w:lang w:val="en-US"/>
-        </w:rPr>
-        <w:t>ExportFilePath</w:t>
-      </w:r>
-      <w:proofErr w:type="spellEnd"/>
-      <w:r>
-        <w:rPr>
-          <w:rFonts w:ascii="Lucida Console" w:hAnsi="Lucida Console" w:cs="Lucida Console"/>
-          <w:sz w:val="18"/>
-          <w:szCs w:val="18"/>
-          <w:lang w:val="en-US"/>
-        </w:rPr>
-        <w:t xml:space="preserve"> </w:t>
-      </w:r>
-      <w:r>
-        <w:rPr>
-          <w:rFonts w:ascii="Lucida Console" w:hAnsi="Lucida Console" w:cs="Lucida Console"/>
-          <w:color w:val="000080"/>
-          <w:sz w:val="18"/>
-          <w:szCs w:val="18"/>
-          <w:lang w:val="en-US"/>
-        </w:rPr>
-        <w:t>-Delimiter</w:t>
-      </w:r>
-      <w:r>
-        <w:rPr>
-          <w:rFonts w:ascii="Lucida Console" w:hAnsi="Lucida Console" w:cs="Lucida Console"/>
-          <w:sz w:val="18"/>
-          <w:szCs w:val="18"/>
-          <w:lang w:val="en-US"/>
-        </w:rPr>
-        <w:t xml:space="preserve"> </w:t>
-      </w:r>
-      <w:r>
-        <w:rPr>
-          <w:rFonts w:ascii="Lucida Console" w:hAnsi="Lucida Console" w:cs="Lucida Console"/>
-          <w:color w:val="8B0000"/>
-          <w:sz w:val="18"/>
-          <w:szCs w:val="18"/>
-          <w:lang w:val="en-US"/>
-        </w:rPr>
-        <w:t xml:space="preserve">";" </w:t>
-      </w:r>
+          <w:color w:val="A82D00"/>
+          <w:sz w:val="18"/>
+          <w:szCs w:val="18"/>
+          <w:lang w:val="en-US"/>
+        </w:rPr>
+      </w:pPr>
     </w:p>
     <w:p>
       <w:pPr>
@@ -1003,6 +1087,16 @@
           <w:lang w:val="en-US"/>
         </w:rPr>
       </w:pPr>
+      <w:r>
+        <w:rPr>
+          <w:rFonts w:ascii="Lucida Console" w:hAnsi="Lucida Console" w:cs="Lucida Console"/>
+          <w:color w:val="A82D00"/>
+          <w:sz w:val="18"/>
+          <w:szCs w:val="18"/>
+          <w:lang w:val="en-US"/>
+        </w:rPr>
+        <w:t># Store all Windows VMs in an array</w:t>
+      </w:r>
     </w:p>
     <w:p>
       <w:pPr>
@@ -1013,43 +1107,269 @@
         <w:spacing w:after="0" w:line="240" w:lineRule="auto"/>
         <w:rPr>
           <w:rFonts w:ascii="Lucida Console" w:hAnsi="Lucida Console" w:cs="Lucida Console"/>
-          <w:color w:val="A82D00"/>
-          <w:sz w:val="18"/>
-          <w:szCs w:val="18"/>
-          <w:lang w:val="en-US"/>
-        </w:rPr>
-      </w:pPr>
-      <w:r>
-        <w:rPr>
-          <w:rFonts w:ascii="Lucida Console" w:hAnsi="Lucida Console" w:cs="Lucida Console"/>
-          <w:color w:val="A82D00"/>
-          <w:sz w:val="18"/>
-          <w:szCs w:val="18"/>
-          <w:lang w:val="en-US"/>
-        </w:rPr>
-        <w:t xml:space="preserve"># List VMs names and </w:t>
-      </w:r>
-      <w:proofErr w:type="spellStart"/>
-      <w:r>
-        <w:rPr>
-          <w:rFonts w:ascii="Lucida Console" w:hAnsi="Lucida Console" w:cs="Lucida Console"/>
-          <w:color w:val="A82D00"/>
-          <w:sz w:val="18"/>
-          <w:szCs w:val="18"/>
-          <w:lang w:val="en-US"/>
-        </w:rPr>
-        <w:t>Ip</w:t>
-      </w:r>
-      <w:proofErr w:type="spellEnd"/>
-      <w:r>
-        <w:rPr>
-          <w:rFonts w:ascii="Lucida Console" w:hAnsi="Lucida Console" w:cs="Lucida Console"/>
-          <w:color w:val="A82D00"/>
-          <w:sz w:val="18"/>
-          <w:szCs w:val="18"/>
-          <w:lang w:val="en-US"/>
-        </w:rPr>
-        <w:t xml:space="preserve"> addresses in a file </w:t>
+          <w:sz w:val="18"/>
+          <w:szCs w:val="18"/>
+          <w:lang w:val="en-US"/>
+        </w:rPr>
+      </w:pPr>
+      <w:r>
+        <w:rPr>
+          <w:rFonts w:ascii="Lucida Console" w:hAnsi="Lucida Console" w:cs="Lucida Console"/>
+          <w:color w:val="FF4500"/>
+          <w:sz w:val="18"/>
+          <w:szCs w:val="18"/>
+          <w:lang w:val="en-US"/>
+        </w:rPr>
+        <w:t>$</w:t>
+      </w:r>
+      <w:proofErr w:type="spellStart"/>
+      <w:r>
+        <w:rPr>
+          <w:rFonts w:ascii="Lucida Console" w:hAnsi="Lucida Console" w:cs="Lucida Console"/>
+          <w:color w:val="FF4500"/>
+          <w:sz w:val="18"/>
+          <w:szCs w:val="18"/>
+          <w:lang w:val="en-US"/>
+        </w:rPr>
+        <w:t>AzVmList</w:t>
+      </w:r>
+      <w:proofErr w:type="spellEnd"/>
+      <w:r>
+        <w:rPr>
+          <w:rFonts w:ascii="Lucida Console" w:hAnsi="Lucida Console" w:cs="Lucida Console"/>
+          <w:sz w:val="18"/>
+          <w:szCs w:val="18"/>
+          <w:lang w:val="en-US"/>
+        </w:rPr>
+        <w:t xml:space="preserve"> </w:t>
+      </w:r>
+      <w:r>
+        <w:rPr>
+          <w:rFonts w:ascii="Lucida Console" w:hAnsi="Lucida Console" w:cs="Lucida Console"/>
+          <w:color w:val="A9A9A9"/>
+          <w:sz w:val="18"/>
+          <w:szCs w:val="18"/>
+          <w:lang w:val="en-US"/>
+        </w:rPr>
+        <w:t>=</w:t>
+      </w:r>
+      <w:r>
+        <w:rPr>
+          <w:rFonts w:ascii="Lucida Console" w:hAnsi="Lucida Console" w:cs="Lucida Console"/>
+          <w:sz w:val="18"/>
+          <w:szCs w:val="18"/>
+          <w:lang w:val="en-US"/>
+        </w:rPr>
+        <w:t xml:space="preserve"> </w:t>
+      </w:r>
+      <w:r>
+        <w:rPr>
+          <w:rFonts w:ascii="Lucida Console" w:hAnsi="Lucida Console" w:cs="Lucida Console"/>
+          <w:color w:val="0000FF"/>
+          <w:sz w:val="18"/>
+          <w:szCs w:val="18"/>
+          <w:lang w:val="en-US"/>
+        </w:rPr>
+        <w:t>Find-</w:t>
+      </w:r>
+      <w:proofErr w:type="spellStart"/>
+      <w:r>
+        <w:rPr>
+          <w:rFonts w:ascii="Lucida Console" w:hAnsi="Lucida Console" w:cs="Lucida Console"/>
+          <w:color w:val="0000FF"/>
+          <w:sz w:val="18"/>
+          <w:szCs w:val="18"/>
+          <w:lang w:val="en-US"/>
+        </w:rPr>
+        <w:t>AzVms</w:t>
+      </w:r>
+      <w:proofErr w:type="spellEnd"/>
+      <w:r>
+        <w:rPr>
+          <w:rFonts w:ascii="Lucida Console" w:hAnsi="Lucida Console" w:cs="Lucida Console"/>
+          <w:sz w:val="18"/>
+          <w:szCs w:val="18"/>
+          <w:lang w:val="en-US"/>
+        </w:rPr>
+        <w:t xml:space="preserve"> </w:t>
+      </w:r>
+      <w:r>
+        <w:rPr>
+          <w:rFonts w:ascii="Lucida Console" w:hAnsi="Lucida Console" w:cs="Lucida Console"/>
+          <w:color w:val="000080"/>
+          <w:sz w:val="18"/>
+          <w:szCs w:val="18"/>
+          <w:lang w:val="en-US"/>
+        </w:rPr>
+        <w:t>–</w:t>
+      </w:r>
+      <w:proofErr w:type="spellStart"/>
+      <w:r>
+        <w:rPr>
+          <w:rFonts w:ascii="Lucida Console" w:hAnsi="Lucida Console" w:cs="Lucida Console"/>
+          <w:color w:val="000080"/>
+          <w:sz w:val="18"/>
+          <w:szCs w:val="18"/>
+          <w:lang w:val="en-US"/>
+        </w:rPr>
+        <w:t>SubscriptionList</w:t>
+      </w:r>
+      <w:proofErr w:type="spellEnd"/>
+      <w:r>
+        <w:rPr>
+          <w:rFonts w:ascii="Lucida Console" w:hAnsi="Lucida Console" w:cs="Lucida Console"/>
+          <w:sz w:val="18"/>
+          <w:szCs w:val="18"/>
+          <w:lang w:val="en-US"/>
+        </w:rPr>
+        <w:t xml:space="preserve"> </w:t>
+      </w:r>
+      <w:r>
+        <w:rPr>
+          <w:rFonts w:ascii="Lucida Console" w:hAnsi="Lucida Console" w:cs="Lucida Console"/>
+          <w:color w:val="FF4500"/>
+          <w:sz w:val="18"/>
+          <w:szCs w:val="18"/>
+          <w:lang w:val="en-US"/>
+        </w:rPr>
+        <w:t>$</w:t>
+      </w:r>
+      <w:proofErr w:type="spellStart"/>
+      <w:r>
+        <w:rPr>
+          <w:rFonts w:ascii="Lucida Console" w:hAnsi="Lucida Console" w:cs="Lucida Console"/>
+          <w:color w:val="FF4500"/>
+          <w:sz w:val="18"/>
+          <w:szCs w:val="18"/>
+          <w:lang w:val="en-US"/>
+        </w:rPr>
+        <w:t>IdList</w:t>
+      </w:r>
+      <w:proofErr w:type="spellEnd"/>
+      <w:r>
+        <w:rPr>
+          <w:rFonts w:ascii="Lucida Console" w:hAnsi="Lucida Console" w:cs="Lucida Console"/>
+          <w:sz w:val="18"/>
+          <w:szCs w:val="18"/>
+          <w:lang w:val="en-US"/>
+        </w:rPr>
+        <w:t xml:space="preserve"> </w:t>
+      </w:r>
+      <w:r>
+        <w:rPr>
+          <w:rFonts w:ascii="Lucida Console" w:hAnsi="Lucida Console" w:cs="Lucida Console"/>
+          <w:color w:val="A9A9A9"/>
+          <w:sz w:val="18"/>
+          <w:szCs w:val="18"/>
+          <w:lang w:val="en-US"/>
+        </w:rPr>
+        <w:t>|</w:t>
+      </w:r>
+      <w:r>
+        <w:rPr>
+          <w:rFonts w:ascii="Lucida Console" w:hAnsi="Lucida Console" w:cs="Lucida Console"/>
+          <w:sz w:val="18"/>
+          <w:szCs w:val="18"/>
+          <w:lang w:val="en-US"/>
+        </w:rPr>
+        <w:t xml:space="preserve"> </w:t>
+      </w:r>
+      <w:r>
+        <w:rPr>
+          <w:rFonts w:ascii="Lucida Console" w:hAnsi="Lucida Console" w:cs="Lucida Console"/>
+          <w:color w:val="0000FF"/>
+          <w:sz w:val="18"/>
+          <w:szCs w:val="18"/>
+          <w:lang w:val="en-US"/>
+        </w:rPr>
+        <w:t>Where-Object</w:t>
+      </w:r>
+      <w:r>
+        <w:rPr>
+          <w:rFonts w:ascii="Lucida Console" w:hAnsi="Lucida Console" w:cs="Lucida Console"/>
+          <w:sz w:val="18"/>
+          <w:szCs w:val="18"/>
+          <w:lang w:val="en-US"/>
+        </w:rPr>
+        <w:t xml:space="preserve"> {</w:t>
+      </w:r>
+      <w:r>
+        <w:rPr>
+          <w:rFonts w:ascii="Lucida Console" w:hAnsi="Lucida Console" w:cs="Lucida Console"/>
+          <w:color w:val="FF4500"/>
+          <w:sz w:val="18"/>
+          <w:szCs w:val="18"/>
+          <w:lang w:val="en-US"/>
+        </w:rPr>
+        <w:t>$_</w:t>
+      </w:r>
+      <w:r>
+        <w:rPr>
+          <w:rFonts w:ascii="Lucida Console" w:hAnsi="Lucida Console" w:cs="Lucida Console"/>
+          <w:color w:val="A9A9A9"/>
+          <w:sz w:val="18"/>
+          <w:szCs w:val="18"/>
+          <w:lang w:val="en-US"/>
+        </w:rPr>
+        <w:t>.</w:t>
+      </w:r>
+      <w:proofErr w:type="spellStart"/>
+      <w:r>
+        <w:rPr>
+          <w:rFonts w:ascii="Lucida Console" w:hAnsi="Lucida Console" w:cs="Lucida Console"/>
+          <w:sz w:val="18"/>
+          <w:szCs w:val="18"/>
+          <w:lang w:val="en-US"/>
+        </w:rPr>
+        <w:t>OsType</w:t>
+      </w:r>
+      <w:proofErr w:type="spellEnd"/>
+      <w:r>
+        <w:rPr>
+          <w:rFonts w:ascii="Lucida Console" w:hAnsi="Lucida Console" w:cs="Lucida Console"/>
+          <w:sz w:val="18"/>
+          <w:szCs w:val="18"/>
+          <w:lang w:val="en-US"/>
+        </w:rPr>
+        <w:t xml:space="preserve"> </w:t>
+      </w:r>
+      <w:r>
+        <w:rPr>
+          <w:rFonts w:ascii="Lucida Console" w:hAnsi="Lucida Console" w:cs="Lucida Console"/>
+          <w:color w:val="A9A9A9"/>
+          <w:sz w:val="18"/>
+          <w:szCs w:val="18"/>
+          <w:lang w:val="en-US"/>
+        </w:rPr>
+        <w:t>-EQ</w:t>
+      </w:r>
+      <w:r>
+        <w:rPr>
+          <w:rFonts w:ascii="Lucida Console" w:hAnsi="Lucida Console" w:cs="Lucida Console"/>
+          <w:sz w:val="18"/>
+          <w:szCs w:val="18"/>
+          <w:lang w:val="en-US"/>
+        </w:rPr>
+        <w:t xml:space="preserve"> </w:t>
+      </w:r>
+      <w:r>
+        <w:rPr>
+          <w:rFonts w:ascii="Lucida Console" w:hAnsi="Lucida Console" w:cs="Lucida Console"/>
+          <w:color w:val="8B0000"/>
+          <w:sz w:val="18"/>
+          <w:szCs w:val="18"/>
+          <w:lang w:val="en-US"/>
+        </w:rPr>
+        <w:t>"Windows"</w:t>
+      </w:r>
+      <w:r>
+        <w:rPr>
+          <w:rFonts w:ascii="Lucida Console" w:hAnsi="Lucida Console" w:cs="Lucida Console"/>
+          <w:sz w:val="18"/>
+          <w:szCs w:val="18"/>
+          <w:lang w:val="en-US"/>
+        </w:rPr>
+        <w:t xml:space="preserve">} </w:t>
       </w:r>
     </w:p>
     <w:p>
@@ -1061,350 +1381,14 @@
         <w:spacing w:after="0" w:line="240" w:lineRule="auto"/>
         <w:rPr>
           <w:rFonts w:ascii="Lucida Console" w:hAnsi="Lucida Console" w:cs="Lucida Console"/>
-          <w:color w:val="FF4500"/>
-          <w:sz w:val="18"/>
-          <w:szCs w:val="18"/>
-          <w:lang w:val="en-US"/>
-        </w:rPr>
-      </w:pPr>
-      <w:r>
-        <w:rPr>
-          <w:rFonts w:ascii="Lucida Console" w:hAnsi="Lucida Console" w:cs="Lucida Console"/>
-          <w:color w:val="0000FF"/>
-          <w:sz w:val="18"/>
-          <w:szCs w:val="18"/>
-          <w:lang w:val="en-US"/>
-        </w:rPr>
-        <w:t>Find-</w:t>
-      </w:r>
-      <w:proofErr w:type="spellStart"/>
-      <w:r>
-        <w:rPr>
-          <w:rFonts w:ascii="Lucida Console" w:hAnsi="Lucida Console" w:cs="Lucida Console"/>
-          <w:color w:val="0000FF"/>
-          <w:sz w:val="18"/>
-          <w:szCs w:val="18"/>
-          <w:lang w:val="en-US"/>
-        </w:rPr>
-        <w:t>AzVms</w:t>
-      </w:r>
-      <w:proofErr w:type="spellEnd"/>
-      <w:r>
-        <w:rPr>
-          <w:rFonts w:ascii="Lucida Console" w:hAnsi="Lucida Console" w:cs="Lucida Console"/>
-          <w:sz w:val="18"/>
-          <w:szCs w:val="18"/>
-          <w:lang w:val="en-US"/>
-        </w:rPr>
-        <w:t xml:space="preserve"> </w:t>
-      </w:r>
-      <w:r>
-        <w:rPr>
-          <w:rFonts w:ascii="Lucida Console" w:hAnsi="Lucida Console" w:cs="Lucida Console"/>
-          <w:color w:val="000080"/>
-          <w:sz w:val="18"/>
-          <w:szCs w:val="18"/>
-          <w:lang w:val="en-US"/>
-        </w:rPr>
-        <w:t>–</w:t>
-      </w:r>
-      <w:proofErr w:type="spellStart"/>
-      <w:r>
-        <w:rPr>
-          <w:rFonts w:ascii="Lucida Console" w:hAnsi="Lucida Console" w:cs="Lucida Console"/>
-          <w:color w:val="000080"/>
-          <w:sz w:val="18"/>
-          <w:szCs w:val="18"/>
-          <w:lang w:val="en-US"/>
-        </w:rPr>
-        <w:t>SubscriptionList</w:t>
-      </w:r>
-      <w:proofErr w:type="spellEnd"/>
-      <w:r>
-        <w:rPr>
-          <w:rFonts w:ascii="Lucida Console" w:hAnsi="Lucida Console" w:cs="Lucida Console"/>
-          <w:sz w:val="18"/>
-          <w:szCs w:val="18"/>
-          <w:lang w:val="en-US"/>
-        </w:rPr>
-        <w:t xml:space="preserve"> </w:t>
-      </w:r>
-      <w:r>
-        <w:rPr>
-          <w:rFonts w:ascii="Lucida Console" w:hAnsi="Lucida Console" w:cs="Lucida Console"/>
-          <w:color w:val="FF4500"/>
-          <w:sz w:val="18"/>
-          <w:szCs w:val="18"/>
-          <w:lang w:val="en-US"/>
-        </w:rPr>
-        <w:t>$</w:t>
-      </w:r>
-      <w:proofErr w:type="spellStart"/>
-      <w:r>
-        <w:rPr>
-          <w:rFonts w:ascii="Lucida Console" w:hAnsi="Lucida Console" w:cs="Lucida Console"/>
-          <w:color w:val="FF4500"/>
-          <w:sz w:val="18"/>
-          <w:szCs w:val="18"/>
-          <w:lang w:val="en-US"/>
-        </w:rPr>
-        <w:t>IdList</w:t>
-      </w:r>
-      <w:proofErr w:type="spellEnd"/>
-      <w:r>
-        <w:rPr>
-          <w:rFonts w:ascii="Lucida Console" w:hAnsi="Lucida Console" w:cs="Lucida Console"/>
-          <w:sz w:val="18"/>
-          <w:szCs w:val="18"/>
-          <w:lang w:val="en-US"/>
-        </w:rPr>
-        <w:t xml:space="preserve"> </w:t>
-      </w:r>
-      <w:r>
-        <w:rPr>
-          <w:rFonts w:ascii="Lucida Console" w:hAnsi="Lucida Console" w:cs="Lucida Console"/>
-          <w:color w:val="A9A9A9"/>
-          <w:sz w:val="18"/>
-          <w:szCs w:val="18"/>
-          <w:lang w:val="en-US"/>
-        </w:rPr>
-        <w:t>|</w:t>
-      </w:r>
-      <w:r>
-        <w:rPr>
-          <w:rFonts w:ascii="Lucida Console" w:hAnsi="Lucida Console" w:cs="Lucida Console"/>
-          <w:sz w:val="18"/>
-          <w:szCs w:val="18"/>
-          <w:lang w:val="en-US"/>
-        </w:rPr>
-        <w:t xml:space="preserve"> </w:t>
-      </w:r>
-      <w:r>
-        <w:rPr>
-          <w:rFonts w:ascii="Lucida Console" w:hAnsi="Lucida Console" w:cs="Lucida Console"/>
-          <w:color w:val="0000FF"/>
-          <w:sz w:val="18"/>
-          <w:szCs w:val="18"/>
-          <w:lang w:val="en-US"/>
-        </w:rPr>
-        <w:t>Select-Object</w:t>
-      </w:r>
-      <w:r>
-        <w:rPr>
-          <w:rFonts w:ascii="Lucida Console" w:hAnsi="Lucida Console" w:cs="Lucida Console"/>
-          <w:sz w:val="18"/>
-          <w:szCs w:val="18"/>
-          <w:lang w:val="en-US"/>
-        </w:rPr>
-        <w:t xml:space="preserve"> </w:t>
-      </w:r>
-      <w:r>
-        <w:rPr>
-          <w:rFonts w:ascii="Lucida Console" w:hAnsi="Lucida Console" w:cs="Lucida Console"/>
-          <w:color w:val="000080"/>
-          <w:sz w:val="18"/>
-          <w:szCs w:val="18"/>
-          <w:lang w:val="en-US"/>
-        </w:rPr>
-        <w:t>-Property</w:t>
-      </w:r>
-      <w:r>
-        <w:rPr>
-          <w:rFonts w:ascii="Lucida Console" w:hAnsi="Lucida Console" w:cs="Lucida Console"/>
-          <w:sz w:val="18"/>
-          <w:szCs w:val="18"/>
-          <w:lang w:val="en-US"/>
-        </w:rPr>
-        <w:t xml:space="preserve"> </w:t>
-      </w:r>
-      <w:proofErr w:type="spellStart"/>
-      <w:r>
-        <w:rPr>
-          <w:rFonts w:ascii="Lucida Console" w:hAnsi="Lucida Console" w:cs="Lucida Console"/>
-          <w:color w:val="8A2BE2"/>
-          <w:sz w:val="18"/>
-          <w:szCs w:val="18"/>
-          <w:lang w:val="en-US"/>
-        </w:rPr>
-        <w:t>VmName</w:t>
-      </w:r>
-      <w:proofErr w:type="spellEnd"/>
-      <w:r>
-        <w:rPr>
-          <w:rFonts w:ascii="Lucida Console" w:hAnsi="Lucida Console" w:cs="Lucida Console"/>
-          <w:color w:val="A9A9A9"/>
-          <w:sz w:val="18"/>
-          <w:szCs w:val="18"/>
-          <w:lang w:val="en-US"/>
-        </w:rPr>
-        <w:t>,</w:t>
-      </w:r>
-      <w:r>
-        <w:rPr>
-          <w:rFonts w:ascii="Lucida Console" w:hAnsi="Lucida Console" w:cs="Lucida Console"/>
-          <w:sz w:val="18"/>
-          <w:szCs w:val="18"/>
-          <w:lang w:val="en-US"/>
-        </w:rPr>
-        <w:t xml:space="preserve"> </w:t>
-      </w:r>
-      <w:proofErr w:type="spellStart"/>
-      <w:r>
-        <w:rPr>
-          <w:rFonts w:ascii="Lucida Console" w:hAnsi="Lucida Console" w:cs="Lucida Console"/>
-          <w:color w:val="8A2BE2"/>
-          <w:sz w:val="18"/>
-          <w:szCs w:val="18"/>
-          <w:lang w:val="en-US"/>
-        </w:rPr>
-        <w:t>PrivateIpAddress</w:t>
-      </w:r>
-      <w:proofErr w:type="spellEnd"/>
-      <w:r>
-        <w:rPr>
-          <w:rFonts w:ascii="Lucida Console" w:hAnsi="Lucida Console" w:cs="Lucida Console"/>
-          <w:color w:val="A9A9A9"/>
-          <w:sz w:val="18"/>
-          <w:szCs w:val="18"/>
-          <w:lang w:val="en-US"/>
-        </w:rPr>
-        <w:t>,</w:t>
-      </w:r>
-      <w:r>
-        <w:rPr>
-          <w:rFonts w:ascii="Lucida Console" w:hAnsi="Lucida Console" w:cs="Lucida Console"/>
-          <w:sz w:val="18"/>
-          <w:szCs w:val="18"/>
-          <w:lang w:val="en-US"/>
-        </w:rPr>
-        <w:t xml:space="preserve"> </w:t>
-      </w:r>
-      <w:proofErr w:type="spellStart"/>
-      <w:r>
-        <w:rPr>
-          <w:rFonts w:ascii="Lucida Console" w:hAnsi="Lucida Console" w:cs="Lucida Console"/>
-          <w:color w:val="8A2BE2"/>
-          <w:sz w:val="18"/>
-          <w:szCs w:val="18"/>
-          <w:lang w:val="en-US"/>
-        </w:rPr>
-        <w:t>PublicIPAddress</w:t>
-      </w:r>
-      <w:proofErr w:type="spellEnd"/>
-      <w:r>
-        <w:rPr>
-          <w:rFonts w:ascii="Lucida Console" w:hAnsi="Lucida Console" w:cs="Lucida Console"/>
-          <w:sz w:val="18"/>
-          <w:szCs w:val="18"/>
-          <w:lang w:val="en-US"/>
-        </w:rPr>
-        <w:t xml:space="preserve"> </w:t>
-      </w:r>
-      <w:r>
-        <w:rPr>
-          <w:rFonts w:ascii="Lucida Console" w:hAnsi="Lucida Console" w:cs="Lucida Console"/>
-          <w:color w:val="A9A9A9"/>
-          <w:sz w:val="18"/>
-          <w:szCs w:val="18"/>
-          <w:lang w:val="en-US"/>
-        </w:rPr>
-        <w:t>|</w:t>
-      </w:r>
-      <w:r>
-        <w:rPr>
-          <w:rFonts w:ascii="Lucida Console" w:hAnsi="Lucida Console" w:cs="Lucida Console"/>
-          <w:sz w:val="18"/>
-          <w:szCs w:val="18"/>
-          <w:lang w:val="en-US"/>
-        </w:rPr>
-        <w:t xml:space="preserve"> </w:t>
-      </w:r>
-      <w:r>
-        <w:rPr>
-          <w:rFonts w:ascii="Lucida Console" w:hAnsi="Lucida Console" w:cs="Lucida Console"/>
-          <w:color w:val="0000FF"/>
-          <w:sz w:val="18"/>
-          <w:szCs w:val="18"/>
-          <w:lang w:val="en-US"/>
-        </w:rPr>
-        <w:t>Export-CSV</w:t>
-      </w:r>
-      <w:r>
-        <w:rPr>
-          <w:rFonts w:ascii="Lucida Console" w:hAnsi="Lucida Console" w:cs="Lucida Console"/>
-          <w:sz w:val="18"/>
-          <w:szCs w:val="18"/>
-          <w:lang w:val="en-US"/>
-        </w:rPr>
-        <w:t xml:space="preserve"> </w:t>
-      </w:r>
-      <w:r>
-        <w:rPr>
-          <w:rFonts w:ascii="Lucida Console" w:hAnsi="Lucida Console" w:cs="Lucida Console"/>
-          <w:color w:val="000080"/>
-          <w:sz w:val="18"/>
-          <w:szCs w:val="18"/>
-          <w:lang w:val="en-US"/>
-        </w:rPr>
-        <w:t>–path</w:t>
-      </w:r>
-      <w:r>
-        <w:rPr>
-          <w:rFonts w:ascii="Lucida Console" w:hAnsi="Lucida Console" w:cs="Lucida Console"/>
-          <w:sz w:val="18"/>
-          <w:szCs w:val="18"/>
-          <w:lang w:val="en-US"/>
-        </w:rPr>
-        <w:t xml:space="preserve"> </w:t>
-      </w:r>
-      <w:r>
-        <w:rPr>
-          <w:rFonts w:ascii="Lucida Console" w:hAnsi="Lucida Console" w:cs="Lucida Console"/>
-          <w:color w:val="FF4500"/>
-          <w:sz w:val="18"/>
-          <w:szCs w:val="18"/>
-          <w:lang w:val="en-US"/>
-        </w:rPr>
-        <w:t>$</w:t>
-      </w:r>
-      <w:proofErr w:type="spellStart"/>
-      <w:r>
-        <w:rPr>
-          <w:rFonts w:ascii="Lucida Console" w:hAnsi="Lucida Console" w:cs="Lucida Console"/>
-          <w:color w:val="FF4500"/>
-          <w:sz w:val="18"/>
-          <w:szCs w:val="18"/>
-          <w:lang w:val="en-US"/>
-        </w:rPr>
-        <w:t>ExportFilePath</w:t>
-      </w:r>
-      <w:proofErr w:type="spellEnd"/>
-      <w:r>
-        <w:rPr>
-          <w:rFonts w:ascii="Lucida Console" w:hAnsi="Lucida Console" w:cs="Lucida Console"/>
-          <w:color w:val="FF4500"/>
-          <w:sz w:val="18"/>
-          <w:szCs w:val="18"/>
-          <w:lang w:val="en-US"/>
-        </w:rPr>
-        <w:t xml:space="preserve"> </w:t>
-      </w:r>
-    </w:p>
-    <w:p>
-      <w:pPr>
-        <w:shd w:val="clear" w:color="auto" w:fill="FFFFFF"/>
-        <w:autoSpaceDE w:val="0"/>
-        <w:autoSpaceDN w:val="0"/>
-        <w:adjustRightInd w:val="0"/>
-        <w:spacing w:after="0" w:line="240" w:lineRule="auto"/>
-        <w:rPr>
-          <w:rFonts w:ascii="Lucida Console" w:hAnsi="Lucida Console" w:cs="Lucida Console"/>
           <w:color w:val="A82D00"/>
           <w:sz w:val="18"/>
           <w:szCs w:val="18"/>
           <w:lang w:val="en-US"/>
         </w:rPr>
       </w:pPr>
+      <w:bookmarkStart w:id="0" w:name="_GoBack"/>
+      <w:bookmarkEnd w:id="0"/>
     </w:p>
     <w:p>
       <w:pPr>
@@ -1787,6 +1771,24 @@
           <w:lang w:val="en-US"/>
         </w:rPr>
         <w:t>virtual machines or add it to this one</w:t>
+      </w:r>
+    </w:p>
+    <w:p>
+      <w:pPr>
+        <w:pStyle w:val="Paragraphedeliste"/>
+        <w:numPr>
+          <w:ilvl w:val="0"/>
+          <w:numId w:val="1"/>
+        </w:numPr>
+        <w:rPr>
+          <w:lang w:val="en-US"/>
+        </w:rPr>
+      </w:pPr>
+      <w:r>
+        <w:rPr>
+          <w:lang w:val="en-US"/>
+        </w:rPr>
+        <w:t>Add help</w:t>
       </w:r>
     </w:p>
     <w:p>

</xml_diff>

<commit_message>
AZURE.PS1 : DOC UPDATE
</commit_message>
<xml_diff>
--- a/Documentation/Azure.docx
+++ b/Documentation/Azure.docx
@@ -1387,8 +1387,6 @@
           <w:lang w:val="en-US"/>
         </w:rPr>
       </w:pPr>
-      <w:bookmarkStart w:id="0" w:name="_GoBack"/>
-      <w:bookmarkEnd w:id="0"/>
     </w:p>
     <w:p>
       <w:pPr>
@@ -1772,6 +1770,54 @@
         </w:rPr>
         <w:t>virtual machines or add it to this one</w:t>
       </w:r>
+    </w:p>
+    <w:p>
+      <w:pPr>
+        <w:pStyle w:val="Paragraphedeliste"/>
+        <w:numPr>
+          <w:ilvl w:val="0"/>
+          <w:numId w:val="1"/>
+        </w:numPr>
+        <w:rPr>
+          <w:lang w:val="en-US"/>
+        </w:rPr>
+      </w:pPr>
+      <w:r>
+        <w:rPr>
+          <w:lang w:val="en-US"/>
+        </w:rPr>
+        <w:t xml:space="preserve">Export results as </w:t>
+      </w:r>
+      <w:proofErr w:type="spellStart"/>
+      <w:r>
+        <w:rPr>
+          <w:lang w:val="en-US"/>
+        </w:rPr>
+        <w:t>Json</w:t>
+      </w:r>
+      <w:proofErr w:type="spellEnd"/>
+      <w:r>
+        <w:rPr>
+          <w:lang w:val="en-US"/>
+        </w:rPr>
+        <w:t xml:space="preserve"> (Subscription -&gt; </w:t>
+      </w:r>
+      <w:proofErr w:type="spellStart"/>
+      <w:r>
+        <w:rPr>
+          <w:lang w:val="en-US"/>
+        </w:rPr>
+        <w:t>Vm</w:t>
+      </w:r>
+      <w:proofErr w:type="spellEnd"/>
+      <w:r>
+        <w:rPr>
+          <w:lang w:val="en-US"/>
+        </w:rPr>
+        <w:t xml:space="preserve"> -&gt; Properties -&gt; Data)</w:t>
+      </w:r>
+      <w:bookmarkStart w:id="0" w:name="_GoBack"/>
+      <w:bookmarkEnd w:id="0"/>
     </w:p>
     <w:p>
       <w:pPr>

</xml_diff>

<commit_message>
ADD JSON FORMAT FOR OUTPUT FILE - added json format - updated Documentation/Azure.docx
</commit_message>
<xml_diff>
--- a/Documentation/Azure.docx
+++ b/Documentation/Azure.docx
@@ -19,14 +19,7 @@
         <w:rPr>
           <w:lang w:val="en-US"/>
         </w:rPr>
-        <w:t>Find-</w:t>
-      </w:r>
-      <w:proofErr w:type="gramStart"/>
-      <w:r>
-        <w:rPr>
-          <w:lang w:val="en-US"/>
-        </w:rPr>
-        <w:t>AzVms.ps1</w:t>
+        <w:t>Find-AzVms.ps1</w:t>
       </w:r>
       <w:r>
         <w:rPr>
@@ -34,7 +27,6 @@
         </w:rPr>
         <w:t>()</w:t>
       </w:r>
-      <w:proofErr w:type="gramEnd"/>
     </w:p>
     <w:p>
       <w:pPr>
@@ -68,21 +60,7 @@
         <w:rPr>
           <w:lang w:val="en-US"/>
         </w:rPr>
-        <w:t xml:space="preserve">Finds </w:t>
-      </w:r>
-      <w:proofErr w:type="spellStart"/>
-      <w:r>
-        <w:rPr>
-          <w:lang w:val="en-US"/>
-        </w:rPr>
-        <w:t>informations</w:t>
-      </w:r>
-      <w:proofErr w:type="spellEnd"/>
-      <w:r>
-        <w:rPr>
-          <w:lang w:val="en-US"/>
-        </w:rPr>
-        <w:t xml:space="preserve"> about Azure Virtual Machines</w:t>
+        <w:t>Finds informations about Azure Virtual Machines</w:t>
       </w:r>
     </w:p>
     <w:p>
@@ -121,20 +99,8 @@
           <w:szCs w:val="18"/>
           <w:lang w:val="en-US"/>
         </w:rPr>
-        <w:t>$</w:t>
-      </w:r>
-      <w:proofErr w:type="spellStart"/>
-      <w:r>
-        <w:rPr>
-          <w:rFonts w:ascii="Lucida Console" w:hAnsi="Lucida Console" w:cs="Lucida Console"/>
-          <w:color w:val="FF4500"/>
-          <w:sz w:val="18"/>
-          <w:szCs w:val="18"/>
-          <w:lang w:val="en-US"/>
-        </w:rPr>
-        <w:t>idList</w:t>
-      </w:r>
-      <w:proofErr w:type="spellEnd"/>
+        <w:t>$idList</w:t>
+      </w:r>
       <w:r>
         <w:rPr>
           <w:rFonts w:ascii="Lucida Console" w:hAnsi="Lucida Console" w:cs="Lucida Console"/>
@@ -161,19 +127,8 @@
           <w:szCs w:val="18"/>
           <w:lang w:val="en-US"/>
         </w:rPr>
-        <w:t xml:space="preserve"> </w:t>
-      </w:r>
-      <w:proofErr w:type="gramStart"/>
-      <w:r>
-        <w:rPr>
-          <w:rFonts w:ascii="Lucida Console" w:hAnsi="Lucida Console" w:cs="Lucida Console"/>
-          <w:sz w:val="18"/>
-          <w:szCs w:val="18"/>
-          <w:lang w:val="en-US"/>
-        </w:rPr>
-        <w:t>@(</w:t>
-      </w:r>
-      <w:proofErr w:type="gramEnd"/>
+        <w:t xml:space="preserve"> @(</w:t>
+      </w:r>
       <w:r>
         <w:rPr>
           <w:rFonts w:ascii="Lucida Console" w:hAnsi="Lucida Console" w:cs="Lucida Console"/>
@@ -337,20 +292,8 @@
           <w:szCs w:val="18"/>
           <w:lang w:val="en-US"/>
         </w:rPr>
-        <w:t>$</w:t>
-      </w:r>
-      <w:proofErr w:type="spellStart"/>
-      <w:r>
-        <w:rPr>
-          <w:rFonts w:ascii="Lucida Console" w:hAnsi="Lucida Console" w:cs="Lucida Console"/>
-          <w:color w:val="FF4500"/>
-          <w:sz w:val="18"/>
-          <w:szCs w:val="18"/>
-          <w:lang w:val="en-US"/>
-        </w:rPr>
-        <w:t>ExportFilePath</w:t>
-      </w:r>
-      <w:proofErr w:type="spellEnd"/>
+        <w:t>$ExportFilePath</w:t>
+      </w:r>
       <w:r>
         <w:rPr>
           <w:rFonts w:ascii="Lucida Console" w:hAnsi="Lucida Console" w:cs="Lucida Console"/>
@@ -429,9 +372,8 @@
           <w:szCs w:val="18"/>
           <w:lang w:val="en-US"/>
         </w:rPr>
-        <w:t xml:space="preserve"># List all VMs </w:t>
-      </w:r>
-      <w:proofErr w:type="spellStart"/>
+        <w:t xml:space="preserve"># List all VMs informations in a </w:t>
+      </w:r>
       <w:r>
         <w:rPr>
           <w:rFonts w:ascii="Lucida Console" w:hAnsi="Lucida Console" w:cs="Lucida Console"/>
@@ -440,9 +382,8 @@
           <w:szCs w:val="18"/>
           <w:lang w:val="en-US"/>
         </w:rPr>
-        <w:t>informations</w:t>
-      </w:r>
-      <w:proofErr w:type="spellEnd"/>
+        <w:t xml:space="preserve">CSV </w:t>
+      </w:r>
       <w:r>
         <w:rPr>
           <w:rFonts w:ascii="Lucida Console" w:hAnsi="Lucida Console" w:cs="Lucida Console"/>
@@ -451,7 +392,7 @@
           <w:szCs w:val="18"/>
           <w:lang w:val="en-US"/>
         </w:rPr>
-        <w:t xml:space="preserve"> in a file</w:t>
+        <w:t>file</w:t>
       </w:r>
     </w:p>
     <w:p>
@@ -477,20 +418,8 @@
           <w:szCs w:val="18"/>
           <w:lang w:val="en-US"/>
         </w:rPr>
-        <w:t>Find-</w:t>
-      </w:r>
-      <w:proofErr w:type="spellStart"/>
-      <w:r>
-        <w:rPr>
-          <w:rFonts w:ascii="Lucida Console" w:hAnsi="Lucida Console" w:cs="Lucida Console"/>
-          <w:color w:val="0000FF"/>
-          <w:sz w:val="18"/>
-          <w:szCs w:val="18"/>
-          <w:lang w:val="en-US"/>
-        </w:rPr>
-        <w:t>AzVms</w:t>
-      </w:r>
-      <w:proofErr w:type="spellEnd"/>
+        <w:t>Find-AzVms</w:t>
+      </w:r>
       <w:r>
         <w:rPr>
           <w:rFonts w:ascii="Lucida Console" w:hAnsi="Lucida Console" w:cs="Lucida Console"/>
@@ -508,9 +437,36 @@
           <w:szCs w:val="18"/>
           <w:lang w:val="en-US"/>
         </w:rPr>
-        <w:t>–</w:t>
-      </w:r>
-      <w:proofErr w:type="spellStart"/>
+        <w:t>–SubscriptionList</w:t>
+      </w:r>
+      <w:r>
+        <w:rPr>
+          <w:rFonts w:ascii="Lucida Console" w:hAnsi="Lucida Console" w:cs="Lucida Console"/>
+          <w:sz w:val="18"/>
+          <w:szCs w:val="18"/>
+          <w:lang w:val="en-US"/>
+        </w:rPr>
+        <w:t xml:space="preserve"> </w:t>
+      </w:r>
+      <w:r>
+        <w:rPr>
+          <w:rFonts w:ascii="Lucida Console" w:hAnsi="Lucida Console" w:cs="Lucida Console"/>
+          <w:color w:val="FF4500"/>
+          <w:sz w:val="18"/>
+          <w:szCs w:val="18"/>
+          <w:lang w:val="en-US"/>
+        </w:rPr>
+        <w:t>$IdList</w:t>
+      </w:r>
+      <w:r>
+        <w:rPr>
+          <w:rFonts w:ascii="Lucida Console" w:hAnsi="Lucida Console" w:cs="Lucida Console"/>
+          <w:sz w:val="18"/>
+          <w:szCs w:val="18"/>
+          <w:lang w:val="en-US"/>
+        </w:rPr>
+        <w:t xml:space="preserve"> </w:t>
+      </w:r>
       <w:r>
         <w:rPr>
           <w:rFonts w:ascii="Lucida Console" w:hAnsi="Lucida Console" w:cs="Lucida Console"/>
@@ -519,9 +475,18 @@
           <w:szCs w:val="18"/>
           <w:lang w:val="en-US"/>
         </w:rPr>
-        <w:t>SubscriptionList</w:t>
-      </w:r>
-      <w:proofErr w:type="spellEnd"/>
+        <w:t>–ExportFile</w:t>
+      </w:r>
+      <w:r>
+        <w:rPr>
+          <w:rFonts w:ascii="Lucida Console" w:hAnsi="Lucida Console" w:cs="Lucida Console"/>
+          <w:color w:val="000080"/>
+          <w:sz w:val="18"/>
+          <w:szCs w:val="18"/>
+          <w:lang w:val="en-US"/>
+        </w:rPr>
+        <w:t>Format</w:t>
+      </w:r>
       <w:r>
         <w:rPr>
           <w:rFonts w:ascii="Lucida Console" w:hAnsi="Lucida Console" w:cs="Lucida Console"/>
@@ -539,9 +504,36 @@
           <w:szCs w:val="18"/>
           <w:lang w:val="en-US"/>
         </w:rPr>
-        <w:t>$</w:t>
-      </w:r>
-      <w:proofErr w:type="spellStart"/>
+        <w:t>“csv”</w:t>
+      </w:r>
+      <w:r>
+        <w:rPr>
+          <w:rFonts w:ascii="Lucida Console" w:hAnsi="Lucida Console" w:cs="Lucida Console"/>
+          <w:sz w:val="18"/>
+          <w:szCs w:val="18"/>
+          <w:lang w:val="en-US"/>
+        </w:rPr>
+        <w:t xml:space="preserve"> </w:t>
+      </w:r>
+      <w:r>
+        <w:rPr>
+          <w:rFonts w:ascii="Lucida Console" w:hAnsi="Lucida Console" w:cs="Lucida Console"/>
+          <w:color w:val="000080"/>
+          <w:sz w:val="18"/>
+          <w:szCs w:val="18"/>
+          <w:lang w:val="en-US"/>
+        </w:rPr>
+        <w:t>–ExportFilePath</w:t>
+      </w:r>
+      <w:r>
+        <w:rPr>
+          <w:rFonts w:ascii="Lucida Console" w:hAnsi="Lucida Console" w:cs="Lucida Console"/>
+          <w:sz w:val="18"/>
+          <w:szCs w:val="18"/>
+          <w:lang w:val="en-US"/>
+        </w:rPr>
+        <w:t xml:space="preserve"> </w:t>
+      </w:r>
       <w:r>
         <w:rPr>
           <w:rFonts w:ascii="Lucida Console" w:hAnsi="Lucida Console" w:cs="Lucida Console"/>
@@ -550,71 +542,8 @@
           <w:szCs w:val="18"/>
           <w:lang w:val="en-US"/>
         </w:rPr>
-        <w:t>IdList</w:t>
-      </w:r>
-      <w:proofErr w:type="spellEnd"/>
-      <w:r>
-        <w:rPr>
-          <w:rFonts w:ascii="Lucida Console" w:hAnsi="Lucida Console" w:cs="Lucida Console"/>
-          <w:sz w:val="18"/>
-          <w:szCs w:val="18"/>
-          <w:lang w:val="en-US"/>
-        </w:rPr>
-        <w:t xml:space="preserve"> </w:t>
-      </w:r>
-      <w:r>
-        <w:rPr>
-          <w:rFonts w:ascii="Lucida Console" w:hAnsi="Lucida Console" w:cs="Lucida Console"/>
-          <w:color w:val="000080"/>
-          <w:sz w:val="18"/>
-          <w:szCs w:val="18"/>
-          <w:lang w:val="en-US"/>
-        </w:rPr>
-        <w:t>–</w:t>
-      </w:r>
-      <w:proofErr w:type="spellStart"/>
-      <w:r>
-        <w:rPr>
-          <w:rFonts w:ascii="Lucida Console" w:hAnsi="Lucida Console" w:cs="Lucida Console"/>
-          <w:color w:val="000080"/>
-          <w:sz w:val="18"/>
-          <w:szCs w:val="18"/>
-          <w:lang w:val="en-US"/>
-        </w:rPr>
-        <w:t>ExportFilePath</w:t>
-      </w:r>
-      <w:proofErr w:type="spellEnd"/>
-      <w:r>
-        <w:rPr>
-          <w:rFonts w:ascii="Lucida Console" w:hAnsi="Lucida Console" w:cs="Lucida Console"/>
-          <w:sz w:val="18"/>
-          <w:szCs w:val="18"/>
-          <w:lang w:val="en-US"/>
-        </w:rPr>
-        <w:t xml:space="preserve"> </w:t>
-      </w:r>
-      <w:r>
-        <w:rPr>
-          <w:rFonts w:ascii="Lucida Console" w:hAnsi="Lucida Console" w:cs="Lucida Console"/>
-          <w:color w:val="FF4500"/>
-          <w:sz w:val="18"/>
-          <w:szCs w:val="18"/>
-          <w:lang w:val="en-US"/>
-        </w:rPr>
-        <w:t>$</w:t>
-      </w:r>
-      <w:proofErr w:type="spellStart"/>
-      <w:r>
-        <w:rPr>
-          <w:rFonts w:ascii="Lucida Console" w:hAnsi="Lucida Console" w:cs="Lucida Console"/>
-          <w:color w:val="FF4500"/>
-          <w:sz w:val="18"/>
-          <w:szCs w:val="18"/>
-          <w:lang w:val="en-US"/>
-        </w:rPr>
-        <w:t>ExportFilePath</w:t>
-      </w:r>
-      <w:proofErr w:type="spellEnd"/>
+        <w:t>$ExportFilePath</w:t>
+      </w:r>
       <w:r>
         <w:rPr>
           <w:rFonts w:ascii="Lucida Console" w:hAnsi="Lucida Console" w:cs="Lucida Console"/>
@@ -663,7 +592,7 @@
         <w:spacing w:after="0" w:line="240" w:lineRule="auto"/>
         <w:rPr>
           <w:rFonts w:ascii="Lucida Console" w:hAnsi="Lucida Console" w:cs="Lucida Console"/>
-          <w:color w:val="A82D00"/>
+          <w:color w:val="8B0000"/>
           <w:sz w:val="18"/>
           <w:szCs w:val="18"/>
           <w:lang w:val="en-US"/>
@@ -693,9 +622,8 @@
           <w:szCs w:val="18"/>
           <w:lang w:val="en-US"/>
         </w:rPr>
-        <w:t xml:space="preserve"># List VMs names and </w:t>
-      </w:r>
-      <w:proofErr w:type="spellStart"/>
+        <w:t xml:space="preserve"># List all VMs informations in a </w:t>
+      </w:r>
       <w:r>
         <w:rPr>
           <w:rFonts w:ascii="Lucida Console" w:hAnsi="Lucida Console" w:cs="Lucida Console"/>
@@ -704,9 +632,8 @@
           <w:szCs w:val="18"/>
           <w:lang w:val="en-US"/>
         </w:rPr>
-        <w:t>Ip</w:t>
-      </w:r>
-      <w:proofErr w:type="spellEnd"/>
+        <w:t xml:space="preserve">JSON </w:t>
+      </w:r>
       <w:r>
         <w:rPr>
           <w:rFonts w:ascii="Lucida Console" w:hAnsi="Lucida Console" w:cs="Lucida Console"/>
@@ -715,7 +642,7 @@
           <w:szCs w:val="18"/>
           <w:lang w:val="en-US"/>
         </w:rPr>
-        <w:t xml:space="preserve"> addresses in a file </w:t>
+        <w:t>file</w:t>
       </w:r>
     </w:p>
     <w:p>
@@ -741,20 +668,8 @@
           <w:szCs w:val="18"/>
           <w:lang w:val="en-US"/>
         </w:rPr>
-        <w:t>Find-</w:t>
-      </w:r>
-      <w:proofErr w:type="spellStart"/>
-      <w:r>
-        <w:rPr>
-          <w:rFonts w:ascii="Lucida Console" w:hAnsi="Lucida Console" w:cs="Lucida Console"/>
-          <w:color w:val="0000FF"/>
-          <w:sz w:val="18"/>
-          <w:szCs w:val="18"/>
-          <w:lang w:val="en-US"/>
-        </w:rPr>
-        <w:t>AzVms</w:t>
-      </w:r>
-      <w:proofErr w:type="spellEnd"/>
+        <w:t>Find-AzVms</w:t>
+      </w:r>
       <w:r>
         <w:rPr>
           <w:rFonts w:ascii="Lucida Console" w:hAnsi="Lucida Console" w:cs="Lucida Console"/>
@@ -772,9 +687,36 @@
           <w:szCs w:val="18"/>
           <w:lang w:val="en-US"/>
         </w:rPr>
-        <w:t>–</w:t>
-      </w:r>
-      <w:proofErr w:type="spellStart"/>
+        <w:t>–SubscriptionList</w:t>
+      </w:r>
+      <w:r>
+        <w:rPr>
+          <w:rFonts w:ascii="Lucida Console" w:hAnsi="Lucida Console" w:cs="Lucida Console"/>
+          <w:sz w:val="18"/>
+          <w:szCs w:val="18"/>
+          <w:lang w:val="en-US"/>
+        </w:rPr>
+        <w:t xml:space="preserve"> </w:t>
+      </w:r>
+      <w:r>
+        <w:rPr>
+          <w:rFonts w:ascii="Lucida Console" w:hAnsi="Lucida Console" w:cs="Lucida Console"/>
+          <w:color w:val="FF4500"/>
+          <w:sz w:val="18"/>
+          <w:szCs w:val="18"/>
+          <w:lang w:val="en-US"/>
+        </w:rPr>
+        <w:t>$IdList</w:t>
+      </w:r>
+      <w:r>
+        <w:rPr>
+          <w:rFonts w:ascii="Lucida Console" w:hAnsi="Lucida Console" w:cs="Lucida Console"/>
+          <w:sz w:val="18"/>
+          <w:szCs w:val="18"/>
+          <w:lang w:val="en-US"/>
+        </w:rPr>
+        <w:t xml:space="preserve"> </w:t>
+      </w:r>
       <w:r>
         <w:rPr>
           <w:rFonts w:ascii="Lucida Console" w:hAnsi="Lucida Console" w:cs="Lucida Console"/>
@@ -783,9 +725,18 @@
           <w:szCs w:val="18"/>
           <w:lang w:val="en-US"/>
         </w:rPr>
-        <w:t>SubscriptionList</w:t>
-      </w:r>
-      <w:proofErr w:type="spellEnd"/>
+        <w:t>–ExportFile</w:t>
+      </w:r>
+      <w:r>
+        <w:rPr>
+          <w:rFonts w:ascii="Lucida Console" w:hAnsi="Lucida Console" w:cs="Lucida Console"/>
+          <w:color w:val="000080"/>
+          <w:sz w:val="18"/>
+          <w:szCs w:val="18"/>
+          <w:lang w:val="en-US"/>
+        </w:rPr>
+        <w:t>Format</w:t>
+      </w:r>
       <w:r>
         <w:rPr>
           <w:rFonts w:ascii="Lucida Console" w:hAnsi="Lucida Console" w:cs="Lucida Console"/>
@@ -803,9 +754,8 @@
           <w:szCs w:val="18"/>
           <w:lang w:val="en-US"/>
         </w:rPr>
-        <w:t>$</w:t>
-      </w:r>
-      <w:proofErr w:type="spellStart"/>
+        <w:t>“</w:t>
+      </w:r>
       <w:r>
         <w:rPr>
           <w:rFonts w:ascii="Lucida Console" w:hAnsi="Lucida Console" w:cs="Lucida Console"/>
@@ -814,46 +764,17 @@
           <w:szCs w:val="18"/>
           <w:lang w:val="en-US"/>
         </w:rPr>
-        <w:t>IdList</w:t>
-      </w:r>
-      <w:proofErr w:type="spellEnd"/>
-      <w:r>
-        <w:rPr>
-          <w:rFonts w:ascii="Lucida Console" w:hAnsi="Lucida Console" w:cs="Lucida Console"/>
-          <w:sz w:val="18"/>
-          <w:szCs w:val="18"/>
-          <w:lang w:val="en-US"/>
-        </w:rPr>
-        <w:t xml:space="preserve"> </w:t>
-      </w:r>
-      <w:r>
-        <w:rPr>
-          <w:rFonts w:ascii="Lucida Console" w:hAnsi="Lucida Console" w:cs="Lucida Console"/>
-          <w:color w:val="A9A9A9"/>
-          <w:sz w:val="18"/>
-          <w:szCs w:val="18"/>
-          <w:lang w:val="en-US"/>
-        </w:rPr>
-        <w:t>|</w:t>
-      </w:r>
-      <w:r>
-        <w:rPr>
-          <w:rFonts w:ascii="Lucida Console" w:hAnsi="Lucida Console" w:cs="Lucida Console"/>
-          <w:sz w:val="18"/>
-          <w:szCs w:val="18"/>
-          <w:lang w:val="en-US"/>
-        </w:rPr>
-        <w:t xml:space="preserve"> </w:t>
-      </w:r>
-      <w:r>
-        <w:rPr>
-          <w:rFonts w:ascii="Lucida Console" w:hAnsi="Lucida Console" w:cs="Lucida Console"/>
-          <w:color w:val="0000FF"/>
-          <w:sz w:val="18"/>
-          <w:szCs w:val="18"/>
-          <w:lang w:val="en-US"/>
-        </w:rPr>
-        <w:t>Select-Object</w:t>
+        <w:t>json</w:t>
+      </w:r>
+      <w:r>
+        <w:rPr>
+          <w:rFonts w:ascii="Lucida Console" w:hAnsi="Lucida Console" w:cs="Lucida Console"/>
+          <w:color w:val="FF4500"/>
+          <w:sz w:val="18"/>
+          <w:szCs w:val="18"/>
+          <w:lang w:val="en-US"/>
+        </w:rPr>
+        <w:t>”</w:t>
       </w:r>
       <w:r>
         <w:rPr>
@@ -872,147 +793,7 @@
           <w:szCs w:val="18"/>
           <w:lang w:val="en-US"/>
         </w:rPr>
-        <w:t>-Property</w:t>
-      </w:r>
-      <w:r>
-        <w:rPr>
-          <w:rFonts w:ascii="Lucida Console" w:hAnsi="Lucida Console" w:cs="Lucida Console"/>
-          <w:sz w:val="18"/>
-          <w:szCs w:val="18"/>
-          <w:lang w:val="en-US"/>
-        </w:rPr>
-        <w:t xml:space="preserve"> </w:t>
-      </w:r>
-      <w:proofErr w:type="spellStart"/>
-      <w:r>
-        <w:rPr>
-          <w:rFonts w:ascii="Lucida Console" w:hAnsi="Lucida Console" w:cs="Lucida Console"/>
-          <w:color w:val="8A2BE2"/>
-          <w:sz w:val="18"/>
-          <w:szCs w:val="18"/>
-          <w:lang w:val="en-US"/>
-        </w:rPr>
-        <w:t>VmName</w:t>
-      </w:r>
-      <w:proofErr w:type="spellEnd"/>
-      <w:r>
-        <w:rPr>
-          <w:rFonts w:ascii="Lucida Console" w:hAnsi="Lucida Console" w:cs="Lucida Console"/>
-          <w:color w:val="A9A9A9"/>
-          <w:sz w:val="18"/>
-          <w:szCs w:val="18"/>
-          <w:lang w:val="en-US"/>
-        </w:rPr>
-        <w:t>,</w:t>
-      </w:r>
-      <w:r>
-        <w:rPr>
-          <w:rFonts w:ascii="Lucida Console" w:hAnsi="Lucida Console" w:cs="Lucida Console"/>
-          <w:sz w:val="18"/>
-          <w:szCs w:val="18"/>
-          <w:lang w:val="en-US"/>
-        </w:rPr>
-        <w:t xml:space="preserve"> </w:t>
-      </w:r>
-      <w:proofErr w:type="spellStart"/>
-      <w:r>
-        <w:rPr>
-          <w:rFonts w:ascii="Lucida Console" w:hAnsi="Lucida Console" w:cs="Lucida Console"/>
-          <w:color w:val="8A2BE2"/>
-          <w:sz w:val="18"/>
-          <w:szCs w:val="18"/>
-          <w:lang w:val="en-US"/>
-        </w:rPr>
-        <w:t>PrivateIpAddress</w:t>
-      </w:r>
-      <w:proofErr w:type="spellEnd"/>
-      <w:r>
-        <w:rPr>
-          <w:rFonts w:ascii="Lucida Console" w:hAnsi="Lucida Console" w:cs="Lucida Console"/>
-          <w:color w:val="A9A9A9"/>
-          <w:sz w:val="18"/>
-          <w:szCs w:val="18"/>
-          <w:lang w:val="en-US"/>
-        </w:rPr>
-        <w:t>,</w:t>
-      </w:r>
-      <w:r>
-        <w:rPr>
-          <w:rFonts w:ascii="Lucida Console" w:hAnsi="Lucida Console" w:cs="Lucida Console"/>
-          <w:sz w:val="18"/>
-          <w:szCs w:val="18"/>
-          <w:lang w:val="en-US"/>
-        </w:rPr>
-        <w:t xml:space="preserve"> </w:t>
-      </w:r>
-      <w:proofErr w:type="spellStart"/>
-      <w:r>
-        <w:rPr>
-          <w:rFonts w:ascii="Lucida Console" w:hAnsi="Lucida Console" w:cs="Lucida Console"/>
-          <w:color w:val="8A2BE2"/>
-          <w:sz w:val="18"/>
-          <w:szCs w:val="18"/>
-          <w:lang w:val="en-US"/>
-        </w:rPr>
-        <w:t>PublicIPAddress</w:t>
-      </w:r>
-      <w:proofErr w:type="spellEnd"/>
-      <w:r>
-        <w:rPr>
-          <w:rFonts w:ascii="Lucida Console" w:hAnsi="Lucida Console" w:cs="Lucida Console"/>
-          <w:sz w:val="18"/>
-          <w:szCs w:val="18"/>
-          <w:lang w:val="en-US"/>
-        </w:rPr>
-        <w:t xml:space="preserve"> </w:t>
-      </w:r>
-      <w:r>
-        <w:rPr>
-          <w:rFonts w:ascii="Lucida Console" w:hAnsi="Lucida Console" w:cs="Lucida Console"/>
-          <w:color w:val="A9A9A9"/>
-          <w:sz w:val="18"/>
-          <w:szCs w:val="18"/>
-          <w:lang w:val="en-US"/>
-        </w:rPr>
-        <w:t>|</w:t>
-      </w:r>
-      <w:r>
-        <w:rPr>
-          <w:rFonts w:ascii="Lucida Console" w:hAnsi="Lucida Console" w:cs="Lucida Console"/>
-          <w:sz w:val="18"/>
-          <w:szCs w:val="18"/>
-          <w:lang w:val="en-US"/>
-        </w:rPr>
-        <w:t xml:space="preserve"> </w:t>
-      </w:r>
-      <w:r>
-        <w:rPr>
-          <w:rFonts w:ascii="Lucida Console" w:hAnsi="Lucida Console" w:cs="Lucida Console"/>
-          <w:color w:val="0000FF"/>
-          <w:sz w:val="18"/>
-          <w:szCs w:val="18"/>
-          <w:lang w:val="en-US"/>
-        </w:rPr>
-        <w:t>Export-CSV</w:t>
-      </w:r>
-      <w:r>
-        <w:rPr>
-          <w:rFonts w:ascii="Lucida Console" w:hAnsi="Lucida Console" w:cs="Lucida Console"/>
-          <w:sz w:val="18"/>
-          <w:szCs w:val="18"/>
-          <w:lang w:val="en-US"/>
-        </w:rPr>
-        <w:t xml:space="preserve"> </w:t>
-      </w:r>
-      <w:r>
-        <w:rPr>
-          <w:rFonts w:ascii="Lucida Console" w:hAnsi="Lucida Console" w:cs="Lucida Console"/>
-          <w:color w:val="000080"/>
-          <w:sz w:val="18"/>
-          <w:szCs w:val="18"/>
-          <w:lang w:val="en-US"/>
-        </w:rPr>
-        <w:t>–path</w:t>
+        <w:t>–ExportFilePath</w:t>
       </w:r>
       <w:r>
         <w:rPr>
@@ -1031,29 +812,7 @@
           <w:szCs w:val="18"/>
           <w:lang w:val="en-US"/>
         </w:rPr>
-        <w:t>$</w:t>
-      </w:r>
-      <w:proofErr w:type="spellStart"/>
-      <w:r>
-        <w:rPr>
-          <w:rFonts w:ascii="Lucida Console" w:hAnsi="Lucida Console" w:cs="Lucida Console"/>
-          <w:color w:val="FF4500"/>
-          <w:sz w:val="18"/>
-          <w:szCs w:val="18"/>
-          <w:lang w:val="en-US"/>
-        </w:rPr>
-        <w:t>ExportFilePath</w:t>
-      </w:r>
-      <w:proofErr w:type="spellEnd"/>
-      <w:r>
-        <w:rPr>
-          <w:rFonts w:ascii="Lucida Console" w:hAnsi="Lucida Console" w:cs="Lucida Console"/>
-          <w:color w:val="FF4500"/>
-          <w:sz w:val="18"/>
-          <w:szCs w:val="18"/>
-          <w:lang w:val="en-US"/>
-        </w:rPr>
-        <w:t xml:space="preserve"> </w:t>
+        <w:t>$ExportFilePath</w:t>
       </w:r>
     </w:p>
     <w:p>
@@ -1095,7 +854,7 @@
           <w:szCs w:val="18"/>
           <w:lang w:val="en-US"/>
         </w:rPr>
-        <w:t># Store all Windows VMs in an array</w:t>
+        <w:t xml:space="preserve"># List VMs names and Ip addresses in a file </w:t>
       </w:r>
     </w:p>
     <w:p>
@@ -1107,22 +866,50 @@
         <w:spacing w:after="0" w:line="240" w:lineRule="auto"/>
         <w:rPr>
           <w:rFonts w:ascii="Lucida Console" w:hAnsi="Lucida Console" w:cs="Lucida Console"/>
-          <w:sz w:val="18"/>
-          <w:szCs w:val="18"/>
-          <w:lang w:val="en-US"/>
-        </w:rPr>
-      </w:pPr>
-      <w:r>
-        <w:rPr>
-          <w:rFonts w:ascii="Lucida Console" w:hAnsi="Lucida Console" w:cs="Lucida Console"/>
           <w:color w:val="FF4500"/>
           <w:sz w:val="18"/>
           <w:szCs w:val="18"/>
           <w:lang w:val="en-US"/>
         </w:rPr>
-        <w:t>$</w:t>
-      </w:r>
-      <w:proofErr w:type="spellStart"/>
+      </w:pPr>
+      <w:r>
+        <w:rPr>
+          <w:rFonts w:ascii="Lucida Console" w:hAnsi="Lucida Console" w:cs="Lucida Console"/>
+          <w:color w:val="0000FF"/>
+          <w:sz w:val="18"/>
+          <w:szCs w:val="18"/>
+          <w:lang w:val="en-US"/>
+        </w:rPr>
+        <w:t>Find-AzVms</w:t>
+      </w:r>
+      <w:r>
+        <w:rPr>
+          <w:rFonts w:ascii="Lucida Console" w:hAnsi="Lucida Console" w:cs="Lucida Console"/>
+          <w:sz w:val="18"/>
+          <w:szCs w:val="18"/>
+          <w:lang w:val="en-US"/>
+        </w:rPr>
+        <w:t xml:space="preserve"> </w:t>
+      </w:r>
+      <w:r>
+        <w:rPr>
+          <w:rFonts w:ascii="Lucida Console" w:hAnsi="Lucida Console" w:cs="Lucida Console"/>
+          <w:color w:val="000080"/>
+          <w:sz w:val="18"/>
+          <w:szCs w:val="18"/>
+          <w:lang w:val="en-US"/>
+        </w:rPr>
+        <w:t>–SubscriptionList</w:t>
+      </w:r>
+      <w:r>
+        <w:rPr>
+          <w:rFonts w:ascii="Lucida Console" w:hAnsi="Lucida Console" w:cs="Lucida Console"/>
+          <w:sz w:val="18"/>
+          <w:szCs w:val="18"/>
+          <w:lang w:val="en-US"/>
+        </w:rPr>
+        <w:t xml:space="preserve"> </w:t>
+      </w:r>
       <w:r>
         <w:rPr>
           <w:rFonts w:ascii="Lucida Console" w:hAnsi="Lucida Console" w:cs="Lucida Console"/>
@@ -1131,9 +918,8 @@
           <w:szCs w:val="18"/>
           <w:lang w:val="en-US"/>
         </w:rPr>
-        <w:t>AzVmList</w:t>
-      </w:r>
-      <w:proofErr w:type="spellEnd"/>
+        <w:t>$IdList</w:t>
+      </w:r>
       <w:r>
         <w:rPr>
           <w:rFonts w:ascii="Lucida Console" w:hAnsi="Lucida Console" w:cs="Lucida Console"/>
@@ -1151,7 +937,7 @@
           <w:szCs w:val="18"/>
           <w:lang w:val="en-US"/>
         </w:rPr>
-        <w:t>=</w:t>
+        <w:t>|</w:t>
       </w:r>
       <w:r>
         <w:rPr>
@@ -1170,9 +956,132 @@
           <w:szCs w:val="18"/>
           <w:lang w:val="en-US"/>
         </w:rPr>
-        <w:t>Find-</w:t>
-      </w:r>
-      <w:proofErr w:type="spellStart"/>
+        <w:t>Select-Object</w:t>
+      </w:r>
+      <w:r>
+        <w:rPr>
+          <w:rFonts w:ascii="Lucida Console" w:hAnsi="Lucida Console" w:cs="Lucida Console"/>
+          <w:sz w:val="18"/>
+          <w:szCs w:val="18"/>
+          <w:lang w:val="en-US"/>
+        </w:rPr>
+        <w:t xml:space="preserve"> </w:t>
+      </w:r>
+      <w:r>
+        <w:rPr>
+          <w:rFonts w:ascii="Lucida Console" w:hAnsi="Lucida Console" w:cs="Lucida Console"/>
+          <w:color w:val="000080"/>
+          <w:sz w:val="18"/>
+          <w:szCs w:val="18"/>
+          <w:lang w:val="en-US"/>
+        </w:rPr>
+        <w:t>-Property</w:t>
+      </w:r>
+      <w:r>
+        <w:rPr>
+          <w:rFonts w:ascii="Lucida Console" w:hAnsi="Lucida Console" w:cs="Lucida Console"/>
+          <w:sz w:val="18"/>
+          <w:szCs w:val="18"/>
+          <w:lang w:val="en-US"/>
+        </w:rPr>
+        <w:t xml:space="preserve"> </w:t>
+      </w:r>
+      <w:r>
+        <w:rPr>
+          <w:rFonts w:ascii="Lucida Console" w:hAnsi="Lucida Console" w:cs="Lucida Console"/>
+          <w:color w:val="8A2BE2"/>
+          <w:sz w:val="18"/>
+          <w:szCs w:val="18"/>
+          <w:lang w:val="en-US"/>
+        </w:rPr>
+        <w:t>VmName</w:t>
+      </w:r>
+      <w:r>
+        <w:rPr>
+          <w:rFonts w:ascii="Lucida Console" w:hAnsi="Lucida Console" w:cs="Lucida Console"/>
+          <w:color w:val="A9A9A9"/>
+          <w:sz w:val="18"/>
+          <w:szCs w:val="18"/>
+          <w:lang w:val="en-US"/>
+        </w:rPr>
+        <w:t>,</w:t>
+      </w:r>
+      <w:r>
+        <w:rPr>
+          <w:rFonts w:ascii="Lucida Console" w:hAnsi="Lucida Console" w:cs="Lucida Console"/>
+          <w:sz w:val="18"/>
+          <w:szCs w:val="18"/>
+          <w:lang w:val="en-US"/>
+        </w:rPr>
+        <w:t xml:space="preserve"> </w:t>
+      </w:r>
+      <w:r>
+        <w:rPr>
+          <w:rFonts w:ascii="Lucida Console" w:hAnsi="Lucida Console" w:cs="Lucida Console"/>
+          <w:color w:val="8A2BE2"/>
+          <w:sz w:val="18"/>
+          <w:szCs w:val="18"/>
+          <w:lang w:val="en-US"/>
+        </w:rPr>
+        <w:t>PrivateIpAddress</w:t>
+      </w:r>
+      <w:r>
+        <w:rPr>
+          <w:rFonts w:ascii="Lucida Console" w:hAnsi="Lucida Console" w:cs="Lucida Console"/>
+          <w:color w:val="A9A9A9"/>
+          <w:sz w:val="18"/>
+          <w:szCs w:val="18"/>
+          <w:lang w:val="en-US"/>
+        </w:rPr>
+        <w:t>,</w:t>
+      </w:r>
+      <w:r>
+        <w:rPr>
+          <w:rFonts w:ascii="Lucida Console" w:hAnsi="Lucida Console" w:cs="Lucida Console"/>
+          <w:sz w:val="18"/>
+          <w:szCs w:val="18"/>
+          <w:lang w:val="en-US"/>
+        </w:rPr>
+        <w:t xml:space="preserve"> </w:t>
+      </w:r>
+      <w:r>
+        <w:rPr>
+          <w:rFonts w:ascii="Lucida Console" w:hAnsi="Lucida Console" w:cs="Lucida Console"/>
+          <w:color w:val="8A2BE2"/>
+          <w:sz w:val="18"/>
+          <w:szCs w:val="18"/>
+          <w:lang w:val="en-US"/>
+        </w:rPr>
+        <w:t>PublicIPAddress</w:t>
+      </w:r>
+      <w:r>
+        <w:rPr>
+          <w:rFonts w:ascii="Lucida Console" w:hAnsi="Lucida Console" w:cs="Lucida Console"/>
+          <w:sz w:val="18"/>
+          <w:szCs w:val="18"/>
+          <w:lang w:val="en-US"/>
+        </w:rPr>
+        <w:t xml:space="preserve"> </w:t>
+      </w:r>
+      <w:r>
+        <w:rPr>
+          <w:rFonts w:ascii="Lucida Console" w:hAnsi="Lucida Console" w:cs="Lucida Console"/>
+          <w:color w:val="A9A9A9"/>
+          <w:sz w:val="18"/>
+          <w:szCs w:val="18"/>
+          <w:lang w:val="en-US"/>
+        </w:rPr>
+        <w:t>|</w:t>
+      </w:r>
+      <w:r>
+        <w:rPr>
+          <w:rFonts w:ascii="Lucida Console" w:hAnsi="Lucida Console" w:cs="Lucida Console"/>
+          <w:sz w:val="18"/>
+          <w:szCs w:val="18"/>
+          <w:lang w:val="en-US"/>
+        </w:rPr>
+        <w:t xml:space="preserve"> </w:t>
+      </w:r>
       <w:r>
         <w:rPr>
           <w:rFonts w:ascii="Lucida Console" w:hAnsi="Lucida Console" w:cs="Lucida Console"/>
@@ -1181,9 +1090,8 @@
           <w:szCs w:val="18"/>
           <w:lang w:val="en-US"/>
         </w:rPr>
-        <w:t>AzVms</w:t>
-      </w:r>
-      <w:proofErr w:type="spellEnd"/>
+        <w:t>Export-CSV</w:t>
+      </w:r>
       <w:r>
         <w:rPr>
           <w:rFonts w:ascii="Lucida Console" w:hAnsi="Lucida Console" w:cs="Lucida Console"/>
@@ -1201,20 +1109,8 @@
           <w:szCs w:val="18"/>
           <w:lang w:val="en-US"/>
         </w:rPr>
-        <w:t>–</w:t>
-      </w:r>
-      <w:proofErr w:type="spellStart"/>
-      <w:r>
-        <w:rPr>
-          <w:rFonts w:ascii="Lucida Console" w:hAnsi="Lucida Console" w:cs="Lucida Console"/>
-          <w:color w:val="000080"/>
-          <w:sz w:val="18"/>
-          <w:szCs w:val="18"/>
-          <w:lang w:val="en-US"/>
-        </w:rPr>
-        <w:t>SubscriptionList</w:t>
-      </w:r>
-      <w:proofErr w:type="spellEnd"/>
+        <w:t>–path</w:t>
+      </w:r>
       <w:r>
         <w:rPr>
           <w:rFonts w:ascii="Lucida Console" w:hAnsi="Lucida Console" w:cs="Lucida Console"/>
@@ -1232,144 +1128,7 @@
           <w:szCs w:val="18"/>
           <w:lang w:val="en-US"/>
         </w:rPr>
-        <w:t>$</w:t>
-      </w:r>
-      <w:proofErr w:type="spellStart"/>
-      <w:r>
-        <w:rPr>
-          <w:rFonts w:ascii="Lucida Console" w:hAnsi="Lucida Console" w:cs="Lucida Console"/>
-          <w:color w:val="FF4500"/>
-          <w:sz w:val="18"/>
-          <w:szCs w:val="18"/>
-          <w:lang w:val="en-US"/>
-        </w:rPr>
-        <w:t>IdList</w:t>
-      </w:r>
-      <w:proofErr w:type="spellEnd"/>
-      <w:r>
-        <w:rPr>
-          <w:rFonts w:ascii="Lucida Console" w:hAnsi="Lucida Console" w:cs="Lucida Console"/>
-          <w:sz w:val="18"/>
-          <w:szCs w:val="18"/>
-          <w:lang w:val="en-US"/>
-        </w:rPr>
-        <w:t xml:space="preserve"> </w:t>
-      </w:r>
-      <w:r>
-        <w:rPr>
-          <w:rFonts w:ascii="Lucida Console" w:hAnsi="Lucida Console" w:cs="Lucida Console"/>
-          <w:color w:val="A9A9A9"/>
-          <w:sz w:val="18"/>
-          <w:szCs w:val="18"/>
-          <w:lang w:val="en-US"/>
-        </w:rPr>
-        <w:t>|</w:t>
-      </w:r>
-      <w:r>
-        <w:rPr>
-          <w:rFonts w:ascii="Lucida Console" w:hAnsi="Lucida Console" w:cs="Lucida Console"/>
-          <w:sz w:val="18"/>
-          <w:szCs w:val="18"/>
-          <w:lang w:val="en-US"/>
-        </w:rPr>
-        <w:t xml:space="preserve"> </w:t>
-      </w:r>
-      <w:r>
-        <w:rPr>
-          <w:rFonts w:ascii="Lucida Console" w:hAnsi="Lucida Console" w:cs="Lucida Console"/>
-          <w:color w:val="0000FF"/>
-          <w:sz w:val="18"/>
-          <w:szCs w:val="18"/>
-          <w:lang w:val="en-US"/>
-        </w:rPr>
-        <w:t>Where-Object</w:t>
-      </w:r>
-      <w:r>
-        <w:rPr>
-          <w:rFonts w:ascii="Lucida Console" w:hAnsi="Lucida Console" w:cs="Lucida Console"/>
-          <w:sz w:val="18"/>
-          <w:szCs w:val="18"/>
-          <w:lang w:val="en-US"/>
-        </w:rPr>
-        <w:t xml:space="preserve"> {</w:t>
-      </w:r>
-      <w:r>
-        <w:rPr>
-          <w:rFonts w:ascii="Lucida Console" w:hAnsi="Lucida Console" w:cs="Lucida Console"/>
-          <w:color w:val="FF4500"/>
-          <w:sz w:val="18"/>
-          <w:szCs w:val="18"/>
-          <w:lang w:val="en-US"/>
-        </w:rPr>
-        <w:t>$_</w:t>
-      </w:r>
-      <w:r>
-        <w:rPr>
-          <w:rFonts w:ascii="Lucida Console" w:hAnsi="Lucida Console" w:cs="Lucida Console"/>
-          <w:color w:val="A9A9A9"/>
-          <w:sz w:val="18"/>
-          <w:szCs w:val="18"/>
-          <w:lang w:val="en-US"/>
-        </w:rPr>
-        <w:t>.</w:t>
-      </w:r>
-      <w:proofErr w:type="spellStart"/>
-      <w:r>
-        <w:rPr>
-          <w:rFonts w:ascii="Lucida Console" w:hAnsi="Lucida Console" w:cs="Lucida Console"/>
-          <w:sz w:val="18"/>
-          <w:szCs w:val="18"/>
-          <w:lang w:val="en-US"/>
-        </w:rPr>
-        <w:t>OsType</w:t>
-      </w:r>
-      <w:proofErr w:type="spellEnd"/>
-      <w:r>
-        <w:rPr>
-          <w:rFonts w:ascii="Lucida Console" w:hAnsi="Lucida Console" w:cs="Lucida Console"/>
-          <w:sz w:val="18"/>
-          <w:szCs w:val="18"/>
-          <w:lang w:val="en-US"/>
-        </w:rPr>
-        <w:t xml:space="preserve"> </w:t>
-      </w:r>
-      <w:r>
-        <w:rPr>
-          <w:rFonts w:ascii="Lucida Console" w:hAnsi="Lucida Console" w:cs="Lucida Console"/>
-          <w:color w:val="A9A9A9"/>
-          <w:sz w:val="18"/>
-          <w:szCs w:val="18"/>
-          <w:lang w:val="en-US"/>
-        </w:rPr>
-        <w:t>-EQ</w:t>
-      </w:r>
-      <w:r>
-        <w:rPr>
-          <w:rFonts w:ascii="Lucida Console" w:hAnsi="Lucida Console" w:cs="Lucida Console"/>
-          <w:sz w:val="18"/>
-          <w:szCs w:val="18"/>
-          <w:lang w:val="en-US"/>
-        </w:rPr>
-        <w:t xml:space="preserve"> </w:t>
-      </w:r>
-      <w:r>
-        <w:rPr>
-          <w:rFonts w:ascii="Lucida Console" w:hAnsi="Lucida Console" w:cs="Lucida Console"/>
-          <w:color w:val="8B0000"/>
-          <w:sz w:val="18"/>
-          <w:szCs w:val="18"/>
-          <w:lang w:val="en-US"/>
-        </w:rPr>
-        <w:t>"Windows"</w:t>
-      </w:r>
-      <w:r>
-        <w:rPr>
-          <w:rFonts w:ascii="Lucida Console" w:hAnsi="Lucida Console" w:cs="Lucida Console"/>
-          <w:sz w:val="18"/>
-          <w:szCs w:val="18"/>
-          <w:lang w:val="en-US"/>
-        </w:rPr>
-        <w:t xml:space="preserve">} </w:t>
+        <w:t xml:space="preserve">$ExportFilePath </w:t>
       </w:r>
     </w:p>
     <w:p>
@@ -1390,6 +1149,263 @@
     </w:p>
     <w:p>
       <w:pPr>
+        <w:shd w:val="clear" w:color="auto" w:fill="FFFFFF"/>
+        <w:autoSpaceDE w:val="0"/>
+        <w:autoSpaceDN w:val="0"/>
+        <w:adjustRightInd w:val="0"/>
+        <w:spacing w:after="0" w:line="240" w:lineRule="auto"/>
+        <w:rPr>
+          <w:rFonts w:ascii="Lucida Console" w:hAnsi="Lucida Console" w:cs="Lucida Console"/>
+          <w:color w:val="A82D00"/>
+          <w:sz w:val="18"/>
+          <w:szCs w:val="18"/>
+          <w:lang w:val="en-US"/>
+        </w:rPr>
+      </w:pPr>
+      <w:r>
+        <w:rPr>
+          <w:rFonts w:ascii="Lucida Console" w:hAnsi="Lucida Console" w:cs="Lucida Console"/>
+          <w:color w:val="A82D00"/>
+          <w:sz w:val="18"/>
+          <w:szCs w:val="18"/>
+          <w:lang w:val="en-US"/>
+        </w:rPr>
+        <w:t># Store all Windows VMs in an array</w:t>
+      </w:r>
+    </w:p>
+    <w:p>
+      <w:pPr>
+        <w:shd w:val="clear" w:color="auto" w:fill="FFFFFF"/>
+        <w:autoSpaceDE w:val="0"/>
+        <w:autoSpaceDN w:val="0"/>
+        <w:adjustRightInd w:val="0"/>
+        <w:spacing w:after="0" w:line="240" w:lineRule="auto"/>
+        <w:rPr>
+          <w:rFonts w:ascii="Lucida Console" w:hAnsi="Lucida Console" w:cs="Lucida Console"/>
+          <w:sz w:val="18"/>
+          <w:szCs w:val="18"/>
+          <w:lang w:val="en-US"/>
+        </w:rPr>
+      </w:pPr>
+      <w:r>
+        <w:rPr>
+          <w:rFonts w:ascii="Lucida Console" w:hAnsi="Lucida Console" w:cs="Lucida Console"/>
+          <w:color w:val="FF4500"/>
+          <w:sz w:val="18"/>
+          <w:szCs w:val="18"/>
+          <w:lang w:val="en-US"/>
+        </w:rPr>
+        <w:t>$AzVmList</w:t>
+      </w:r>
+      <w:r>
+        <w:rPr>
+          <w:rFonts w:ascii="Lucida Console" w:hAnsi="Lucida Console" w:cs="Lucida Console"/>
+          <w:sz w:val="18"/>
+          <w:szCs w:val="18"/>
+          <w:lang w:val="en-US"/>
+        </w:rPr>
+        <w:t xml:space="preserve"> </w:t>
+      </w:r>
+      <w:r>
+        <w:rPr>
+          <w:rFonts w:ascii="Lucida Console" w:hAnsi="Lucida Console" w:cs="Lucida Console"/>
+          <w:color w:val="A9A9A9"/>
+          <w:sz w:val="18"/>
+          <w:szCs w:val="18"/>
+          <w:lang w:val="en-US"/>
+        </w:rPr>
+        <w:t>=</w:t>
+      </w:r>
+      <w:r>
+        <w:rPr>
+          <w:rFonts w:ascii="Lucida Console" w:hAnsi="Lucida Console" w:cs="Lucida Console"/>
+          <w:sz w:val="18"/>
+          <w:szCs w:val="18"/>
+          <w:lang w:val="en-US"/>
+        </w:rPr>
+        <w:t xml:space="preserve"> </w:t>
+      </w:r>
+      <w:r>
+        <w:rPr>
+          <w:rFonts w:ascii="Lucida Console" w:hAnsi="Lucida Console" w:cs="Lucida Console"/>
+          <w:color w:val="0000FF"/>
+          <w:sz w:val="18"/>
+          <w:szCs w:val="18"/>
+          <w:lang w:val="en-US"/>
+        </w:rPr>
+        <w:t>Find-AzVms</w:t>
+      </w:r>
+      <w:r>
+        <w:rPr>
+          <w:rFonts w:ascii="Lucida Console" w:hAnsi="Lucida Console" w:cs="Lucida Console"/>
+          <w:sz w:val="18"/>
+          <w:szCs w:val="18"/>
+          <w:lang w:val="en-US"/>
+        </w:rPr>
+        <w:t xml:space="preserve"> </w:t>
+      </w:r>
+      <w:r>
+        <w:rPr>
+          <w:rFonts w:ascii="Lucida Console" w:hAnsi="Lucida Console" w:cs="Lucida Console"/>
+          <w:color w:val="000080"/>
+          <w:sz w:val="18"/>
+          <w:szCs w:val="18"/>
+          <w:lang w:val="en-US"/>
+        </w:rPr>
+        <w:t>–SubscriptionList</w:t>
+      </w:r>
+      <w:r>
+        <w:rPr>
+          <w:rFonts w:ascii="Lucida Console" w:hAnsi="Lucida Console" w:cs="Lucida Console"/>
+          <w:sz w:val="18"/>
+          <w:szCs w:val="18"/>
+          <w:lang w:val="en-US"/>
+        </w:rPr>
+        <w:t xml:space="preserve"> </w:t>
+      </w:r>
+      <w:r>
+        <w:rPr>
+          <w:rFonts w:ascii="Lucida Console" w:hAnsi="Lucida Console" w:cs="Lucida Console"/>
+          <w:color w:val="FF4500"/>
+          <w:sz w:val="18"/>
+          <w:szCs w:val="18"/>
+          <w:lang w:val="en-US"/>
+        </w:rPr>
+        <w:t>$IdList</w:t>
+      </w:r>
+      <w:r>
+        <w:rPr>
+          <w:rFonts w:ascii="Lucida Console" w:hAnsi="Lucida Console" w:cs="Lucida Console"/>
+          <w:sz w:val="18"/>
+          <w:szCs w:val="18"/>
+          <w:lang w:val="en-US"/>
+        </w:rPr>
+        <w:t xml:space="preserve"> </w:t>
+      </w:r>
+      <w:r>
+        <w:rPr>
+          <w:rFonts w:ascii="Lucida Console" w:hAnsi="Lucida Console" w:cs="Lucida Console"/>
+          <w:color w:val="A9A9A9"/>
+          <w:sz w:val="18"/>
+          <w:szCs w:val="18"/>
+          <w:lang w:val="en-US"/>
+        </w:rPr>
+        <w:t>|</w:t>
+      </w:r>
+      <w:r>
+        <w:rPr>
+          <w:rFonts w:ascii="Lucida Console" w:hAnsi="Lucida Console" w:cs="Lucida Console"/>
+          <w:sz w:val="18"/>
+          <w:szCs w:val="18"/>
+          <w:lang w:val="en-US"/>
+        </w:rPr>
+        <w:t xml:space="preserve"> </w:t>
+      </w:r>
+      <w:r>
+        <w:rPr>
+          <w:rFonts w:ascii="Lucida Console" w:hAnsi="Lucida Console" w:cs="Lucida Console"/>
+          <w:color w:val="0000FF"/>
+          <w:sz w:val="18"/>
+          <w:szCs w:val="18"/>
+          <w:lang w:val="en-US"/>
+        </w:rPr>
+        <w:t>Where-Object</w:t>
+      </w:r>
+      <w:r>
+        <w:rPr>
+          <w:rFonts w:ascii="Lucida Console" w:hAnsi="Lucida Console" w:cs="Lucida Console"/>
+          <w:sz w:val="18"/>
+          <w:szCs w:val="18"/>
+          <w:lang w:val="en-US"/>
+        </w:rPr>
+        <w:t xml:space="preserve"> {</w:t>
+      </w:r>
+      <w:r>
+        <w:rPr>
+          <w:rFonts w:ascii="Lucida Console" w:hAnsi="Lucida Console" w:cs="Lucida Console"/>
+          <w:color w:val="FF4500"/>
+          <w:sz w:val="18"/>
+          <w:szCs w:val="18"/>
+          <w:lang w:val="en-US"/>
+        </w:rPr>
+        <w:t>$_</w:t>
+      </w:r>
+      <w:r>
+        <w:rPr>
+          <w:rFonts w:ascii="Lucida Console" w:hAnsi="Lucida Console" w:cs="Lucida Console"/>
+          <w:color w:val="A9A9A9"/>
+          <w:sz w:val="18"/>
+          <w:szCs w:val="18"/>
+          <w:lang w:val="en-US"/>
+        </w:rPr>
+        <w:t>.</w:t>
+      </w:r>
+      <w:r>
+        <w:rPr>
+          <w:rFonts w:ascii="Lucida Console" w:hAnsi="Lucida Console" w:cs="Lucida Console"/>
+          <w:sz w:val="18"/>
+          <w:szCs w:val="18"/>
+          <w:lang w:val="en-US"/>
+        </w:rPr>
+        <w:t xml:space="preserve">OsType </w:t>
+      </w:r>
+      <w:r>
+        <w:rPr>
+          <w:rFonts w:ascii="Lucida Console" w:hAnsi="Lucida Console" w:cs="Lucida Console"/>
+          <w:color w:val="A9A9A9"/>
+          <w:sz w:val="18"/>
+          <w:szCs w:val="18"/>
+          <w:lang w:val="en-US"/>
+        </w:rPr>
+        <w:t>-EQ</w:t>
+      </w:r>
+      <w:r>
+        <w:rPr>
+          <w:rFonts w:ascii="Lucida Console" w:hAnsi="Lucida Console" w:cs="Lucida Console"/>
+          <w:sz w:val="18"/>
+          <w:szCs w:val="18"/>
+          <w:lang w:val="en-US"/>
+        </w:rPr>
+        <w:t xml:space="preserve"> </w:t>
+      </w:r>
+      <w:r>
+        <w:rPr>
+          <w:rFonts w:ascii="Lucida Console" w:hAnsi="Lucida Console" w:cs="Lucida Console"/>
+          <w:color w:val="8B0000"/>
+          <w:sz w:val="18"/>
+          <w:szCs w:val="18"/>
+          <w:lang w:val="en-US"/>
+        </w:rPr>
+        <w:t>"Windows"</w:t>
+      </w:r>
+      <w:r>
+        <w:rPr>
+          <w:rFonts w:ascii="Lucida Console" w:hAnsi="Lucida Console" w:cs="Lucida Console"/>
+          <w:sz w:val="18"/>
+          <w:szCs w:val="18"/>
+          <w:lang w:val="en-US"/>
+        </w:rPr>
+        <w:t xml:space="preserve">} </w:t>
+      </w:r>
+    </w:p>
+    <w:p>
+      <w:pPr>
+        <w:shd w:val="clear" w:color="auto" w:fill="FFFFFF"/>
+        <w:autoSpaceDE w:val="0"/>
+        <w:autoSpaceDN w:val="0"/>
+        <w:adjustRightInd w:val="0"/>
+        <w:spacing w:after="0" w:line="240" w:lineRule="auto"/>
+        <w:rPr>
+          <w:rFonts w:ascii="Lucida Console" w:hAnsi="Lucida Console" w:cs="Lucida Console"/>
+          <w:color w:val="A82D00"/>
+          <w:sz w:val="18"/>
+          <w:szCs w:val="18"/>
+          <w:lang w:val="en-US"/>
+        </w:rPr>
+      </w:pPr>
+    </w:p>
+    <w:p>
+      <w:pPr>
         <w:pStyle w:val="Titre2"/>
         <w:rPr>
           <w:lang w:val="en-US"/>
@@ -1414,33 +1430,11 @@
         </w:rPr>
         <w:t>$</w:t>
       </w:r>
-      <w:proofErr w:type="spellStart"/>
-      <w:r>
-        <w:rPr>
-          <w:lang w:val="en-US"/>
-        </w:rPr>
-        <w:t>SubscriptionId</w:t>
-      </w:r>
-      <w:proofErr w:type="spellEnd"/>
-      <w:r>
-        <w:rPr>
-          <w:lang w:val="en-US"/>
-        </w:rPr>
-        <w:t xml:space="preserve"> [array</w:t>
-      </w:r>
-      <w:proofErr w:type="gramStart"/>
-      <w:r>
-        <w:rPr>
-          <w:lang w:val="en-US"/>
-        </w:rPr>
-        <w:t>] :</w:t>
-      </w:r>
-      <w:proofErr w:type="gramEnd"/>
-      <w:r>
-        <w:rPr>
-          <w:lang w:val="en-US"/>
-        </w:rPr>
-        <w:t xml:space="preserve"> list of Azure subscriptions ids</w:t>
+      <w:r>
+        <w:rPr>
+          <w:lang w:val="en-US"/>
+        </w:rPr>
+        <w:t>SubscriptionId [array] : list of Azure subscriptions ids</w:t>
       </w:r>
       <w:r>
         <w:rPr>
@@ -1452,131 +1446,260 @@
         <w:rPr>
           <w:lang w:val="en-US"/>
         </w:rPr>
+        <w:t>$ExportFilePath [string] : output file (optional</w:t>
+      </w:r>
+      <w:r>
+        <w:rPr>
+          <w:lang w:val="en-US"/>
+        </w:rPr>
+        <w:t>)</w:t>
+      </w:r>
+      <w:r>
+        <w:rPr>
+          <w:lang w:val="en-US"/>
+        </w:rPr>
+        <w:br/>
+        <w:t>$Delimiter [string] : fields delimiter (optional</w:t>
+      </w:r>
+      <w:r>
+        <w:rPr>
+          <w:lang w:val="en-US"/>
+        </w:rPr>
+        <w:t>, CSV only</w:t>
+      </w:r>
+      <w:r>
+        <w:rPr>
+          <w:lang w:val="en-US"/>
+        </w:rPr>
+        <w:t>)</w:t>
+      </w:r>
+    </w:p>
+    <w:p>
+      <w:pPr>
+        <w:pStyle w:val="Titre2"/>
+        <w:rPr>
+          <w:lang w:val="en-US"/>
+        </w:rPr>
+      </w:pPr>
+      <w:r>
+        <w:rPr>
+          <w:lang w:val="en-US"/>
+        </w:rPr>
+        <w:t>Inputs</w:t>
+      </w:r>
+    </w:p>
+    <w:p>
+      <w:pPr>
+        <w:rPr>
+          <w:lang w:val="en-US"/>
+        </w:rPr>
+      </w:pPr>
+      <w:r>
+        <w:rPr>
+          <w:lang w:val="en-US"/>
+        </w:rPr>
+        <w:t>None</w:t>
+      </w:r>
+    </w:p>
+    <w:p>
+      <w:pPr>
+        <w:pStyle w:val="Titre2"/>
+        <w:rPr>
+          <w:lang w:val="en-US"/>
+        </w:rPr>
+      </w:pPr>
+      <w:r>
+        <w:rPr>
+          <w:lang w:val="en-US"/>
+        </w:rPr>
+        <w:t>Outputs</w:t>
+      </w:r>
+    </w:p>
+    <w:p>
+      <w:pPr>
+        <w:rPr>
+          <w:rFonts w:ascii="Lucida Console" w:hAnsi="Lucida Console" w:cs="Lucida Console"/>
+          <w:color w:val="FF4500"/>
+          <w:sz w:val="18"/>
+          <w:szCs w:val="18"/>
+          <w:lang w:val="en-US"/>
+        </w:rPr>
+      </w:pPr>
+      <w:r>
+        <w:rPr>
+          <w:lang w:val="en-US"/>
+        </w:rPr>
         <w:t>$</w:t>
       </w:r>
-      <w:proofErr w:type="spellStart"/>
-      <w:r>
-        <w:rPr>
-          <w:lang w:val="en-US"/>
-        </w:rPr>
-        <w:t>ExportFilePath</w:t>
-      </w:r>
-      <w:proofErr w:type="spellEnd"/>
-      <w:r>
-        <w:rPr>
-          <w:lang w:val="en-US"/>
-        </w:rPr>
-        <w:t xml:space="preserve"> [string] : output csv file (optional)</w:t>
+      <w:r>
+        <w:rPr>
+          <w:lang w:val="en-US"/>
+        </w:rPr>
+        <w:t>AzVmList</w:t>
+      </w:r>
+      <w:r>
+        <w:rPr>
+          <w:lang w:val="en-US"/>
+        </w:rPr>
+        <w:t xml:space="preserve"> [</w:t>
+      </w:r>
+      <w:r>
+        <w:rPr>
+          <w:lang w:val="en-US"/>
+        </w:rPr>
+        <w:t>array</w:t>
+      </w:r>
+      <w:r>
+        <w:rPr>
+          <w:lang w:val="en-US"/>
+        </w:rPr>
+        <w:t xml:space="preserve">] : </w:t>
+      </w:r>
+      <w:r>
+        <w:rPr>
+          <w:lang w:val="en-US"/>
+        </w:rPr>
+        <w:t>array with virtual machines informations</w:t>
       </w:r>
       <w:r>
         <w:rPr>
           <w:lang w:val="en-US"/>
         </w:rPr>
         <w:br/>
-        <w:t>$Delimiter [string] : fields delimiter in csv file (optional)</w:t>
-      </w:r>
-    </w:p>
-    <w:p>
-      <w:pPr>
-        <w:pStyle w:val="Titre2"/>
-        <w:rPr>
-          <w:lang w:val="en-US"/>
-        </w:rPr>
-      </w:pPr>
-      <w:r>
-        <w:rPr>
-          <w:lang w:val="en-US"/>
-        </w:rPr>
-        <w:t>Inputs</w:t>
-      </w:r>
-    </w:p>
-    <w:p>
-      <w:pPr>
-        <w:rPr>
-          <w:lang w:val="en-US"/>
-        </w:rPr>
-      </w:pPr>
-      <w:r>
-        <w:rPr>
-          <w:lang w:val="en-US"/>
-        </w:rPr>
-        <w:t>None</w:t>
-      </w:r>
-    </w:p>
-    <w:p>
-      <w:pPr>
-        <w:pStyle w:val="Titre2"/>
-        <w:rPr>
-          <w:lang w:val="en-US"/>
-        </w:rPr>
-      </w:pPr>
-      <w:r>
-        <w:rPr>
-          <w:lang w:val="en-US"/>
-        </w:rPr>
-        <w:t>Outputs</w:t>
-      </w:r>
-    </w:p>
-    <w:p>
-      <w:pPr>
-        <w:rPr>
-          <w:lang w:val="en-US"/>
-        </w:rPr>
-      </w:pPr>
-      <w:r>
-        <w:rPr>
-          <w:lang w:val="en-US"/>
-        </w:rPr>
-        <w:t>$</w:t>
-      </w:r>
-      <w:proofErr w:type="spellStart"/>
-      <w:r>
-        <w:rPr>
-          <w:lang w:val="en-US"/>
-        </w:rPr>
-        <w:t>AzVmList</w:t>
-      </w:r>
-      <w:proofErr w:type="spellEnd"/>
-      <w:r>
-        <w:rPr>
-          <w:lang w:val="en-US"/>
-        </w:rPr>
-        <w:t xml:space="preserve"> [</w:t>
-      </w:r>
-      <w:r>
-        <w:rPr>
-          <w:lang w:val="en-US"/>
-        </w:rPr>
-        <w:t>array</w:t>
-      </w:r>
-      <w:proofErr w:type="gramStart"/>
-      <w:r>
-        <w:rPr>
-          <w:lang w:val="en-US"/>
-        </w:rPr>
-        <w:t>] :</w:t>
-      </w:r>
-      <w:proofErr w:type="gramEnd"/>
-      <w:r>
-        <w:rPr>
-          <w:lang w:val="en-US"/>
-        </w:rPr>
-        <w:t xml:space="preserve"> </w:t>
-      </w:r>
-      <w:r>
-        <w:rPr>
-          <w:lang w:val="en-US"/>
-        </w:rPr>
-        <w:t xml:space="preserve">array with virtual machines </w:t>
-      </w:r>
-      <w:proofErr w:type="spellStart"/>
-      <w:r>
-        <w:rPr>
-          <w:lang w:val="en-US"/>
-        </w:rPr>
-        <w:t>informations</w:t>
-      </w:r>
-      <w:proofErr w:type="spellEnd"/>
+        <w:t>CSV File (</w:t>
+      </w:r>
+      <w:r>
+        <w:rPr>
+          <w:rFonts w:ascii="Lucida Console" w:hAnsi="Lucida Console" w:cs="Lucida Console"/>
+          <w:color w:val="000080"/>
+          <w:sz w:val="18"/>
+          <w:szCs w:val="18"/>
+          <w:lang w:val="en-US"/>
+        </w:rPr>
+        <w:t>–ExportFile</w:t>
+      </w:r>
+      <w:r>
+        <w:rPr>
+          <w:rFonts w:ascii="Lucida Console" w:hAnsi="Lucida Console" w:cs="Lucida Console"/>
+          <w:color w:val="000080"/>
+          <w:sz w:val="18"/>
+          <w:szCs w:val="18"/>
+          <w:lang w:val="en-US"/>
+        </w:rPr>
+        <w:t>Format</w:t>
+      </w:r>
+      <w:r>
+        <w:rPr>
+          <w:rFonts w:ascii="Lucida Console" w:hAnsi="Lucida Console" w:cs="Lucida Console"/>
+          <w:sz w:val="18"/>
+          <w:szCs w:val="18"/>
+          <w:lang w:val="en-US"/>
+        </w:rPr>
+        <w:t xml:space="preserve"> </w:t>
+      </w:r>
+      <w:r>
+        <w:rPr>
+          <w:rFonts w:ascii="Lucida Console" w:hAnsi="Lucida Console" w:cs="Lucida Console"/>
+          <w:color w:val="FF4500"/>
+          <w:sz w:val="18"/>
+          <w:szCs w:val="18"/>
+          <w:lang w:val="en-US"/>
+        </w:rPr>
+        <w:t>“csv”</w:t>
+      </w:r>
+      <w:r>
+        <w:rPr>
+          <w:rFonts w:ascii="Lucida Console" w:hAnsi="Lucida Console" w:cs="Lucida Console"/>
+          <w:color w:val="FF4500"/>
+          <w:sz w:val="18"/>
+          <w:szCs w:val="18"/>
+          <w:lang w:val="en-US"/>
+        </w:rPr>
+        <w:t>)</w:t>
+      </w:r>
+      <w:r>
+        <w:rPr>
+          <w:rFonts w:ascii="Lucida Console" w:hAnsi="Lucida Console" w:cs="Lucida Console"/>
+          <w:color w:val="FF4500"/>
+          <w:sz w:val="18"/>
+          <w:szCs w:val="18"/>
+          <w:lang w:val="en-US"/>
+        </w:rPr>
+        <w:br/>
+      </w:r>
+      <w:r>
+        <w:rPr>
+          <w:lang w:val="en-US"/>
+        </w:rPr>
+        <w:t>JSON</w:t>
+      </w:r>
+      <w:bookmarkStart w:id="0" w:name="_GoBack"/>
+      <w:bookmarkEnd w:id="0"/>
+      <w:r>
+        <w:rPr>
+          <w:lang w:val="en-US"/>
+        </w:rPr>
+        <w:t xml:space="preserve"> File (</w:t>
+      </w:r>
+      <w:r>
+        <w:rPr>
+          <w:rFonts w:ascii="Lucida Console" w:hAnsi="Lucida Console" w:cs="Lucida Console"/>
+          <w:color w:val="000080"/>
+          <w:sz w:val="18"/>
+          <w:szCs w:val="18"/>
+          <w:lang w:val="en-US"/>
+        </w:rPr>
+        <w:t>–ExportFile</w:t>
+      </w:r>
+      <w:r>
+        <w:rPr>
+          <w:rFonts w:ascii="Lucida Console" w:hAnsi="Lucida Console" w:cs="Lucida Console"/>
+          <w:color w:val="000080"/>
+          <w:sz w:val="18"/>
+          <w:szCs w:val="18"/>
+          <w:lang w:val="en-US"/>
+        </w:rPr>
+        <w:t>Format</w:t>
+      </w:r>
+      <w:r>
+        <w:rPr>
+          <w:rFonts w:ascii="Lucida Console" w:hAnsi="Lucida Console" w:cs="Lucida Console"/>
+          <w:sz w:val="18"/>
+          <w:szCs w:val="18"/>
+          <w:lang w:val="en-US"/>
+        </w:rPr>
+        <w:t xml:space="preserve"> </w:t>
+      </w:r>
+      <w:r>
+        <w:rPr>
+          <w:rFonts w:ascii="Lucida Console" w:hAnsi="Lucida Console" w:cs="Lucida Console"/>
+          <w:color w:val="FF4500"/>
+          <w:sz w:val="18"/>
+          <w:szCs w:val="18"/>
+          <w:lang w:val="en-US"/>
+        </w:rPr>
+        <w:t>“</w:t>
+      </w:r>
+      <w:r>
+        <w:rPr>
+          <w:rFonts w:ascii="Lucida Console" w:hAnsi="Lucida Console" w:cs="Lucida Console"/>
+          <w:color w:val="FF4500"/>
+          <w:sz w:val="18"/>
+          <w:szCs w:val="18"/>
+          <w:lang w:val="en-US"/>
+        </w:rPr>
+        <w:t>json</w:t>
+      </w:r>
+      <w:r>
+        <w:rPr>
+          <w:rFonts w:ascii="Lucida Console" w:hAnsi="Lucida Console" w:cs="Lucida Console"/>
+          <w:color w:val="FF4500"/>
+          <w:sz w:val="18"/>
+          <w:szCs w:val="18"/>
+          <w:lang w:val="en-US"/>
+        </w:rPr>
+        <w:t>”)</w:t>
+      </w:r>
     </w:p>
     <w:p>
       <w:pPr>
@@ -1630,7 +1753,6 @@
           <w:lang w:val="en-US"/>
         </w:rPr>
       </w:pPr>
-      <w:proofErr w:type="spellStart"/>
       <w:r>
         <w:rPr>
           <w:rFonts w:asciiTheme="minorHAnsi" w:eastAsiaTheme="minorHAnsi" w:hAnsiTheme="minorHAnsi" w:cstheme="minorBidi"/>
@@ -1639,9 +1761,8 @@
           <w:szCs w:val="22"/>
           <w:lang w:val="en-US"/>
         </w:rPr>
-        <w:t>Az.Compute</w:t>
-      </w:r>
-      <w:proofErr w:type="spellEnd"/>
+        <w:t>Az.Compute, Az.Accounts, Az.Network</w:t>
+      </w:r>
       <w:r>
         <w:rPr>
           <w:rFonts w:asciiTheme="minorHAnsi" w:eastAsiaTheme="minorHAnsi" w:hAnsiTheme="minorHAnsi" w:cstheme="minorBidi"/>
@@ -1650,10 +1771,12 @@
           <w:szCs w:val="22"/>
           <w:lang w:val="en-US"/>
         </w:rPr>
-        <w:t xml:space="preserve">, </w:t>
-      </w:r>
-      <w:proofErr w:type="spellStart"/>
-      <w:r>
+        <w:t xml:space="preserve"> (Powershell modules)</w:t>
+      </w:r>
+    </w:p>
+    <w:p>
+      <w:pPr>
+        <w:pStyle w:val="Titre2"/>
         <w:rPr>
           <w:rFonts w:asciiTheme="minorHAnsi" w:eastAsiaTheme="minorHAnsi" w:hAnsiTheme="minorHAnsi" w:cstheme="minorBidi"/>
           <w:color w:val="auto"/>
@@ -1661,91 +1784,21 @@
           <w:szCs w:val="22"/>
           <w:lang w:val="en-US"/>
         </w:rPr>
-        <w:t>Az.Accounts</w:t>
-      </w:r>
-      <w:proofErr w:type="spellEnd"/>
-      <w:r>
-        <w:rPr>
-          <w:rFonts w:asciiTheme="minorHAnsi" w:eastAsiaTheme="minorHAnsi" w:hAnsiTheme="minorHAnsi" w:cstheme="minorBidi"/>
-          <w:color w:val="auto"/>
-          <w:sz w:val="22"/>
-          <w:szCs w:val="22"/>
-          <w:lang w:val="en-US"/>
-        </w:rPr>
-        <w:t xml:space="preserve">, </w:t>
-      </w:r>
-      <w:proofErr w:type="spellStart"/>
-      <w:r>
-        <w:rPr>
-          <w:rFonts w:asciiTheme="minorHAnsi" w:eastAsiaTheme="minorHAnsi" w:hAnsiTheme="minorHAnsi" w:cstheme="minorBidi"/>
-          <w:color w:val="auto"/>
-          <w:sz w:val="22"/>
-          <w:szCs w:val="22"/>
-          <w:lang w:val="en-US"/>
-        </w:rPr>
-        <w:t>Az.Network</w:t>
-      </w:r>
-      <w:proofErr w:type="spellEnd"/>
-      <w:r>
-        <w:rPr>
-          <w:rFonts w:asciiTheme="minorHAnsi" w:eastAsiaTheme="minorHAnsi" w:hAnsiTheme="minorHAnsi" w:cstheme="minorBidi"/>
-          <w:color w:val="auto"/>
-          <w:sz w:val="22"/>
-          <w:szCs w:val="22"/>
-          <w:lang w:val="en-US"/>
-        </w:rPr>
-        <w:t xml:space="preserve"> (</w:t>
-      </w:r>
-      <w:proofErr w:type="spellStart"/>
-      <w:r>
-        <w:rPr>
-          <w:rFonts w:asciiTheme="minorHAnsi" w:eastAsiaTheme="minorHAnsi" w:hAnsiTheme="minorHAnsi" w:cstheme="minorBidi"/>
-          <w:color w:val="auto"/>
-          <w:sz w:val="22"/>
-          <w:szCs w:val="22"/>
-          <w:lang w:val="en-US"/>
-        </w:rPr>
-        <w:t>Powershell</w:t>
-      </w:r>
-      <w:proofErr w:type="spellEnd"/>
-      <w:r>
-        <w:rPr>
-          <w:rFonts w:asciiTheme="minorHAnsi" w:eastAsiaTheme="minorHAnsi" w:hAnsiTheme="minorHAnsi" w:cstheme="minorBidi"/>
-          <w:color w:val="auto"/>
-          <w:sz w:val="22"/>
-          <w:szCs w:val="22"/>
-          <w:lang w:val="en-US"/>
-        </w:rPr>
-        <w:t xml:space="preserve"> modules)</w:t>
-      </w:r>
+      </w:pPr>
     </w:p>
     <w:p>
       <w:pPr>
         <w:pStyle w:val="Titre2"/>
         <w:rPr>
-          <w:rFonts w:asciiTheme="minorHAnsi" w:eastAsiaTheme="minorHAnsi" w:hAnsiTheme="minorHAnsi" w:cstheme="minorBidi"/>
-          <w:color w:val="auto"/>
-          <w:sz w:val="22"/>
-          <w:szCs w:val="22"/>
-          <w:lang w:val="en-US"/>
-        </w:rPr>
-      </w:pPr>
-    </w:p>
-    <w:p>
-      <w:pPr>
-        <w:pStyle w:val="Titre2"/>
-        <w:rPr>
-          <w:lang w:val="en-US"/>
-        </w:rPr>
-      </w:pPr>
-      <w:proofErr w:type="spellStart"/>
+          <w:lang w:val="en-US"/>
+        </w:rPr>
+      </w:pPr>
       <w:r>
         <w:rPr>
           <w:lang w:val="en-US"/>
         </w:rPr>
         <w:t>Todo</w:t>
       </w:r>
-      <w:proofErr w:type="spellEnd"/>
     </w:p>
     <w:p>
       <w:pPr>
@@ -1786,38 +1839,8 @@
         <w:rPr>
           <w:lang w:val="en-US"/>
         </w:rPr>
-        <w:t xml:space="preserve">Export results as </w:t>
-      </w:r>
-      <w:proofErr w:type="spellStart"/>
-      <w:r>
-        <w:rPr>
-          <w:lang w:val="en-US"/>
-        </w:rPr>
-        <w:t>Json</w:t>
-      </w:r>
-      <w:proofErr w:type="spellEnd"/>
-      <w:r>
-        <w:rPr>
-          <w:lang w:val="en-US"/>
-        </w:rPr>
-        <w:t xml:space="preserve"> (Subscription -&gt; </w:t>
-      </w:r>
-      <w:proofErr w:type="spellStart"/>
-      <w:r>
-        <w:rPr>
-          <w:lang w:val="en-US"/>
-        </w:rPr>
-        <w:t>Vm</w:t>
-      </w:r>
-      <w:proofErr w:type="spellEnd"/>
-      <w:r>
-        <w:rPr>
-          <w:lang w:val="en-US"/>
-        </w:rPr>
-        <w:t xml:space="preserve"> -&gt; Properties -&gt; Data)</w:t>
-      </w:r>
-      <w:bookmarkStart w:id="0" w:name="_GoBack"/>
-      <w:bookmarkEnd w:id="0"/>
+        <w:t>Format Subscription name in Json export</w:t>
+      </w:r>
     </w:p>
     <w:p>
       <w:pPr>
@@ -1835,6 +1858,24 @@
           <w:lang w:val="en-US"/>
         </w:rPr>
         <w:t>Add help</w:t>
+      </w:r>
+    </w:p>
+    <w:p>
+      <w:pPr>
+        <w:pStyle w:val="Paragraphedeliste"/>
+        <w:numPr>
+          <w:ilvl w:val="0"/>
+          <w:numId w:val="1"/>
+        </w:numPr>
+        <w:rPr>
+          <w:lang w:val="en-US"/>
+        </w:rPr>
+      </w:pPr>
+      <w:r>
+        <w:rPr>
+          <w:lang w:val="en-US"/>
+        </w:rPr>
+        <w:t>Output to generic file name if exportfilepath not specified with exportfileformat</w:t>
       </w:r>
     </w:p>
     <w:p>

</xml_diff>

<commit_message>
ADD New-BlobContainer FUNCTION - added function - added documentation
</commit_message>
<xml_diff>
--- a/Documentation/Azure.docx
+++ b/Documentation/Azure.docx
@@ -2350,6 +2350,992 @@
           <w:lang w:val="en-US"/>
         </w:rPr>
         <w:t>exportfileformat</w:t>
+      </w:r>
+      <w:proofErr w:type="spellEnd"/>
+    </w:p>
+    <w:p>
+      <w:pPr>
+        <w:rPr>
+          <w:lang w:val="en-US"/>
+        </w:rPr>
+      </w:pPr>
+      <w:r>
+        <w:rPr>
+          <w:lang w:val="en-US"/>
+        </w:rPr>
+        <w:br w:type="page"/>
+      </w:r>
+    </w:p>
+    <w:p>
+      <w:pPr>
+        <w:pStyle w:val="Titre1"/>
+        <w:rPr>
+          <w:lang w:val="en-US"/>
+        </w:rPr>
+      </w:pPr>
+      <w:r>
+        <w:rPr>
+          <w:lang w:val="en-US"/>
+        </w:rPr>
+        <w:lastRenderedPageBreak/>
+        <w:t xml:space="preserve">Function </w:t>
+      </w:r>
+      <w:r>
+        <w:rPr>
+          <w:lang w:val="en-US"/>
+        </w:rPr>
+        <w:t>New-</w:t>
+      </w:r>
+      <w:proofErr w:type="spellStart"/>
+      <w:r>
+        <w:rPr>
+          <w:lang w:val="en-US"/>
+        </w:rPr>
+        <w:t>BlobContainer</w:t>
+      </w:r>
+      <w:proofErr w:type="spellEnd"/>
+      <w:r>
+        <w:rPr>
+          <w:lang w:val="en-US"/>
+        </w:rPr>
+        <w:t xml:space="preserve"> ()</w:t>
+      </w:r>
+    </w:p>
+    <w:p>
+      <w:pPr>
+        <w:pStyle w:val="Titre2"/>
+        <w:rPr>
+          <w:lang w:val="en-US"/>
+        </w:rPr>
+      </w:pPr>
+    </w:p>
+    <w:p>
+      <w:pPr>
+        <w:pStyle w:val="Titre2"/>
+        <w:rPr>
+          <w:lang w:val="en-US"/>
+        </w:rPr>
+      </w:pPr>
+      <w:r>
+        <w:rPr>
+          <w:lang w:val="en-US"/>
+        </w:rPr>
+        <w:t>Description</w:t>
+      </w:r>
+    </w:p>
+    <w:p>
+      <w:pPr>
+        <w:rPr>
+          <w:lang w:val="en-US"/>
+        </w:rPr>
+      </w:pPr>
+      <w:r>
+        <w:rPr>
+          <w:lang w:val="en-US"/>
+        </w:rPr>
+        <w:t>Create Blob Container in specified existing or new Resource Group and Storage Account</w:t>
+      </w:r>
+    </w:p>
+    <w:p>
+      <w:pPr>
+        <w:pStyle w:val="Titre2"/>
+        <w:rPr>
+          <w:lang w:val="en-US"/>
+        </w:rPr>
+      </w:pPr>
+      <w:r>
+        <w:rPr>
+          <w:lang w:val="en-US"/>
+        </w:rPr>
+        <w:t>Examples</w:t>
+      </w:r>
+    </w:p>
+    <w:p>
+      <w:pPr>
+        <w:shd w:val="clear" w:color="auto" w:fill="FFFFFF"/>
+        <w:autoSpaceDE w:val="0"/>
+        <w:autoSpaceDN w:val="0"/>
+        <w:adjustRightInd w:val="0"/>
+        <w:spacing w:after="0" w:line="240" w:lineRule="auto"/>
+        <w:rPr>
+          <w:rFonts w:ascii="Lucida Console" w:hAnsi="Lucida Console" w:cs="Lucida Console"/>
+          <w:sz w:val="18"/>
+          <w:szCs w:val="18"/>
+        </w:rPr>
+      </w:pPr>
+      <w:r>
+        <w:rPr>
+          <w:rFonts w:ascii="Lucida Console" w:hAnsi="Lucida Console" w:cs="Lucida Console"/>
+          <w:color w:val="A82D00"/>
+          <w:sz w:val="18"/>
+          <w:szCs w:val="18"/>
+        </w:rPr>
+        <w:t>$</w:t>
+      </w:r>
+      <w:r>
+        <w:rPr>
+          <w:rFonts w:ascii="Lucida Console" w:hAnsi="Lucida Console" w:cs="Lucida Console"/>
+          <w:color w:val="A82D00"/>
+          <w:sz w:val="18"/>
+          <w:szCs w:val="18"/>
+        </w:rPr>
+        <w:t xml:space="preserve">Container </w:t>
+      </w:r>
+      <w:r>
+        <w:rPr>
+          <w:rFonts w:ascii="Lucida Console" w:hAnsi="Lucida Console" w:cs="Lucida Console"/>
+          <w:color w:val="696969"/>
+          <w:sz w:val="18"/>
+          <w:szCs w:val="18"/>
+        </w:rPr>
+        <w:t>=</w:t>
+      </w:r>
+      <w:r>
+        <w:rPr>
+          <w:rFonts w:ascii="Lucida Console" w:hAnsi="Lucida Console" w:cs="Lucida Console"/>
+          <w:sz w:val="18"/>
+          <w:szCs w:val="18"/>
+        </w:rPr>
+        <w:t xml:space="preserve"> </w:t>
+      </w:r>
+      <w:r>
+        <w:rPr>
+          <w:rFonts w:ascii="Lucida Console" w:hAnsi="Lucida Console" w:cs="Lucida Console"/>
+          <w:color w:val="0000FF"/>
+          <w:sz w:val="18"/>
+          <w:szCs w:val="18"/>
+        </w:rPr>
+        <w:t>New-</w:t>
+      </w:r>
+      <w:proofErr w:type="spellStart"/>
+      <w:r>
+        <w:rPr>
+          <w:rFonts w:ascii="Lucida Console" w:hAnsi="Lucida Console" w:cs="Lucida Console"/>
+          <w:color w:val="0000FF"/>
+          <w:sz w:val="18"/>
+          <w:szCs w:val="18"/>
+        </w:rPr>
+        <w:t>BlobContainer</w:t>
+      </w:r>
+      <w:proofErr w:type="spellEnd"/>
+      <w:r>
+        <w:rPr>
+          <w:rFonts w:ascii="Lucida Console" w:hAnsi="Lucida Console" w:cs="Lucida Console"/>
+          <w:sz w:val="18"/>
+          <w:szCs w:val="18"/>
+        </w:rPr>
+        <w:t xml:space="preserve"> </w:t>
+      </w:r>
+      <w:r>
+        <w:rPr>
+          <w:rFonts w:ascii="Lucida Console" w:hAnsi="Lucida Console" w:cs="Lucida Console"/>
+          <w:color w:val="000080"/>
+          <w:sz w:val="18"/>
+          <w:szCs w:val="18"/>
+        </w:rPr>
+        <w:t>-</w:t>
+      </w:r>
+      <w:proofErr w:type="spellStart"/>
+      <w:r>
+        <w:rPr>
+          <w:rFonts w:ascii="Lucida Console" w:hAnsi="Lucida Console" w:cs="Lucida Console"/>
+          <w:color w:val="000080"/>
+          <w:sz w:val="18"/>
+          <w:szCs w:val="18"/>
+        </w:rPr>
+        <w:t>Region</w:t>
+      </w:r>
+      <w:proofErr w:type="spellEnd"/>
+      <w:r>
+        <w:rPr>
+          <w:rFonts w:ascii="Lucida Console" w:hAnsi="Lucida Console" w:cs="Lucida Console"/>
+          <w:sz w:val="18"/>
+          <w:szCs w:val="18"/>
+        </w:rPr>
+        <w:t xml:space="preserve"> </w:t>
+      </w:r>
+      <w:r>
+        <w:rPr>
+          <w:rFonts w:ascii="Lucida Console" w:hAnsi="Lucida Console" w:cs="Lucida Console"/>
+          <w:color w:val="8B0000"/>
+          <w:sz w:val="18"/>
+          <w:szCs w:val="18"/>
+        </w:rPr>
+        <w:t>"</w:t>
+      </w:r>
+      <w:proofErr w:type="spellStart"/>
+      <w:r>
+        <w:rPr>
+          <w:rFonts w:ascii="Lucida Console" w:hAnsi="Lucida Console" w:cs="Lucida Console"/>
+          <w:color w:val="8B0000"/>
+          <w:sz w:val="18"/>
+          <w:szCs w:val="18"/>
+        </w:rPr>
+        <w:t>francecentral</w:t>
+      </w:r>
+      <w:proofErr w:type="spellEnd"/>
+      <w:r>
+        <w:rPr>
+          <w:rFonts w:ascii="Lucida Console" w:hAnsi="Lucida Console" w:cs="Lucida Console"/>
+          <w:color w:val="8B0000"/>
+          <w:sz w:val="18"/>
+          <w:szCs w:val="18"/>
+        </w:rPr>
+        <w:t>"</w:t>
+      </w:r>
+      <w:r>
+        <w:rPr>
+          <w:rFonts w:ascii="Lucida Console" w:hAnsi="Lucida Console" w:cs="Lucida Console"/>
+          <w:sz w:val="18"/>
+          <w:szCs w:val="18"/>
+        </w:rPr>
+        <w:t xml:space="preserve"> `</w:t>
+      </w:r>
+    </w:p>
+    <w:p>
+      <w:pPr>
+        <w:shd w:val="clear" w:color="auto" w:fill="FFFFFF"/>
+        <w:autoSpaceDE w:val="0"/>
+        <w:autoSpaceDN w:val="0"/>
+        <w:adjustRightInd w:val="0"/>
+        <w:spacing w:after="0" w:line="240" w:lineRule="auto"/>
+        <w:rPr>
+          <w:rFonts w:ascii="Lucida Console" w:hAnsi="Lucida Console" w:cs="Lucida Console"/>
+          <w:sz w:val="18"/>
+          <w:szCs w:val="18"/>
+        </w:rPr>
+      </w:pPr>
+      <w:r>
+        <w:rPr>
+          <w:rFonts w:ascii="Lucida Console" w:hAnsi="Lucida Console" w:cs="Lucida Console"/>
+          <w:color w:val="000080"/>
+          <w:sz w:val="18"/>
+          <w:szCs w:val="18"/>
+        </w:rPr>
+        <w:t>-</w:t>
+      </w:r>
+      <w:proofErr w:type="spellStart"/>
+      <w:r>
+        <w:rPr>
+          <w:rFonts w:ascii="Lucida Console" w:hAnsi="Lucida Console" w:cs="Lucida Console"/>
+          <w:color w:val="000080"/>
+          <w:sz w:val="18"/>
+          <w:szCs w:val="18"/>
+        </w:rPr>
+        <w:t>ResGroupName</w:t>
+      </w:r>
+      <w:proofErr w:type="spellEnd"/>
+      <w:r>
+        <w:rPr>
+          <w:rFonts w:ascii="Lucida Console" w:hAnsi="Lucida Console" w:cs="Lucida Console"/>
+          <w:sz w:val="18"/>
+          <w:szCs w:val="18"/>
+        </w:rPr>
+        <w:t xml:space="preserve"> </w:t>
+      </w:r>
+      <w:r>
+        <w:rPr>
+          <w:rFonts w:ascii="Lucida Console" w:hAnsi="Lucida Console" w:cs="Lucida Console"/>
+          <w:color w:val="8B0000"/>
+          <w:sz w:val="18"/>
+          <w:szCs w:val="18"/>
+        </w:rPr>
+        <w:t>"</w:t>
+      </w:r>
+      <w:proofErr w:type="spellStart"/>
+      <w:r>
+        <w:rPr>
+          <w:rFonts w:ascii="Lucida Console" w:hAnsi="Lucida Console" w:cs="Lucida Console"/>
+          <w:color w:val="8B0000"/>
+          <w:sz w:val="18"/>
+          <w:szCs w:val="18"/>
+        </w:rPr>
+        <w:t>myResGroup</w:t>
+      </w:r>
+      <w:proofErr w:type="spellEnd"/>
+      <w:r>
+        <w:rPr>
+          <w:rFonts w:ascii="Lucida Console" w:hAnsi="Lucida Console" w:cs="Lucida Console"/>
+          <w:color w:val="8B0000"/>
+          <w:sz w:val="18"/>
+          <w:szCs w:val="18"/>
+        </w:rPr>
+        <w:t>"</w:t>
+      </w:r>
+      <w:r>
+        <w:rPr>
+          <w:rFonts w:ascii="Lucida Console" w:hAnsi="Lucida Console" w:cs="Lucida Console"/>
+          <w:sz w:val="18"/>
+          <w:szCs w:val="18"/>
+        </w:rPr>
+        <w:t xml:space="preserve"> `</w:t>
+      </w:r>
+    </w:p>
+    <w:p>
+      <w:pPr>
+        <w:shd w:val="clear" w:color="auto" w:fill="FFFFFF"/>
+        <w:autoSpaceDE w:val="0"/>
+        <w:autoSpaceDN w:val="0"/>
+        <w:adjustRightInd w:val="0"/>
+        <w:spacing w:after="0" w:line="240" w:lineRule="auto"/>
+        <w:rPr>
+          <w:rFonts w:ascii="Lucida Console" w:hAnsi="Lucida Console" w:cs="Lucida Console"/>
+          <w:sz w:val="18"/>
+          <w:szCs w:val="18"/>
+        </w:rPr>
+      </w:pPr>
+      <w:r>
+        <w:rPr>
+          <w:rFonts w:ascii="Lucida Console" w:hAnsi="Lucida Console" w:cs="Lucida Console"/>
+          <w:color w:val="000080"/>
+          <w:sz w:val="18"/>
+          <w:szCs w:val="18"/>
+        </w:rPr>
+        <w:t>-</w:t>
+      </w:r>
+      <w:proofErr w:type="spellStart"/>
+      <w:r>
+        <w:rPr>
+          <w:rFonts w:ascii="Lucida Console" w:hAnsi="Lucida Console" w:cs="Lucida Console"/>
+          <w:color w:val="000080"/>
+          <w:sz w:val="18"/>
+          <w:szCs w:val="18"/>
+        </w:rPr>
+        <w:t>StorageAccountName</w:t>
+      </w:r>
+      <w:proofErr w:type="spellEnd"/>
+      <w:r>
+        <w:rPr>
+          <w:rFonts w:ascii="Lucida Console" w:hAnsi="Lucida Console" w:cs="Lucida Console"/>
+          <w:sz w:val="18"/>
+          <w:szCs w:val="18"/>
+        </w:rPr>
+        <w:t xml:space="preserve"> </w:t>
+      </w:r>
+      <w:r>
+        <w:rPr>
+          <w:rFonts w:ascii="Lucida Console" w:hAnsi="Lucida Console" w:cs="Lucida Console"/>
+          <w:color w:val="8B0000"/>
+          <w:sz w:val="18"/>
+          <w:szCs w:val="18"/>
+        </w:rPr>
+        <w:t>"</w:t>
+      </w:r>
+      <w:proofErr w:type="spellStart"/>
+      <w:r>
+        <w:rPr>
+          <w:rFonts w:ascii="Lucida Console" w:hAnsi="Lucida Console" w:cs="Lucida Console"/>
+          <w:color w:val="8B0000"/>
+          <w:sz w:val="18"/>
+          <w:szCs w:val="18"/>
+        </w:rPr>
+        <w:t>mystorageaccount</w:t>
+      </w:r>
+      <w:proofErr w:type="spellEnd"/>
+      <w:r>
+        <w:rPr>
+          <w:rFonts w:ascii="Lucida Console" w:hAnsi="Lucida Console" w:cs="Lucida Console"/>
+          <w:color w:val="8B0000"/>
+          <w:sz w:val="18"/>
+          <w:szCs w:val="18"/>
+        </w:rPr>
+        <w:t>"</w:t>
+      </w:r>
+      <w:r>
+        <w:rPr>
+          <w:rFonts w:ascii="Lucida Console" w:hAnsi="Lucida Console" w:cs="Lucida Console"/>
+          <w:sz w:val="18"/>
+          <w:szCs w:val="18"/>
+        </w:rPr>
+        <w:t xml:space="preserve"> `</w:t>
+      </w:r>
+    </w:p>
+    <w:p>
+      <w:pPr>
+        <w:shd w:val="clear" w:color="auto" w:fill="FFFFFF"/>
+        <w:autoSpaceDE w:val="0"/>
+        <w:autoSpaceDN w:val="0"/>
+        <w:adjustRightInd w:val="0"/>
+        <w:spacing w:after="0" w:line="240" w:lineRule="auto"/>
+        <w:rPr>
+          <w:rFonts w:ascii="Lucida Console" w:hAnsi="Lucida Console" w:cs="Lucida Console"/>
+          <w:sz w:val="18"/>
+          <w:szCs w:val="18"/>
+        </w:rPr>
+      </w:pPr>
+      <w:r>
+        <w:rPr>
+          <w:rFonts w:ascii="Lucida Console" w:hAnsi="Lucida Console" w:cs="Lucida Console"/>
+          <w:color w:val="000080"/>
+          <w:sz w:val="18"/>
+          <w:szCs w:val="18"/>
+        </w:rPr>
+        <w:t>-</w:t>
+      </w:r>
+      <w:proofErr w:type="spellStart"/>
+      <w:r>
+        <w:rPr>
+          <w:rFonts w:ascii="Lucida Console" w:hAnsi="Lucida Console" w:cs="Lucida Console"/>
+          <w:color w:val="000080"/>
+          <w:sz w:val="18"/>
+          <w:szCs w:val="18"/>
+        </w:rPr>
+        <w:t>ContainerName</w:t>
+      </w:r>
+      <w:proofErr w:type="spellEnd"/>
+      <w:r>
+        <w:rPr>
+          <w:rFonts w:ascii="Lucida Console" w:hAnsi="Lucida Console" w:cs="Lucida Console"/>
+          <w:sz w:val="18"/>
+          <w:szCs w:val="18"/>
+        </w:rPr>
+        <w:t xml:space="preserve"> </w:t>
+      </w:r>
+      <w:r>
+        <w:rPr>
+          <w:rFonts w:ascii="Lucida Console" w:hAnsi="Lucida Console" w:cs="Lucida Console"/>
+          <w:color w:val="8B0000"/>
+          <w:sz w:val="18"/>
+          <w:szCs w:val="18"/>
+        </w:rPr>
+        <w:t>"</w:t>
+      </w:r>
+      <w:proofErr w:type="spellStart"/>
+      <w:r>
+        <w:rPr>
+          <w:rFonts w:ascii="Lucida Console" w:hAnsi="Lucida Console" w:cs="Lucida Console"/>
+          <w:color w:val="8B0000"/>
+          <w:sz w:val="18"/>
+          <w:szCs w:val="18"/>
+        </w:rPr>
+        <w:t>mycontainer</w:t>
+      </w:r>
+      <w:proofErr w:type="spellEnd"/>
+      <w:r>
+        <w:rPr>
+          <w:rFonts w:ascii="Lucida Console" w:hAnsi="Lucida Console" w:cs="Lucida Console"/>
+          <w:color w:val="8B0000"/>
+          <w:sz w:val="18"/>
+          <w:szCs w:val="18"/>
+        </w:rPr>
+        <w:t>"</w:t>
+      </w:r>
+      <w:r>
+        <w:rPr>
+          <w:rFonts w:ascii="Lucida Console" w:hAnsi="Lucida Console" w:cs="Lucida Console"/>
+          <w:sz w:val="18"/>
+          <w:szCs w:val="18"/>
+        </w:rPr>
+        <w:t xml:space="preserve">  </w:t>
+      </w:r>
+      <w:r>
+        <w:rPr>
+          <w:rFonts w:ascii="Lucida Console" w:hAnsi="Lucida Console" w:cs="Lucida Console"/>
+          <w:color w:val="8B0000"/>
+          <w:sz w:val="18"/>
+          <w:szCs w:val="18"/>
+          <w:lang w:val="en-US"/>
+        </w:rPr>
+        <w:t xml:space="preserve"> </w:t>
+      </w:r>
+    </w:p>
+    <w:p>
+      <w:pPr>
+        <w:shd w:val="clear" w:color="auto" w:fill="FFFFFF"/>
+        <w:autoSpaceDE w:val="0"/>
+        <w:autoSpaceDN w:val="0"/>
+        <w:adjustRightInd w:val="0"/>
+        <w:spacing w:after="0" w:line="240" w:lineRule="auto"/>
+        <w:rPr>
+          <w:rFonts w:ascii="Lucida Console" w:hAnsi="Lucida Console" w:cs="Lucida Console"/>
+          <w:color w:val="A82D00"/>
+          <w:sz w:val="18"/>
+          <w:szCs w:val="18"/>
+          <w:lang w:val="en-US"/>
+        </w:rPr>
+      </w:pPr>
+    </w:p>
+    <w:p>
+      <w:pPr>
+        <w:pStyle w:val="Titre2"/>
+        <w:rPr>
+          <w:lang w:val="en-US"/>
+        </w:rPr>
+      </w:pPr>
+      <w:r>
+        <w:rPr>
+          <w:lang w:val="en-US"/>
+        </w:rPr>
+        <w:t>Parameters</w:t>
+      </w:r>
+    </w:p>
+    <w:p>
+      <w:pPr>
+        <w:pStyle w:val="Sansinterligne"/>
+        <w:rPr>
+          <w:lang w:val="en-US"/>
+        </w:rPr>
+      </w:pPr>
+      <w:r>
+        <w:rPr>
+          <w:lang w:val="en-US"/>
+        </w:rPr>
+        <w:t xml:space="preserve">[string] </w:t>
+      </w:r>
+      <w:proofErr w:type="gramStart"/>
+      <w:r>
+        <w:rPr>
+          <w:lang w:val="en-US"/>
+        </w:rPr>
+        <w:t>Region :</w:t>
+      </w:r>
+      <w:proofErr w:type="gramEnd"/>
+      <w:r>
+        <w:rPr>
+          <w:lang w:val="en-US"/>
+        </w:rPr>
+        <w:t xml:space="preserve"> </w:t>
+      </w:r>
+      <w:r>
+        <w:rPr>
+          <w:lang w:val="en-US"/>
+        </w:rPr>
+        <w:t>Azure location</w:t>
+      </w:r>
+    </w:p>
+    <w:p>
+      <w:pPr>
+        <w:pStyle w:val="Sansinterligne"/>
+        <w:rPr>
+          <w:lang w:val="en-US"/>
+        </w:rPr>
+      </w:pPr>
+      <w:r>
+        <w:rPr>
+          <w:lang w:val="en-US"/>
+        </w:rPr>
+        <w:t xml:space="preserve">[string] </w:t>
+      </w:r>
+      <w:proofErr w:type="spellStart"/>
+      <w:proofErr w:type="gramStart"/>
+      <w:r>
+        <w:rPr>
+          <w:lang w:val="en-US"/>
+        </w:rPr>
+        <w:t>ResGroupName</w:t>
+      </w:r>
+      <w:proofErr w:type="spellEnd"/>
+      <w:r>
+        <w:rPr>
+          <w:lang w:val="en-US"/>
+        </w:rPr>
+        <w:t xml:space="preserve"> :</w:t>
+      </w:r>
+      <w:proofErr w:type="gramEnd"/>
+      <w:r>
+        <w:rPr>
+          <w:lang w:val="en-US"/>
+        </w:rPr>
+        <w:t xml:space="preserve"> </w:t>
+      </w:r>
+      <w:r>
+        <w:rPr>
+          <w:lang w:val="en-US"/>
+        </w:rPr>
+        <w:t>Resource Group name (will be created if doesn’t exist)</w:t>
+      </w:r>
+    </w:p>
+    <w:p>
+      <w:pPr>
+        <w:pStyle w:val="Sansinterligne"/>
+        <w:rPr>
+          <w:lang w:val="en-US"/>
+        </w:rPr>
+      </w:pPr>
+      <w:r>
+        <w:rPr>
+          <w:lang w:val="en-US"/>
+        </w:rPr>
+        <w:t xml:space="preserve">[string] </w:t>
+      </w:r>
+      <w:proofErr w:type="spellStart"/>
+      <w:proofErr w:type="gramStart"/>
+      <w:r>
+        <w:rPr>
+          <w:lang w:val="en-US"/>
+        </w:rPr>
+        <w:t>StorageAccountName</w:t>
+      </w:r>
+      <w:proofErr w:type="spellEnd"/>
+      <w:r>
+        <w:rPr>
+          <w:lang w:val="en-US"/>
+        </w:rPr>
+        <w:t xml:space="preserve"> :</w:t>
+      </w:r>
+      <w:proofErr w:type="gramEnd"/>
+      <w:r>
+        <w:rPr>
+          <w:lang w:val="en-US"/>
+        </w:rPr>
+        <w:t xml:space="preserve"> </w:t>
+      </w:r>
+      <w:r>
+        <w:rPr>
+          <w:lang w:val="en-US"/>
+        </w:rPr>
+        <w:t xml:space="preserve"> Storage Account name (will </w:t>
+      </w:r>
+      <w:r>
+        <w:rPr>
+          <w:lang w:val="en-US"/>
+        </w:rPr>
+        <w:t>be created if doesn’t exist</w:t>
+      </w:r>
+      <w:r>
+        <w:rPr>
+          <w:lang w:val="en-US"/>
+        </w:rPr>
+        <w:t xml:space="preserve"> in specified Resource group)</w:t>
+      </w:r>
+    </w:p>
+    <w:p>
+      <w:pPr>
+        <w:pStyle w:val="Sansinterligne"/>
+        <w:rPr>
+          <w:lang w:val="en-US"/>
+        </w:rPr>
+      </w:pPr>
+      <w:r>
+        <w:rPr>
+          <w:lang w:val="en-US"/>
+        </w:rPr>
+        <w:t xml:space="preserve">[string] </w:t>
+      </w:r>
+      <w:proofErr w:type="spellStart"/>
+      <w:proofErr w:type="gramStart"/>
+      <w:r>
+        <w:rPr>
+          <w:lang w:val="en-US"/>
+        </w:rPr>
+        <w:t>ContainerName</w:t>
+      </w:r>
+      <w:proofErr w:type="spellEnd"/>
+      <w:r>
+        <w:rPr>
+          <w:lang w:val="en-US"/>
+        </w:rPr>
+        <w:t xml:space="preserve"> :</w:t>
+      </w:r>
+      <w:proofErr w:type="gramEnd"/>
+      <w:r>
+        <w:rPr>
+          <w:lang w:val="en-US"/>
+        </w:rPr>
+        <w:t xml:space="preserve"> </w:t>
+      </w:r>
+      <w:r>
+        <w:rPr>
+          <w:lang w:val="en-US"/>
+        </w:rPr>
+        <w:t>New container name (will stop with error if already exists)</w:t>
+      </w:r>
+    </w:p>
+    <w:p>
+      <w:pPr>
+        <w:pStyle w:val="Titre2"/>
+        <w:rPr>
+          <w:rFonts w:asciiTheme="minorHAnsi" w:eastAsiaTheme="minorHAnsi" w:hAnsiTheme="minorHAnsi" w:cstheme="minorBidi"/>
+          <w:color w:val="auto"/>
+          <w:sz w:val="22"/>
+          <w:szCs w:val="22"/>
+          <w:lang w:val="en-US"/>
+        </w:rPr>
+      </w:pPr>
+    </w:p>
+    <w:p>
+      <w:pPr>
+        <w:pStyle w:val="Titre2"/>
+        <w:rPr>
+          <w:lang w:val="en-US"/>
+        </w:rPr>
+      </w:pPr>
+      <w:r>
+        <w:rPr>
+          <w:lang w:val="en-US"/>
+        </w:rPr>
+        <w:t>Inputs</w:t>
+      </w:r>
+    </w:p>
+    <w:p>
+      <w:pPr>
+        <w:rPr>
+          <w:lang w:val="en-US"/>
+        </w:rPr>
+      </w:pPr>
+      <w:r>
+        <w:rPr>
+          <w:lang w:val="en-US"/>
+        </w:rPr>
+        <w:t>None</w:t>
+      </w:r>
+    </w:p>
+    <w:p>
+      <w:pPr>
+        <w:pStyle w:val="Titre2"/>
+        <w:rPr>
+          <w:lang w:val="en-US"/>
+        </w:rPr>
+      </w:pPr>
+      <w:r>
+        <w:rPr>
+          <w:lang w:val="en-US"/>
+        </w:rPr>
+        <w:t>Outputs</w:t>
+      </w:r>
+    </w:p>
+    <w:p>
+      <w:pPr>
+        <w:rPr>
+          <w:rFonts w:ascii="Lucida Console" w:hAnsi="Lucida Console" w:cs="Lucida Console"/>
+          <w:color w:val="FF4500"/>
+          <w:sz w:val="18"/>
+          <w:szCs w:val="18"/>
+          <w:lang w:val="en-US"/>
+        </w:rPr>
+      </w:pPr>
+      <w:r>
+        <w:rPr>
+          <w:lang w:val="en-US"/>
+        </w:rPr>
+        <w:t>Container object if created, $False if error was encountered</w:t>
+      </w:r>
+    </w:p>
+    <w:p>
+      <w:pPr>
+        <w:pStyle w:val="Titre2"/>
+        <w:rPr>
+          <w:lang w:val="en-US"/>
+        </w:rPr>
+      </w:pPr>
+      <w:r>
+        <w:rPr>
+          <w:lang w:val="en-US"/>
+        </w:rPr>
+        <w:t>Notes</w:t>
+      </w:r>
+    </w:p>
+    <w:p>
+      <w:pPr>
+        <w:pStyle w:val="Sansinterligne"/>
+        <w:rPr>
+          <w:lang w:val="en-US"/>
+        </w:rPr>
+      </w:pPr>
+      <w:r>
+        <w:rPr>
+          <w:lang w:val="en-US"/>
+        </w:rPr>
+        <w:t>Must be connected to Azure (</w:t>
+      </w:r>
+      <w:proofErr w:type="spellStart"/>
+      <w:r>
+        <w:rPr>
+          <w:lang w:val="en-US"/>
+        </w:rPr>
+        <w:t>e.g</w:t>
+      </w:r>
+      <w:proofErr w:type="spellEnd"/>
+      <w:r>
+        <w:rPr>
+          <w:lang w:val="en-US"/>
+        </w:rPr>
+        <w:t xml:space="preserve"> Connect-</w:t>
+      </w:r>
+      <w:proofErr w:type="spellStart"/>
+      <w:r>
+        <w:rPr>
+          <w:lang w:val="en-US"/>
+        </w:rPr>
+        <w:t>AzAccount</w:t>
+      </w:r>
+      <w:proofErr w:type="spellEnd"/>
+      <w:r>
+        <w:rPr>
+          <w:lang w:val="en-US"/>
+        </w:rPr>
+        <w:t>)</w:t>
+      </w:r>
+    </w:p>
+    <w:p>
+      <w:pPr>
+        <w:pStyle w:val="Sansinterligne"/>
+        <w:rPr>
+          <w:lang w:val="en-US"/>
+        </w:rPr>
+      </w:pPr>
+      <w:r>
+        <w:rPr>
+          <w:lang w:val="en-US"/>
+        </w:rPr>
+        <w:t xml:space="preserve">List available </w:t>
+      </w:r>
+      <w:proofErr w:type="gramStart"/>
+      <w:r>
+        <w:rPr>
+          <w:lang w:val="en-US"/>
+        </w:rPr>
+        <w:t>region :</w:t>
+      </w:r>
+      <w:proofErr w:type="gramEnd"/>
+      <w:r>
+        <w:rPr>
+          <w:lang w:val="en-US"/>
+        </w:rPr>
+        <w:t xml:space="preserve"> </w:t>
+      </w:r>
+      <w:r>
+        <w:rPr>
+          <w:i/>
+          <w:iCs/>
+          <w:lang w:val="en-US"/>
+        </w:rPr>
+        <w:t>Get-</w:t>
+      </w:r>
+      <w:proofErr w:type="spellStart"/>
+      <w:r>
+        <w:rPr>
+          <w:i/>
+          <w:iCs/>
+          <w:lang w:val="en-US"/>
+        </w:rPr>
+        <w:t>AzRegion</w:t>
+      </w:r>
+      <w:proofErr w:type="spellEnd"/>
+      <w:r>
+        <w:rPr>
+          <w:i/>
+          <w:iCs/>
+          <w:lang w:val="en-US"/>
+        </w:rPr>
+        <w:t xml:space="preserve"> | select Region | where-object {$_.Region -match "</w:t>
+      </w:r>
+      <w:proofErr w:type="spellStart"/>
+      <w:r>
+        <w:rPr>
+          <w:i/>
+          <w:iCs/>
+          <w:lang w:val="en-US"/>
+        </w:rPr>
+        <w:t>france</w:t>
+      </w:r>
+      <w:proofErr w:type="spellEnd"/>
+      <w:r>
+        <w:rPr>
+          <w:i/>
+          <w:iCs/>
+          <w:lang w:val="en-US"/>
+        </w:rPr>
+        <w:t>"}</w:t>
+      </w:r>
+    </w:p>
+    <w:p>
+      <w:pPr>
+        <w:pStyle w:val="Titre2"/>
+        <w:rPr>
+          <w:lang w:val="en-US"/>
+        </w:rPr>
+      </w:pPr>
+      <w:r>
+        <w:rPr>
+          <w:lang w:val="en-US"/>
+        </w:rPr>
+        <w:t>Dependencies</w:t>
+      </w:r>
+    </w:p>
+    <w:p>
+      <w:pPr>
+        <w:pStyle w:val="Titre2"/>
+        <w:rPr>
+          <w:rFonts w:asciiTheme="minorHAnsi" w:eastAsiaTheme="minorHAnsi" w:hAnsiTheme="minorHAnsi" w:cstheme="minorBidi"/>
+          <w:color w:val="auto"/>
+          <w:sz w:val="22"/>
+          <w:szCs w:val="22"/>
+          <w:lang w:val="en-US"/>
+        </w:rPr>
+      </w:pPr>
+      <w:proofErr w:type="spellStart"/>
+      <w:proofErr w:type="gramStart"/>
+      <w:r>
+        <w:rPr>
+          <w:rFonts w:asciiTheme="minorHAnsi" w:eastAsiaTheme="minorHAnsi" w:hAnsiTheme="minorHAnsi" w:cstheme="minorBidi"/>
+          <w:color w:val="auto"/>
+          <w:sz w:val="22"/>
+          <w:szCs w:val="22"/>
+          <w:lang w:val="en-US"/>
+        </w:rPr>
+        <w:t>Az.Accounts</w:t>
+      </w:r>
+      <w:proofErr w:type="spellEnd"/>
+      <w:proofErr w:type="gramEnd"/>
+      <w:r>
+        <w:rPr>
+          <w:rFonts w:asciiTheme="minorHAnsi" w:eastAsiaTheme="minorHAnsi" w:hAnsiTheme="minorHAnsi" w:cstheme="minorBidi"/>
+          <w:color w:val="auto"/>
+          <w:sz w:val="22"/>
+          <w:szCs w:val="22"/>
+          <w:lang w:val="en-US"/>
+        </w:rPr>
+        <w:t xml:space="preserve"> (</w:t>
+      </w:r>
+      <w:proofErr w:type="spellStart"/>
+      <w:r>
+        <w:rPr>
+          <w:rFonts w:asciiTheme="minorHAnsi" w:eastAsiaTheme="minorHAnsi" w:hAnsiTheme="minorHAnsi" w:cstheme="minorBidi"/>
+          <w:color w:val="auto"/>
+          <w:sz w:val="22"/>
+          <w:szCs w:val="22"/>
+          <w:lang w:val="en-US"/>
+        </w:rPr>
+        <w:t>Powershell</w:t>
+      </w:r>
+      <w:proofErr w:type="spellEnd"/>
+      <w:r>
+        <w:rPr>
+          <w:rFonts w:asciiTheme="minorHAnsi" w:eastAsiaTheme="minorHAnsi" w:hAnsiTheme="minorHAnsi" w:cstheme="minorBidi"/>
+          <w:color w:val="auto"/>
+          <w:sz w:val="22"/>
+          <w:szCs w:val="22"/>
+          <w:lang w:val="en-US"/>
+        </w:rPr>
+        <w:t xml:space="preserve"> module)</w:t>
+      </w:r>
+    </w:p>
+    <w:p>
+      <w:pPr>
+        <w:pStyle w:val="Titre2"/>
+        <w:rPr>
+          <w:rFonts w:asciiTheme="minorHAnsi" w:eastAsiaTheme="minorHAnsi" w:hAnsiTheme="minorHAnsi" w:cstheme="minorBidi"/>
+          <w:color w:val="auto"/>
+          <w:sz w:val="22"/>
+          <w:szCs w:val="22"/>
+          <w:lang w:val="en-US"/>
+        </w:rPr>
+      </w:pPr>
+    </w:p>
+    <w:p>
+      <w:pPr>
+        <w:pStyle w:val="Titre2"/>
+        <w:rPr>
+          <w:lang w:val="en-US"/>
+        </w:rPr>
+      </w:pPr>
+      <w:proofErr w:type="spellStart"/>
+      <w:r>
+        <w:rPr>
+          <w:lang w:val="en-US"/>
+        </w:rPr>
+        <w:t>Todo</w:t>
       </w:r>
       <w:proofErr w:type="spellEnd"/>
     </w:p>
@@ -2613,6 +3599,7 @@
     <w:lsdException w:name="HTML Sample" w:semiHidden="1" w:unhideWhenUsed="1"/>
     <w:lsdException w:name="HTML Typewriter" w:semiHidden="1" w:unhideWhenUsed="1"/>
     <w:lsdException w:name="HTML Variable" w:semiHidden="1" w:unhideWhenUsed="1"/>
+    <w:lsdException w:name="Normal Table" w:semiHidden="1" w:unhideWhenUsed="1"/>
     <w:lsdException w:name="annotation subject" w:semiHidden="1" w:unhideWhenUsed="1"/>
     <w:lsdException w:name="No List" w:semiHidden="1" w:unhideWhenUsed="1"/>
     <w:lsdException w:name="Outline List 1" w:semiHidden="1" w:unhideWhenUsed="1"/>
@@ -2655,8 +3642,11 @@
     <w:lsdException w:name="Table Contemporary" w:semiHidden="1" w:unhideWhenUsed="1"/>
     <w:lsdException w:name="Table Elegant" w:semiHidden="1" w:unhideWhenUsed="1"/>
     <w:lsdException w:name="Table Professional" w:semiHidden="1" w:unhideWhenUsed="1"/>
+    <w:lsdException w:name="Table Subtle 1" w:semiHidden="1" w:unhideWhenUsed="1"/>
     <w:lsdException w:name="Table Subtle 2" w:semiHidden="1" w:unhideWhenUsed="1"/>
     <w:lsdException w:name="Table Web 1" w:semiHidden="1" w:unhideWhenUsed="1"/>
+    <w:lsdException w:name="Table Web 2" w:semiHidden="1" w:unhideWhenUsed="1"/>
+    <w:lsdException w:name="Table Web 3" w:semiHidden="1" w:unhideWhenUsed="1"/>
     <w:lsdException w:name="Balloon Text" w:semiHidden="1" w:unhideWhenUsed="1"/>
     <w:lsdException w:name="Table Grid" w:uiPriority="39"/>
     <w:lsdException w:name="Table Theme" w:semiHidden="1" w:unhideWhenUsed="1"/>
@@ -2993,6 +3983,15 @@
       <w:contextualSpacing/>
     </w:pPr>
   </w:style>
+  <w:style w:type="paragraph" w:styleId="Sansinterligne">
+    <w:name w:val="No Spacing"/>
+    <w:uiPriority w:val="1"/>
+    <w:qFormat/>
+    <w:rsid w:val="00F90721"/>
+    <w:pPr>
+      <w:spacing w:after="0" w:line="240" w:lineRule="auto"/>
+    </w:pPr>
+  </w:style>
 </w:styles>
 </file>
 

</xml_diff>

<commit_message>
ADD DOWNLOAD/UPLOAD BLOB FUNCTIONS - added function New-BlobContent - added function Get-BlobContent - added documentation
</commit_message>
<xml_diff>
--- a/Documentation/Azure.docx
+++ b/Documentation/Azure.docx
@@ -19,16 +19,8 @@
         <w:rPr>
           <w:lang w:val="en-US"/>
         </w:rPr>
-        <w:t>Find-</w:t>
-      </w:r>
-      <w:proofErr w:type="spellStart"/>
-      <w:r>
-        <w:rPr>
-          <w:lang w:val="en-US"/>
-        </w:rPr>
-        <w:t>AzVms</w:t>
-      </w:r>
-      <w:proofErr w:type="spellEnd"/>
+        <w:t>Find-AzVms</w:t>
+      </w:r>
       <w:r>
         <w:rPr>
           <w:lang w:val="en-US"/>
@@ -74,23 +66,7 @@
         <w:rPr>
           <w:lang w:val="en-US"/>
         </w:rPr>
-        <w:t xml:space="preserve">Finds </w:t>
-      </w:r>
-      <w:proofErr w:type="spellStart"/>
-      <w:proofErr w:type="gramStart"/>
-      <w:r>
-        <w:rPr>
-          <w:lang w:val="en-US"/>
-        </w:rPr>
-        <w:t>informations</w:t>
-      </w:r>
-      <w:proofErr w:type="spellEnd"/>
-      <w:proofErr w:type="gramEnd"/>
-      <w:r>
-        <w:rPr>
-          <w:lang w:val="en-US"/>
-        </w:rPr>
-        <w:t xml:space="preserve"> about Azure Virtual Machines</w:t>
+        <w:t>Finds informations about Azure Virtual Machines</w:t>
       </w:r>
     </w:p>
     <w:p>
@@ -129,20 +105,8 @@
           <w:szCs w:val="18"/>
           <w:lang w:val="en-US"/>
         </w:rPr>
-        <w:t>$</w:t>
-      </w:r>
-      <w:proofErr w:type="spellStart"/>
-      <w:r>
-        <w:rPr>
-          <w:rFonts w:ascii="Lucida Console" w:hAnsi="Lucida Console" w:cs="Lucida Console"/>
-          <w:color w:val="FF4500"/>
-          <w:sz w:val="18"/>
-          <w:szCs w:val="18"/>
-          <w:lang w:val="en-US"/>
-        </w:rPr>
-        <w:t>idList</w:t>
-      </w:r>
-      <w:proofErr w:type="spellEnd"/>
+        <w:t>$idList</w:t>
+      </w:r>
       <w:r>
         <w:rPr>
           <w:rFonts w:ascii="Lucida Console" w:hAnsi="Lucida Console" w:cs="Lucida Console"/>
@@ -334,20 +298,8 @@
           <w:szCs w:val="18"/>
           <w:lang w:val="en-US"/>
         </w:rPr>
-        <w:t>$</w:t>
-      </w:r>
-      <w:proofErr w:type="spellStart"/>
-      <w:r>
-        <w:rPr>
-          <w:rFonts w:ascii="Lucida Console" w:hAnsi="Lucida Console" w:cs="Lucida Console"/>
-          <w:color w:val="FF4500"/>
-          <w:sz w:val="18"/>
-          <w:szCs w:val="18"/>
-          <w:lang w:val="en-US"/>
-        </w:rPr>
-        <w:t>ExportFilePath</w:t>
-      </w:r>
-      <w:proofErr w:type="spellEnd"/>
+        <w:t>$ExportFilePath</w:t>
+      </w:r>
       <w:r>
         <w:rPr>
           <w:rFonts w:ascii="Lucida Console" w:hAnsi="Lucida Console" w:cs="Lucida Console"/>
@@ -426,31 +378,7 @@
           <w:szCs w:val="18"/>
           <w:lang w:val="en-US"/>
         </w:rPr>
-        <w:t xml:space="preserve"># List all VMs </w:t>
-      </w:r>
-      <w:proofErr w:type="spellStart"/>
-      <w:proofErr w:type="gramStart"/>
-      <w:r>
-        <w:rPr>
-          <w:rFonts w:ascii="Lucida Console" w:hAnsi="Lucida Console" w:cs="Lucida Console"/>
-          <w:color w:val="A82D00"/>
-          <w:sz w:val="18"/>
-          <w:szCs w:val="18"/>
-          <w:lang w:val="en-US"/>
-        </w:rPr>
-        <w:t>informations</w:t>
-      </w:r>
-      <w:proofErr w:type="spellEnd"/>
-      <w:proofErr w:type="gramEnd"/>
-      <w:r>
-        <w:rPr>
-          <w:rFonts w:ascii="Lucida Console" w:hAnsi="Lucida Console" w:cs="Lucida Console"/>
-          <w:color w:val="A82D00"/>
-          <w:sz w:val="18"/>
-          <w:szCs w:val="18"/>
-          <w:lang w:val="en-US"/>
-        </w:rPr>
-        <w:t xml:space="preserve"> in a </w:t>
+        <w:t xml:space="preserve"># List all VMs informations in a </w:t>
       </w:r>
       <w:r>
         <w:rPr>
@@ -496,20 +424,8 @@
           <w:szCs w:val="18"/>
           <w:lang w:val="en-US"/>
         </w:rPr>
-        <w:t>Find-</w:t>
-      </w:r>
-      <w:proofErr w:type="spellStart"/>
-      <w:r>
-        <w:rPr>
-          <w:rFonts w:ascii="Lucida Console" w:hAnsi="Lucida Console" w:cs="Lucida Console"/>
-          <w:color w:val="0000FF"/>
-          <w:sz w:val="18"/>
-          <w:szCs w:val="18"/>
-          <w:lang w:val="en-US"/>
-        </w:rPr>
-        <w:t>AzVms</w:t>
-      </w:r>
-      <w:proofErr w:type="spellEnd"/>
+        <w:t>Find-AzVms</w:t>
+      </w:r>
       <w:r>
         <w:rPr>
           <w:rFonts w:ascii="Lucida Console" w:hAnsi="Lucida Console" w:cs="Lucida Console"/>
@@ -527,9 +443,36 @@
           <w:szCs w:val="18"/>
           <w:lang w:val="en-US"/>
         </w:rPr>
-        <w:t>–</w:t>
-      </w:r>
-      <w:proofErr w:type="spellStart"/>
+        <w:t>–SubscriptionList</w:t>
+      </w:r>
+      <w:r>
+        <w:rPr>
+          <w:rFonts w:ascii="Lucida Console" w:hAnsi="Lucida Console" w:cs="Lucida Console"/>
+          <w:sz w:val="18"/>
+          <w:szCs w:val="18"/>
+          <w:lang w:val="en-US"/>
+        </w:rPr>
+        <w:t xml:space="preserve"> </w:t>
+      </w:r>
+      <w:r>
+        <w:rPr>
+          <w:rFonts w:ascii="Lucida Console" w:hAnsi="Lucida Console" w:cs="Lucida Console"/>
+          <w:color w:val="FF4500"/>
+          <w:sz w:val="18"/>
+          <w:szCs w:val="18"/>
+          <w:lang w:val="en-US"/>
+        </w:rPr>
+        <w:t>$IdList</w:t>
+      </w:r>
+      <w:r>
+        <w:rPr>
+          <w:rFonts w:ascii="Lucida Console" w:hAnsi="Lucida Console" w:cs="Lucida Console"/>
+          <w:sz w:val="18"/>
+          <w:szCs w:val="18"/>
+          <w:lang w:val="en-US"/>
+        </w:rPr>
+        <w:t xml:space="preserve"> </w:t>
+      </w:r>
       <w:r>
         <w:rPr>
           <w:rFonts w:ascii="Lucida Console" w:hAnsi="Lucida Console" w:cs="Lucida Console"/>
@@ -538,9 +481,18 @@
           <w:szCs w:val="18"/>
           <w:lang w:val="en-US"/>
         </w:rPr>
-        <w:t>SubscriptionList</w:t>
-      </w:r>
-      <w:proofErr w:type="spellEnd"/>
+        <w:t>–ExportFile</w:t>
+      </w:r>
+      <w:r>
+        <w:rPr>
+          <w:rFonts w:ascii="Lucida Console" w:hAnsi="Lucida Console" w:cs="Lucida Console"/>
+          <w:color w:val="000080"/>
+          <w:sz w:val="18"/>
+          <w:szCs w:val="18"/>
+          <w:lang w:val="en-US"/>
+        </w:rPr>
+        <w:t>Format</w:t>
+      </w:r>
       <w:r>
         <w:rPr>
           <w:rFonts w:ascii="Lucida Console" w:hAnsi="Lucida Console" w:cs="Lucida Console"/>
@@ -558,9 +510,36 @@
           <w:szCs w:val="18"/>
           <w:lang w:val="en-US"/>
         </w:rPr>
-        <w:t>$</w:t>
-      </w:r>
-      <w:proofErr w:type="spellStart"/>
+        <w:t>“csv”</w:t>
+      </w:r>
+      <w:r>
+        <w:rPr>
+          <w:rFonts w:ascii="Lucida Console" w:hAnsi="Lucida Console" w:cs="Lucida Console"/>
+          <w:sz w:val="18"/>
+          <w:szCs w:val="18"/>
+          <w:lang w:val="en-US"/>
+        </w:rPr>
+        <w:t xml:space="preserve"> </w:t>
+      </w:r>
+      <w:r>
+        <w:rPr>
+          <w:rFonts w:ascii="Lucida Console" w:hAnsi="Lucida Console" w:cs="Lucida Console"/>
+          <w:color w:val="000080"/>
+          <w:sz w:val="18"/>
+          <w:szCs w:val="18"/>
+          <w:lang w:val="en-US"/>
+        </w:rPr>
+        <w:t>–ExportFilePath</w:t>
+      </w:r>
+      <w:r>
+        <w:rPr>
+          <w:rFonts w:ascii="Lucida Console" w:hAnsi="Lucida Console" w:cs="Lucida Console"/>
+          <w:sz w:val="18"/>
+          <w:szCs w:val="18"/>
+          <w:lang w:val="en-US"/>
+        </w:rPr>
+        <w:t xml:space="preserve"> </w:t>
+      </w:r>
       <w:r>
         <w:rPr>
           <w:rFonts w:ascii="Lucida Console" w:hAnsi="Lucida Console" w:cs="Lucida Console"/>
@@ -569,131 +548,8 @@
           <w:szCs w:val="18"/>
           <w:lang w:val="en-US"/>
         </w:rPr>
-        <w:t>IdList</w:t>
-      </w:r>
-      <w:proofErr w:type="spellEnd"/>
-      <w:r>
-        <w:rPr>
-          <w:rFonts w:ascii="Lucida Console" w:hAnsi="Lucida Console" w:cs="Lucida Console"/>
-          <w:sz w:val="18"/>
-          <w:szCs w:val="18"/>
-          <w:lang w:val="en-US"/>
-        </w:rPr>
-        <w:t xml:space="preserve"> </w:t>
-      </w:r>
-      <w:r>
-        <w:rPr>
-          <w:rFonts w:ascii="Lucida Console" w:hAnsi="Lucida Console" w:cs="Lucida Console"/>
-          <w:color w:val="000080"/>
-          <w:sz w:val="18"/>
-          <w:szCs w:val="18"/>
-          <w:lang w:val="en-US"/>
-        </w:rPr>
-        <w:t>–</w:t>
-      </w:r>
-      <w:proofErr w:type="spellStart"/>
-      <w:r>
-        <w:rPr>
-          <w:rFonts w:ascii="Lucida Console" w:hAnsi="Lucida Console" w:cs="Lucida Console"/>
-          <w:color w:val="000080"/>
-          <w:sz w:val="18"/>
-          <w:szCs w:val="18"/>
-          <w:lang w:val="en-US"/>
-        </w:rPr>
-        <w:t>ExportFile</w:t>
-      </w:r>
-      <w:r>
-        <w:rPr>
-          <w:rFonts w:ascii="Lucida Console" w:hAnsi="Lucida Console" w:cs="Lucida Console"/>
-          <w:color w:val="000080"/>
-          <w:sz w:val="18"/>
-          <w:szCs w:val="18"/>
-          <w:lang w:val="en-US"/>
-        </w:rPr>
-        <w:t>Format</w:t>
-      </w:r>
-      <w:proofErr w:type="spellEnd"/>
-      <w:r>
-        <w:rPr>
-          <w:rFonts w:ascii="Lucida Console" w:hAnsi="Lucida Console" w:cs="Lucida Console"/>
-          <w:sz w:val="18"/>
-          <w:szCs w:val="18"/>
-          <w:lang w:val="en-US"/>
-        </w:rPr>
-        <w:t xml:space="preserve"> </w:t>
-      </w:r>
-      <w:r>
-        <w:rPr>
-          <w:rFonts w:ascii="Lucida Console" w:hAnsi="Lucida Console" w:cs="Lucida Console"/>
-          <w:color w:val="FF4500"/>
-          <w:sz w:val="18"/>
-          <w:szCs w:val="18"/>
-          <w:lang w:val="en-US"/>
-        </w:rPr>
-        <w:t>“csv”</w:t>
-      </w:r>
-      <w:r>
-        <w:rPr>
-          <w:rFonts w:ascii="Lucida Console" w:hAnsi="Lucida Console" w:cs="Lucida Console"/>
-          <w:sz w:val="18"/>
-          <w:szCs w:val="18"/>
-          <w:lang w:val="en-US"/>
-        </w:rPr>
-        <w:t xml:space="preserve"> </w:t>
-      </w:r>
-      <w:r>
-        <w:rPr>
-          <w:rFonts w:ascii="Lucida Console" w:hAnsi="Lucida Console" w:cs="Lucida Console"/>
-          <w:color w:val="000080"/>
-          <w:sz w:val="18"/>
-          <w:szCs w:val="18"/>
-          <w:lang w:val="en-US"/>
-        </w:rPr>
-        <w:t>–</w:t>
-      </w:r>
-      <w:proofErr w:type="spellStart"/>
-      <w:r>
-        <w:rPr>
-          <w:rFonts w:ascii="Lucida Console" w:hAnsi="Lucida Console" w:cs="Lucida Console"/>
-          <w:color w:val="000080"/>
-          <w:sz w:val="18"/>
-          <w:szCs w:val="18"/>
-          <w:lang w:val="en-US"/>
-        </w:rPr>
-        <w:t>ExportFilePath</w:t>
-      </w:r>
-      <w:proofErr w:type="spellEnd"/>
-      <w:r>
-        <w:rPr>
-          <w:rFonts w:ascii="Lucida Console" w:hAnsi="Lucida Console" w:cs="Lucida Console"/>
-          <w:sz w:val="18"/>
-          <w:szCs w:val="18"/>
-          <w:lang w:val="en-US"/>
-        </w:rPr>
-        <w:t xml:space="preserve"> </w:t>
-      </w:r>
-      <w:r>
-        <w:rPr>
-          <w:rFonts w:ascii="Lucida Console" w:hAnsi="Lucida Console" w:cs="Lucida Console"/>
-          <w:color w:val="FF4500"/>
-          <w:sz w:val="18"/>
-          <w:szCs w:val="18"/>
-          <w:lang w:val="en-US"/>
-        </w:rPr>
-        <w:t>$</w:t>
-      </w:r>
-      <w:proofErr w:type="spellStart"/>
-      <w:r>
-        <w:rPr>
-          <w:rFonts w:ascii="Lucida Console" w:hAnsi="Lucida Console" w:cs="Lucida Console"/>
-          <w:color w:val="FF4500"/>
-          <w:sz w:val="18"/>
-          <w:szCs w:val="18"/>
-          <w:lang w:val="en-US"/>
-        </w:rPr>
-        <w:t>ExportFilePath</w:t>
-      </w:r>
-      <w:proofErr w:type="spellEnd"/>
+        <w:t>$ExportFilePath</w:t>
+      </w:r>
       <w:r>
         <w:rPr>
           <w:rFonts w:ascii="Lucida Console" w:hAnsi="Lucida Console" w:cs="Lucida Console"/>
@@ -772,31 +628,7 @@
           <w:szCs w:val="18"/>
           <w:lang w:val="en-US"/>
         </w:rPr>
-        <w:t xml:space="preserve"># List all VMs </w:t>
-      </w:r>
-      <w:proofErr w:type="spellStart"/>
-      <w:proofErr w:type="gramStart"/>
-      <w:r>
-        <w:rPr>
-          <w:rFonts w:ascii="Lucida Console" w:hAnsi="Lucida Console" w:cs="Lucida Console"/>
-          <w:color w:val="A82D00"/>
-          <w:sz w:val="18"/>
-          <w:szCs w:val="18"/>
-          <w:lang w:val="en-US"/>
-        </w:rPr>
-        <w:t>informations</w:t>
-      </w:r>
-      <w:proofErr w:type="spellEnd"/>
-      <w:proofErr w:type="gramEnd"/>
-      <w:r>
-        <w:rPr>
-          <w:rFonts w:ascii="Lucida Console" w:hAnsi="Lucida Console" w:cs="Lucida Console"/>
-          <w:color w:val="A82D00"/>
-          <w:sz w:val="18"/>
-          <w:szCs w:val="18"/>
-          <w:lang w:val="en-US"/>
-        </w:rPr>
-        <w:t xml:space="preserve"> in a JSON file</w:t>
+        <w:t># List all VMs informations in a JSON file</w:t>
       </w:r>
     </w:p>
     <w:p>
@@ -822,20 +654,8 @@
           <w:szCs w:val="18"/>
           <w:lang w:val="en-US"/>
         </w:rPr>
-        <w:t>Find-</w:t>
-      </w:r>
-      <w:proofErr w:type="spellStart"/>
-      <w:r>
-        <w:rPr>
-          <w:rFonts w:ascii="Lucida Console" w:hAnsi="Lucida Console" w:cs="Lucida Console"/>
-          <w:color w:val="0000FF"/>
-          <w:sz w:val="18"/>
-          <w:szCs w:val="18"/>
-          <w:lang w:val="en-US"/>
-        </w:rPr>
-        <w:t>AzVms</w:t>
-      </w:r>
-      <w:proofErr w:type="spellEnd"/>
+        <w:t>Find-AzVms</w:t>
+      </w:r>
       <w:r>
         <w:rPr>
           <w:rFonts w:ascii="Lucida Console" w:hAnsi="Lucida Console" w:cs="Lucida Console"/>
@@ -853,9 +673,36 @@
           <w:szCs w:val="18"/>
           <w:lang w:val="en-US"/>
         </w:rPr>
-        <w:t>–</w:t>
-      </w:r>
-      <w:proofErr w:type="spellStart"/>
+        <w:t>–SubscriptionList</w:t>
+      </w:r>
+      <w:r>
+        <w:rPr>
+          <w:rFonts w:ascii="Lucida Console" w:hAnsi="Lucida Console" w:cs="Lucida Console"/>
+          <w:sz w:val="18"/>
+          <w:szCs w:val="18"/>
+          <w:lang w:val="en-US"/>
+        </w:rPr>
+        <w:t xml:space="preserve"> </w:t>
+      </w:r>
+      <w:r>
+        <w:rPr>
+          <w:rFonts w:ascii="Lucida Console" w:hAnsi="Lucida Console" w:cs="Lucida Console"/>
+          <w:color w:val="FF4500"/>
+          <w:sz w:val="18"/>
+          <w:szCs w:val="18"/>
+          <w:lang w:val="en-US"/>
+        </w:rPr>
+        <w:t>$IdList</w:t>
+      </w:r>
+      <w:r>
+        <w:rPr>
+          <w:rFonts w:ascii="Lucida Console" w:hAnsi="Lucida Console" w:cs="Lucida Console"/>
+          <w:sz w:val="18"/>
+          <w:szCs w:val="18"/>
+          <w:lang w:val="en-US"/>
+        </w:rPr>
+        <w:t xml:space="preserve"> </w:t>
+      </w:r>
       <w:r>
         <w:rPr>
           <w:rFonts w:ascii="Lucida Console" w:hAnsi="Lucida Console" w:cs="Lucida Console"/>
@@ -864,9 +711,18 @@
           <w:szCs w:val="18"/>
           <w:lang w:val="en-US"/>
         </w:rPr>
-        <w:t>SubscriptionList</w:t>
-      </w:r>
-      <w:proofErr w:type="spellEnd"/>
+        <w:t>–ExportFile</w:t>
+      </w:r>
+      <w:r>
+        <w:rPr>
+          <w:rFonts w:ascii="Lucida Console" w:hAnsi="Lucida Console" w:cs="Lucida Console"/>
+          <w:color w:val="000080"/>
+          <w:sz w:val="18"/>
+          <w:szCs w:val="18"/>
+          <w:lang w:val="en-US"/>
+        </w:rPr>
+        <w:t>Format</w:t>
+      </w:r>
       <w:r>
         <w:rPr>
           <w:rFonts w:ascii="Lucida Console" w:hAnsi="Lucida Console" w:cs="Lucida Console"/>
@@ -884,9 +740,36 @@
           <w:szCs w:val="18"/>
           <w:lang w:val="en-US"/>
         </w:rPr>
-        <w:t>$</w:t>
-      </w:r>
-      <w:proofErr w:type="spellStart"/>
+        <w:t>“json”</w:t>
+      </w:r>
+      <w:r>
+        <w:rPr>
+          <w:rFonts w:ascii="Lucida Console" w:hAnsi="Lucida Console" w:cs="Lucida Console"/>
+          <w:sz w:val="18"/>
+          <w:szCs w:val="18"/>
+          <w:lang w:val="en-US"/>
+        </w:rPr>
+        <w:t xml:space="preserve"> </w:t>
+      </w:r>
+      <w:r>
+        <w:rPr>
+          <w:rFonts w:ascii="Lucida Console" w:hAnsi="Lucida Console" w:cs="Lucida Console"/>
+          <w:color w:val="000080"/>
+          <w:sz w:val="18"/>
+          <w:szCs w:val="18"/>
+          <w:lang w:val="en-US"/>
+        </w:rPr>
+        <w:t>–ExportFilePath</w:t>
+      </w:r>
+      <w:r>
+        <w:rPr>
+          <w:rFonts w:ascii="Lucida Console" w:hAnsi="Lucida Console" w:cs="Lucida Console"/>
+          <w:sz w:val="18"/>
+          <w:szCs w:val="18"/>
+          <w:lang w:val="en-US"/>
+        </w:rPr>
+        <w:t xml:space="preserve"> </w:t>
+      </w:r>
       <w:r>
         <w:rPr>
           <w:rFonts w:ascii="Lucida Console" w:hAnsi="Lucida Console" w:cs="Lucida Console"/>
@@ -895,131 +778,8 @@
           <w:szCs w:val="18"/>
           <w:lang w:val="en-US"/>
         </w:rPr>
-        <w:t>IdList</w:t>
-      </w:r>
-      <w:proofErr w:type="spellEnd"/>
-      <w:r>
-        <w:rPr>
-          <w:rFonts w:ascii="Lucida Console" w:hAnsi="Lucida Console" w:cs="Lucida Console"/>
-          <w:sz w:val="18"/>
-          <w:szCs w:val="18"/>
-          <w:lang w:val="en-US"/>
-        </w:rPr>
-        <w:t xml:space="preserve"> </w:t>
-      </w:r>
-      <w:r>
-        <w:rPr>
-          <w:rFonts w:ascii="Lucida Console" w:hAnsi="Lucida Console" w:cs="Lucida Console"/>
-          <w:color w:val="000080"/>
-          <w:sz w:val="18"/>
-          <w:szCs w:val="18"/>
-          <w:lang w:val="en-US"/>
-        </w:rPr>
-        <w:t>–</w:t>
-      </w:r>
-      <w:proofErr w:type="spellStart"/>
-      <w:r>
-        <w:rPr>
-          <w:rFonts w:ascii="Lucida Console" w:hAnsi="Lucida Console" w:cs="Lucida Console"/>
-          <w:color w:val="000080"/>
-          <w:sz w:val="18"/>
-          <w:szCs w:val="18"/>
-          <w:lang w:val="en-US"/>
-        </w:rPr>
-        <w:t>ExportFile</w:t>
-      </w:r>
-      <w:r>
-        <w:rPr>
-          <w:rFonts w:ascii="Lucida Console" w:hAnsi="Lucida Console" w:cs="Lucida Console"/>
-          <w:color w:val="000080"/>
-          <w:sz w:val="18"/>
-          <w:szCs w:val="18"/>
-          <w:lang w:val="en-US"/>
-        </w:rPr>
-        <w:t>Format</w:t>
-      </w:r>
-      <w:proofErr w:type="spellEnd"/>
-      <w:r>
-        <w:rPr>
-          <w:rFonts w:ascii="Lucida Console" w:hAnsi="Lucida Console" w:cs="Lucida Console"/>
-          <w:sz w:val="18"/>
-          <w:szCs w:val="18"/>
-          <w:lang w:val="en-US"/>
-        </w:rPr>
-        <w:t xml:space="preserve"> </w:t>
-      </w:r>
-      <w:r>
-        <w:rPr>
-          <w:rFonts w:ascii="Lucida Console" w:hAnsi="Lucida Console" w:cs="Lucida Console"/>
-          <w:color w:val="FF4500"/>
-          <w:sz w:val="18"/>
-          <w:szCs w:val="18"/>
-          <w:lang w:val="en-US"/>
-        </w:rPr>
-        <w:t>“json”</w:t>
-      </w:r>
-      <w:r>
-        <w:rPr>
-          <w:rFonts w:ascii="Lucida Console" w:hAnsi="Lucida Console" w:cs="Lucida Console"/>
-          <w:sz w:val="18"/>
-          <w:szCs w:val="18"/>
-          <w:lang w:val="en-US"/>
-        </w:rPr>
-        <w:t xml:space="preserve"> </w:t>
-      </w:r>
-      <w:r>
-        <w:rPr>
-          <w:rFonts w:ascii="Lucida Console" w:hAnsi="Lucida Console" w:cs="Lucida Console"/>
-          <w:color w:val="000080"/>
-          <w:sz w:val="18"/>
-          <w:szCs w:val="18"/>
-          <w:lang w:val="en-US"/>
-        </w:rPr>
-        <w:t>–</w:t>
-      </w:r>
-      <w:proofErr w:type="spellStart"/>
-      <w:r>
-        <w:rPr>
-          <w:rFonts w:ascii="Lucida Console" w:hAnsi="Lucida Console" w:cs="Lucida Console"/>
-          <w:color w:val="000080"/>
-          <w:sz w:val="18"/>
-          <w:szCs w:val="18"/>
-          <w:lang w:val="en-US"/>
-        </w:rPr>
-        <w:t>ExportFilePath</w:t>
-      </w:r>
-      <w:proofErr w:type="spellEnd"/>
-      <w:r>
-        <w:rPr>
-          <w:rFonts w:ascii="Lucida Console" w:hAnsi="Lucida Console" w:cs="Lucida Console"/>
-          <w:sz w:val="18"/>
-          <w:szCs w:val="18"/>
-          <w:lang w:val="en-US"/>
-        </w:rPr>
-        <w:t xml:space="preserve"> </w:t>
-      </w:r>
-      <w:r>
-        <w:rPr>
-          <w:rFonts w:ascii="Lucida Console" w:hAnsi="Lucida Console" w:cs="Lucida Console"/>
-          <w:color w:val="FF4500"/>
-          <w:sz w:val="18"/>
-          <w:szCs w:val="18"/>
-          <w:lang w:val="en-US"/>
-        </w:rPr>
-        <w:t>$</w:t>
-      </w:r>
-      <w:proofErr w:type="spellStart"/>
-      <w:r>
-        <w:rPr>
-          <w:rFonts w:ascii="Lucida Console" w:hAnsi="Lucida Console" w:cs="Lucida Console"/>
-          <w:color w:val="FF4500"/>
-          <w:sz w:val="18"/>
-          <w:szCs w:val="18"/>
-          <w:lang w:val="en-US"/>
-        </w:rPr>
-        <w:t>ExportFilePath</w:t>
-      </w:r>
-      <w:proofErr w:type="spellEnd"/>
+        <w:t>$ExportFilePath</w:t>
+      </w:r>
     </w:p>
     <w:p>
       <w:pPr>
@@ -1086,9 +846,74 @@
           <w:szCs w:val="18"/>
           <w:lang w:val="en-US"/>
         </w:rPr>
-        <w:t>Find-</w:t>
-      </w:r>
-      <w:proofErr w:type="spellStart"/>
+        <w:t>Find-AzVms</w:t>
+      </w:r>
+      <w:r>
+        <w:rPr>
+          <w:rFonts w:ascii="Lucida Console" w:hAnsi="Lucida Console" w:cs="Lucida Console"/>
+          <w:sz w:val="18"/>
+          <w:szCs w:val="18"/>
+          <w:lang w:val="en-US"/>
+        </w:rPr>
+        <w:t xml:space="preserve"> </w:t>
+      </w:r>
+      <w:r>
+        <w:rPr>
+          <w:rFonts w:ascii="Lucida Console" w:hAnsi="Lucida Console" w:cs="Lucida Console"/>
+          <w:color w:val="000080"/>
+          <w:sz w:val="18"/>
+          <w:szCs w:val="18"/>
+          <w:lang w:val="en-US"/>
+        </w:rPr>
+        <w:t>–SubscriptionList</w:t>
+      </w:r>
+      <w:r>
+        <w:rPr>
+          <w:rFonts w:ascii="Lucida Console" w:hAnsi="Lucida Console" w:cs="Lucida Console"/>
+          <w:sz w:val="18"/>
+          <w:szCs w:val="18"/>
+          <w:lang w:val="en-US"/>
+        </w:rPr>
+        <w:t xml:space="preserve"> </w:t>
+      </w:r>
+      <w:r>
+        <w:rPr>
+          <w:rFonts w:ascii="Lucida Console" w:hAnsi="Lucida Console" w:cs="Lucida Console"/>
+          <w:color w:val="FF4500"/>
+          <w:sz w:val="18"/>
+          <w:szCs w:val="18"/>
+          <w:lang w:val="en-US"/>
+        </w:rPr>
+        <w:t>$IdList</w:t>
+      </w:r>
+      <w:r>
+        <w:rPr>
+          <w:rFonts w:ascii="Lucida Console" w:hAnsi="Lucida Console" w:cs="Lucida Console"/>
+          <w:sz w:val="18"/>
+          <w:szCs w:val="18"/>
+          <w:lang w:val="en-US"/>
+        </w:rPr>
+        <w:t xml:space="preserve"> </w:t>
+      </w:r>
+      <w:r>
+        <w:rPr>
+          <w:rFonts w:ascii="Lucida Console" w:hAnsi="Lucida Console" w:cs="Lucida Console"/>
+          <w:color w:val="A9A9A9"/>
+          <w:sz w:val="18"/>
+          <w:szCs w:val="18"/>
+          <w:lang w:val="en-US"/>
+        </w:rPr>
+        <w:t>|</w:t>
+      </w:r>
+      <w:r>
+        <w:rPr>
+          <w:rFonts w:ascii="Lucida Console" w:hAnsi="Lucida Console" w:cs="Lucida Console"/>
+          <w:sz w:val="18"/>
+          <w:szCs w:val="18"/>
+          <w:lang w:val="en-US"/>
+        </w:rPr>
+        <w:t xml:space="preserve"> </w:t>
+      </w:r>
       <w:r>
         <w:rPr>
           <w:rFonts w:ascii="Lucida Console" w:hAnsi="Lucida Console" w:cs="Lucida Console"/>
@@ -1097,9 +922,8 @@
           <w:szCs w:val="18"/>
           <w:lang w:val="en-US"/>
         </w:rPr>
-        <w:t>AzVms</w:t>
-      </w:r>
-      <w:proofErr w:type="spellEnd"/>
+        <w:t>Select-Object</w:t>
+      </w:r>
       <w:r>
         <w:rPr>
           <w:rFonts w:ascii="Lucida Console" w:hAnsi="Lucida Console" w:cs="Lucida Console"/>
@@ -1117,9 +941,132 @@
           <w:szCs w:val="18"/>
           <w:lang w:val="en-US"/>
         </w:rPr>
-        <w:t>–</w:t>
-      </w:r>
-      <w:proofErr w:type="spellStart"/>
+        <w:t>-Property</w:t>
+      </w:r>
+      <w:r>
+        <w:rPr>
+          <w:rFonts w:ascii="Lucida Console" w:hAnsi="Lucida Console" w:cs="Lucida Console"/>
+          <w:sz w:val="18"/>
+          <w:szCs w:val="18"/>
+          <w:lang w:val="en-US"/>
+        </w:rPr>
+        <w:t xml:space="preserve"> </w:t>
+      </w:r>
+      <w:r>
+        <w:rPr>
+          <w:rFonts w:ascii="Lucida Console" w:hAnsi="Lucida Console" w:cs="Lucida Console"/>
+          <w:color w:val="8A2BE2"/>
+          <w:sz w:val="18"/>
+          <w:szCs w:val="18"/>
+          <w:lang w:val="en-US"/>
+        </w:rPr>
+        <w:t>VmName</w:t>
+      </w:r>
+      <w:r>
+        <w:rPr>
+          <w:rFonts w:ascii="Lucida Console" w:hAnsi="Lucida Console" w:cs="Lucida Console"/>
+          <w:color w:val="A9A9A9"/>
+          <w:sz w:val="18"/>
+          <w:szCs w:val="18"/>
+          <w:lang w:val="en-US"/>
+        </w:rPr>
+        <w:t>,</w:t>
+      </w:r>
+      <w:r>
+        <w:rPr>
+          <w:rFonts w:ascii="Lucida Console" w:hAnsi="Lucida Console" w:cs="Lucida Console"/>
+          <w:sz w:val="18"/>
+          <w:szCs w:val="18"/>
+          <w:lang w:val="en-US"/>
+        </w:rPr>
+        <w:t xml:space="preserve"> </w:t>
+      </w:r>
+      <w:r>
+        <w:rPr>
+          <w:rFonts w:ascii="Lucida Console" w:hAnsi="Lucida Console" w:cs="Lucida Console"/>
+          <w:color w:val="8A2BE2"/>
+          <w:sz w:val="18"/>
+          <w:szCs w:val="18"/>
+          <w:lang w:val="en-US"/>
+        </w:rPr>
+        <w:t>PrivateIpAddress</w:t>
+      </w:r>
+      <w:r>
+        <w:rPr>
+          <w:rFonts w:ascii="Lucida Console" w:hAnsi="Lucida Console" w:cs="Lucida Console"/>
+          <w:color w:val="A9A9A9"/>
+          <w:sz w:val="18"/>
+          <w:szCs w:val="18"/>
+          <w:lang w:val="en-US"/>
+        </w:rPr>
+        <w:t>,</w:t>
+      </w:r>
+      <w:r>
+        <w:rPr>
+          <w:rFonts w:ascii="Lucida Console" w:hAnsi="Lucida Console" w:cs="Lucida Console"/>
+          <w:sz w:val="18"/>
+          <w:szCs w:val="18"/>
+          <w:lang w:val="en-US"/>
+        </w:rPr>
+        <w:t xml:space="preserve"> </w:t>
+      </w:r>
+      <w:r>
+        <w:rPr>
+          <w:rFonts w:ascii="Lucida Console" w:hAnsi="Lucida Console" w:cs="Lucida Console"/>
+          <w:color w:val="8A2BE2"/>
+          <w:sz w:val="18"/>
+          <w:szCs w:val="18"/>
+          <w:lang w:val="en-US"/>
+        </w:rPr>
+        <w:t>PublicIPAddress</w:t>
+      </w:r>
+      <w:r>
+        <w:rPr>
+          <w:rFonts w:ascii="Lucida Console" w:hAnsi="Lucida Console" w:cs="Lucida Console"/>
+          <w:sz w:val="18"/>
+          <w:szCs w:val="18"/>
+          <w:lang w:val="en-US"/>
+        </w:rPr>
+        <w:t xml:space="preserve"> </w:t>
+      </w:r>
+      <w:r>
+        <w:rPr>
+          <w:rFonts w:ascii="Lucida Console" w:hAnsi="Lucida Console" w:cs="Lucida Console"/>
+          <w:color w:val="A9A9A9"/>
+          <w:sz w:val="18"/>
+          <w:szCs w:val="18"/>
+          <w:lang w:val="en-US"/>
+        </w:rPr>
+        <w:t>|</w:t>
+      </w:r>
+      <w:r>
+        <w:rPr>
+          <w:rFonts w:ascii="Lucida Console" w:hAnsi="Lucida Console" w:cs="Lucida Console"/>
+          <w:sz w:val="18"/>
+          <w:szCs w:val="18"/>
+          <w:lang w:val="en-US"/>
+        </w:rPr>
+        <w:t xml:space="preserve"> </w:t>
+      </w:r>
+      <w:r>
+        <w:rPr>
+          <w:rFonts w:ascii="Lucida Console" w:hAnsi="Lucida Console" w:cs="Lucida Console"/>
+          <w:color w:val="0000FF"/>
+          <w:sz w:val="18"/>
+          <w:szCs w:val="18"/>
+          <w:lang w:val="en-US"/>
+        </w:rPr>
+        <w:t>Export-CSV</w:t>
+      </w:r>
+      <w:r>
+        <w:rPr>
+          <w:rFonts w:ascii="Lucida Console" w:hAnsi="Lucida Console" w:cs="Lucida Console"/>
+          <w:sz w:val="18"/>
+          <w:szCs w:val="18"/>
+          <w:lang w:val="en-US"/>
+        </w:rPr>
+        <w:t xml:space="preserve"> </w:t>
+      </w:r>
       <w:r>
         <w:rPr>
           <w:rFonts w:ascii="Lucida Console" w:hAnsi="Lucida Console" w:cs="Lucida Console"/>
@@ -1128,9 +1075,8 @@
           <w:szCs w:val="18"/>
           <w:lang w:val="en-US"/>
         </w:rPr>
-        <w:t>SubscriptionList</w:t>
-      </w:r>
-      <w:proofErr w:type="spellEnd"/>
+        <w:t>–path</w:t>
+      </w:r>
       <w:r>
         <w:rPr>
           <w:rFonts w:ascii="Lucida Console" w:hAnsi="Lucida Console" w:cs="Lucida Console"/>
@@ -1148,257 +1094,7 @@
           <w:szCs w:val="18"/>
           <w:lang w:val="en-US"/>
         </w:rPr>
-        <w:t>$</w:t>
-      </w:r>
-      <w:proofErr w:type="spellStart"/>
-      <w:r>
-        <w:rPr>
-          <w:rFonts w:ascii="Lucida Console" w:hAnsi="Lucida Console" w:cs="Lucida Console"/>
-          <w:color w:val="FF4500"/>
-          <w:sz w:val="18"/>
-          <w:szCs w:val="18"/>
-          <w:lang w:val="en-US"/>
-        </w:rPr>
-        <w:t>IdList</w:t>
-      </w:r>
-      <w:proofErr w:type="spellEnd"/>
-      <w:r>
-        <w:rPr>
-          <w:rFonts w:ascii="Lucida Console" w:hAnsi="Lucida Console" w:cs="Lucida Console"/>
-          <w:sz w:val="18"/>
-          <w:szCs w:val="18"/>
-          <w:lang w:val="en-US"/>
-        </w:rPr>
-        <w:t xml:space="preserve"> </w:t>
-      </w:r>
-      <w:r>
-        <w:rPr>
-          <w:rFonts w:ascii="Lucida Console" w:hAnsi="Lucida Console" w:cs="Lucida Console"/>
-          <w:color w:val="A9A9A9"/>
-          <w:sz w:val="18"/>
-          <w:szCs w:val="18"/>
-          <w:lang w:val="en-US"/>
-        </w:rPr>
-        <w:t>|</w:t>
-      </w:r>
-      <w:r>
-        <w:rPr>
-          <w:rFonts w:ascii="Lucida Console" w:hAnsi="Lucida Console" w:cs="Lucida Console"/>
-          <w:sz w:val="18"/>
-          <w:szCs w:val="18"/>
-          <w:lang w:val="en-US"/>
-        </w:rPr>
-        <w:t xml:space="preserve"> </w:t>
-      </w:r>
-      <w:r>
-        <w:rPr>
-          <w:rFonts w:ascii="Lucida Console" w:hAnsi="Lucida Console" w:cs="Lucida Console"/>
-          <w:color w:val="0000FF"/>
-          <w:sz w:val="18"/>
-          <w:szCs w:val="18"/>
-          <w:lang w:val="en-US"/>
-        </w:rPr>
-        <w:t>Select-Object</w:t>
-      </w:r>
-      <w:r>
-        <w:rPr>
-          <w:rFonts w:ascii="Lucida Console" w:hAnsi="Lucida Console" w:cs="Lucida Console"/>
-          <w:sz w:val="18"/>
-          <w:szCs w:val="18"/>
-          <w:lang w:val="en-US"/>
-        </w:rPr>
-        <w:t xml:space="preserve"> </w:t>
-      </w:r>
-      <w:r>
-        <w:rPr>
-          <w:rFonts w:ascii="Lucida Console" w:hAnsi="Lucida Console" w:cs="Lucida Console"/>
-          <w:color w:val="000080"/>
-          <w:sz w:val="18"/>
-          <w:szCs w:val="18"/>
-          <w:lang w:val="en-US"/>
-        </w:rPr>
-        <w:t>-Property</w:t>
-      </w:r>
-      <w:r>
-        <w:rPr>
-          <w:rFonts w:ascii="Lucida Console" w:hAnsi="Lucida Console" w:cs="Lucida Console"/>
-          <w:sz w:val="18"/>
-          <w:szCs w:val="18"/>
-          <w:lang w:val="en-US"/>
-        </w:rPr>
-        <w:t xml:space="preserve"> </w:t>
-      </w:r>
-      <w:proofErr w:type="spellStart"/>
-      <w:r>
-        <w:rPr>
-          <w:rFonts w:ascii="Lucida Console" w:hAnsi="Lucida Console" w:cs="Lucida Console"/>
-          <w:color w:val="8A2BE2"/>
-          <w:sz w:val="18"/>
-          <w:szCs w:val="18"/>
-          <w:lang w:val="en-US"/>
-        </w:rPr>
-        <w:t>VmName</w:t>
-      </w:r>
-      <w:proofErr w:type="spellEnd"/>
-      <w:r>
-        <w:rPr>
-          <w:rFonts w:ascii="Lucida Console" w:hAnsi="Lucida Console" w:cs="Lucida Console"/>
-          <w:color w:val="A9A9A9"/>
-          <w:sz w:val="18"/>
-          <w:szCs w:val="18"/>
-          <w:lang w:val="en-US"/>
-        </w:rPr>
-        <w:t>,</w:t>
-      </w:r>
-      <w:r>
-        <w:rPr>
-          <w:rFonts w:ascii="Lucida Console" w:hAnsi="Lucida Console" w:cs="Lucida Console"/>
-          <w:sz w:val="18"/>
-          <w:szCs w:val="18"/>
-          <w:lang w:val="en-US"/>
-        </w:rPr>
-        <w:t xml:space="preserve"> </w:t>
-      </w:r>
-      <w:proofErr w:type="spellStart"/>
-      <w:r>
-        <w:rPr>
-          <w:rFonts w:ascii="Lucida Console" w:hAnsi="Lucida Console" w:cs="Lucida Console"/>
-          <w:color w:val="8A2BE2"/>
-          <w:sz w:val="18"/>
-          <w:szCs w:val="18"/>
-          <w:lang w:val="en-US"/>
-        </w:rPr>
-        <w:t>PrivateIpAddress</w:t>
-      </w:r>
-      <w:proofErr w:type="spellEnd"/>
-      <w:r>
-        <w:rPr>
-          <w:rFonts w:ascii="Lucida Console" w:hAnsi="Lucida Console" w:cs="Lucida Console"/>
-          <w:color w:val="A9A9A9"/>
-          <w:sz w:val="18"/>
-          <w:szCs w:val="18"/>
-          <w:lang w:val="en-US"/>
-        </w:rPr>
-        <w:t>,</w:t>
-      </w:r>
-      <w:r>
-        <w:rPr>
-          <w:rFonts w:ascii="Lucida Console" w:hAnsi="Lucida Console" w:cs="Lucida Console"/>
-          <w:sz w:val="18"/>
-          <w:szCs w:val="18"/>
-          <w:lang w:val="en-US"/>
-        </w:rPr>
-        <w:t xml:space="preserve"> </w:t>
-      </w:r>
-      <w:proofErr w:type="spellStart"/>
-      <w:r>
-        <w:rPr>
-          <w:rFonts w:ascii="Lucida Console" w:hAnsi="Lucida Console" w:cs="Lucida Console"/>
-          <w:color w:val="8A2BE2"/>
-          <w:sz w:val="18"/>
-          <w:szCs w:val="18"/>
-          <w:lang w:val="en-US"/>
-        </w:rPr>
-        <w:t>PublicIPAddress</w:t>
-      </w:r>
-      <w:proofErr w:type="spellEnd"/>
-      <w:r>
-        <w:rPr>
-          <w:rFonts w:ascii="Lucida Console" w:hAnsi="Lucida Console" w:cs="Lucida Console"/>
-          <w:sz w:val="18"/>
-          <w:szCs w:val="18"/>
-          <w:lang w:val="en-US"/>
-        </w:rPr>
-        <w:t xml:space="preserve"> </w:t>
-      </w:r>
-      <w:r>
-        <w:rPr>
-          <w:rFonts w:ascii="Lucida Console" w:hAnsi="Lucida Console" w:cs="Lucida Console"/>
-          <w:color w:val="A9A9A9"/>
-          <w:sz w:val="18"/>
-          <w:szCs w:val="18"/>
-          <w:lang w:val="en-US"/>
-        </w:rPr>
-        <w:t>|</w:t>
-      </w:r>
-      <w:r>
-        <w:rPr>
-          <w:rFonts w:ascii="Lucida Console" w:hAnsi="Lucida Console" w:cs="Lucida Console"/>
-          <w:sz w:val="18"/>
-          <w:szCs w:val="18"/>
-          <w:lang w:val="en-US"/>
-        </w:rPr>
-        <w:t xml:space="preserve"> </w:t>
-      </w:r>
-      <w:r>
-        <w:rPr>
-          <w:rFonts w:ascii="Lucida Console" w:hAnsi="Lucida Console" w:cs="Lucida Console"/>
-          <w:color w:val="0000FF"/>
-          <w:sz w:val="18"/>
-          <w:szCs w:val="18"/>
-          <w:lang w:val="en-US"/>
-        </w:rPr>
-        <w:t>Export-CSV</w:t>
-      </w:r>
-      <w:r>
-        <w:rPr>
-          <w:rFonts w:ascii="Lucida Console" w:hAnsi="Lucida Console" w:cs="Lucida Console"/>
-          <w:sz w:val="18"/>
-          <w:szCs w:val="18"/>
-          <w:lang w:val="en-US"/>
-        </w:rPr>
-        <w:t xml:space="preserve"> </w:t>
-      </w:r>
-      <w:r>
-        <w:rPr>
-          <w:rFonts w:ascii="Lucida Console" w:hAnsi="Lucida Console" w:cs="Lucida Console"/>
-          <w:color w:val="000080"/>
-          <w:sz w:val="18"/>
-          <w:szCs w:val="18"/>
-          <w:lang w:val="en-US"/>
-        </w:rPr>
-        <w:t>–path</w:t>
-      </w:r>
-      <w:r>
-        <w:rPr>
-          <w:rFonts w:ascii="Lucida Console" w:hAnsi="Lucida Console" w:cs="Lucida Console"/>
-          <w:sz w:val="18"/>
-          <w:szCs w:val="18"/>
-          <w:lang w:val="en-US"/>
-        </w:rPr>
-        <w:t xml:space="preserve"> </w:t>
-      </w:r>
-      <w:r>
-        <w:rPr>
-          <w:rFonts w:ascii="Lucida Console" w:hAnsi="Lucida Console" w:cs="Lucida Console"/>
-          <w:color w:val="FF4500"/>
-          <w:sz w:val="18"/>
-          <w:szCs w:val="18"/>
-          <w:lang w:val="en-US"/>
-        </w:rPr>
-        <w:t>$</w:t>
-      </w:r>
-      <w:proofErr w:type="spellStart"/>
-      <w:r>
-        <w:rPr>
-          <w:rFonts w:ascii="Lucida Console" w:hAnsi="Lucida Console" w:cs="Lucida Console"/>
-          <w:color w:val="FF4500"/>
-          <w:sz w:val="18"/>
-          <w:szCs w:val="18"/>
-          <w:lang w:val="en-US"/>
-        </w:rPr>
-        <w:t>ExportFilePath</w:t>
-      </w:r>
-      <w:proofErr w:type="spellEnd"/>
-      <w:r>
-        <w:rPr>
-          <w:rFonts w:ascii="Lucida Console" w:hAnsi="Lucida Console" w:cs="Lucida Console"/>
-          <w:color w:val="FF4500"/>
-          <w:sz w:val="18"/>
-          <w:szCs w:val="18"/>
-          <w:lang w:val="en-US"/>
-        </w:rPr>
-        <w:t xml:space="preserve"> </w:t>
+        <w:t xml:space="preserve">$ExportFilePath </w:t>
       </w:r>
     </w:p>
     <w:p>
@@ -1465,9 +1161,74 @@
           <w:szCs w:val="18"/>
           <w:lang w:val="en-US"/>
         </w:rPr>
-        <w:t>$</w:t>
-      </w:r>
-      <w:proofErr w:type="spellStart"/>
+        <w:t>$AzVmList</w:t>
+      </w:r>
+      <w:r>
+        <w:rPr>
+          <w:rFonts w:ascii="Lucida Console" w:hAnsi="Lucida Console" w:cs="Lucida Console"/>
+          <w:sz w:val="18"/>
+          <w:szCs w:val="18"/>
+          <w:lang w:val="en-US"/>
+        </w:rPr>
+        <w:t xml:space="preserve"> </w:t>
+      </w:r>
+      <w:r>
+        <w:rPr>
+          <w:rFonts w:ascii="Lucida Console" w:hAnsi="Lucida Console" w:cs="Lucida Console"/>
+          <w:color w:val="A9A9A9"/>
+          <w:sz w:val="18"/>
+          <w:szCs w:val="18"/>
+          <w:lang w:val="en-US"/>
+        </w:rPr>
+        <w:t>=</w:t>
+      </w:r>
+      <w:r>
+        <w:rPr>
+          <w:rFonts w:ascii="Lucida Console" w:hAnsi="Lucida Console" w:cs="Lucida Console"/>
+          <w:sz w:val="18"/>
+          <w:szCs w:val="18"/>
+          <w:lang w:val="en-US"/>
+        </w:rPr>
+        <w:t xml:space="preserve"> </w:t>
+      </w:r>
+      <w:r>
+        <w:rPr>
+          <w:rFonts w:ascii="Lucida Console" w:hAnsi="Lucida Console" w:cs="Lucida Console"/>
+          <w:color w:val="0000FF"/>
+          <w:sz w:val="18"/>
+          <w:szCs w:val="18"/>
+          <w:lang w:val="en-US"/>
+        </w:rPr>
+        <w:t>Find-AzVms</w:t>
+      </w:r>
+      <w:r>
+        <w:rPr>
+          <w:rFonts w:ascii="Lucida Console" w:hAnsi="Lucida Console" w:cs="Lucida Console"/>
+          <w:sz w:val="18"/>
+          <w:szCs w:val="18"/>
+          <w:lang w:val="en-US"/>
+        </w:rPr>
+        <w:t xml:space="preserve"> </w:t>
+      </w:r>
+      <w:r>
+        <w:rPr>
+          <w:rFonts w:ascii="Lucida Console" w:hAnsi="Lucida Console" w:cs="Lucida Console"/>
+          <w:color w:val="000080"/>
+          <w:sz w:val="18"/>
+          <w:szCs w:val="18"/>
+          <w:lang w:val="en-US"/>
+        </w:rPr>
+        <w:t>–SubscriptionList</w:t>
+      </w:r>
+      <w:r>
+        <w:rPr>
+          <w:rFonts w:ascii="Lucida Console" w:hAnsi="Lucida Console" w:cs="Lucida Console"/>
+          <w:sz w:val="18"/>
+          <w:szCs w:val="18"/>
+          <w:lang w:val="en-US"/>
+        </w:rPr>
+        <w:t xml:space="preserve"> </w:t>
+      </w:r>
       <w:r>
         <w:rPr>
           <w:rFonts w:ascii="Lucida Console" w:hAnsi="Lucida Console" w:cs="Lucida Console"/>
@@ -1476,9 +1237,8 @@
           <w:szCs w:val="18"/>
           <w:lang w:val="en-US"/>
         </w:rPr>
-        <w:t>AzVmList</w:t>
-      </w:r>
-      <w:proofErr w:type="spellEnd"/>
+        <w:t>$IdList</w:t>
+      </w:r>
       <w:r>
         <w:rPr>
           <w:rFonts w:ascii="Lucida Console" w:hAnsi="Lucida Console" w:cs="Lucida Console"/>
@@ -1496,7 +1256,7 @@
           <w:szCs w:val="18"/>
           <w:lang w:val="en-US"/>
         </w:rPr>
-        <w:t>=</w:t>
+        <w:t>|</w:t>
       </w:r>
       <w:r>
         <w:rPr>
@@ -1515,59 +1275,16 @@
           <w:szCs w:val="18"/>
           <w:lang w:val="en-US"/>
         </w:rPr>
-        <w:t>Find-</w:t>
-      </w:r>
-      <w:proofErr w:type="spellStart"/>
-      <w:r>
-        <w:rPr>
-          <w:rFonts w:ascii="Lucida Console" w:hAnsi="Lucida Console" w:cs="Lucida Console"/>
-          <w:color w:val="0000FF"/>
-          <w:sz w:val="18"/>
-          <w:szCs w:val="18"/>
-          <w:lang w:val="en-US"/>
-        </w:rPr>
-        <w:t>AzVms</w:t>
-      </w:r>
-      <w:proofErr w:type="spellEnd"/>
-      <w:r>
-        <w:rPr>
-          <w:rFonts w:ascii="Lucida Console" w:hAnsi="Lucida Console" w:cs="Lucida Console"/>
-          <w:sz w:val="18"/>
-          <w:szCs w:val="18"/>
-          <w:lang w:val="en-US"/>
-        </w:rPr>
-        <w:t xml:space="preserve"> </w:t>
-      </w:r>
-      <w:r>
-        <w:rPr>
-          <w:rFonts w:ascii="Lucida Console" w:hAnsi="Lucida Console" w:cs="Lucida Console"/>
-          <w:color w:val="000080"/>
-          <w:sz w:val="18"/>
-          <w:szCs w:val="18"/>
-          <w:lang w:val="en-US"/>
-        </w:rPr>
-        <w:t>–</w:t>
-      </w:r>
-      <w:proofErr w:type="spellStart"/>
-      <w:r>
-        <w:rPr>
-          <w:rFonts w:ascii="Lucida Console" w:hAnsi="Lucida Console" w:cs="Lucida Console"/>
-          <w:color w:val="000080"/>
-          <w:sz w:val="18"/>
-          <w:szCs w:val="18"/>
-          <w:lang w:val="en-US"/>
-        </w:rPr>
-        <w:t>SubscriptionList</w:t>
-      </w:r>
-      <w:proofErr w:type="spellEnd"/>
-      <w:r>
-        <w:rPr>
-          <w:rFonts w:ascii="Lucida Console" w:hAnsi="Lucida Console" w:cs="Lucida Console"/>
-          <w:sz w:val="18"/>
-          <w:szCs w:val="18"/>
-          <w:lang w:val="en-US"/>
-        </w:rPr>
-        <w:t xml:space="preserve"> </w:t>
+        <w:t>Where-Object</w:t>
+      </w:r>
+      <w:r>
+        <w:rPr>
+          <w:rFonts w:ascii="Lucida Console" w:hAnsi="Lucida Console" w:cs="Lucida Console"/>
+          <w:sz w:val="18"/>
+          <w:szCs w:val="18"/>
+          <w:lang w:val="en-US"/>
+        </w:rPr>
+        <w:t xml:space="preserve"> {</w:t>
       </w:r>
       <w:r>
         <w:rPr>
@@ -1577,28 +1294,7 @@
           <w:szCs w:val="18"/>
           <w:lang w:val="en-US"/>
         </w:rPr>
-        <w:t>$</w:t>
-      </w:r>
-      <w:proofErr w:type="spellStart"/>
-      <w:r>
-        <w:rPr>
-          <w:rFonts w:ascii="Lucida Console" w:hAnsi="Lucida Console" w:cs="Lucida Console"/>
-          <w:color w:val="FF4500"/>
-          <w:sz w:val="18"/>
-          <w:szCs w:val="18"/>
-          <w:lang w:val="en-US"/>
-        </w:rPr>
-        <w:t>IdList</w:t>
-      </w:r>
-      <w:proofErr w:type="spellEnd"/>
-      <w:r>
-        <w:rPr>
-          <w:rFonts w:ascii="Lucida Console" w:hAnsi="Lucida Console" w:cs="Lucida Console"/>
-          <w:sz w:val="18"/>
-          <w:szCs w:val="18"/>
-          <w:lang w:val="en-US"/>
-        </w:rPr>
-        <w:t xml:space="preserve"> </w:t>
+        <w:t>$_</w:t>
       </w:r>
       <w:r>
         <w:rPr>
@@ -1608,87 +1304,16 @@
           <w:szCs w:val="18"/>
           <w:lang w:val="en-US"/>
         </w:rPr>
-        <w:t>|</w:t>
-      </w:r>
-      <w:r>
-        <w:rPr>
-          <w:rFonts w:ascii="Lucida Console" w:hAnsi="Lucida Console" w:cs="Lucida Console"/>
-          <w:sz w:val="18"/>
-          <w:szCs w:val="18"/>
-          <w:lang w:val="en-US"/>
-        </w:rPr>
-        <w:t xml:space="preserve"> </w:t>
-      </w:r>
-      <w:r>
-        <w:rPr>
-          <w:rFonts w:ascii="Lucida Console" w:hAnsi="Lucida Console" w:cs="Lucida Console"/>
-          <w:color w:val="0000FF"/>
-          <w:sz w:val="18"/>
-          <w:szCs w:val="18"/>
-          <w:lang w:val="en-US"/>
-        </w:rPr>
-        <w:t>Where-Object</w:t>
-      </w:r>
-      <w:r>
-        <w:rPr>
-          <w:rFonts w:ascii="Lucida Console" w:hAnsi="Lucida Console" w:cs="Lucida Console"/>
-          <w:sz w:val="18"/>
-          <w:szCs w:val="18"/>
-          <w:lang w:val="en-US"/>
-        </w:rPr>
-        <w:t xml:space="preserve"> {</w:t>
-      </w:r>
-      <w:r>
-        <w:rPr>
-          <w:rFonts w:ascii="Lucida Console" w:hAnsi="Lucida Console" w:cs="Lucida Console"/>
-          <w:color w:val="FF4500"/>
-          <w:sz w:val="18"/>
-          <w:szCs w:val="18"/>
-          <w:lang w:val="en-US"/>
-        </w:rPr>
-        <w:t>$</w:t>
-      </w:r>
-      <w:proofErr w:type="gramStart"/>
-      <w:r>
-        <w:rPr>
-          <w:rFonts w:ascii="Lucida Console" w:hAnsi="Lucida Console" w:cs="Lucida Console"/>
-          <w:color w:val="FF4500"/>
-          <w:sz w:val="18"/>
-          <w:szCs w:val="18"/>
-          <w:lang w:val="en-US"/>
-        </w:rPr>
-        <w:t>_</w:t>
-      </w:r>
-      <w:r>
-        <w:rPr>
-          <w:rFonts w:ascii="Lucida Console" w:hAnsi="Lucida Console" w:cs="Lucida Console"/>
-          <w:color w:val="A9A9A9"/>
-          <w:sz w:val="18"/>
-          <w:szCs w:val="18"/>
-          <w:lang w:val="en-US"/>
-        </w:rPr>
         <w:t>.</w:t>
       </w:r>
-      <w:proofErr w:type="spellStart"/>
-      <w:r>
-        <w:rPr>
-          <w:rFonts w:ascii="Lucida Console" w:hAnsi="Lucida Console" w:cs="Lucida Console"/>
-          <w:sz w:val="18"/>
-          <w:szCs w:val="18"/>
-          <w:lang w:val="en-US"/>
-        </w:rPr>
-        <w:t>OsType</w:t>
-      </w:r>
-      <w:proofErr w:type="spellEnd"/>
-      <w:proofErr w:type="gramEnd"/>
-      <w:r>
-        <w:rPr>
-          <w:rFonts w:ascii="Lucida Console" w:hAnsi="Lucida Console" w:cs="Lucida Console"/>
-          <w:sz w:val="18"/>
-          <w:szCs w:val="18"/>
-          <w:lang w:val="en-US"/>
-        </w:rPr>
-        <w:t xml:space="preserve"> </w:t>
+      <w:r>
+        <w:rPr>
+          <w:rFonts w:ascii="Lucida Console" w:hAnsi="Lucida Console" w:cs="Lucida Console"/>
+          <w:sz w:val="18"/>
+          <w:szCs w:val="18"/>
+          <w:lang w:val="en-US"/>
+        </w:rPr>
+        <w:t xml:space="preserve">OsType </w:t>
       </w:r>
       <w:r>
         <w:rPr>
@@ -1771,33 +1396,11 @@
         </w:rPr>
         <w:t>$</w:t>
       </w:r>
-      <w:proofErr w:type="spellStart"/>
-      <w:r>
-        <w:rPr>
-          <w:lang w:val="en-US"/>
-        </w:rPr>
-        <w:t>SubscriptionId</w:t>
-      </w:r>
-      <w:proofErr w:type="spellEnd"/>
-      <w:r>
-        <w:rPr>
-          <w:lang w:val="en-US"/>
-        </w:rPr>
-        <w:t xml:space="preserve"> [array</w:t>
-      </w:r>
-      <w:proofErr w:type="gramStart"/>
-      <w:r>
-        <w:rPr>
-          <w:lang w:val="en-US"/>
-        </w:rPr>
-        <w:t>] :</w:t>
-      </w:r>
-      <w:proofErr w:type="gramEnd"/>
-      <w:r>
-        <w:rPr>
-          <w:lang w:val="en-US"/>
-        </w:rPr>
-        <w:t xml:space="preserve"> list of Azure subscriptions ids</w:t>
+      <w:r>
+        <w:rPr>
+          <w:lang w:val="en-US"/>
+        </w:rPr>
+        <w:t>SubscriptionId [array] : list of Azure subscriptions ids</w:t>
       </w:r>
       <w:r>
         <w:rPr>
@@ -1809,21 +1412,7 @@
         <w:rPr>
           <w:lang w:val="en-US"/>
         </w:rPr>
-        <w:t>$</w:t>
-      </w:r>
-      <w:proofErr w:type="spellStart"/>
-      <w:r>
-        <w:rPr>
-          <w:lang w:val="en-US"/>
-        </w:rPr>
-        <w:t>ExportFilePath</w:t>
-      </w:r>
-      <w:proofErr w:type="spellEnd"/>
-      <w:r>
-        <w:rPr>
-          <w:lang w:val="en-US"/>
-        </w:rPr>
-        <w:t xml:space="preserve"> [string] : output file (optional</w:t>
+        <w:t>$ExportFilePath [string] : output file (optional</w:t>
       </w:r>
       <w:r>
         <w:rPr>
@@ -1908,14 +1497,12 @@
         </w:rPr>
         <w:t>$</w:t>
       </w:r>
-      <w:proofErr w:type="spellStart"/>
       <w:r>
         <w:rPr>
           <w:lang w:val="en-US"/>
         </w:rPr>
         <w:t>AzVmList</w:t>
       </w:r>
-      <w:proofErr w:type="spellEnd"/>
       <w:r>
         <w:rPr>
           <w:lang w:val="en-US"/>
@@ -1928,34 +1515,18 @@
         </w:rPr>
         <w:t>array</w:t>
       </w:r>
-      <w:proofErr w:type="gramStart"/>
-      <w:r>
-        <w:rPr>
-          <w:lang w:val="en-US"/>
-        </w:rPr>
-        <w:t>] :</w:t>
-      </w:r>
-      <w:proofErr w:type="gramEnd"/>
-      <w:r>
-        <w:rPr>
-          <w:lang w:val="en-US"/>
-        </w:rPr>
-        <w:t xml:space="preserve"> </w:t>
-      </w:r>
-      <w:r>
-        <w:rPr>
-          <w:lang w:val="en-US"/>
-        </w:rPr>
-        <w:t xml:space="preserve">array with virtual machines </w:t>
-      </w:r>
-      <w:proofErr w:type="spellStart"/>
-      <w:r>
-        <w:rPr>
-          <w:lang w:val="en-US"/>
-        </w:rPr>
-        <w:t>informations</w:t>
-      </w:r>
-      <w:proofErr w:type="spellEnd"/>
+      <w:r>
+        <w:rPr>
+          <w:lang w:val="en-US"/>
+        </w:rPr>
+        <w:t xml:space="preserve">] : </w:t>
+      </w:r>
+      <w:r>
+        <w:rPr>
+          <w:lang w:val="en-US"/>
+        </w:rPr>
+        <w:t>array with virtual machines informations</w:t>
+      </w:r>
       <w:r>
         <w:rPr>
           <w:lang w:val="en-US"/>
@@ -1971,9 +1542,8 @@
           <w:szCs w:val="18"/>
           <w:lang w:val="en-US"/>
         </w:rPr>
-        <w:t>–</w:t>
-      </w:r>
-      <w:proofErr w:type="spellStart"/>
+        <w:t>–ExportFile</w:t>
+      </w:r>
       <w:r>
         <w:rPr>
           <w:rFonts w:ascii="Lucida Console" w:hAnsi="Lucida Console" w:cs="Lucida Console"/>
@@ -1982,7 +1552,42 @@
           <w:szCs w:val="18"/>
           <w:lang w:val="en-US"/>
         </w:rPr>
-        <w:t>ExportFile</w:t>
+        <w:t>Format</w:t>
+      </w:r>
+      <w:r>
+        <w:rPr>
+          <w:rFonts w:ascii="Lucida Console" w:hAnsi="Lucida Console" w:cs="Lucida Console"/>
+          <w:sz w:val="18"/>
+          <w:szCs w:val="18"/>
+          <w:lang w:val="en-US"/>
+        </w:rPr>
+        <w:t xml:space="preserve"> </w:t>
+      </w:r>
+      <w:r>
+        <w:rPr>
+          <w:rFonts w:ascii="Lucida Console" w:hAnsi="Lucida Console" w:cs="Lucida Console"/>
+          <w:color w:val="FF4500"/>
+          <w:sz w:val="18"/>
+          <w:szCs w:val="18"/>
+          <w:lang w:val="en-US"/>
+        </w:rPr>
+        <w:t>“csv”)</w:t>
+      </w:r>
+      <w:r>
+        <w:rPr>
+          <w:rFonts w:ascii="Lucida Console" w:hAnsi="Lucida Console" w:cs="Lucida Console"/>
+          <w:color w:val="FF4500"/>
+          <w:sz w:val="18"/>
+          <w:szCs w:val="18"/>
+          <w:lang w:val="en-US"/>
+        </w:rPr>
+        <w:br/>
+      </w:r>
+      <w:r>
+        <w:rPr>
+          <w:lang w:val="en-US"/>
+        </w:rPr>
+        <w:t>JSON File (</w:t>
       </w:r>
       <w:r>
         <w:rPr>
@@ -1992,76 +1597,18 @@
           <w:szCs w:val="18"/>
           <w:lang w:val="en-US"/>
         </w:rPr>
+        <w:t>–ExportFile</w:t>
+      </w:r>
+      <w:r>
+        <w:rPr>
+          <w:rFonts w:ascii="Lucida Console" w:hAnsi="Lucida Console" w:cs="Lucida Console"/>
+          <w:color w:val="000080"/>
+          <w:sz w:val="18"/>
+          <w:szCs w:val="18"/>
+          <w:lang w:val="en-US"/>
+        </w:rPr>
         <w:t>Format</w:t>
       </w:r>
-      <w:proofErr w:type="spellEnd"/>
-      <w:r>
-        <w:rPr>
-          <w:rFonts w:ascii="Lucida Console" w:hAnsi="Lucida Console" w:cs="Lucida Console"/>
-          <w:sz w:val="18"/>
-          <w:szCs w:val="18"/>
-          <w:lang w:val="en-US"/>
-        </w:rPr>
-        <w:t xml:space="preserve"> </w:t>
-      </w:r>
-      <w:r>
-        <w:rPr>
-          <w:rFonts w:ascii="Lucida Console" w:hAnsi="Lucida Console" w:cs="Lucida Console"/>
-          <w:color w:val="FF4500"/>
-          <w:sz w:val="18"/>
-          <w:szCs w:val="18"/>
-          <w:lang w:val="en-US"/>
-        </w:rPr>
-        <w:t>“csv”)</w:t>
-      </w:r>
-      <w:r>
-        <w:rPr>
-          <w:rFonts w:ascii="Lucida Console" w:hAnsi="Lucida Console" w:cs="Lucida Console"/>
-          <w:color w:val="FF4500"/>
-          <w:sz w:val="18"/>
-          <w:szCs w:val="18"/>
-          <w:lang w:val="en-US"/>
-        </w:rPr>
-        <w:br/>
-      </w:r>
-      <w:r>
-        <w:rPr>
-          <w:lang w:val="en-US"/>
-        </w:rPr>
-        <w:t>JSON File (</w:t>
-      </w:r>
-      <w:r>
-        <w:rPr>
-          <w:rFonts w:ascii="Lucida Console" w:hAnsi="Lucida Console" w:cs="Lucida Console"/>
-          <w:color w:val="000080"/>
-          <w:sz w:val="18"/>
-          <w:szCs w:val="18"/>
-          <w:lang w:val="en-US"/>
-        </w:rPr>
-        <w:t>–</w:t>
-      </w:r>
-      <w:proofErr w:type="spellStart"/>
-      <w:r>
-        <w:rPr>
-          <w:rFonts w:ascii="Lucida Console" w:hAnsi="Lucida Console" w:cs="Lucida Console"/>
-          <w:color w:val="000080"/>
-          <w:sz w:val="18"/>
-          <w:szCs w:val="18"/>
-          <w:lang w:val="en-US"/>
-        </w:rPr>
-        <w:t>ExportFile</w:t>
-      </w:r>
-      <w:r>
-        <w:rPr>
-          <w:rFonts w:ascii="Lucida Console" w:hAnsi="Lucida Console" w:cs="Lucida Console"/>
-          <w:color w:val="000080"/>
-          <w:sz w:val="18"/>
-          <w:szCs w:val="18"/>
-          <w:lang w:val="en-US"/>
-        </w:rPr>
-        <w:t>Format</w:t>
-      </w:r>
-      <w:proofErr w:type="spellEnd"/>
       <w:r>
         <w:rPr>
           <w:rFonts w:ascii="Lucida Console" w:hAnsi="Lucida Console" w:cs="Lucida Console"/>
@@ -2134,8 +1681,6 @@
           <w:lang w:val="en-US"/>
         </w:rPr>
       </w:pPr>
-      <w:proofErr w:type="spellStart"/>
-      <w:proofErr w:type="gramStart"/>
       <w:r>
         <w:rPr>
           <w:rFonts w:asciiTheme="minorHAnsi" w:eastAsiaTheme="minorHAnsi" w:hAnsiTheme="minorHAnsi" w:cstheme="minorBidi"/>
@@ -2144,10 +1689,8 @@
           <w:szCs w:val="22"/>
           <w:lang w:val="en-US"/>
         </w:rPr>
-        <w:t>Az.Compute</w:t>
-      </w:r>
-      <w:proofErr w:type="spellEnd"/>
-      <w:proofErr w:type="gramEnd"/>
+        <w:t>Az.Compute, Az.Accounts, Az.Network</w:t>
+      </w:r>
       <w:r>
         <w:rPr>
           <w:rFonts w:asciiTheme="minorHAnsi" w:eastAsiaTheme="minorHAnsi" w:hAnsiTheme="minorHAnsi" w:cstheme="minorBidi"/>
@@ -2156,10 +1699,12 @@
           <w:szCs w:val="22"/>
           <w:lang w:val="en-US"/>
         </w:rPr>
-        <w:t xml:space="preserve">, </w:t>
-      </w:r>
-      <w:proofErr w:type="spellStart"/>
-      <w:r>
+        <w:t xml:space="preserve"> (Powershell modules)</w:t>
+      </w:r>
+    </w:p>
+    <w:p>
+      <w:pPr>
+        <w:pStyle w:val="Titre2"/>
         <w:rPr>
           <w:rFonts w:asciiTheme="minorHAnsi" w:eastAsiaTheme="minorHAnsi" w:hAnsiTheme="minorHAnsi" w:cstheme="minorBidi"/>
           <w:color w:val="auto"/>
@@ -2167,91 +1712,21 @@
           <w:szCs w:val="22"/>
           <w:lang w:val="en-US"/>
         </w:rPr>
-        <w:t>Az.Accounts</w:t>
-      </w:r>
-      <w:proofErr w:type="spellEnd"/>
-      <w:r>
-        <w:rPr>
-          <w:rFonts w:asciiTheme="minorHAnsi" w:eastAsiaTheme="minorHAnsi" w:hAnsiTheme="minorHAnsi" w:cstheme="minorBidi"/>
-          <w:color w:val="auto"/>
-          <w:sz w:val="22"/>
-          <w:szCs w:val="22"/>
-          <w:lang w:val="en-US"/>
-        </w:rPr>
-        <w:t xml:space="preserve">, </w:t>
-      </w:r>
-      <w:proofErr w:type="spellStart"/>
-      <w:r>
-        <w:rPr>
-          <w:rFonts w:asciiTheme="minorHAnsi" w:eastAsiaTheme="minorHAnsi" w:hAnsiTheme="minorHAnsi" w:cstheme="minorBidi"/>
-          <w:color w:val="auto"/>
-          <w:sz w:val="22"/>
-          <w:szCs w:val="22"/>
-          <w:lang w:val="en-US"/>
-        </w:rPr>
-        <w:t>Az.Network</w:t>
-      </w:r>
-      <w:proofErr w:type="spellEnd"/>
-      <w:r>
-        <w:rPr>
-          <w:rFonts w:asciiTheme="minorHAnsi" w:eastAsiaTheme="minorHAnsi" w:hAnsiTheme="minorHAnsi" w:cstheme="minorBidi"/>
-          <w:color w:val="auto"/>
-          <w:sz w:val="22"/>
-          <w:szCs w:val="22"/>
-          <w:lang w:val="en-US"/>
-        </w:rPr>
-        <w:t xml:space="preserve"> (</w:t>
-      </w:r>
-      <w:proofErr w:type="spellStart"/>
-      <w:r>
-        <w:rPr>
-          <w:rFonts w:asciiTheme="minorHAnsi" w:eastAsiaTheme="minorHAnsi" w:hAnsiTheme="minorHAnsi" w:cstheme="minorBidi"/>
-          <w:color w:val="auto"/>
-          <w:sz w:val="22"/>
-          <w:szCs w:val="22"/>
-          <w:lang w:val="en-US"/>
-        </w:rPr>
-        <w:t>Powershell</w:t>
-      </w:r>
-      <w:proofErr w:type="spellEnd"/>
-      <w:r>
-        <w:rPr>
-          <w:rFonts w:asciiTheme="minorHAnsi" w:eastAsiaTheme="minorHAnsi" w:hAnsiTheme="minorHAnsi" w:cstheme="minorBidi"/>
-          <w:color w:val="auto"/>
-          <w:sz w:val="22"/>
-          <w:szCs w:val="22"/>
-          <w:lang w:val="en-US"/>
-        </w:rPr>
-        <w:t xml:space="preserve"> modules)</w:t>
-      </w:r>
-    </w:p>
-    <w:p>
-      <w:pPr>
-        <w:pStyle w:val="Titre2"/>
-        <w:rPr>
-          <w:rFonts w:asciiTheme="minorHAnsi" w:eastAsiaTheme="minorHAnsi" w:hAnsiTheme="minorHAnsi" w:cstheme="minorBidi"/>
-          <w:color w:val="auto"/>
-          <w:sz w:val="22"/>
-          <w:szCs w:val="22"/>
-          <w:lang w:val="en-US"/>
-        </w:rPr>
-      </w:pPr>
-    </w:p>
-    <w:p>
-      <w:pPr>
-        <w:pStyle w:val="Titre2"/>
-        <w:rPr>
-          <w:lang w:val="en-US"/>
-        </w:rPr>
-      </w:pPr>
-      <w:proofErr w:type="spellStart"/>
+      </w:pPr>
+    </w:p>
+    <w:p>
+      <w:pPr>
+        <w:pStyle w:val="Titre2"/>
+        <w:rPr>
+          <w:lang w:val="en-US"/>
+        </w:rPr>
+      </w:pPr>
       <w:r>
         <w:rPr>
           <w:lang w:val="en-US"/>
         </w:rPr>
         <w:t>Todo</w:t>
       </w:r>
-      <w:proofErr w:type="spellEnd"/>
     </w:p>
     <w:p>
       <w:pPr>
@@ -2328,30 +1803,8 @@
         <w:rPr>
           <w:lang w:val="en-US"/>
         </w:rPr>
-        <w:t xml:space="preserve">Output to generic file name if </w:t>
-      </w:r>
-      <w:proofErr w:type="spellStart"/>
-      <w:r>
-        <w:rPr>
-          <w:lang w:val="en-US"/>
-        </w:rPr>
-        <w:t>exportfilepath</w:t>
-      </w:r>
-      <w:proofErr w:type="spellEnd"/>
-      <w:r>
-        <w:rPr>
-          <w:lang w:val="en-US"/>
-        </w:rPr>
-        <w:t xml:space="preserve"> not specified with </w:t>
-      </w:r>
-      <w:proofErr w:type="spellStart"/>
-      <w:r>
-        <w:rPr>
-          <w:lang w:val="en-US"/>
-        </w:rPr>
-        <w:t>exportfileformat</w:t>
-      </w:r>
-      <w:proofErr w:type="spellEnd"/>
+        <w:t>Output to generic file name if exportfilepath not specified with exportfileformat</w:t>
+      </w:r>
     </w:p>
     <w:p>
       <w:pPr>
@@ -2384,16 +1837,8 @@
         <w:rPr>
           <w:lang w:val="en-US"/>
         </w:rPr>
-        <w:t>New-</w:t>
-      </w:r>
-      <w:proofErr w:type="spellStart"/>
-      <w:r>
-        <w:rPr>
-          <w:lang w:val="en-US"/>
-        </w:rPr>
-        <w:t>BlobContainer</w:t>
-      </w:r>
-      <w:proofErr w:type="spellEnd"/>
+        <w:t>New-BlobContainer</w:t>
+      </w:r>
       <w:r>
         <w:rPr>
           <w:lang w:val="en-US"/>
@@ -2470,16 +1915,7 @@
           <w:sz w:val="18"/>
           <w:szCs w:val="18"/>
         </w:rPr>
-        <w:t>$</w:t>
-      </w:r>
-      <w:r>
-        <w:rPr>
-          <w:rFonts w:ascii="Lucida Console" w:hAnsi="Lucida Console" w:cs="Lucida Console"/>
-          <w:color w:val="A82D00"/>
-          <w:sz w:val="18"/>
-          <w:szCs w:val="18"/>
-        </w:rPr>
-        <w:t xml:space="preserve">Container </w:t>
+        <w:t xml:space="preserve">$Container </w:t>
       </w:r>
       <w:r>
         <w:rPr>
@@ -2505,19 +1941,8 @@
           <w:sz w:val="18"/>
           <w:szCs w:val="18"/>
         </w:rPr>
-        <w:t>New-</w:t>
-      </w:r>
-      <w:proofErr w:type="spellStart"/>
-      <w:r>
-        <w:rPr>
-          <w:rFonts w:ascii="Lucida Console" w:hAnsi="Lucida Console" w:cs="Lucida Console"/>
-          <w:color w:val="0000FF"/>
-          <w:sz w:val="18"/>
-          <w:szCs w:val="18"/>
-        </w:rPr>
-        <w:t>BlobContainer</w:t>
-      </w:r>
-      <w:proofErr w:type="spellEnd"/>
+        <w:t>New-BlobContainer</w:t>
+      </w:r>
       <w:r>
         <w:rPr>
           <w:rFonts w:ascii="Lucida Console" w:hAnsi="Lucida Console" w:cs="Lucida Console"/>
@@ -2533,55 +1958,24 @@
           <w:sz w:val="18"/>
           <w:szCs w:val="18"/>
         </w:rPr>
-        <w:t>-</w:t>
-      </w:r>
-      <w:proofErr w:type="spellStart"/>
-      <w:r>
-        <w:rPr>
-          <w:rFonts w:ascii="Lucida Console" w:hAnsi="Lucida Console" w:cs="Lucida Console"/>
-          <w:color w:val="000080"/>
-          <w:sz w:val="18"/>
-          <w:szCs w:val="18"/>
-        </w:rPr>
-        <w:t>Region</w:t>
-      </w:r>
-      <w:proofErr w:type="spellEnd"/>
-      <w:r>
-        <w:rPr>
-          <w:rFonts w:ascii="Lucida Console" w:hAnsi="Lucida Console" w:cs="Lucida Console"/>
-          <w:sz w:val="18"/>
-          <w:szCs w:val="18"/>
-        </w:rPr>
-        <w:t xml:space="preserve"> </w:t>
-      </w:r>
-      <w:r>
-        <w:rPr>
-          <w:rFonts w:ascii="Lucida Console" w:hAnsi="Lucida Console" w:cs="Lucida Console"/>
-          <w:color w:val="8B0000"/>
-          <w:sz w:val="18"/>
-          <w:szCs w:val="18"/>
-        </w:rPr>
-        <w:t>"</w:t>
-      </w:r>
-      <w:proofErr w:type="spellStart"/>
-      <w:r>
-        <w:rPr>
-          <w:rFonts w:ascii="Lucida Console" w:hAnsi="Lucida Console" w:cs="Lucida Console"/>
-          <w:color w:val="8B0000"/>
-          <w:sz w:val="18"/>
-          <w:szCs w:val="18"/>
-        </w:rPr>
-        <w:t>francecentral</w:t>
-      </w:r>
-      <w:proofErr w:type="spellEnd"/>
-      <w:r>
-        <w:rPr>
-          <w:rFonts w:ascii="Lucida Console" w:hAnsi="Lucida Console" w:cs="Lucida Console"/>
-          <w:color w:val="8B0000"/>
-          <w:sz w:val="18"/>
-          <w:szCs w:val="18"/>
-        </w:rPr>
-        <w:t>"</w:t>
+        <w:t>-Region</w:t>
+      </w:r>
+      <w:r>
+        <w:rPr>
+          <w:rFonts w:ascii="Lucida Console" w:hAnsi="Lucida Console" w:cs="Lucida Console"/>
+          <w:sz w:val="18"/>
+          <w:szCs w:val="18"/>
+        </w:rPr>
+        <w:t xml:space="preserve"> </w:t>
+      </w:r>
+      <w:r>
+        <w:rPr>
+          <w:rFonts w:ascii="Lucida Console" w:hAnsi="Lucida Console" w:cs="Lucida Console"/>
+          <w:color w:val="8B0000"/>
+          <w:sz w:val="18"/>
+          <w:szCs w:val="18"/>
+        </w:rPr>
+        <w:t>"francecentral"</w:t>
       </w:r>
       <w:r>
         <w:rPr>
@@ -2612,55 +2006,24 @@
           <w:sz w:val="18"/>
           <w:szCs w:val="18"/>
         </w:rPr>
-        <w:t>-</w:t>
-      </w:r>
-      <w:proofErr w:type="spellStart"/>
-      <w:r>
-        <w:rPr>
-          <w:rFonts w:ascii="Lucida Console" w:hAnsi="Lucida Console" w:cs="Lucida Console"/>
-          <w:color w:val="000080"/>
-          <w:sz w:val="18"/>
-          <w:szCs w:val="18"/>
-        </w:rPr>
-        <w:t>ResGroupName</w:t>
-      </w:r>
-      <w:proofErr w:type="spellEnd"/>
-      <w:r>
-        <w:rPr>
-          <w:rFonts w:ascii="Lucida Console" w:hAnsi="Lucida Console" w:cs="Lucida Console"/>
-          <w:sz w:val="18"/>
-          <w:szCs w:val="18"/>
-        </w:rPr>
-        <w:t xml:space="preserve"> </w:t>
-      </w:r>
-      <w:r>
-        <w:rPr>
-          <w:rFonts w:ascii="Lucida Console" w:hAnsi="Lucida Console" w:cs="Lucida Console"/>
-          <w:color w:val="8B0000"/>
-          <w:sz w:val="18"/>
-          <w:szCs w:val="18"/>
-        </w:rPr>
-        <w:t>"</w:t>
-      </w:r>
-      <w:proofErr w:type="spellStart"/>
-      <w:r>
-        <w:rPr>
-          <w:rFonts w:ascii="Lucida Console" w:hAnsi="Lucida Console" w:cs="Lucida Console"/>
-          <w:color w:val="8B0000"/>
-          <w:sz w:val="18"/>
-          <w:szCs w:val="18"/>
-        </w:rPr>
-        <w:t>myResGroup</w:t>
-      </w:r>
-      <w:proofErr w:type="spellEnd"/>
-      <w:r>
-        <w:rPr>
-          <w:rFonts w:ascii="Lucida Console" w:hAnsi="Lucida Console" w:cs="Lucida Console"/>
-          <w:color w:val="8B0000"/>
-          <w:sz w:val="18"/>
-          <w:szCs w:val="18"/>
-        </w:rPr>
-        <w:t>"</w:t>
+        <w:t>-ResGroupName</w:t>
+      </w:r>
+      <w:r>
+        <w:rPr>
+          <w:rFonts w:ascii="Lucida Console" w:hAnsi="Lucida Console" w:cs="Lucida Console"/>
+          <w:sz w:val="18"/>
+          <w:szCs w:val="18"/>
+        </w:rPr>
+        <w:t xml:space="preserve"> </w:t>
+      </w:r>
+      <w:r>
+        <w:rPr>
+          <w:rFonts w:ascii="Lucida Console" w:hAnsi="Lucida Console" w:cs="Lucida Console"/>
+          <w:color w:val="8B0000"/>
+          <w:sz w:val="18"/>
+          <w:szCs w:val="18"/>
+        </w:rPr>
+        <w:t>"myResGroup"</w:t>
       </w:r>
       <w:r>
         <w:rPr>
@@ -2691,55 +2054,24 @@
           <w:sz w:val="18"/>
           <w:szCs w:val="18"/>
         </w:rPr>
-        <w:t>-</w:t>
-      </w:r>
-      <w:proofErr w:type="spellStart"/>
-      <w:r>
-        <w:rPr>
-          <w:rFonts w:ascii="Lucida Console" w:hAnsi="Lucida Console" w:cs="Lucida Console"/>
-          <w:color w:val="000080"/>
-          <w:sz w:val="18"/>
-          <w:szCs w:val="18"/>
-        </w:rPr>
-        <w:t>StorageAccountName</w:t>
-      </w:r>
-      <w:proofErr w:type="spellEnd"/>
-      <w:r>
-        <w:rPr>
-          <w:rFonts w:ascii="Lucida Console" w:hAnsi="Lucida Console" w:cs="Lucida Console"/>
-          <w:sz w:val="18"/>
-          <w:szCs w:val="18"/>
-        </w:rPr>
-        <w:t xml:space="preserve"> </w:t>
-      </w:r>
-      <w:r>
-        <w:rPr>
-          <w:rFonts w:ascii="Lucida Console" w:hAnsi="Lucida Console" w:cs="Lucida Console"/>
-          <w:color w:val="8B0000"/>
-          <w:sz w:val="18"/>
-          <w:szCs w:val="18"/>
-        </w:rPr>
-        <w:t>"</w:t>
-      </w:r>
-      <w:proofErr w:type="spellStart"/>
-      <w:r>
-        <w:rPr>
-          <w:rFonts w:ascii="Lucida Console" w:hAnsi="Lucida Console" w:cs="Lucida Console"/>
-          <w:color w:val="8B0000"/>
-          <w:sz w:val="18"/>
-          <w:szCs w:val="18"/>
-        </w:rPr>
-        <w:t>mystorageaccount</w:t>
-      </w:r>
-      <w:proofErr w:type="spellEnd"/>
-      <w:r>
-        <w:rPr>
-          <w:rFonts w:ascii="Lucida Console" w:hAnsi="Lucida Console" w:cs="Lucida Console"/>
-          <w:color w:val="8B0000"/>
-          <w:sz w:val="18"/>
-          <w:szCs w:val="18"/>
-        </w:rPr>
-        <w:t>"</w:t>
+        <w:t>-StorageAccountName</w:t>
+      </w:r>
+      <w:r>
+        <w:rPr>
+          <w:rFonts w:ascii="Lucida Console" w:hAnsi="Lucida Console" w:cs="Lucida Console"/>
+          <w:sz w:val="18"/>
+          <w:szCs w:val="18"/>
+        </w:rPr>
+        <w:t xml:space="preserve"> </w:t>
+      </w:r>
+      <w:r>
+        <w:rPr>
+          <w:rFonts w:ascii="Lucida Console" w:hAnsi="Lucida Console" w:cs="Lucida Console"/>
+          <w:color w:val="8B0000"/>
+          <w:sz w:val="18"/>
+          <w:szCs w:val="18"/>
+        </w:rPr>
+        <w:t>"mystorageaccount"</w:t>
       </w:r>
       <w:r>
         <w:rPr>
@@ -2770,55 +2102,24 @@
           <w:sz w:val="18"/>
           <w:szCs w:val="18"/>
         </w:rPr>
-        <w:t>-</w:t>
-      </w:r>
-      <w:proofErr w:type="spellStart"/>
-      <w:r>
-        <w:rPr>
-          <w:rFonts w:ascii="Lucida Console" w:hAnsi="Lucida Console" w:cs="Lucida Console"/>
-          <w:color w:val="000080"/>
-          <w:sz w:val="18"/>
-          <w:szCs w:val="18"/>
-        </w:rPr>
-        <w:t>ContainerName</w:t>
-      </w:r>
-      <w:proofErr w:type="spellEnd"/>
-      <w:r>
-        <w:rPr>
-          <w:rFonts w:ascii="Lucida Console" w:hAnsi="Lucida Console" w:cs="Lucida Console"/>
-          <w:sz w:val="18"/>
-          <w:szCs w:val="18"/>
-        </w:rPr>
-        <w:t xml:space="preserve"> </w:t>
-      </w:r>
-      <w:r>
-        <w:rPr>
-          <w:rFonts w:ascii="Lucida Console" w:hAnsi="Lucida Console" w:cs="Lucida Console"/>
-          <w:color w:val="8B0000"/>
-          <w:sz w:val="18"/>
-          <w:szCs w:val="18"/>
-        </w:rPr>
-        <w:t>"</w:t>
-      </w:r>
-      <w:proofErr w:type="spellStart"/>
-      <w:r>
-        <w:rPr>
-          <w:rFonts w:ascii="Lucida Console" w:hAnsi="Lucida Console" w:cs="Lucida Console"/>
-          <w:color w:val="8B0000"/>
-          <w:sz w:val="18"/>
-          <w:szCs w:val="18"/>
-        </w:rPr>
-        <w:t>mycontainer</w:t>
-      </w:r>
-      <w:proofErr w:type="spellEnd"/>
-      <w:r>
-        <w:rPr>
-          <w:rFonts w:ascii="Lucida Console" w:hAnsi="Lucida Console" w:cs="Lucida Console"/>
-          <w:color w:val="8B0000"/>
-          <w:sz w:val="18"/>
-          <w:szCs w:val="18"/>
-        </w:rPr>
-        <w:t>"</w:t>
+        <w:t>-ContainerName</w:t>
+      </w:r>
+      <w:r>
+        <w:rPr>
+          <w:rFonts w:ascii="Lucida Console" w:hAnsi="Lucida Console" w:cs="Lucida Console"/>
+          <w:sz w:val="18"/>
+          <w:szCs w:val="18"/>
+        </w:rPr>
+        <w:t xml:space="preserve"> </w:t>
+      </w:r>
+      <w:r>
+        <w:rPr>
+          <w:rFonts w:ascii="Lucida Console" w:hAnsi="Lucida Console" w:cs="Lucida Console"/>
+          <w:color w:val="8B0000"/>
+          <w:sz w:val="18"/>
+          <w:szCs w:val="18"/>
+        </w:rPr>
+        <w:t>"mycontainer"</w:t>
       </w:r>
       <w:r>
         <w:rPr>
@@ -2880,21 +2181,7 @@
         <w:rPr>
           <w:lang w:val="en-US"/>
         </w:rPr>
-        <w:t xml:space="preserve">[string] </w:t>
-      </w:r>
-      <w:proofErr w:type="gramStart"/>
-      <w:r>
-        <w:rPr>
-          <w:lang w:val="en-US"/>
-        </w:rPr>
-        <w:t>Region :</w:t>
-      </w:r>
-      <w:proofErr w:type="gramEnd"/>
-      <w:r>
-        <w:rPr>
-          <w:lang w:val="en-US"/>
-        </w:rPr>
-        <w:t xml:space="preserve"> </w:t>
+        <w:t xml:space="preserve">[string] Region : </w:t>
       </w:r>
       <w:r>
         <w:rPr>
@@ -2914,29 +2201,7 @@
         <w:rPr>
           <w:lang w:val="en-US"/>
         </w:rPr>
-        <w:t xml:space="preserve">[string] </w:t>
-      </w:r>
-      <w:proofErr w:type="spellStart"/>
-      <w:proofErr w:type="gramStart"/>
-      <w:r>
-        <w:rPr>
-          <w:lang w:val="en-US"/>
-        </w:rPr>
-        <w:t>ResGroupName</w:t>
-      </w:r>
-      <w:proofErr w:type="spellEnd"/>
-      <w:r>
-        <w:rPr>
-          <w:lang w:val="en-US"/>
-        </w:rPr>
-        <w:t xml:space="preserve"> :</w:t>
-      </w:r>
-      <w:proofErr w:type="gramEnd"/>
-      <w:r>
-        <w:rPr>
-          <w:lang w:val="en-US"/>
-        </w:rPr>
-        <w:t xml:space="preserve"> </w:t>
+        <w:t xml:space="preserve">[string] ResGroupName : </w:t>
       </w:r>
       <w:r>
         <w:rPr>
@@ -2956,47 +2221,13 @@
         <w:rPr>
           <w:lang w:val="en-US"/>
         </w:rPr>
-        <w:t xml:space="preserve">[string] </w:t>
-      </w:r>
-      <w:proofErr w:type="spellStart"/>
-      <w:proofErr w:type="gramStart"/>
-      <w:r>
-        <w:rPr>
-          <w:lang w:val="en-US"/>
-        </w:rPr>
-        <w:t>StorageAccountName</w:t>
-      </w:r>
-      <w:proofErr w:type="spellEnd"/>
-      <w:r>
-        <w:rPr>
-          <w:lang w:val="en-US"/>
-        </w:rPr>
-        <w:t xml:space="preserve"> :</w:t>
-      </w:r>
-      <w:proofErr w:type="gramEnd"/>
-      <w:r>
-        <w:rPr>
-          <w:lang w:val="en-US"/>
-        </w:rPr>
-        <w:t xml:space="preserve"> </w:t>
-      </w:r>
-      <w:r>
-        <w:rPr>
-          <w:lang w:val="en-US"/>
-        </w:rPr>
-        <w:t xml:space="preserve"> Storage Account name (will </w:t>
-      </w:r>
-      <w:r>
-        <w:rPr>
-          <w:lang w:val="en-US"/>
-        </w:rPr>
-        <w:t>be created if doesn’t exist</w:t>
-      </w:r>
-      <w:r>
-        <w:rPr>
-          <w:lang w:val="en-US"/>
-        </w:rPr>
-        <w:t xml:space="preserve"> in specified Resource group)</w:t>
+        <w:t xml:space="preserve">[string] StorageAccountName : </w:t>
+      </w:r>
+      <w:r>
+        <w:rPr>
+          <w:lang w:val="en-US"/>
+        </w:rPr>
+        <w:t xml:space="preserve"> Storage Account name (will be created if doesn’t exist in specified Resource group)</w:t>
       </w:r>
     </w:p>
     <w:p>
@@ -3010,29 +2241,7 @@
         <w:rPr>
           <w:lang w:val="en-US"/>
         </w:rPr>
-        <w:t xml:space="preserve">[string] </w:t>
-      </w:r>
-      <w:proofErr w:type="spellStart"/>
-      <w:proofErr w:type="gramStart"/>
-      <w:r>
-        <w:rPr>
-          <w:lang w:val="en-US"/>
-        </w:rPr>
-        <w:t>ContainerName</w:t>
-      </w:r>
-      <w:proofErr w:type="spellEnd"/>
-      <w:r>
-        <w:rPr>
-          <w:lang w:val="en-US"/>
-        </w:rPr>
-        <w:t xml:space="preserve"> :</w:t>
-      </w:r>
-      <w:proofErr w:type="gramEnd"/>
-      <w:r>
-        <w:rPr>
-          <w:lang w:val="en-US"/>
-        </w:rPr>
-        <w:t xml:space="preserve"> </w:t>
+        <w:t xml:space="preserve">[string] ContainerName : </w:t>
       </w:r>
       <w:r>
         <w:rPr>
@@ -3136,35 +2345,7 @@
         <w:rPr>
           <w:lang w:val="en-US"/>
         </w:rPr>
-        <w:t>Must be connected to Azure (</w:t>
-      </w:r>
-      <w:proofErr w:type="spellStart"/>
-      <w:r>
-        <w:rPr>
-          <w:lang w:val="en-US"/>
-        </w:rPr>
-        <w:t>e.g</w:t>
-      </w:r>
-      <w:proofErr w:type="spellEnd"/>
-      <w:r>
-        <w:rPr>
-          <w:lang w:val="en-US"/>
-        </w:rPr>
-        <w:t xml:space="preserve"> Connect-</w:t>
-      </w:r>
-      <w:proofErr w:type="spellStart"/>
-      <w:r>
-        <w:rPr>
-          <w:lang w:val="en-US"/>
-        </w:rPr>
-        <w:t>AzAccount</w:t>
-      </w:r>
-      <w:proofErr w:type="spellEnd"/>
-      <w:r>
-        <w:rPr>
-          <w:lang w:val="en-US"/>
-        </w:rPr>
-        <w:t>)</w:t>
+        <w:t>Must be connected to Azure (e.g Connect-AzAccount)</w:t>
       </w:r>
     </w:p>
     <w:p>
@@ -3178,21 +2359,7 @@
         <w:rPr>
           <w:lang w:val="en-US"/>
         </w:rPr>
-        <w:t xml:space="preserve">List available </w:t>
-      </w:r>
-      <w:proofErr w:type="gramStart"/>
-      <w:r>
-        <w:rPr>
-          <w:lang w:val="en-US"/>
-        </w:rPr>
-        <w:t>region :</w:t>
-      </w:r>
-      <w:proofErr w:type="gramEnd"/>
-      <w:r>
-        <w:rPr>
-          <w:lang w:val="en-US"/>
-        </w:rPr>
-        <w:t xml:space="preserve"> </w:t>
+        <w:t xml:space="preserve">List available region : </w:t>
       </w:r>
       <w:r>
         <w:rPr>
@@ -3200,43 +2367,7 @@
           <w:iCs/>
           <w:lang w:val="en-US"/>
         </w:rPr>
-        <w:t>Get-</w:t>
-      </w:r>
-      <w:proofErr w:type="spellStart"/>
-      <w:r>
-        <w:rPr>
-          <w:i/>
-          <w:iCs/>
-          <w:lang w:val="en-US"/>
-        </w:rPr>
-        <w:t>AzRegion</w:t>
-      </w:r>
-      <w:proofErr w:type="spellEnd"/>
-      <w:r>
-        <w:rPr>
-          <w:i/>
-          <w:iCs/>
-          <w:lang w:val="en-US"/>
-        </w:rPr>
-        <w:t xml:space="preserve"> | select Region | where-object {$_.Region -match "</w:t>
-      </w:r>
-      <w:proofErr w:type="spellStart"/>
-      <w:r>
-        <w:rPr>
-          <w:i/>
-          <w:iCs/>
-          <w:lang w:val="en-US"/>
-        </w:rPr>
-        <w:t>france</w:t>
-      </w:r>
-      <w:proofErr w:type="spellEnd"/>
-      <w:r>
-        <w:rPr>
-          <w:i/>
-          <w:iCs/>
-          <w:lang w:val="en-US"/>
-        </w:rPr>
-        <w:t>"}</w:t>
+        <w:t>Get-AzRegion | select Region | where-object {$_.Region -match "france"}</w:t>
       </w:r>
     </w:p>
     <w:p>
@@ -3264,8 +2395,6 @@
           <w:lang w:val="en-US"/>
         </w:rPr>
       </w:pPr>
-      <w:proofErr w:type="spellStart"/>
-      <w:proofErr w:type="gramStart"/>
       <w:r>
         <w:rPr>
           <w:rFonts w:asciiTheme="minorHAnsi" w:eastAsiaTheme="minorHAnsi" w:hAnsiTheme="minorHAnsi" w:cstheme="minorBidi"/>
@@ -3276,8 +2405,6 @@
         </w:rPr>
         <w:t>Az.Accounts</w:t>
       </w:r>
-      <w:proofErr w:type="spellEnd"/>
-      <w:proofErr w:type="gramEnd"/>
       <w:r>
         <w:rPr>
           <w:rFonts w:asciiTheme="minorHAnsi" w:eastAsiaTheme="minorHAnsi" w:hAnsiTheme="minorHAnsi" w:cstheme="minorBidi"/>
@@ -3286,10 +2413,12 @@
           <w:szCs w:val="22"/>
           <w:lang w:val="en-US"/>
         </w:rPr>
-        <w:t xml:space="preserve"> (</w:t>
-      </w:r>
-      <w:proofErr w:type="spellStart"/>
-      <w:r>
+        <w:t xml:space="preserve"> (Powershell module)</w:t>
+      </w:r>
+    </w:p>
+    <w:p>
+      <w:pPr>
+        <w:pStyle w:val="Titre2"/>
         <w:rPr>
           <w:rFonts w:asciiTheme="minorHAnsi" w:eastAsiaTheme="minorHAnsi" w:hAnsiTheme="minorHAnsi" w:cstheme="minorBidi"/>
           <w:color w:val="auto"/>
@@ -3297,10 +2426,507 @@
           <w:szCs w:val="22"/>
           <w:lang w:val="en-US"/>
         </w:rPr>
-        <w:t>Powershell</w:t>
-      </w:r>
-      <w:proofErr w:type="spellEnd"/>
-      <w:r>
+      </w:pPr>
+    </w:p>
+    <w:p>
+      <w:pPr>
+        <w:pStyle w:val="Titre2"/>
+        <w:rPr>
+          <w:lang w:val="en-US"/>
+        </w:rPr>
+      </w:pPr>
+      <w:r>
+        <w:rPr>
+          <w:lang w:val="en-US"/>
+        </w:rPr>
+        <w:t>Todo</w:t>
+      </w:r>
+    </w:p>
+    <w:p>
+      <w:pPr>
+        <w:rPr>
+          <w:lang w:val="en-US"/>
+        </w:rPr>
+      </w:pPr>
+    </w:p>
+    <w:p>
+      <w:pPr>
+        <w:rPr>
+          <w:lang w:val="en-US"/>
+        </w:rPr>
+      </w:pPr>
+    </w:p>
+    <w:p>
+      <w:pPr>
+        <w:rPr>
+          <w:lang w:val="en-US"/>
+        </w:rPr>
+      </w:pPr>
+      <w:r>
+        <w:rPr>
+          <w:lang w:val="en-US"/>
+        </w:rPr>
+        <w:br w:type="page"/>
+      </w:r>
+    </w:p>
+    <w:p>
+      <w:pPr>
+        <w:pStyle w:val="Titre1"/>
+        <w:rPr>
+          <w:lang w:val="en-US"/>
+        </w:rPr>
+      </w:pPr>
+      <w:r>
+        <w:rPr>
+          <w:lang w:val="en-US"/>
+        </w:rPr>
+        <w:lastRenderedPageBreak/>
+        <w:t xml:space="preserve">Function </w:t>
+      </w:r>
+      <w:r>
+        <w:rPr>
+          <w:lang w:val="en-US"/>
+        </w:rPr>
+        <w:t>New-BlobCont</w:t>
+      </w:r>
+      <w:r>
+        <w:rPr>
+          <w:lang w:val="en-US"/>
+        </w:rPr>
+        <w:t>ent</w:t>
+      </w:r>
+      <w:r>
+        <w:rPr>
+          <w:lang w:val="en-US"/>
+        </w:rPr>
+        <w:t xml:space="preserve"> ()</w:t>
+      </w:r>
+    </w:p>
+    <w:p>
+      <w:pPr>
+        <w:pStyle w:val="Titre2"/>
+        <w:rPr>
+          <w:lang w:val="en-US"/>
+        </w:rPr>
+      </w:pPr>
+    </w:p>
+    <w:p>
+      <w:pPr>
+        <w:pStyle w:val="Titre2"/>
+        <w:rPr>
+          <w:lang w:val="en-US"/>
+        </w:rPr>
+      </w:pPr>
+      <w:r>
+        <w:rPr>
+          <w:lang w:val="en-US"/>
+        </w:rPr>
+        <w:t>Description</w:t>
+      </w:r>
+    </w:p>
+    <w:p>
+      <w:pPr>
+        <w:rPr>
+          <w:lang w:val="en-US"/>
+        </w:rPr>
+      </w:pPr>
+      <w:r>
+        <w:rPr>
+          <w:lang w:val="en-US"/>
+        </w:rPr>
+        <w:t>Upload</w:t>
+      </w:r>
+      <w:r>
+        <w:rPr>
+          <w:lang w:val="en-US"/>
+        </w:rPr>
+        <w:t xml:space="preserve"> Blob </w:t>
+      </w:r>
+      <w:r>
+        <w:rPr>
+          <w:lang w:val="en-US"/>
+        </w:rPr>
+        <w:t xml:space="preserve">content </w:t>
+      </w:r>
+      <w:r>
+        <w:rPr>
+          <w:lang w:val="en-US"/>
+        </w:rPr>
+        <w:t>o</w:t>
+      </w:r>
+      <w:r>
+        <w:rPr>
+          <w:lang w:val="en-US"/>
+        </w:rPr>
+        <w:t xml:space="preserve">n specified </w:t>
+      </w:r>
+      <w:r>
+        <w:rPr>
+          <w:lang w:val="en-US"/>
+        </w:rPr>
+        <w:t>Azure Storage container</w:t>
+      </w:r>
+    </w:p>
+    <w:p>
+      <w:pPr>
+        <w:pStyle w:val="Titre2"/>
+        <w:rPr>
+          <w:lang w:val="en-US"/>
+        </w:rPr>
+      </w:pPr>
+      <w:r>
+        <w:rPr>
+          <w:lang w:val="en-US"/>
+        </w:rPr>
+        <w:t>Examples</w:t>
+      </w:r>
+    </w:p>
+    <w:p>
+      <w:pPr>
+        <w:pStyle w:val="Sansinterligne"/>
+      </w:pPr>
+      <w:r>
+        <w:rPr>
+          <w:lang w:val="en-US"/>
+        </w:rPr>
+        <w:t># set vars</w:t>
+      </w:r>
+      <w:r>
+        <w:rPr>
+          <w:lang w:val="en-US"/>
+        </w:rPr>
+        <w:br/>
+      </w:r>
+      <w:r>
+        <w:t xml:space="preserve">$StorageAccountName </w:t>
+      </w:r>
+      <w:r>
+        <w:rPr>
+          <w:color w:val="696969"/>
+        </w:rPr>
+        <w:t>=</w:t>
+      </w:r>
+      <w:r>
+        <w:t xml:space="preserve"> </w:t>
+      </w:r>
+      <w:r>
+        <w:rPr>
+          <w:color w:val="8B0000"/>
+        </w:rPr>
+        <w:t>"</w:t>
+      </w:r>
+      <w:r>
+        <w:rPr>
+          <w:color w:val="8B0000"/>
+        </w:rPr>
+        <w:t>mystorageaccountname</w:t>
+      </w:r>
+      <w:r>
+        <w:rPr>
+          <w:color w:val="8B0000"/>
+        </w:rPr>
+        <w:t>"</w:t>
+      </w:r>
+    </w:p>
+    <w:p>
+      <w:pPr>
+        <w:pStyle w:val="Sansinterligne"/>
+      </w:pPr>
+      <w:r>
+        <w:t xml:space="preserve">$StorageAccountKey </w:t>
+      </w:r>
+      <w:r>
+        <w:rPr>
+          <w:color w:val="696969"/>
+        </w:rPr>
+        <w:t>=</w:t>
+      </w:r>
+      <w:r>
+        <w:t xml:space="preserve"> </w:t>
+      </w:r>
+      <w:r>
+        <w:rPr>
+          <w:color w:val="8B0000"/>
+        </w:rPr>
+        <w:t>"F1OlgCjA</w:t>
+      </w:r>
+      <w:r>
+        <w:rPr>
+          <w:color w:val="8B0000"/>
+        </w:rPr>
+        <w:t>f</w:t>
+      </w:r>
+      <w:r>
+        <w:rPr>
+          <w:color w:val="8B0000"/>
+        </w:rPr>
+        <w:t>HJK7DfFES3q</w:t>
+      </w:r>
+      <w:r>
+        <w:rPr>
+          <w:color w:val="8B0000"/>
+        </w:rPr>
+        <w:t>efzfzfz</w:t>
+      </w:r>
+      <w:r>
+        <w:rPr>
+          <w:color w:val="8B0000"/>
+        </w:rPr>
+        <w:t>Q</w:t>
+      </w:r>
+      <w:r>
+        <w:rPr>
+          <w:color w:val="8B0000"/>
+        </w:rPr>
+        <w:t>gggez</w:t>
+      </w:r>
+      <w:r>
+        <w:rPr>
+          <w:color w:val="8B0000"/>
+        </w:rPr>
+        <w:t>Ml7QWlZYjwrzJKe4yqI5NWneZg=="</w:t>
+      </w:r>
+    </w:p>
+    <w:p>
+      <w:pPr>
+        <w:pStyle w:val="Sansinterligne"/>
+      </w:pPr>
+      <w:r>
+        <w:t xml:space="preserve">$ContainerName </w:t>
+      </w:r>
+      <w:r>
+        <w:rPr>
+          <w:color w:val="696969"/>
+        </w:rPr>
+        <w:t>=</w:t>
+      </w:r>
+      <w:r>
+        <w:t xml:space="preserve"> </w:t>
+      </w:r>
+      <w:r>
+        <w:rPr>
+          <w:color w:val="8B0000"/>
+        </w:rPr>
+        <w:t>"</w:t>
+      </w:r>
+      <w:r>
+        <w:rPr>
+          <w:color w:val="8B0000"/>
+        </w:rPr>
+        <w:t>mycontainer</w:t>
+      </w:r>
+      <w:r>
+        <w:rPr>
+          <w:color w:val="8B0000"/>
+        </w:rPr>
+        <w:t>"</w:t>
+      </w:r>
+      <w:r>
+        <w:rPr>
+          <w:color w:val="8B0000"/>
+        </w:rPr>
+        <w:br/>
+        <w:t>$</w:t>
+      </w:r>
+      <w:r>
+        <w:t xml:space="preserve">SourceFile </w:t>
+      </w:r>
+      <w:r>
+        <w:rPr>
+          <w:color w:val="696969"/>
+        </w:rPr>
+        <w:t>=</w:t>
+      </w:r>
+      <w:r>
+        <w:t xml:space="preserve"> </w:t>
+      </w:r>
+      <w:r>
+        <w:rPr>
+          <w:color w:val="8B0000"/>
+        </w:rPr>
+        <w:t>"C:\</w:t>
+      </w:r>
+      <w:r>
+        <w:rPr>
+          <w:color w:val="8B0000"/>
+        </w:rPr>
+        <w:t>documents</w:t>
+      </w:r>
+      <w:r>
+        <w:rPr>
+          <w:color w:val="8B0000"/>
+        </w:rPr>
+        <w:t>\file1.txt"</w:t>
+      </w:r>
+    </w:p>
+    <w:p>
+      <w:pPr>
+        <w:pStyle w:val="Sansinterligne"/>
+      </w:pPr>
+      <w:r>
+        <w:t xml:space="preserve">$BlobName </w:t>
+      </w:r>
+      <w:r>
+        <w:rPr>
+          <w:color w:val="696969"/>
+        </w:rPr>
+        <w:t>=</w:t>
+      </w:r>
+      <w:r>
+        <w:t xml:space="preserve"> </w:t>
+      </w:r>
+      <w:r>
+        <w:rPr>
+          <w:color w:val="8B0000"/>
+        </w:rPr>
+        <w:t>"testblob</w:t>
+      </w:r>
+      <w:r>
+        <w:rPr>
+          <w:color w:val="8B0000"/>
+        </w:rPr>
+        <w:t>file01</w:t>
+      </w:r>
+      <w:r>
+        <w:rPr>
+          <w:color w:val="8B0000"/>
+        </w:rPr>
+        <w:t>.txt"</w:t>
+      </w:r>
+    </w:p>
+    <w:p>
+      <w:pPr>
+        <w:pStyle w:val="Sansinterligne"/>
+      </w:pPr>
+    </w:p>
+    <w:p>
+      <w:pPr>
+        <w:pStyle w:val="Sansinterligne"/>
+      </w:pPr>
+      <w:r>
+        <w:t># call function</w:t>
+      </w:r>
+    </w:p>
+    <w:p>
+      <w:pPr>
+        <w:pStyle w:val="Sansinterligne"/>
+      </w:pPr>
+      <w:r>
+        <w:t xml:space="preserve">$upload </w:t>
+      </w:r>
+      <w:r>
+        <w:rPr>
+          <w:color w:val="696969"/>
+        </w:rPr>
+        <w:t>=</w:t>
+      </w:r>
+      <w:r>
+        <w:t xml:space="preserve"> </w:t>
+      </w:r>
+      <w:r>
+        <w:rPr>
+          <w:color w:val="0000FF"/>
+        </w:rPr>
+        <w:t>New-BlobContent</w:t>
+      </w:r>
+      <w:r>
+        <w:t xml:space="preserve"> </w:t>
+      </w:r>
+      <w:r>
+        <w:rPr>
+          <w:color w:val="000080"/>
+        </w:rPr>
+        <w:t>-StorageAccountName</w:t>
+      </w:r>
+      <w:r>
+        <w:t xml:space="preserve"> $storageaccountname `</w:t>
+      </w:r>
+    </w:p>
+    <w:p>
+      <w:pPr>
+        <w:pStyle w:val="Sansinterligne"/>
+      </w:pPr>
+      <w:r>
+        <w:t xml:space="preserve">    </w:t>
+      </w:r>
+      <w:r>
+        <w:rPr>
+          <w:color w:val="000080"/>
+        </w:rPr>
+        <w:t>-StorageAccountKey</w:t>
+      </w:r>
+      <w:r>
+        <w:t xml:space="preserve"> $storageaccountkey </w:t>
+      </w:r>
+      <w:r>
+        <w:rPr>
+          <w:color w:val="000080"/>
+        </w:rPr>
+        <w:t>-ContainerName</w:t>
+      </w:r>
+      <w:r>
+        <w:t xml:space="preserve"> `</w:t>
+      </w:r>
+    </w:p>
+    <w:p>
+      <w:pPr>
+        <w:pStyle w:val="Sansinterligne"/>
+      </w:pPr>
+      <w:r>
+        <w:t xml:space="preserve">     $containername </w:t>
+      </w:r>
+      <w:r>
+        <w:rPr>
+          <w:color w:val="000080"/>
+        </w:rPr>
+        <w:t>-SourceFile</w:t>
+      </w:r>
+      <w:r>
+        <w:t xml:space="preserve"> $sourcefile </w:t>
+      </w:r>
+      <w:r>
+        <w:rPr>
+          <w:color w:val="000080"/>
+        </w:rPr>
+        <w:t>-BlobName</w:t>
+      </w:r>
+      <w:r>
+        <w:t xml:space="preserve"> $blobname </w:t>
+      </w:r>
+    </w:p>
+    <w:p>
+      <w:pPr>
+        <w:shd w:val="clear" w:color="auto" w:fill="FFFFFF"/>
+        <w:autoSpaceDE w:val="0"/>
+        <w:autoSpaceDN w:val="0"/>
+        <w:adjustRightInd w:val="0"/>
+        <w:spacing w:after="0" w:line="240" w:lineRule="auto"/>
+        <w:rPr>
+          <w:rFonts w:ascii="Lucida Console" w:hAnsi="Lucida Console" w:cs="Lucida Console"/>
+          <w:color w:val="A82D00"/>
+          <w:sz w:val="18"/>
+          <w:szCs w:val="18"/>
+          <w:lang w:val="en-US"/>
+        </w:rPr>
+      </w:pPr>
+    </w:p>
+    <w:p>
+      <w:pPr>
+        <w:pStyle w:val="Titre2"/>
+        <w:rPr>
+          <w:lang w:val="en-US"/>
+        </w:rPr>
+      </w:pPr>
+      <w:r>
+        <w:rPr>
+          <w:lang w:val="en-US"/>
+        </w:rPr>
+        <w:t>Parameters</w:t>
+      </w:r>
+    </w:p>
+    <w:p>
+      <w:pPr>
+        <w:pStyle w:val="Titre2"/>
         <w:rPr>
           <w:rFonts w:asciiTheme="minorHAnsi" w:eastAsiaTheme="minorHAnsi" w:hAnsiTheme="minorHAnsi" w:cstheme="minorBidi"/>
           <w:color w:val="auto"/>
@@ -3308,12 +2934,8 @@
           <w:szCs w:val="22"/>
           <w:lang w:val="en-US"/>
         </w:rPr>
-        <w:t xml:space="preserve"> module)</w:t>
-      </w:r>
-    </w:p>
-    <w:p>
-      <w:pPr>
-        <w:pStyle w:val="Titre2"/>
+      </w:pPr>
+      <w:r>
         <w:rPr>
           <w:rFonts w:asciiTheme="minorHAnsi" w:eastAsiaTheme="minorHAnsi" w:hAnsiTheme="minorHAnsi" w:cstheme="minorBidi"/>
           <w:color w:val="auto"/>
@@ -3321,23 +2943,1108 @@
           <w:szCs w:val="22"/>
           <w:lang w:val="en-US"/>
         </w:rPr>
-      </w:pPr>
-    </w:p>
-    <w:p>
-      <w:pPr>
-        <w:pStyle w:val="Titre2"/>
-        <w:rPr>
-          <w:lang w:val="en-US"/>
-        </w:rPr>
-      </w:pPr>
-      <w:proofErr w:type="spellStart"/>
+        <w:t>[string] StorageAccountName : Storage account name</w:t>
+      </w:r>
+    </w:p>
+    <w:p>
+      <w:pPr>
+        <w:pStyle w:val="Titre2"/>
+        <w:rPr>
+          <w:rFonts w:asciiTheme="minorHAnsi" w:eastAsiaTheme="minorHAnsi" w:hAnsiTheme="minorHAnsi" w:cstheme="minorBidi"/>
+          <w:color w:val="auto"/>
+          <w:sz w:val="22"/>
+          <w:szCs w:val="22"/>
+          <w:lang w:val="en-US"/>
+        </w:rPr>
+      </w:pPr>
+      <w:r>
+        <w:rPr>
+          <w:rFonts w:asciiTheme="minorHAnsi" w:eastAsiaTheme="minorHAnsi" w:hAnsiTheme="minorHAnsi" w:cstheme="minorBidi"/>
+          <w:color w:val="auto"/>
+          <w:sz w:val="22"/>
+          <w:szCs w:val="22"/>
+          <w:lang w:val="en-US"/>
+        </w:rPr>
+        <w:t>[string] StorageAccountKey : Storage account key</w:t>
+      </w:r>
+    </w:p>
+    <w:p>
+      <w:pPr>
+        <w:pStyle w:val="Titre2"/>
+        <w:rPr>
+          <w:rFonts w:asciiTheme="minorHAnsi" w:eastAsiaTheme="minorHAnsi" w:hAnsiTheme="minorHAnsi" w:cstheme="minorBidi"/>
+          <w:color w:val="auto"/>
+          <w:sz w:val="22"/>
+          <w:szCs w:val="22"/>
+          <w:lang w:val="en-US"/>
+        </w:rPr>
+      </w:pPr>
+      <w:r>
+        <w:rPr>
+          <w:rFonts w:asciiTheme="minorHAnsi" w:eastAsiaTheme="minorHAnsi" w:hAnsiTheme="minorHAnsi" w:cstheme="minorBidi"/>
+          <w:color w:val="auto"/>
+          <w:sz w:val="22"/>
+          <w:szCs w:val="22"/>
+          <w:lang w:val="en-US"/>
+        </w:rPr>
+        <w:t>[string] ContainerName : Container name</w:t>
+      </w:r>
+    </w:p>
+    <w:p>
+      <w:pPr>
+        <w:pStyle w:val="Titre2"/>
+        <w:rPr>
+          <w:rFonts w:asciiTheme="minorHAnsi" w:eastAsiaTheme="minorHAnsi" w:hAnsiTheme="minorHAnsi" w:cstheme="minorBidi"/>
+          <w:color w:val="auto"/>
+          <w:sz w:val="22"/>
+          <w:szCs w:val="22"/>
+          <w:lang w:val="en-US"/>
+        </w:rPr>
+      </w:pPr>
+      <w:r>
+        <w:rPr>
+          <w:rFonts w:asciiTheme="minorHAnsi" w:eastAsiaTheme="minorHAnsi" w:hAnsiTheme="minorHAnsi" w:cstheme="minorBidi"/>
+          <w:color w:val="auto"/>
+          <w:sz w:val="22"/>
+          <w:szCs w:val="22"/>
+          <w:lang w:val="en-US"/>
+        </w:rPr>
+        <w:t>[string] SourceFile : full path to local file to upload</w:t>
+      </w:r>
+    </w:p>
+    <w:p>
+      <w:pPr>
+        <w:pStyle w:val="Titre2"/>
+        <w:rPr>
+          <w:rFonts w:asciiTheme="minorHAnsi" w:eastAsiaTheme="minorHAnsi" w:hAnsiTheme="minorHAnsi" w:cstheme="minorBidi"/>
+          <w:color w:val="auto"/>
+          <w:sz w:val="22"/>
+          <w:szCs w:val="22"/>
+          <w:lang w:val="en-US"/>
+        </w:rPr>
+      </w:pPr>
+      <w:r>
+        <w:rPr>
+          <w:rFonts w:asciiTheme="minorHAnsi" w:eastAsiaTheme="minorHAnsi" w:hAnsiTheme="minorHAnsi" w:cstheme="minorBidi"/>
+          <w:color w:val="auto"/>
+          <w:sz w:val="22"/>
+          <w:szCs w:val="22"/>
+          <w:lang w:val="en-US"/>
+        </w:rPr>
+        <w:t>[string] BlobName : name of blob on destination container</w:t>
+      </w:r>
+    </w:p>
+    <w:p>
+      <w:pPr>
+        <w:rPr>
+          <w:lang w:val="en-US"/>
+        </w:rPr>
+      </w:pPr>
+    </w:p>
+    <w:p>
+      <w:pPr>
+        <w:pStyle w:val="Titre2"/>
+        <w:rPr>
+          <w:lang w:val="en-US"/>
+        </w:rPr>
+      </w:pPr>
+      <w:r>
+        <w:rPr>
+          <w:lang w:val="en-US"/>
+        </w:rPr>
+        <w:t>Inputs</w:t>
+      </w:r>
+    </w:p>
+    <w:p>
+      <w:pPr>
+        <w:rPr>
+          <w:lang w:val="en-US"/>
+        </w:rPr>
+      </w:pPr>
+      <w:r>
+        <w:rPr>
+          <w:lang w:val="en-US"/>
+        </w:rPr>
+        <w:t>None</w:t>
+      </w:r>
+    </w:p>
+    <w:p>
+      <w:pPr>
+        <w:pStyle w:val="Titre2"/>
+        <w:rPr>
+          <w:lang w:val="en-US"/>
+        </w:rPr>
+      </w:pPr>
+      <w:r>
+        <w:rPr>
+          <w:lang w:val="en-US"/>
+        </w:rPr>
+        <w:t>Outputs</w:t>
+      </w:r>
+    </w:p>
+    <w:p>
+      <w:pPr>
+        <w:rPr>
+          <w:rFonts w:ascii="Lucida Console" w:hAnsi="Lucida Console" w:cs="Lucida Console"/>
+          <w:color w:val="FF4500"/>
+          <w:sz w:val="18"/>
+          <w:szCs w:val="18"/>
+          <w:lang w:val="en-US"/>
+        </w:rPr>
+      </w:pPr>
+      <w:r>
+        <w:rPr>
+          <w:lang w:val="en-US"/>
+        </w:rPr>
+        <w:t>AzureStorageBlob if successfully uploaded</w:t>
+      </w:r>
+      <w:r>
+        <w:rPr>
+          <w:lang w:val="en-US"/>
+        </w:rPr>
+        <w:t xml:space="preserve">, </w:t>
+      </w:r>
+      <w:r>
+        <w:rPr>
+          <w:lang w:val="en-US"/>
+        </w:rPr>
+        <w:t xml:space="preserve">or </w:t>
+      </w:r>
+      <w:r>
+        <w:rPr>
+          <w:lang w:val="en-US"/>
+        </w:rPr>
+        <w:t>$False if error was encountered</w:t>
+      </w:r>
+    </w:p>
+    <w:p>
+      <w:pPr>
+        <w:pStyle w:val="Titre2"/>
+        <w:rPr>
+          <w:lang w:val="en-US"/>
+        </w:rPr>
+      </w:pPr>
+      <w:r>
+        <w:rPr>
+          <w:lang w:val="en-US"/>
+        </w:rPr>
+        <w:t>Notes</w:t>
+      </w:r>
+    </w:p>
+    <w:p>
+      <w:pPr>
+        <w:rPr>
+          <w:color w:val="FF0000"/>
+          <w:lang w:val="en-US"/>
+        </w:rPr>
+      </w:pPr>
+      <w:r>
+        <w:rPr>
+          <w:color w:val="FF0000"/>
+          <w:lang w:val="en-US"/>
+        </w:rPr>
+        <w:t>Existing blob content will be overwritten</w:t>
+      </w:r>
+      <w:r>
+        <w:rPr>
+          <w:color w:val="FF0000"/>
+          <w:lang w:val="en-US"/>
+        </w:rPr>
+        <w:t xml:space="preserve"> </w:t>
+      </w:r>
+      <w:r>
+        <w:rPr>
+          <w:color w:val="FF0000"/>
+          <w:lang w:val="en-US"/>
+        </w:rPr>
+        <w:t>!</w:t>
+      </w:r>
+    </w:p>
+    <w:p>
+      <w:pPr>
+        <w:pStyle w:val="Titre2"/>
+        <w:rPr>
+          <w:lang w:val="en-US"/>
+        </w:rPr>
+      </w:pPr>
+      <w:r>
+        <w:rPr>
+          <w:lang w:val="en-US"/>
+        </w:rPr>
+        <w:t>Dependencies</w:t>
+      </w:r>
+    </w:p>
+    <w:p>
+      <w:pPr>
+        <w:pStyle w:val="Titre2"/>
+        <w:rPr>
+          <w:rFonts w:asciiTheme="minorHAnsi" w:eastAsiaTheme="minorHAnsi" w:hAnsiTheme="minorHAnsi" w:cstheme="minorBidi"/>
+          <w:color w:val="auto"/>
+          <w:sz w:val="22"/>
+          <w:szCs w:val="22"/>
+          <w:lang w:val="en-US"/>
+        </w:rPr>
+      </w:pPr>
+      <w:r>
+        <w:rPr>
+          <w:rFonts w:asciiTheme="minorHAnsi" w:eastAsiaTheme="minorHAnsi" w:hAnsiTheme="minorHAnsi" w:cstheme="minorBidi"/>
+          <w:color w:val="auto"/>
+          <w:sz w:val="22"/>
+          <w:szCs w:val="22"/>
+          <w:lang w:val="en-US"/>
+        </w:rPr>
+        <w:t>Az.</w:t>
+      </w:r>
+      <w:r>
+        <w:rPr>
+          <w:rFonts w:asciiTheme="minorHAnsi" w:eastAsiaTheme="minorHAnsi" w:hAnsiTheme="minorHAnsi" w:cstheme="minorBidi"/>
+          <w:color w:val="auto"/>
+          <w:sz w:val="22"/>
+          <w:szCs w:val="22"/>
+          <w:lang w:val="en-US"/>
+        </w:rPr>
+        <w:t>Storage</w:t>
+      </w:r>
+      <w:r>
+        <w:rPr>
+          <w:rFonts w:asciiTheme="minorHAnsi" w:eastAsiaTheme="minorHAnsi" w:hAnsiTheme="minorHAnsi" w:cstheme="minorBidi"/>
+          <w:color w:val="auto"/>
+          <w:sz w:val="22"/>
+          <w:szCs w:val="22"/>
+          <w:lang w:val="en-US"/>
+        </w:rPr>
+        <w:t xml:space="preserve"> (Powershell module)</w:t>
+      </w:r>
+    </w:p>
+    <w:p>
+      <w:pPr>
+        <w:pStyle w:val="Titre2"/>
+        <w:rPr>
+          <w:rFonts w:asciiTheme="minorHAnsi" w:eastAsiaTheme="minorHAnsi" w:hAnsiTheme="minorHAnsi" w:cstheme="minorBidi"/>
+          <w:color w:val="auto"/>
+          <w:sz w:val="22"/>
+          <w:szCs w:val="22"/>
+          <w:lang w:val="en-US"/>
+        </w:rPr>
+      </w:pPr>
+    </w:p>
+    <w:p>
+      <w:pPr>
+        <w:pStyle w:val="Titre2"/>
+        <w:rPr>
+          <w:lang w:val="en-US"/>
+        </w:rPr>
+      </w:pPr>
       <w:r>
         <w:rPr>
           <w:lang w:val="en-US"/>
         </w:rPr>
         <w:t>Todo</w:t>
       </w:r>
-      <w:proofErr w:type="spellEnd"/>
+    </w:p>
+    <w:p>
+      <w:pPr>
+        <w:rPr>
+          <w:lang w:val="en-US"/>
+        </w:rPr>
+      </w:pPr>
+    </w:p>
+    <w:p>
+      <w:pPr>
+        <w:rPr>
+          <w:lang w:val="en-US"/>
+        </w:rPr>
+      </w:pPr>
+    </w:p>
+    <w:p>
+      <w:pPr>
+        <w:rPr>
+          <w:lang w:val="en-US"/>
+        </w:rPr>
+      </w:pPr>
+      <w:r>
+        <w:rPr>
+          <w:lang w:val="en-US"/>
+        </w:rPr>
+        <w:br w:type="page"/>
+      </w:r>
+    </w:p>
+    <w:p>
+      <w:pPr>
+        <w:pStyle w:val="Titre1"/>
+        <w:rPr>
+          <w:lang w:val="en-US"/>
+        </w:rPr>
+      </w:pPr>
+      <w:r>
+        <w:rPr>
+          <w:lang w:val="en-US"/>
+        </w:rPr>
+        <w:lastRenderedPageBreak/>
+        <w:t xml:space="preserve">Function </w:t>
+      </w:r>
+      <w:r>
+        <w:rPr>
+          <w:lang w:val="en-US"/>
+        </w:rPr>
+        <w:t>Get</w:t>
+      </w:r>
+      <w:r>
+        <w:rPr>
+          <w:lang w:val="en-US"/>
+        </w:rPr>
+        <w:t>-BlobContent</w:t>
+      </w:r>
+      <w:r>
+        <w:rPr>
+          <w:lang w:val="en-US"/>
+        </w:rPr>
+        <w:t xml:space="preserve"> ()</w:t>
+      </w:r>
+    </w:p>
+    <w:p>
+      <w:pPr>
+        <w:pStyle w:val="Titre2"/>
+        <w:rPr>
+          <w:lang w:val="en-US"/>
+        </w:rPr>
+      </w:pPr>
+    </w:p>
+    <w:p>
+      <w:pPr>
+        <w:pStyle w:val="Titre2"/>
+        <w:rPr>
+          <w:lang w:val="en-US"/>
+        </w:rPr>
+      </w:pPr>
+      <w:r>
+        <w:rPr>
+          <w:lang w:val="en-US"/>
+        </w:rPr>
+        <w:t>Description</w:t>
+      </w:r>
+    </w:p>
+    <w:p>
+      <w:pPr>
+        <w:rPr>
+          <w:lang w:val="en-US"/>
+        </w:rPr>
+      </w:pPr>
+      <w:r>
+        <w:rPr>
+          <w:lang w:val="en-US"/>
+        </w:rPr>
+        <w:t>Download</w:t>
+      </w:r>
+      <w:r>
+        <w:rPr>
+          <w:lang w:val="en-US"/>
+        </w:rPr>
+        <w:t xml:space="preserve"> Blob</w:t>
+      </w:r>
+      <w:r>
+        <w:rPr>
+          <w:lang w:val="en-US"/>
+        </w:rPr>
+        <w:t xml:space="preserve"> content</w:t>
+      </w:r>
+      <w:r>
+        <w:rPr>
+          <w:lang w:val="en-US"/>
+        </w:rPr>
+        <w:t xml:space="preserve"> on specified Azure Storage container</w:t>
+      </w:r>
+    </w:p>
+    <w:p>
+      <w:pPr>
+        <w:pStyle w:val="Titre2"/>
+        <w:rPr>
+          <w:lang w:val="en-US"/>
+        </w:rPr>
+      </w:pPr>
+      <w:r>
+        <w:rPr>
+          <w:lang w:val="en-US"/>
+        </w:rPr>
+        <w:t>Examples</w:t>
+      </w:r>
+    </w:p>
+    <w:p>
+      <w:pPr>
+        <w:pStyle w:val="Sansinterligne"/>
+      </w:pPr>
+      <w:r>
+        <w:rPr>
+          <w:lang w:val="en-US"/>
+        </w:rPr>
+        <w:t># set vars</w:t>
+      </w:r>
+      <w:r>
+        <w:rPr>
+          <w:lang w:val="en-US"/>
+        </w:rPr>
+        <w:br/>
+      </w:r>
+      <w:r>
+        <w:t xml:space="preserve">$StorageAccountName </w:t>
+      </w:r>
+      <w:r>
+        <w:rPr>
+          <w:color w:val="696969"/>
+        </w:rPr>
+        <w:t>=</w:t>
+      </w:r>
+      <w:r>
+        <w:t xml:space="preserve"> </w:t>
+      </w:r>
+      <w:r>
+        <w:rPr>
+          <w:color w:val="8B0000"/>
+        </w:rPr>
+        <w:t>"mystorageaccountname"</w:t>
+      </w:r>
+    </w:p>
+    <w:p>
+      <w:pPr>
+        <w:pStyle w:val="Sansinterligne"/>
+      </w:pPr>
+      <w:r>
+        <w:t xml:space="preserve">$StorageAccountKey </w:t>
+      </w:r>
+      <w:r>
+        <w:rPr>
+          <w:color w:val="696969"/>
+        </w:rPr>
+        <w:t>=</w:t>
+      </w:r>
+      <w:r>
+        <w:t xml:space="preserve"> </w:t>
+      </w:r>
+      <w:r>
+        <w:rPr>
+          <w:color w:val="8B0000"/>
+        </w:rPr>
+        <w:t>"F1OlgCjAfHJK7DfFES3qefzfzfzQgggezMl7QWlZYjwrzJKe4yqI5NWneZg=="</w:t>
+      </w:r>
+    </w:p>
+    <w:p>
+      <w:pPr>
+        <w:pStyle w:val="Sansinterligne"/>
+        <w:rPr>
+          <w:color w:val="8B0000"/>
+        </w:rPr>
+      </w:pPr>
+      <w:r>
+        <w:t xml:space="preserve">$ContainerName </w:t>
+      </w:r>
+      <w:r>
+        <w:rPr>
+          <w:color w:val="696969"/>
+        </w:rPr>
+        <w:t>=</w:t>
+      </w:r>
+      <w:r>
+        <w:t xml:space="preserve"> </w:t>
+      </w:r>
+      <w:r>
+        <w:rPr>
+          <w:color w:val="8B0000"/>
+        </w:rPr>
+        <w:t>"mycontainer"</w:t>
+      </w:r>
+      <w:r>
+        <w:rPr>
+          <w:color w:val="8B0000"/>
+        </w:rPr>
+        <w:br/>
+      </w:r>
+      <w:r>
+        <w:t xml:space="preserve">$BlobName </w:t>
+      </w:r>
+      <w:r>
+        <w:rPr>
+          <w:color w:val="696969"/>
+        </w:rPr>
+        <w:t>=</w:t>
+      </w:r>
+      <w:r>
+        <w:t xml:space="preserve"> </w:t>
+      </w:r>
+      <w:r>
+        <w:rPr>
+          <w:color w:val="8B0000"/>
+        </w:rPr>
+        <w:t>"testblobfile0</w:t>
+      </w:r>
+      <w:r>
+        <w:rPr>
+          <w:color w:val="8B0000"/>
+        </w:rPr>
+        <w:t>2</w:t>
+      </w:r>
+      <w:r>
+        <w:rPr>
+          <w:color w:val="8B0000"/>
+        </w:rPr>
+        <w:t>.txt"</w:t>
+      </w:r>
+    </w:p>
+    <w:p>
+      <w:pPr>
+        <w:pStyle w:val="Sansinterligne"/>
+      </w:pPr>
+      <w:r>
+        <w:rPr>
+          <w:color w:val="8B0000"/>
+        </w:rPr>
+        <w:t>$</w:t>
+      </w:r>
+      <w:r>
+        <w:t xml:space="preserve">DestinationFile </w:t>
+      </w:r>
+      <w:r>
+        <w:rPr>
+          <w:color w:val="696969"/>
+        </w:rPr>
+        <w:t>=</w:t>
+      </w:r>
+      <w:r>
+        <w:t xml:space="preserve"> </w:t>
+      </w:r>
+      <w:r>
+        <w:rPr>
+          <w:color w:val="8B0000"/>
+        </w:rPr>
+        <w:t>"C:\documents\file</w:t>
+      </w:r>
+      <w:r>
+        <w:rPr>
+          <w:color w:val="8B0000"/>
+        </w:rPr>
+        <w:t>2</w:t>
+      </w:r>
+      <w:r>
+        <w:rPr>
+          <w:color w:val="8B0000"/>
+        </w:rPr>
+        <w:t>.txt"</w:t>
+      </w:r>
+    </w:p>
+    <w:p>
+      <w:pPr>
+        <w:pStyle w:val="Sansinterligne"/>
+      </w:pPr>
+    </w:p>
+    <w:p>
+      <w:pPr>
+        <w:pStyle w:val="Sansinterligne"/>
+      </w:pPr>
+      <w:r>
+        <w:t># call function</w:t>
+      </w:r>
+    </w:p>
+    <w:p>
+      <w:pPr>
+        <w:pStyle w:val="Sansinterligne"/>
+      </w:pPr>
+      <w:r>
+        <w:t xml:space="preserve">$upload </w:t>
+      </w:r>
+      <w:r>
+        <w:rPr>
+          <w:color w:val="696969"/>
+        </w:rPr>
+        <w:t>=</w:t>
+      </w:r>
+      <w:r>
+        <w:t xml:space="preserve"> </w:t>
+      </w:r>
+      <w:r>
+        <w:rPr>
+          <w:color w:val="0000FF"/>
+        </w:rPr>
+        <w:t>Get</w:t>
+      </w:r>
+      <w:r>
+        <w:rPr>
+          <w:color w:val="0000FF"/>
+        </w:rPr>
+        <w:t>-BlobContent</w:t>
+      </w:r>
+      <w:r>
+        <w:t xml:space="preserve"> </w:t>
+      </w:r>
+      <w:r>
+        <w:rPr>
+          <w:color w:val="000080"/>
+        </w:rPr>
+        <w:t>-StorageAccountName</w:t>
+      </w:r>
+      <w:r>
+        <w:t xml:space="preserve"> $storageaccountname `</w:t>
+      </w:r>
+    </w:p>
+    <w:p>
+      <w:pPr>
+        <w:pStyle w:val="Sansinterligne"/>
+      </w:pPr>
+      <w:r>
+        <w:t xml:space="preserve">    </w:t>
+      </w:r>
+      <w:r>
+        <w:rPr>
+          <w:color w:val="000080"/>
+        </w:rPr>
+        <w:t>-StorageAccountKey</w:t>
+      </w:r>
+      <w:r>
+        <w:t xml:space="preserve"> $storageaccountkey </w:t>
+      </w:r>
+      <w:r>
+        <w:rPr>
+          <w:color w:val="000080"/>
+        </w:rPr>
+        <w:t>-ContainerName</w:t>
+      </w:r>
+      <w:r>
+        <w:t xml:space="preserve"> `</w:t>
+      </w:r>
+    </w:p>
+    <w:p>
+      <w:pPr>
+        <w:pStyle w:val="Sansinterligne"/>
+      </w:pPr>
+      <w:r>
+        <w:t xml:space="preserve">     $containername </w:t>
+      </w:r>
+      <w:r>
+        <w:rPr>
+          <w:color w:val="000080"/>
+        </w:rPr>
+        <w:t>-BlobName</w:t>
+      </w:r>
+      <w:r>
+        <w:t xml:space="preserve"> $blobname </w:t>
+      </w:r>
+      <w:r>
+        <w:rPr>
+          <w:color w:val="000080"/>
+        </w:rPr>
+        <w:t>-</w:t>
+      </w:r>
+      <w:r>
+        <w:rPr>
+          <w:color w:val="000080"/>
+        </w:rPr>
+        <w:t>Destination</w:t>
+      </w:r>
+      <w:r>
+        <w:rPr>
+          <w:color w:val="000080"/>
+        </w:rPr>
+        <w:t>File</w:t>
+      </w:r>
+      <w:r>
+        <w:t xml:space="preserve"> $</w:t>
+      </w:r>
+      <w:r>
+        <w:t>destination</w:t>
+      </w:r>
+      <w:r>
+        <w:t>file</w:t>
+      </w:r>
+    </w:p>
+    <w:p>
+      <w:pPr>
+        <w:shd w:val="clear" w:color="auto" w:fill="FFFFFF"/>
+        <w:autoSpaceDE w:val="0"/>
+        <w:autoSpaceDN w:val="0"/>
+        <w:adjustRightInd w:val="0"/>
+        <w:spacing w:after="0" w:line="240" w:lineRule="auto"/>
+        <w:rPr>
+          <w:rFonts w:ascii="Lucida Console" w:hAnsi="Lucida Console" w:cs="Lucida Console"/>
+          <w:color w:val="A82D00"/>
+          <w:sz w:val="18"/>
+          <w:szCs w:val="18"/>
+          <w:lang w:val="en-US"/>
+        </w:rPr>
+      </w:pPr>
+    </w:p>
+    <w:p>
+      <w:pPr>
+        <w:pStyle w:val="Titre2"/>
+        <w:rPr>
+          <w:lang w:val="en-US"/>
+        </w:rPr>
+      </w:pPr>
+      <w:r>
+        <w:rPr>
+          <w:lang w:val="en-US"/>
+        </w:rPr>
+        <w:t>Parameters</w:t>
+      </w:r>
+    </w:p>
+    <w:p>
+      <w:pPr>
+        <w:pStyle w:val="Titre2"/>
+        <w:rPr>
+          <w:rFonts w:asciiTheme="minorHAnsi" w:eastAsiaTheme="minorHAnsi" w:hAnsiTheme="minorHAnsi" w:cstheme="minorBidi"/>
+          <w:color w:val="auto"/>
+          <w:sz w:val="22"/>
+          <w:szCs w:val="22"/>
+          <w:lang w:val="en-US"/>
+        </w:rPr>
+      </w:pPr>
+      <w:r>
+        <w:rPr>
+          <w:rFonts w:asciiTheme="minorHAnsi" w:eastAsiaTheme="minorHAnsi" w:hAnsiTheme="minorHAnsi" w:cstheme="minorBidi"/>
+          <w:color w:val="auto"/>
+          <w:sz w:val="22"/>
+          <w:szCs w:val="22"/>
+          <w:lang w:val="en-US"/>
+        </w:rPr>
+        <w:t>[string] StorageAccountName : Storage account name</w:t>
+      </w:r>
+    </w:p>
+    <w:p>
+      <w:pPr>
+        <w:pStyle w:val="Titre2"/>
+        <w:rPr>
+          <w:rFonts w:asciiTheme="minorHAnsi" w:eastAsiaTheme="minorHAnsi" w:hAnsiTheme="minorHAnsi" w:cstheme="minorBidi"/>
+          <w:color w:val="auto"/>
+          <w:sz w:val="22"/>
+          <w:szCs w:val="22"/>
+          <w:lang w:val="en-US"/>
+        </w:rPr>
+      </w:pPr>
+      <w:r>
+        <w:rPr>
+          <w:rFonts w:asciiTheme="minorHAnsi" w:eastAsiaTheme="minorHAnsi" w:hAnsiTheme="minorHAnsi" w:cstheme="minorBidi"/>
+          <w:color w:val="auto"/>
+          <w:sz w:val="22"/>
+          <w:szCs w:val="22"/>
+          <w:lang w:val="en-US"/>
+        </w:rPr>
+        <w:t>[string] StorageAccountKey : Storage account key</w:t>
+      </w:r>
+    </w:p>
+    <w:p>
+      <w:pPr>
+        <w:pStyle w:val="Titre2"/>
+        <w:rPr>
+          <w:rFonts w:asciiTheme="minorHAnsi" w:eastAsiaTheme="minorHAnsi" w:hAnsiTheme="minorHAnsi" w:cstheme="minorBidi"/>
+          <w:color w:val="auto"/>
+          <w:sz w:val="22"/>
+          <w:szCs w:val="22"/>
+          <w:lang w:val="en-US"/>
+        </w:rPr>
+      </w:pPr>
+      <w:r>
+        <w:rPr>
+          <w:rFonts w:asciiTheme="minorHAnsi" w:eastAsiaTheme="minorHAnsi" w:hAnsiTheme="minorHAnsi" w:cstheme="minorBidi"/>
+          <w:color w:val="auto"/>
+          <w:sz w:val="22"/>
+          <w:szCs w:val="22"/>
+          <w:lang w:val="en-US"/>
+        </w:rPr>
+        <w:t>[string] ContainerName : Container name</w:t>
+      </w:r>
+    </w:p>
+    <w:p>
+      <w:pPr>
+        <w:pStyle w:val="Titre2"/>
+        <w:rPr>
+          <w:rFonts w:asciiTheme="minorHAnsi" w:eastAsiaTheme="minorHAnsi" w:hAnsiTheme="minorHAnsi" w:cstheme="minorBidi"/>
+          <w:color w:val="auto"/>
+          <w:sz w:val="22"/>
+          <w:szCs w:val="22"/>
+          <w:lang w:val="en-US"/>
+        </w:rPr>
+      </w:pPr>
+      <w:r>
+        <w:rPr>
+          <w:rFonts w:asciiTheme="minorHAnsi" w:eastAsiaTheme="minorHAnsi" w:hAnsiTheme="minorHAnsi" w:cstheme="minorBidi"/>
+          <w:color w:val="auto"/>
+          <w:sz w:val="22"/>
+          <w:szCs w:val="22"/>
+          <w:lang w:val="en-US"/>
+        </w:rPr>
+        <w:t xml:space="preserve">[string] BlobName : name of blob on </w:t>
+      </w:r>
+      <w:r>
+        <w:rPr>
+          <w:rFonts w:asciiTheme="minorHAnsi" w:eastAsiaTheme="minorHAnsi" w:hAnsiTheme="minorHAnsi" w:cstheme="minorBidi"/>
+          <w:color w:val="auto"/>
+          <w:sz w:val="22"/>
+          <w:szCs w:val="22"/>
+          <w:lang w:val="en-US"/>
+        </w:rPr>
+        <w:t>source</w:t>
+      </w:r>
+      <w:r>
+        <w:rPr>
+          <w:rFonts w:asciiTheme="minorHAnsi" w:eastAsiaTheme="minorHAnsi" w:hAnsiTheme="minorHAnsi" w:cstheme="minorBidi"/>
+          <w:color w:val="auto"/>
+          <w:sz w:val="22"/>
+          <w:szCs w:val="22"/>
+          <w:lang w:val="en-US"/>
+        </w:rPr>
+        <w:t xml:space="preserve"> container</w:t>
+      </w:r>
+    </w:p>
+    <w:p>
+      <w:pPr>
+        <w:pStyle w:val="Titre2"/>
+        <w:rPr>
+          <w:rFonts w:asciiTheme="minorHAnsi" w:eastAsiaTheme="minorHAnsi" w:hAnsiTheme="minorHAnsi" w:cstheme="minorBidi"/>
+          <w:color w:val="auto"/>
+          <w:sz w:val="22"/>
+          <w:szCs w:val="22"/>
+          <w:lang w:val="en-US"/>
+        </w:rPr>
+      </w:pPr>
+      <w:r>
+        <w:rPr>
+          <w:rFonts w:asciiTheme="minorHAnsi" w:eastAsiaTheme="minorHAnsi" w:hAnsiTheme="minorHAnsi" w:cstheme="minorBidi"/>
+          <w:color w:val="auto"/>
+          <w:sz w:val="22"/>
+          <w:szCs w:val="22"/>
+          <w:lang w:val="en-US"/>
+        </w:rPr>
+        <w:t xml:space="preserve">[string] </w:t>
+      </w:r>
+      <w:r>
+        <w:rPr>
+          <w:rFonts w:asciiTheme="minorHAnsi" w:eastAsiaTheme="minorHAnsi" w:hAnsiTheme="minorHAnsi" w:cstheme="minorBidi"/>
+          <w:color w:val="auto"/>
+          <w:sz w:val="22"/>
+          <w:szCs w:val="22"/>
+          <w:lang w:val="en-US"/>
+        </w:rPr>
+        <w:t>Destination</w:t>
+      </w:r>
+      <w:r>
+        <w:rPr>
+          <w:rFonts w:asciiTheme="minorHAnsi" w:eastAsiaTheme="minorHAnsi" w:hAnsiTheme="minorHAnsi" w:cstheme="minorBidi"/>
+          <w:color w:val="auto"/>
+          <w:sz w:val="22"/>
+          <w:szCs w:val="22"/>
+          <w:lang w:val="en-US"/>
+        </w:rPr>
+        <w:t xml:space="preserve">File : full path to local </w:t>
+      </w:r>
+      <w:r>
+        <w:rPr>
+          <w:rFonts w:asciiTheme="minorHAnsi" w:eastAsiaTheme="minorHAnsi" w:hAnsiTheme="minorHAnsi" w:cstheme="minorBidi"/>
+          <w:color w:val="auto"/>
+          <w:sz w:val="22"/>
+          <w:szCs w:val="22"/>
+          <w:lang w:val="en-US"/>
+        </w:rPr>
+        <w:t xml:space="preserve">destination </w:t>
+      </w:r>
+      <w:r>
+        <w:rPr>
+          <w:rFonts w:asciiTheme="minorHAnsi" w:eastAsiaTheme="minorHAnsi" w:hAnsiTheme="minorHAnsi" w:cstheme="minorBidi"/>
+          <w:color w:val="auto"/>
+          <w:sz w:val="22"/>
+          <w:szCs w:val="22"/>
+          <w:lang w:val="en-US"/>
+        </w:rPr>
+        <w:t>file</w:t>
+      </w:r>
+    </w:p>
+    <w:p>
+      <w:pPr>
+        <w:rPr>
+          <w:lang w:val="en-US"/>
+        </w:rPr>
+      </w:pPr>
+    </w:p>
+    <w:p>
+      <w:pPr>
+        <w:pStyle w:val="Titre2"/>
+        <w:rPr>
+          <w:lang w:val="en-US"/>
+        </w:rPr>
+      </w:pPr>
+      <w:r>
+        <w:rPr>
+          <w:lang w:val="en-US"/>
+        </w:rPr>
+        <w:t>Inputs</w:t>
+      </w:r>
+    </w:p>
+    <w:p>
+      <w:pPr>
+        <w:rPr>
+          <w:lang w:val="en-US"/>
+        </w:rPr>
+      </w:pPr>
+      <w:r>
+        <w:rPr>
+          <w:lang w:val="en-US"/>
+        </w:rPr>
+        <w:t>None</w:t>
+      </w:r>
+    </w:p>
+    <w:p>
+      <w:pPr>
+        <w:pStyle w:val="Titre2"/>
+        <w:rPr>
+          <w:lang w:val="en-US"/>
+        </w:rPr>
+      </w:pPr>
+      <w:r>
+        <w:rPr>
+          <w:lang w:val="en-US"/>
+        </w:rPr>
+        <w:t>Outputs</w:t>
+      </w:r>
+    </w:p>
+    <w:p>
+      <w:pPr>
+        <w:rPr>
+          <w:rFonts w:ascii="Lucida Console" w:hAnsi="Lucida Console" w:cs="Lucida Console"/>
+          <w:color w:val="FF4500"/>
+          <w:sz w:val="18"/>
+          <w:szCs w:val="18"/>
+          <w:lang w:val="en-US"/>
+        </w:rPr>
+      </w:pPr>
+      <w:r>
+        <w:rPr>
+          <w:lang w:val="en-US"/>
+        </w:rPr>
+        <w:t xml:space="preserve">AzureStorageBlob if successfully </w:t>
+      </w:r>
+      <w:r>
+        <w:rPr>
+          <w:lang w:val="en-US"/>
+        </w:rPr>
+        <w:t>down</w:t>
+      </w:r>
+      <w:r>
+        <w:rPr>
+          <w:lang w:val="en-US"/>
+        </w:rPr>
+        <w:t>loaded, or $False if error was encountered</w:t>
+      </w:r>
+    </w:p>
+    <w:p>
+      <w:pPr>
+        <w:pStyle w:val="Titre2"/>
+        <w:rPr>
+          <w:lang w:val="en-US"/>
+        </w:rPr>
+      </w:pPr>
+      <w:r>
+        <w:rPr>
+          <w:lang w:val="en-US"/>
+        </w:rPr>
+        <w:t>Notes</w:t>
+      </w:r>
+    </w:p>
+    <w:p>
+      <w:pPr>
+        <w:rPr>
+          <w:color w:val="FF0000"/>
+          <w:lang w:val="en-US"/>
+        </w:rPr>
+      </w:pPr>
+      <w:r>
+        <w:rPr>
+          <w:color w:val="FF0000"/>
+          <w:lang w:val="en-US"/>
+        </w:rPr>
+        <w:t>Existing local file will be overwritten</w:t>
+      </w:r>
+      <w:r>
+        <w:rPr>
+          <w:color w:val="FF0000"/>
+          <w:lang w:val="en-US"/>
+        </w:rPr>
+        <w:t xml:space="preserve"> </w:t>
+      </w:r>
+      <w:r>
+        <w:rPr>
+          <w:color w:val="FF0000"/>
+          <w:lang w:val="en-US"/>
+        </w:rPr>
+        <w:t>!</w:t>
+      </w:r>
+    </w:p>
+    <w:p>
+      <w:pPr>
+        <w:pStyle w:val="Titre2"/>
+        <w:rPr>
+          <w:lang w:val="en-US"/>
+        </w:rPr>
+      </w:pPr>
+      <w:r>
+        <w:rPr>
+          <w:lang w:val="en-US"/>
+        </w:rPr>
+        <w:t>Dependencies</w:t>
+      </w:r>
+    </w:p>
+    <w:p>
+      <w:pPr>
+        <w:pStyle w:val="Titre2"/>
+        <w:rPr>
+          <w:rFonts w:asciiTheme="minorHAnsi" w:eastAsiaTheme="minorHAnsi" w:hAnsiTheme="minorHAnsi" w:cstheme="minorBidi"/>
+          <w:color w:val="auto"/>
+          <w:sz w:val="22"/>
+          <w:szCs w:val="22"/>
+          <w:lang w:val="en-US"/>
+        </w:rPr>
+      </w:pPr>
+      <w:r>
+        <w:rPr>
+          <w:rFonts w:asciiTheme="minorHAnsi" w:eastAsiaTheme="minorHAnsi" w:hAnsiTheme="minorHAnsi" w:cstheme="minorBidi"/>
+          <w:color w:val="auto"/>
+          <w:sz w:val="22"/>
+          <w:szCs w:val="22"/>
+          <w:lang w:val="en-US"/>
+        </w:rPr>
+        <w:t>Az.</w:t>
+      </w:r>
+      <w:r>
+        <w:rPr>
+          <w:rFonts w:asciiTheme="minorHAnsi" w:eastAsiaTheme="minorHAnsi" w:hAnsiTheme="minorHAnsi" w:cstheme="minorBidi"/>
+          <w:color w:val="auto"/>
+          <w:sz w:val="22"/>
+          <w:szCs w:val="22"/>
+          <w:lang w:val="en-US"/>
+        </w:rPr>
+        <w:t>Storage (Powershell module)</w:t>
+      </w:r>
+    </w:p>
+    <w:p>
+      <w:pPr>
+        <w:pStyle w:val="Titre2"/>
+        <w:rPr>
+          <w:rFonts w:asciiTheme="minorHAnsi" w:eastAsiaTheme="minorHAnsi" w:hAnsiTheme="minorHAnsi" w:cstheme="minorBidi"/>
+          <w:color w:val="auto"/>
+          <w:sz w:val="22"/>
+          <w:szCs w:val="22"/>
+          <w:lang w:val="en-US"/>
+        </w:rPr>
+      </w:pPr>
+    </w:p>
+    <w:p>
+      <w:pPr>
+        <w:pStyle w:val="Titre2"/>
+        <w:rPr>
+          <w:lang w:val="en-US"/>
+        </w:rPr>
+      </w:pPr>
+      <w:r>
+        <w:rPr>
+          <w:lang w:val="en-US"/>
+        </w:rPr>
+        <w:t>Todo</w:t>
+      </w:r>
     </w:p>
     <w:p>
       <w:pPr>

</xml_diff>

<commit_message>
RENAMED New-BlobContent FUNCTION - New-BlobContent -> Set-BlobContent - Documentation/Azure.docx updated
</commit_message>
<xml_diff>
--- a/Documentation/Azure.docx
+++ b/Documentation/Azure.docx
@@ -19,8 +19,16 @@
         <w:rPr>
           <w:lang w:val="en-US"/>
         </w:rPr>
-        <w:t>Find-AzVms</w:t>
-      </w:r>
+        <w:t>Find-</w:t>
+      </w:r>
+      <w:proofErr w:type="spellStart"/>
+      <w:r>
+        <w:rPr>
+          <w:lang w:val="en-US"/>
+        </w:rPr>
+        <w:t>AzVms</w:t>
+      </w:r>
+      <w:proofErr w:type="spellEnd"/>
       <w:r>
         <w:rPr>
           <w:lang w:val="en-US"/>
@@ -66,7 +74,21 @@
         <w:rPr>
           <w:lang w:val="en-US"/>
         </w:rPr>
-        <w:t>Finds informations about Azure Virtual Machines</w:t>
+        <w:t xml:space="preserve">Finds </w:t>
+      </w:r>
+      <w:proofErr w:type="spellStart"/>
+      <w:r>
+        <w:rPr>
+          <w:lang w:val="en-US"/>
+        </w:rPr>
+        <w:t>informations</w:t>
+      </w:r>
+      <w:proofErr w:type="spellEnd"/>
+      <w:r>
+        <w:rPr>
+          <w:lang w:val="en-US"/>
+        </w:rPr>
+        <w:t xml:space="preserve"> about Azure Virtual Machines</w:t>
       </w:r>
     </w:p>
     <w:p>
@@ -105,8 +127,20 @@
           <w:szCs w:val="18"/>
           <w:lang w:val="en-US"/>
         </w:rPr>
-        <w:t>$idList</w:t>
-      </w:r>
+        <w:t>$</w:t>
+      </w:r>
+      <w:proofErr w:type="spellStart"/>
+      <w:r>
+        <w:rPr>
+          <w:rFonts w:ascii="Lucida Console" w:hAnsi="Lucida Console" w:cs="Lucida Console"/>
+          <w:color w:val="FF4500"/>
+          <w:sz w:val="18"/>
+          <w:szCs w:val="18"/>
+          <w:lang w:val="en-US"/>
+        </w:rPr>
+        <w:t>idList</w:t>
+      </w:r>
+      <w:proofErr w:type="spellEnd"/>
       <w:r>
         <w:rPr>
           <w:rFonts w:ascii="Lucida Console" w:hAnsi="Lucida Console" w:cs="Lucida Console"/>
@@ -298,8 +332,20 @@
           <w:szCs w:val="18"/>
           <w:lang w:val="en-US"/>
         </w:rPr>
-        <w:t>$ExportFilePath</w:t>
-      </w:r>
+        <w:t>$</w:t>
+      </w:r>
+      <w:proofErr w:type="spellStart"/>
+      <w:r>
+        <w:rPr>
+          <w:rFonts w:ascii="Lucida Console" w:hAnsi="Lucida Console" w:cs="Lucida Console"/>
+          <w:color w:val="FF4500"/>
+          <w:sz w:val="18"/>
+          <w:szCs w:val="18"/>
+          <w:lang w:val="en-US"/>
+        </w:rPr>
+        <w:t>ExportFilePath</w:t>
+      </w:r>
+      <w:proofErr w:type="spellEnd"/>
       <w:r>
         <w:rPr>
           <w:rFonts w:ascii="Lucida Console" w:hAnsi="Lucida Console" w:cs="Lucida Console"/>
@@ -378,7 +424,29 @@
           <w:szCs w:val="18"/>
           <w:lang w:val="en-US"/>
         </w:rPr>
-        <w:t xml:space="preserve"># List all VMs informations in a </w:t>
+        <w:t xml:space="preserve"># List all VMs </w:t>
+      </w:r>
+      <w:proofErr w:type="spellStart"/>
+      <w:r>
+        <w:rPr>
+          <w:rFonts w:ascii="Lucida Console" w:hAnsi="Lucida Console" w:cs="Lucida Console"/>
+          <w:color w:val="A82D00"/>
+          <w:sz w:val="18"/>
+          <w:szCs w:val="18"/>
+          <w:lang w:val="en-US"/>
+        </w:rPr>
+        <w:t>informations</w:t>
+      </w:r>
+      <w:proofErr w:type="spellEnd"/>
+      <w:r>
+        <w:rPr>
+          <w:rFonts w:ascii="Lucida Console" w:hAnsi="Lucida Console" w:cs="Lucida Console"/>
+          <w:color w:val="A82D00"/>
+          <w:sz w:val="18"/>
+          <w:szCs w:val="18"/>
+          <w:lang w:val="en-US"/>
+        </w:rPr>
+        <w:t xml:space="preserve"> in a </w:t>
       </w:r>
       <w:r>
         <w:rPr>
@@ -424,8 +492,20 @@
           <w:szCs w:val="18"/>
           <w:lang w:val="en-US"/>
         </w:rPr>
-        <w:t>Find-AzVms</w:t>
-      </w:r>
+        <w:t>Find-</w:t>
+      </w:r>
+      <w:proofErr w:type="spellStart"/>
+      <w:r>
+        <w:rPr>
+          <w:rFonts w:ascii="Lucida Console" w:hAnsi="Lucida Console" w:cs="Lucida Console"/>
+          <w:color w:val="0000FF"/>
+          <w:sz w:val="18"/>
+          <w:szCs w:val="18"/>
+          <w:lang w:val="en-US"/>
+        </w:rPr>
+        <w:t>AzVms</w:t>
+      </w:r>
+      <w:proofErr w:type="spellEnd"/>
       <w:r>
         <w:rPr>
           <w:rFonts w:ascii="Lucida Console" w:hAnsi="Lucida Console" w:cs="Lucida Console"/>
@@ -443,8 +523,20 @@
           <w:szCs w:val="18"/>
           <w:lang w:val="en-US"/>
         </w:rPr>
-        <w:t>–SubscriptionList</w:t>
-      </w:r>
+        <w:t>–</w:t>
+      </w:r>
+      <w:proofErr w:type="spellStart"/>
+      <w:r>
+        <w:rPr>
+          <w:rFonts w:ascii="Lucida Console" w:hAnsi="Lucida Console" w:cs="Lucida Console"/>
+          <w:color w:val="000080"/>
+          <w:sz w:val="18"/>
+          <w:szCs w:val="18"/>
+          <w:lang w:val="en-US"/>
+        </w:rPr>
+        <w:t>SubscriptionList</w:t>
+      </w:r>
+      <w:proofErr w:type="spellEnd"/>
       <w:r>
         <w:rPr>
           <w:rFonts w:ascii="Lucida Console" w:hAnsi="Lucida Console" w:cs="Lucida Console"/>
@@ -462,8 +554,20 @@
           <w:szCs w:val="18"/>
           <w:lang w:val="en-US"/>
         </w:rPr>
-        <w:t>$IdList</w:t>
-      </w:r>
+        <w:t>$</w:t>
+      </w:r>
+      <w:proofErr w:type="spellStart"/>
+      <w:r>
+        <w:rPr>
+          <w:rFonts w:ascii="Lucida Console" w:hAnsi="Lucida Console" w:cs="Lucida Console"/>
+          <w:color w:val="FF4500"/>
+          <w:sz w:val="18"/>
+          <w:szCs w:val="18"/>
+          <w:lang w:val="en-US"/>
+        </w:rPr>
+        <w:t>IdList</w:t>
+      </w:r>
+      <w:proofErr w:type="spellEnd"/>
       <w:r>
         <w:rPr>
           <w:rFonts w:ascii="Lucida Console" w:hAnsi="Lucida Console" w:cs="Lucida Console"/>
@@ -481,8 +585,9 @@
           <w:szCs w:val="18"/>
           <w:lang w:val="en-US"/>
         </w:rPr>
-        <w:t>–ExportFile</w:t>
-      </w:r>
+        <w:t>–</w:t>
+      </w:r>
+      <w:proofErr w:type="spellStart"/>
       <w:r>
         <w:rPr>
           <w:rFonts w:ascii="Lucida Console" w:hAnsi="Lucida Console" w:cs="Lucida Console"/>
@@ -491,8 +596,19 @@
           <w:szCs w:val="18"/>
           <w:lang w:val="en-US"/>
         </w:rPr>
+        <w:t>ExportFile</w:t>
+      </w:r>
+      <w:r>
+        <w:rPr>
+          <w:rFonts w:ascii="Lucida Console" w:hAnsi="Lucida Console" w:cs="Lucida Console"/>
+          <w:color w:val="000080"/>
+          <w:sz w:val="18"/>
+          <w:szCs w:val="18"/>
+          <w:lang w:val="en-US"/>
+        </w:rPr>
         <w:t>Format</w:t>
       </w:r>
+      <w:proofErr w:type="spellEnd"/>
       <w:r>
         <w:rPr>
           <w:rFonts w:ascii="Lucida Console" w:hAnsi="Lucida Console" w:cs="Lucida Console"/>
@@ -529,8 +645,20 @@
           <w:szCs w:val="18"/>
           <w:lang w:val="en-US"/>
         </w:rPr>
-        <w:t>–ExportFilePath</w:t>
-      </w:r>
+        <w:t>–</w:t>
+      </w:r>
+      <w:proofErr w:type="spellStart"/>
+      <w:r>
+        <w:rPr>
+          <w:rFonts w:ascii="Lucida Console" w:hAnsi="Lucida Console" w:cs="Lucida Console"/>
+          <w:color w:val="000080"/>
+          <w:sz w:val="18"/>
+          <w:szCs w:val="18"/>
+          <w:lang w:val="en-US"/>
+        </w:rPr>
+        <w:t>ExportFilePath</w:t>
+      </w:r>
+      <w:proofErr w:type="spellEnd"/>
       <w:r>
         <w:rPr>
           <w:rFonts w:ascii="Lucida Console" w:hAnsi="Lucida Console" w:cs="Lucida Console"/>
@@ -548,8 +676,20 @@
           <w:szCs w:val="18"/>
           <w:lang w:val="en-US"/>
         </w:rPr>
-        <w:t>$ExportFilePath</w:t>
-      </w:r>
+        <w:t>$</w:t>
+      </w:r>
+      <w:proofErr w:type="spellStart"/>
+      <w:r>
+        <w:rPr>
+          <w:rFonts w:ascii="Lucida Console" w:hAnsi="Lucida Console" w:cs="Lucida Console"/>
+          <w:color w:val="FF4500"/>
+          <w:sz w:val="18"/>
+          <w:szCs w:val="18"/>
+          <w:lang w:val="en-US"/>
+        </w:rPr>
+        <w:t>ExportFilePath</w:t>
+      </w:r>
+      <w:proofErr w:type="spellEnd"/>
       <w:r>
         <w:rPr>
           <w:rFonts w:ascii="Lucida Console" w:hAnsi="Lucida Console" w:cs="Lucida Console"/>
@@ -628,7 +768,29 @@
           <w:szCs w:val="18"/>
           <w:lang w:val="en-US"/>
         </w:rPr>
-        <w:t># List all VMs informations in a JSON file</w:t>
+        <w:t xml:space="preserve"># List all VMs </w:t>
+      </w:r>
+      <w:proofErr w:type="spellStart"/>
+      <w:r>
+        <w:rPr>
+          <w:rFonts w:ascii="Lucida Console" w:hAnsi="Lucida Console" w:cs="Lucida Console"/>
+          <w:color w:val="A82D00"/>
+          <w:sz w:val="18"/>
+          <w:szCs w:val="18"/>
+          <w:lang w:val="en-US"/>
+        </w:rPr>
+        <w:t>informations</w:t>
+      </w:r>
+      <w:proofErr w:type="spellEnd"/>
+      <w:r>
+        <w:rPr>
+          <w:rFonts w:ascii="Lucida Console" w:hAnsi="Lucida Console" w:cs="Lucida Console"/>
+          <w:color w:val="A82D00"/>
+          <w:sz w:val="18"/>
+          <w:szCs w:val="18"/>
+          <w:lang w:val="en-US"/>
+        </w:rPr>
+        <w:t xml:space="preserve"> in a JSON file</w:t>
       </w:r>
     </w:p>
     <w:p>
@@ -654,8 +816,20 @@
           <w:szCs w:val="18"/>
           <w:lang w:val="en-US"/>
         </w:rPr>
-        <w:t>Find-AzVms</w:t>
-      </w:r>
+        <w:t>Find-</w:t>
+      </w:r>
+      <w:proofErr w:type="spellStart"/>
+      <w:r>
+        <w:rPr>
+          <w:rFonts w:ascii="Lucida Console" w:hAnsi="Lucida Console" w:cs="Lucida Console"/>
+          <w:color w:val="0000FF"/>
+          <w:sz w:val="18"/>
+          <w:szCs w:val="18"/>
+          <w:lang w:val="en-US"/>
+        </w:rPr>
+        <w:t>AzVms</w:t>
+      </w:r>
+      <w:proofErr w:type="spellEnd"/>
       <w:r>
         <w:rPr>
           <w:rFonts w:ascii="Lucida Console" w:hAnsi="Lucida Console" w:cs="Lucida Console"/>
@@ -673,8 +847,20 @@
           <w:szCs w:val="18"/>
           <w:lang w:val="en-US"/>
         </w:rPr>
-        <w:t>–SubscriptionList</w:t>
-      </w:r>
+        <w:t>–</w:t>
+      </w:r>
+      <w:proofErr w:type="spellStart"/>
+      <w:r>
+        <w:rPr>
+          <w:rFonts w:ascii="Lucida Console" w:hAnsi="Lucida Console" w:cs="Lucida Console"/>
+          <w:color w:val="000080"/>
+          <w:sz w:val="18"/>
+          <w:szCs w:val="18"/>
+          <w:lang w:val="en-US"/>
+        </w:rPr>
+        <w:t>SubscriptionList</w:t>
+      </w:r>
+      <w:proofErr w:type="spellEnd"/>
       <w:r>
         <w:rPr>
           <w:rFonts w:ascii="Lucida Console" w:hAnsi="Lucida Console" w:cs="Lucida Console"/>
@@ -692,8 +878,20 @@
           <w:szCs w:val="18"/>
           <w:lang w:val="en-US"/>
         </w:rPr>
-        <w:t>$IdList</w:t>
-      </w:r>
+        <w:t>$</w:t>
+      </w:r>
+      <w:proofErr w:type="spellStart"/>
+      <w:r>
+        <w:rPr>
+          <w:rFonts w:ascii="Lucida Console" w:hAnsi="Lucida Console" w:cs="Lucida Console"/>
+          <w:color w:val="FF4500"/>
+          <w:sz w:val="18"/>
+          <w:szCs w:val="18"/>
+          <w:lang w:val="en-US"/>
+        </w:rPr>
+        <w:t>IdList</w:t>
+      </w:r>
+      <w:proofErr w:type="spellEnd"/>
       <w:r>
         <w:rPr>
           <w:rFonts w:ascii="Lucida Console" w:hAnsi="Lucida Console" w:cs="Lucida Console"/>
@@ -711,8 +909,9 @@
           <w:szCs w:val="18"/>
           <w:lang w:val="en-US"/>
         </w:rPr>
-        <w:t>–ExportFile</w:t>
-      </w:r>
+        <w:t>–</w:t>
+      </w:r>
+      <w:proofErr w:type="spellStart"/>
       <w:r>
         <w:rPr>
           <w:rFonts w:ascii="Lucida Console" w:hAnsi="Lucida Console" w:cs="Lucida Console"/>
@@ -721,8 +920,19 @@
           <w:szCs w:val="18"/>
           <w:lang w:val="en-US"/>
         </w:rPr>
+        <w:t>ExportFile</w:t>
+      </w:r>
+      <w:r>
+        <w:rPr>
+          <w:rFonts w:ascii="Lucida Console" w:hAnsi="Lucida Console" w:cs="Lucida Console"/>
+          <w:color w:val="000080"/>
+          <w:sz w:val="18"/>
+          <w:szCs w:val="18"/>
+          <w:lang w:val="en-US"/>
+        </w:rPr>
         <w:t>Format</w:t>
       </w:r>
+      <w:proofErr w:type="spellEnd"/>
       <w:r>
         <w:rPr>
           <w:rFonts w:ascii="Lucida Console" w:hAnsi="Lucida Console" w:cs="Lucida Console"/>
@@ -759,8 +969,20 @@
           <w:szCs w:val="18"/>
           <w:lang w:val="en-US"/>
         </w:rPr>
-        <w:t>–ExportFilePath</w:t>
-      </w:r>
+        <w:t>–</w:t>
+      </w:r>
+      <w:proofErr w:type="spellStart"/>
+      <w:r>
+        <w:rPr>
+          <w:rFonts w:ascii="Lucida Console" w:hAnsi="Lucida Console" w:cs="Lucida Console"/>
+          <w:color w:val="000080"/>
+          <w:sz w:val="18"/>
+          <w:szCs w:val="18"/>
+          <w:lang w:val="en-US"/>
+        </w:rPr>
+        <w:t>ExportFilePath</w:t>
+      </w:r>
+      <w:proofErr w:type="spellEnd"/>
       <w:r>
         <w:rPr>
           <w:rFonts w:ascii="Lucida Console" w:hAnsi="Lucida Console" w:cs="Lucida Console"/>
@@ -778,8 +1000,20 @@
           <w:szCs w:val="18"/>
           <w:lang w:val="en-US"/>
         </w:rPr>
-        <w:t>$ExportFilePath</w:t>
-      </w:r>
+        <w:t>$</w:t>
+      </w:r>
+      <w:proofErr w:type="spellStart"/>
+      <w:r>
+        <w:rPr>
+          <w:rFonts w:ascii="Lucida Console" w:hAnsi="Lucida Console" w:cs="Lucida Console"/>
+          <w:color w:val="FF4500"/>
+          <w:sz w:val="18"/>
+          <w:szCs w:val="18"/>
+          <w:lang w:val="en-US"/>
+        </w:rPr>
+        <w:t>ExportFilePath</w:t>
+      </w:r>
+      <w:proofErr w:type="spellEnd"/>
     </w:p>
     <w:p>
       <w:pPr>
@@ -846,8 +1080,20 @@
           <w:szCs w:val="18"/>
           <w:lang w:val="en-US"/>
         </w:rPr>
-        <w:t>Find-AzVms</w:t>
-      </w:r>
+        <w:t>Find-</w:t>
+      </w:r>
+      <w:proofErr w:type="spellStart"/>
+      <w:r>
+        <w:rPr>
+          <w:rFonts w:ascii="Lucida Console" w:hAnsi="Lucida Console" w:cs="Lucida Console"/>
+          <w:color w:val="0000FF"/>
+          <w:sz w:val="18"/>
+          <w:szCs w:val="18"/>
+          <w:lang w:val="en-US"/>
+        </w:rPr>
+        <w:t>AzVms</w:t>
+      </w:r>
+      <w:proofErr w:type="spellEnd"/>
       <w:r>
         <w:rPr>
           <w:rFonts w:ascii="Lucida Console" w:hAnsi="Lucida Console" w:cs="Lucida Console"/>
@@ -865,8 +1111,20 @@
           <w:szCs w:val="18"/>
           <w:lang w:val="en-US"/>
         </w:rPr>
-        <w:t>–SubscriptionList</w:t>
-      </w:r>
+        <w:t>–</w:t>
+      </w:r>
+      <w:proofErr w:type="spellStart"/>
+      <w:r>
+        <w:rPr>
+          <w:rFonts w:ascii="Lucida Console" w:hAnsi="Lucida Console" w:cs="Lucida Console"/>
+          <w:color w:val="000080"/>
+          <w:sz w:val="18"/>
+          <w:szCs w:val="18"/>
+          <w:lang w:val="en-US"/>
+        </w:rPr>
+        <w:t>SubscriptionList</w:t>
+      </w:r>
+      <w:proofErr w:type="spellEnd"/>
       <w:r>
         <w:rPr>
           <w:rFonts w:ascii="Lucida Console" w:hAnsi="Lucida Console" w:cs="Lucida Console"/>
@@ -884,8 +1142,20 @@
           <w:szCs w:val="18"/>
           <w:lang w:val="en-US"/>
         </w:rPr>
-        <w:t>$IdList</w:t>
-      </w:r>
+        <w:t>$</w:t>
+      </w:r>
+      <w:proofErr w:type="spellStart"/>
+      <w:r>
+        <w:rPr>
+          <w:rFonts w:ascii="Lucida Console" w:hAnsi="Lucida Console" w:cs="Lucida Console"/>
+          <w:color w:val="FF4500"/>
+          <w:sz w:val="18"/>
+          <w:szCs w:val="18"/>
+          <w:lang w:val="en-US"/>
+        </w:rPr>
+        <w:t>IdList</w:t>
+      </w:r>
+      <w:proofErr w:type="spellEnd"/>
       <w:r>
         <w:rPr>
           <w:rFonts w:ascii="Lucida Console" w:hAnsi="Lucida Console" w:cs="Lucida Console"/>
@@ -952,6 +1222,7 @@
         </w:rPr>
         <w:t xml:space="preserve"> </w:t>
       </w:r>
+      <w:proofErr w:type="spellStart"/>
       <w:r>
         <w:rPr>
           <w:rFonts w:ascii="Lucida Console" w:hAnsi="Lucida Console" w:cs="Lucida Console"/>
@@ -962,6 +1233,7 @@
         </w:rPr>
         <w:t>VmName</w:t>
       </w:r>
+      <w:proofErr w:type="spellEnd"/>
       <w:r>
         <w:rPr>
           <w:rFonts w:ascii="Lucida Console" w:hAnsi="Lucida Console" w:cs="Lucida Console"/>
@@ -981,6 +1253,7 @@
         </w:rPr>
         <w:t xml:space="preserve"> </w:t>
       </w:r>
+      <w:proofErr w:type="spellStart"/>
       <w:r>
         <w:rPr>
           <w:rFonts w:ascii="Lucida Console" w:hAnsi="Lucida Console" w:cs="Lucida Console"/>
@@ -991,6 +1264,7 @@
         </w:rPr>
         <w:t>PrivateIpAddress</w:t>
       </w:r>
+      <w:proofErr w:type="spellEnd"/>
       <w:r>
         <w:rPr>
           <w:rFonts w:ascii="Lucida Console" w:hAnsi="Lucida Console" w:cs="Lucida Console"/>
@@ -1010,6 +1284,7 @@
         </w:rPr>
         <w:t xml:space="preserve"> </w:t>
       </w:r>
+      <w:proofErr w:type="spellStart"/>
       <w:r>
         <w:rPr>
           <w:rFonts w:ascii="Lucida Console" w:hAnsi="Lucida Console" w:cs="Lucida Console"/>
@@ -1020,6 +1295,7 @@
         </w:rPr>
         <w:t>PublicIPAddress</w:t>
       </w:r>
+      <w:proofErr w:type="spellEnd"/>
       <w:r>
         <w:rPr>
           <w:rFonts w:ascii="Lucida Console" w:hAnsi="Lucida Console" w:cs="Lucida Console"/>
@@ -1094,7 +1370,29 @@
           <w:szCs w:val="18"/>
           <w:lang w:val="en-US"/>
         </w:rPr>
-        <w:t xml:space="preserve">$ExportFilePath </w:t>
+        <w:t>$</w:t>
+      </w:r>
+      <w:proofErr w:type="spellStart"/>
+      <w:r>
+        <w:rPr>
+          <w:rFonts w:ascii="Lucida Console" w:hAnsi="Lucida Console" w:cs="Lucida Console"/>
+          <w:color w:val="FF4500"/>
+          <w:sz w:val="18"/>
+          <w:szCs w:val="18"/>
+          <w:lang w:val="en-US"/>
+        </w:rPr>
+        <w:t>ExportFilePath</w:t>
+      </w:r>
+      <w:proofErr w:type="spellEnd"/>
+      <w:r>
+        <w:rPr>
+          <w:rFonts w:ascii="Lucida Console" w:hAnsi="Lucida Console" w:cs="Lucida Console"/>
+          <w:color w:val="FF4500"/>
+          <w:sz w:val="18"/>
+          <w:szCs w:val="18"/>
+          <w:lang w:val="en-US"/>
+        </w:rPr>
+        <w:t xml:space="preserve"> </w:t>
       </w:r>
     </w:p>
     <w:p>
@@ -1161,8 +1459,20 @@
           <w:szCs w:val="18"/>
           <w:lang w:val="en-US"/>
         </w:rPr>
-        <w:t>$AzVmList</w:t>
-      </w:r>
+        <w:t>$</w:t>
+      </w:r>
+      <w:proofErr w:type="spellStart"/>
+      <w:r>
+        <w:rPr>
+          <w:rFonts w:ascii="Lucida Console" w:hAnsi="Lucida Console" w:cs="Lucida Console"/>
+          <w:color w:val="FF4500"/>
+          <w:sz w:val="18"/>
+          <w:szCs w:val="18"/>
+          <w:lang w:val="en-US"/>
+        </w:rPr>
+        <w:t>AzVmList</w:t>
+      </w:r>
+      <w:proofErr w:type="spellEnd"/>
       <w:r>
         <w:rPr>
           <w:rFonts w:ascii="Lucida Console" w:hAnsi="Lucida Console" w:cs="Lucida Console"/>
@@ -1199,8 +1509,20 @@
           <w:szCs w:val="18"/>
           <w:lang w:val="en-US"/>
         </w:rPr>
-        <w:t>Find-AzVms</w:t>
-      </w:r>
+        <w:t>Find-</w:t>
+      </w:r>
+      <w:proofErr w:type="spellStart"/>
+      <w:r>
+        <w:rPr>
+          <w:rFonts w:ascii="Lucida Console" w:hAnsi="Lucida Console" w:cs="Lucida Console"/>
+          <w:color w:val="0000FF"/>
+          <w:sz w:val="18"/>
+          <w:szCs w:val="18"/>
+          <w:lang w:val="en-US"/>
+        </w:rPr>
+        <w:t>AzVms</w:t>
+      </w:r>
+      <w:proofErr w:type="spellEnd"/>
       <w:r>
         <w:rPr>
           <w:rFonts w:ascii="Lucida Console" w:hAnsi="Lucida Console" w:cs="Lucida Console"/>
@@ -1218,8 +1540,20 @@
           <w:szCs w:val="18"/>
           <w:lang w:val="en-US"/>
         </w:rPr>
-        <w:t>–SubscriptionList</w:t>
-      </w:r>
+        <w:t>–</w:t>
+      </w:r>
+      <w:proofErr w:type="spellStart"/>
+      <w:r>
+        <w:rPr>
+          <w:rFonts w:ascii="Lucida Console" w:hAnsi="Lucida Console" w:cs="Lucida Console"/>
+          <w:color w:val="000080"/>
+          <w:sz w:val="18"/>
+          <w:szCs w:val="18"/>
+          <w:lang w:val="en-US"/>
+        </w:rPr>
+        <w:t>SubscriptionList</w:t>
+      </w:r>
+      <w:proofErr w:type="spellEnd"/>
       <w:r>
         <w:rPr>
           <w:rFonts w:ascii="Lucida Console" w:hAnsi="Lucida Console" w:cs="Lucida Console"/>
@@ -1237,8 +1571,20 @@
           <w:szCs w:val="18"/>
           <w:lang w:val="en-US"/>
         </w:rPr>
-        <w:t>$IdList</w:t>
-      </w:r>
+        <w:t>$</w:t>
+      </w:r>
+      <w:proofErr w:type="spellStart"/>
+      <w:r>
+        <w:rPr>
+          <w:rFonts w:ascii="Lucida Console" w:hAnsi="Lucida Console" w:cs="Lucida Console"/>
+          <w:color w:val="FF4500"/>
+          <w:sz w:val="18"/>
+          <w:szCs w:val="18"/>
+          <w:lang w:val="en-US"/>
+        </w:rPr>
+        <w:t>IdList</w:t>
+      </w:r>
+      <w:proofErr w:type="spellEnd"/>
       <w:r>
         <w:rPr>
           <w:rFonts w:ascii="Lucida Console" w:hAnsi="Lucida Console" w:cs="Lucida Console"/>
@@ -1306,14 +1652,25 @@
         </w:rPr>
         <w:t>.</w:t>
       </w:r>
-      <w:r>
-        <w:rPr>
-          <w:rFonts w:ascii="Lucida Console" w:hAnsi="Lucida Console" w:cs="Lucida Console"/>
-          <w:sz w:val="18"/>
-          <w:szCs w:val="18"/>
-          <w:lang w:val="en-US"/>
-        </w:rPr>
-        <w:t xml:space="preserve">OsType </w:t>
+      <w:proofErr w:type="spellStart"/>
+      <w:r>
+        <w:rPr>
+          <w:rFonts w:ascii="Lucida Console" w:hAnsi="Lucida Console" w:cs="Lucida Console"/>
+          <w:sz w:val="18"/>
+          <w:szCs w:val="18"/>
+          <w:lang w:val="en-US"/>
+        </w:rPr>
+        <w:t>OsType</w:t>
+      </w:r>
+      <w:proofErr w:type="spellEnd"/>
+      <w:r>
+        <w:rPr>
+          <w:rFonts w:ascii="Lucida Console" w:hAnsi="Lucida Console" w:cs="Lucida Console"/>
+          <w:sz w:val="18"/>
+          <w:szCs w:val="18"/>
+          <w:lang w:val="en-US"/>
+        </w:rPr>
+        <w:t xml:space="preserve"> </w:t>
       </w:r>
       <w:r>
         <w:rPr>
@@ -1396,11 +1753,19 @@
         </w:rPr>
         <w:t>$</w:t>
       </w:r>
-      <w:r>
-        <w:rPr>
-          <w:lang w:val="en-US"/>
-        </w:rPr>
-        <w:t>SubscriptionId [array] : list of Azure subscriptions ids</w:t>
+      <w:proofErr w:type="spellStart"/>
+      <w:r>
+        <w:rPr>
+          <w:lang w:val="en-US"/>
+        </w:rPr>
+        <w:t>SubscriptionId</w:t>
+      </w:r>
+      <w:proofErr w:type="spellEnd"/>
+      <w:r>
+        <w:rPr>
+          <w:lang w:val="en-US"/>
+        </w:rPr>
+        <w:t xml:space="preserve"> [array] : list of Azure subscriptions ids</w:t>
       </w:r>
       <w:r>
         <w:rPr>
@@ -1412,7 +1777,21 @@
         <w:rPr>
           <w:lang w:val="en-US"/>
         </w:rPr>
-        <w:t>$ExportFilePath [string] : output file (optional</w:t>
+        <w:t>$</w:t>
+      </w:r>
+      <w:proofErr w:type="spellStart"/>
+      <w:r>
+        <w:rPr>
+          <w:lang w:val="en-US"/>
+        </w:rPr>
+        <w:t>ExportFilePath</w:t>
+      </w:r>
+      <w:proofErr w:type="spellEnd"/>
+      <w:r>
+        <w:rPr>
+          <w:lang w:val="en-US"/>
+        </w:rPr>
+        <w:t xml:space="preserve"> [string] : output file (optional</w:t>
       </w:r>
       <w:r>
         <w:rPr>
@@ -1497,12 +1876,14 @@
         </w:rPr>
         <w:t>$</w:t>
       </w:r>
+      <w:proofErr w:type="spellStart"/>
       <w:r>
         <w:rPr>
           <w:lang w:val="en-US"/>
         </w:rPr>
         <w:t>AzVmList</w:t>
       </w:r>
+      <w:proofErr w:type="spellEnd"/>
       <w:r>
         <w:rPr>
           <w:lang w:val="en-US"/>
@@ -1525,8 +1906,16 @@
         <w:rPr>
           <w:lang w:val="en-US"/>
         </w:rPr>
-        <w:t>array with virtual machines informations</w:t>
-      </w:r>
+        <w:t xml:space="preserve">array with virtual machines </w:t>
+      </w:r>
+      <w:proofErr w:type="spellStart"/>
+      <w:r>
+        <w:rPr>
+          <w:lang w:val="en-US"/>
+        </w:rPr>
+        <w:t>informations</w:t>
+      </w:r>
+      <w:proofErr w:type="spellEnd"/>
       <w:r>
         <w:rPr>
           <w:lang w:val="en-US"/>
@@ -1542,8 +1931,9 @@
           <w:szCs w:val="18"/>
           <w:lang w:val="en-US"/>
         </w:rPr>
-        <w:t>–ExportFile</w:t>
-      </w:r>
+        <w:t>–</w:t>
+      </w:r>
+      <w:proofErr w:type="spellStart"/>
       <w:r>
         <w:rPr>
           <w:rFonts w:ascii="Lucida Console" w:hAnsi="Lucida Console" w:cs="Lucida Console"/>
@@ -1552,8 +1942,19 @@
           <w:szCs w:val="18"/>
           <w:lang w:val="en-US"/>
         </w:rPr>
+        <w:t>ExportFile</w:t>
+      </w:r>
+      <w:r>
+        <w:rPr>
+          <w:rFonts w:ascii="Lucida Console" w:hAnsi="Lucida Console" w:cs="Lucida Console"/>
+          <w:color w:val="000080"/>
+          <w:sz w:val="18"/>
+          <w:szCs w:val="18"/>
+          <w:lang w:val="en-US"/>
+        </w:rPr>
         <w:t>Format</w:t>
       </w:r>
+      <w:proofErr w:type="spellEnd"/>
       <w:r>
         <w:rPr>
           <w:rFonts w:ascii="Lucida Console" w:hAnsi="Lucida Console" w:cs="Lucida Console"/>
@@ -1597,8 +1998,9 @@
           <w:szCs w:val="18"/>
           <w:lang w:val="en-US"/>
         </w:rPr>
-        <w:t>–ExportFile</w:t>
-      </w:r>
+        <w:t>–</w:t>
+      </w:r>
+      <w:proofErr w:type="spellStart"/>
       <w:r>
         <w:rPr>
           <w:rFonts w:ascii="Lucida Console" w:hAnsi="Lucida Console" w:cs="Lucida Console"/>
@@ -1607,8 +2009,19 @@
           <w:szCs w:val="18"/>
           <w:lang w:val="en-US"/>
         </w:rPr>
+        <w:t>ExportFile</w:t>
+      </w:r>
+      <w:r>
+        <w:rPr>
+          <w:rFonts w:ascii="Lucida Console" w:hAnsi="Lucida Console" w:cs="Lucida Console"/>
+          <w:color w:val="000080"/>
+          <w:sz w:val="18"/>
+          <w:szCs w:val="18"/>
+          <w:lang w:val="en-US"/>
+        </w:rPr>
         <w:t>Format</w:t>
       </w:r>
+      <w:proofErr w:type="spellEnd"/>
       <w:r>
         <w:rPr>
           <w:rFonts w:ascii="Lucida Console" w:hAnsi="Lucida Console" w:cs="Lucida Console"/>
@@ -1681,25 +2094,93 @@
           <w:lang w:val="en-US"/>
         </w:rPr>
       </w:pPr>
-      <w:r>
-        <w:rPr>
-          <w:rFonts w:asciiTheme="minorHAnsi" w:eastAsiaTheme="minorHAnsi" w:hAnsiTheme="minorHAnsi" w:cstheme="minorBidi"/>
-          <w:color w:val="auto"/>
-          <w:sz w:val="22"/>
-          <w:szCs w:val="22"/>
-          <w:lang w:val="en-US"/>
-        </w:rPr>
-        <w:t>Az.Compute, Az.Accounts, Az.Network</w:t>
-      </w:r>
-      <w:r>
-        <w:rPr>
-          <w:rFonts w:asciiTheme="minorHAnsi" w:eastAsiaTheme="minorHAnsi" w:hAnsiTheme="minorHAnsi" w:cstheme="minorBidi"/>
-          <w:color w:val="auto"/>
-          <w:sz w:val="22"/>
-          <w:szCs w:val="22"/>
-          <w:lang w:val="en-US"/>
-        </w:rPr>
-        <w:t xml:space="preserve"> (Powershell modules)</w:t>
+      <w:proofErr w:type="spellStart"/>
+      <w:r>
+        <w:rPr>
+          <w:rFonts w:asciiTheme="minorHAnsi" w:eastAsiaTheme="minorHAnsi" w:hAnsiTheme="minorHAnsi" w:cstheme="minorBidi"/>
+          <w:color w:val="auto"/>
+          <w:sz w:val="22"/>
+          <w:szCs w:val="22"/>
+          <w:lang w:val="en-US"/>
+        </w:rPr>
+        <w:t>Az.Compute</w:t>
+      </w:r>
+      <w:proofErr w:type="spellEnd"/>
+      <w:r>
+        <w:rPr>
+          <w:rFonts w:asciiTheme="minorHAnsi" w:eastAsiaTheme="minorHAnsi" w:hAnsiTheme="minorHAnsi" w:cstheme="minorBidi"/>
+          <w:color w:val="auto"/>
+          <w:sz w:val="22"/>
+          <w:szCs w:val="22"/>
+          <w:lang w:val="en-US"/>
+        </w:rPr>
+        <w:t xml:space="preserve">, </w:t>
+      </w:r>
+      <w:proofErr w:type="spellStart"/>
+      <w:r>
+        <w:rPr>
+          <w:rFonts w:asciiTheme="minorHAnsi" w:eastAsiaTheme="minorHAnsi" w:hAnsiTheme="minorHAnsi" w:cstheme="minorBidi"/>
+          <w:color w:val="auto"/>
+          <w:sz w:val="22"/>
+          <w:szCs w:val="22"/>
+          <w:lang w:val="en-US"/>
+        </w:rPr>
+        <w:t>Az.Accounts</w:t>
+      </w:r>
+      <w:proofErr w:type="spellEnd"/>
+      <w:r>
+        <w:rPr>
+          <w:rFonts w:asciiTheme="minorHAnsi" w:eastAsiaTheme="minorHAnsi" w:hAnsiTheme="minorHAnsi" w:cstheme="minorBidi"/>
+          <w:color w:val="auto"/>
+          <w:sz w:val="22"/>
+          <w:szCs w:val="22"/>
+          <w:lang w:val="en-US"/>
+        </w:rPr>
+        <w:t xml:space="preserve">, </w:t>
+      </w:r>
+      <w:proofErr w:type="spellStart"/>
+      <w:r>
+        <w:rPr>
+          <w:rFonts w:asciiTheme="minorHAnsi" w:eastAsiaTheme="minorHAnsi" w:hAnsiTheme="minorHAnsi" w:cstheme="minorBidi"/>
+          <w:color w:val="auto"/>
+          <w:sz w:val="22"/>
+          <w:szCs w:val="22"/>
+          <w:lang w:val="en-US"/>
+        </w:rPr>
+        <w:t>Az.Network</w:t>
+      </w:r>
+      <w:proofErr w:type="spellEnd"/>
+      <w:r>
+        <w:rPr>
+          <w:rFonts w:asciiTheme="minorHAnsi" w:eastAsiaTheme="minorHAnsi" w:hAnsiTheme="minorHAnsi" w:cstheme="minorBidi"/>
+          <w:color w:val="auto"/>
+          <w:sz w:val="22"/>
+          <w:szCs w:val="22"/>
+          <w:lang w:val="en-US"/>
+        </w:rPr>
+        <w:t xml:space="preserve"> (</w:t>
+      </w:r>
+      <w:proofErr w:type="spellStart"/>
+      <w:r>
+        <w:rPr>
+          <w:rFonts w:asciiTheme="minorHAnsi" w:eastAsiaTheme="minorHAnsi" w:hAnsiTheme="minorHAnsi" w:cstheme="minorBidi"/>
+          <w:color w:val="auto"/>
+          <w:sz w:val="22"/>
+          <w:szCs w:val="22"/>
+          <w:lang w:val="en-US"/>
+        </w:rPr>
+        <w:t>Powershell</w:t>
+      </w:r>
+      <w:proofErr w:type="spellEnd"/>
+      <w:r>
+        <w:rPr>
+          <w:rFonts w:asciiTheme="minorHAnsi" w:eastAsiaTheme="minorHAnsi" w:hAnsiTheme="minorHAnsi" w:cstheme="minorBidi"/>
+          <w:color w:val="auto"/>
+          <w:sz w:val="22"/>
+          <w:szCs w:val="22"/>
+          <w:lang w:val="en-US"/>
+        </w:rPr>
+        <w:t xml:space="preserve"> modules)</w:t>
       </w:r>
     </w:p>
     <w:p>
@@ -1721,12 +2202,14 @@
           <w:lang w:val="en-US"/>
         </w:rPr>
       </w:pPr>
+      <w:proofErr w:type="spellStart"/>
       <w:r>
         <w:rPr>
           <w:lang w:val="en-US"/>
         </w:rPr>
         <w:t>Todo</w:t>
       </w:r>
+      <w:proofErr w:type="spellEnd"/>
     </w:p>
     <w:p>
       <w:pPr>
@@ -1803,8 +2286,30 @@
         <w:rPr>
           <w:lang w:val="en-US"/>
         </w:rPr>
-        <w:t>Output to generic file name if exportfilepath not specified with exportfileformat</w:t>
-      </w:r>
+        <w:t xml:space="preserve">Output to generic file name if </w:t>
+      </w:r>
+      <w:proofErr w:type="spellStart"/>
+      <w:r>
+        <w:rPr>
+          <w:lang w:val="en-US"/>
+        </w:rPr>
+        <w:t>exportfilepath</w:t>
+      </w:r>
+      <w:proofErr w:type="spellEnd"/>
+      <w:r>
+        <w:rPr>
+          <w:lang w:val="en-US"/>
+        </w:rPr>
+        <w:t xml:space="preserve"> not specified with </w:t>
+      </w:r>
+      <w:proofErr w:type="spellStart"/>
+      <w:r>
+        <w:rPr>
+          <w:lang w:val="en-US"/>
+        </w:rPr>
+        <w:t>exportfileformat</w:t>
+      </w:r>
+      <w:proofErr w:type="spellEnd"/>
     </w:p>
     <w:p>
       <w:pPr>
@@ -1837,8 +2342,16 @@
         <w:rPr>
           <w:lang w:val="en-US"/>
         </w:rPr>
-        <w:t>New-BlobContainer</w:t>
-      </w:r>
+        <w:t>New-</w:t>
+      </w:r>
+      <w:proofErr w:type="spellStart"/>
+      <w:r>
+        <w:rPr>
+          <w:lang w:val="en-US"/>
+        </w:rPr>
+        <w:t>BlobContainer</w:t>
+      </w:r>
+      <w:proofErr w:type="spellEnd"/>
       <w:r>
         <w:rPr>
           <w:lang w:val="en-US"/>
@@ -1941,8 +2454,19 @@
           <w:sz w:val="18"/>
           <w:szCs w:val="18"/>
         </w:rPr>
-        <w:t>New-BlobContainer</w:t>
-      </w:r>
+        <w:t>New-</w:t>
+      </w:r>
+      <w:proofErr w:type="spellStart"/>
+      <w:r>
+        <w:rPr>
+          <w:rFonts w:ascii="Lucida Console" w:hAnsi="Lucida Console" w:cs="Lucida Console"/>
+          <w:color w:val="0000FF"/>
+          <w:sz w:val="18"/>
+          <w:szCs w:val="18"/>
+        </w:rPr>
+        <w:t>BlobContainer</w:t>
+      </w:r>
+      <w:proofErr w:type="spellEnd"/>
       <w:r>
         <w:rPr>
           <w:rFonts w:ascii="Lucida Console" w:hAnsi="Lucida Console" w:cs="Lucida Console"/>
@@ -1958,8 +2482,19 @@
           <w:sz w:val="18"/>
           <w:szCs w:val="18"/>
         </w:rPr>
-        <w:t>-Region</w:t>
-      </w:r>
+        <w:t>-</w:t>
+      </w:r>
+      <w:proofErr w:type="spellStart"/>
+      <w:r>
+        <w:rPr>
+          <w:rFonts w:ascii="Lucida Console" w:hAnsi="Lucida Console" w:cs="Lucida Console"/>
+          <w:color w:val="000080"/>
+          <w:sz w:val="18"/>
+          <w:szCs w:val="18"/>
+        </w:rPr>
+        <w:t>Region</w:t>
+      </w:r>
+      <w:proofErr w:type="spellEnd"/>
       <w:r>
         <w:rPr>
           <w:rFonts w:ascii="Lucida Console" w:hAnsi="Lucida Console" w:cs="Lucida Console"/>
@@ -1975,7 +2510,27 @@
           <w:sz w:val="18"/>
           <w:szCs w:val="18"/>
         </w:rPr>
-        <w:t>"francecentral"</w:t>
+        <w:t>"</w:t>
+      </w:r>
+      <w:proofErr w:type="spellStart"/>
+      <w:r>
+        <w:rPr>
+          <w:rFonts w:ascii="Lucida Console" w:hAnsi="Lucida Console" w:cs="Lucida Console"/>
+          <w:color w:val="8B0000"/>
+          <w:sz w:val="18"/>
+          <w:szCs w:val="18"/>
+        </w:rPr>
+        <w:t>francecentral</w:t>
+      </w:r>
+      <w:proofErr w:type="spellEnd"/>
+      <w:r>
+        <w:rPr>
+          <w:rFonts w:ascii="Lucida Console" w:hAnsi="Lucida Console" w:cs="Lucida Console"/>
+          <w:color w:val="8B0000"/>
+          <w:sz w:val="18"/>
+          <w:szCs w:val="18"/>
+        </w:rPr>
+        <w:t>"</w:t>
       </w:r>
       <w:r>
         <w:rPr>
@@ -2006,8 +2561,19 @@
           <w:sz w:val="18"/>
           <w:szCs w:val="18"/>
         </w:rPr>
-        <w:t>-ResGroupName</w:t>
-      </w:r>
+        <w:t>-</w:t>
+      </w:r>
+      <w:proofErr w:type="spellStart"/>
+      <w:r>
+        <w:rPr>
+          <w:rFonts w:ascii="Lucida Console" w:hAnsi="Lucida Console" w:cs="Lucida Console"/>
+          <w:color w:val="000080"/>
+          <w:sz w:val="18"/>
+          <w:szCs w:val="18"/>
+        </w:rPr>
+        <w:t>ResGroupName</w:t>
+      </w:r>
+      <w:proofErr w:type="spellEnd"/>
       <w:r>
         <w:rPr>
           <w:rFonts w:ascii="Lucida Console" w:hAnsi="Lucida Console" w:cs="Lucida Console"/>
@@ -2023,7 +2589,27 @@
           <w:sz w:val="18"/>
           <w:szCs w:val="18"/>
         </w:rPr>
-        <w:t>"myResGroup"</w:t>
+        <w:t>"</w:t>
+      </w:r>
+      <w:proofErr w:type="spellStart"/>
+      <w:r>
+        <w:rPr>
+          <w:rFonts w:ascii="Lucida Console" w:hAnsi="Lucida Console" w:cs="Lucida Console"/>
+          <w:color w:val="8B0000"/>
+          <w:sz w:val="18"/>
+          <w:szCs w:val="18"/>
+        </w:rPr>
+        <w:t>myResGroup</w:t>
+      </w:r>
+      <w:proofErr w:type="spellEnd"/>
+      <w:r>
+        <w:rPr>
+          <w:rFonts w:ascii="Lucida Console" w:hAnsi="Lucida Console" w:cs="Lucida Console"/>
+          <w:color w:val="8B0000"/>
+          <w:sz w:val="18"/>
+          <w:szCs w:val="18"/>
+        </w:rPr>
+        <w:t>"</w:t>
       </w:r>
       <w:r>
         <w:rPr>
@@ -2054,8 +2640,19 @@
           <w:sz w:val="18"/>
           <w:szCs w:val="18"/>
         </w:rPr>
-        <w:t>-StorageAccountName</w:t>
-      </w:r>
+        <w:t>-</w:t>
+      </w:r>
+      <w:proofErr w:type="spellStart"/>
+      <w:r>
+        <w:rPr>
+          <w:rFonts w:ascii="Lucida Console" w:hAnsi="Lucida Console" w:cs="Lucida Console"/>
+          <w:color w:val="000080"/>
+          <w:sz w:val="18"/>
+          <w:szCs w:val="18"/>
+        </w:rPr>
+        <w:t>StorageAccountName</w:t>
+      </w:r>
+      <w:proofErr w:type="spellEnd"/>
       <w:r>
         <w:rPr>
           <w:rFonts w:ascii="Lucida Console" w:hAnsi="Lucida Console" w:cs="Lucida Console"/>
@@ -2071,7 +2668,27 @@
           <w:sz w:val="18"/>
           <w:szCs w:val="18"/>
         </w:rPr>
-        <w:t>"mystorageaccount"</w:t>
+        <w:t>"</w:t>
+      </w:r>
+      <w:proofErr w:type="spellStart"/>
+      <w:r>
+        <w:rPr>
+          <w:rFonts w:ascii="Lucida Console" w:hAnsi="Lucida Console" w:cs="Lucida Console"/>
+          <w:color w:val="8B0000"/>
+          <w:sz w:val="18"/>
+          <w:szCs w:val="18"/>
+        </w:rPr>
+        <w:t>mystorageaccount</w:t>
+      </w:r>
+      <w:proofErr w:type="spellEnd"/>
+      <w:r>
+        <w:rPr>
+          <w:rFonts w:ascii="Lucida Console" w:hAnsi="Lucida Console" w:cs="Lucida Console"/>
+          <w:color w:val="8B0000"/>
+          <w:sz w:val="18"/>
+          <w:szCs w:val="18"/>
+        </w:rPr>
+        <w:t>"</w:t>
       </w:r>
       <w:r>
         <w:rPr>
@@ -2102,8 +2719,19 @@
           <w:sz w:val="18"/>
           <w:szCs w:val="18"/>
         </w:rPr>
-        <w:t>-ContainerName</w:t>
-      </w:r>
+        <w:t>-</w:t>
+      </w:r>
+      <w:proofErr w:type="spellStart"/>
+      <w:r>
+        <w:rPr>
+          <w:rFonts w:ascii="Lucida Console" w:hAnsi="Lucida Console" w:cs="Lucida Console"/>
+          <w:color w:val="000080"/>
+          <w:sz w:val="18"/>
+          <w:szCs w:val="18"/>
+        </w:rPr>
+        <w:t>ContainerName</w:t>
+      </w:r>
+      <w:proofErr w:type="spellEnd"/>
       <w:r>
         <w:rPr>
           <w:rFonts w:ascii="Lucida Console" w:hAnsi="Lucida Console" w:cs="Lucida Console"/>
@@ -2119,7 +2747,27 @@
           <w:sz w:val="18"/>
           <w:szCs w:val="18"/>
         </w:rPr>
-        <w:t>"mycontainer"</w:t>
+        <w:t>"</w:t>
+      </w:r>
+      <w:proofErr w:type="spellStart"/>
+      <w:r>
+        <w:rPr>
+          <w:rFonts w:ascii="Lucida Console" w:hAnsi="Lucida Console" w:cs="Lucida Console"/>
+          <w:color w:val="8B0000"/>
+          <w:sz w:val="18"/>
+          <w:szCs w:val="18"/>
+        </w:rPr>
+        <w:t>mycontainer</w:t>
+      </w:r>
+      <w:proofErr w:type="spellEnd"/>
+      <w:r>
+        <w:rPr>
+          <w:rFonts w:ascii="Lucida Console" w:hAnsi="Lucida Console" w:cs="Lucida Console"/>
+          <w:color w:val="8B0000"/>
+          <w:sz w:val="18"/>
+          <w:szCs w:val="18"/>
+        </w:rPr>
+        <w:t>"</w:t>
       </w:r>
       <w:r>
         <w:rPr>
@@ -2201,7 +2849,21 @@
         <w:rPr>
           <w:lang w:val="en-US"/>
         </w:rPr>
-        <w:t xml:space="preserve">[string] ResGroupName : </w:t>
+        <w:t xml:space="preserve">[string] </w:t>
+      </w:r>
+      <w:proofErr w:type="spellStart"/>
+      <w:r>
+        <w:rPr>
+          <w:lang w:val="en-US"/>
+        </w:rPr>
+        <w:t>ResGroupName</w:t>
+      </w:r>
+      <w:proofErr w:type="spellEnd"/>
+      <w:r>
+        <w:rPr>
+          <w:lang w:val="en-US"/>
+        </w:rPr>
+        <w:t xml:space="preserve"> : </w:t>
       </w:r>
       <w:r>
         <w:rPr>
@@ -2221,7 +2883,21 @@
         <w:rPr>
           <w:lang w:val="en-US"/>
         </w:rPr>
-        <w:t xml:space="preserve">[string] StorageAccountName : </w:t>
+        <w:t xml:space="preserve">[string] </w:t>
+      </w:r>
+      <w:proofErr w:type="spellStart"/>
+      <w:r>
+        <w:rPr>
+          <w:lang w:val="en-US"/>
+        </w:rPr>
+        <w:t>StorageAccountName</w:t>
+      </w:r>
+      <w:proofErr w:type="spellEnd"/>
+      <w:r>
+        <w:rPr>
+          <w:lang w:val="en-US"/>
+        </w:rPr>
+        <w:t xml:space="preserve"> : </w:t>
       </w:r>
       <w:r>
         <w:rPr>
@@ -2241,7 +2917,21 @@
         <w:rPr>
           <w:lang w:val="en-US"/>
         </w:rPr>
-        <w:t xml:space="preserve">[string] ContainerName : </w:t>
+        <w:t xml:space="preserve">[string] </w:t>
+      </w:r>
+      <w:proofErr w:type="spellStart"/>
+      <w:r>
+        <w:rPr>
+          <w:lang w:val="en-US"/>
+        </w:rPr>
+        <w:t>ContainerName</w:t>
+      </w:r>
+      <w:proofErr w:type="spellEnd"/>
+      <w:r>
+        <w:rPr>
+          <w:lang w:val="en-US"/>
+        </w:rPr>
+        <w:t xml:space="preserve"> : </w:t>
       </w:r>
       <w:r>
         <w:rPr>
@@ -2345,7 +3035,35 @@
         <w:rPr>
           <w:lang w:val="en-US"/>
         </w:rPr>
-        <w:t>Must be connected to Azure (e.g Connect-AzAccount)</w:t>
+        <w:t>Must be connected to Azure (</w:t>
+      </w:r>
+      <w:proofErr w:type="spellStart"/>
+      <w:r>
+        <w:rPr>
+          <w:lang w:val="en-US"/>
+        </w:rPr>
+        <w:t>e.g</w:t>
+      </w:r>
+      <w:proofErr w:type="spellEnd"/>
+      <w:r>
+        <w:rPr>
+          <w:lang w:val="en-US"/>
+        </w:rPr>
+        <w:t xml:space="preserve"> Connect-</w:t>
+      </w:r>
+      <w:proofErr w:type="spellStart"/>
+      <w:r>
+        <w:rPr>
+          <w:lang w:val="en-US"/>
+        </w:rPr>
+        <w:t>AzAccount</w:t>
+      </w:r>
+      <w:proofErr w:type="spellEnd"/>
+      <w:r>
+        <w:rPr>
+          <w:lang w:val="en-US"/>
+        </w:rPr>
+        <w:t>)</w:t>
       </w:r>
     </w:p>
     <w:p>
@@ -2367,7 +3085,43 @@
           <w:iCs/>
           <w:lang w:val="en-US"/>
         </w:rPr>
-        <w:t>Get-AzRegion | select Region | where-object {$_.Region -match "france"}</w:t>
+        <w:t>Get-</w:t>
+      </w:r>
+      <w:proofErr w:type="spellStart"/>
+      <w:r>
+        <w:rPr>
+          <w:i/>
+          <w:iCs/>
+          <w:lang w:val="en-US"/>
+        </w:rPr>
+        <w:t>AzRegion</w:t>
+      </w:r>
+      <w:proofErr w:type="spellEnd"/>
+      <w:r>
+        <w:rPr>
+          <w:i/>
+          <w:iCs/>
+          <w:lang w:val="en-US"/>
+        </w:rPr>
+        <w:t xml:space="preserve"> | select Region | where-object {$_.Region -match "</w:t>
+      </w:r>
+      <w:proofErr w:type="spellStart"/>
+      <w:r>
+        <w:rPr>
+          <w:i/>
+          <w:iCs/>
+          <w:lang w:val="en-US"/>
+        </w:rPr>
+        <w:t>france</w:t>
+      </w:r>
+      <w:proofErr w:type="spellEnd"/>
+      <w:r>
+        <w:rPr>
+          <w:i/>
+          <w:iCs/>
+          <w:lang w:val="en-US"/>
+        </w:rPr>
+        <w:t>"}</w:t>
       </w:r>
     </w:p>
     <w:p>
@@ -2395,6 +3149,7 @@
           <w:lang w:val="en-US"/>
         </w:rPr>
       </w:pPr>
+      <w:proofErr w:type="spellStart"/>
       <w:r>
         <w:rPr>
           <w:rFonts w:asciiTheme="minorHAnsi" w:eastAsiaTheme="minorHAnsi" w:hAnsiTheme="minorHAnsi" w:cstheme="minorBidi"/>
@@ -2405,15 +3160,38 @@
         </w:rPr>
         <w:t>Az.Accounts</w:t>
       </w:r>
-      <w:r>
-        <w:rPr>
-          <w:rFonts w:asciiTheme="minorHAnsi" w:eastAsiaTheme="minorHAnsi" w:hAnsiTheme="minorHAnsi" w:cstheme="minorBidi"/>
-          <w:color w:val="auto"/>
-          <w:sz w:val="22"/>
-          <w:szCs w:val="22"/>
-          <w:lang w:val="en-US"/>
-        </w:rPr>
-        <w:t xml:space="preserve"> (Powershell module)</w:t>
+      <w:proofErr w:type="spellEnd"/>
+      <w:r>
+        <w:rPr>
+          <w:rFonts w:asciiTheme="minorHAnsi" w:eastAsiaTheme="minorHAnsi" w:hAnsiTheme="minorHAnsi" w:cstheme="minorBidi"/>
+          <w:color w:val="auto"/>
+          <w:sz w:val="22"/>
+          <w:szCs w:val="22"/>
+          <w:lang w:val="en-US"/>
+        </w:rPr>
+        <w:t xml:space="preserve"> (</w:t>
+      </w:r>
+      <w:proofErr w:type="spellStart"/>
+      <w:r>
+        <w:rPr>
+          <w:rFonts w:asciiTheme="minorHAnsi" w:eastAsiaTheme="minorHAnsi" w:hAnsiTheme="minorHAnsi" w:cstheme="minorBidi"/>
+          <w:color w:val="auto"/>
+          <w:sz w:val="22"/>
+          <w:szCs w:val="22"/>
+          <w:lang w:val="en-US"/>
+        </w:rPr>
+        <w:t>Powershell</w:t>
+      </w:r>
+      <w:proofErr w:type="spellEnd"/>
+      <w:r>
+        <w:rPr>
+          <w:rFonts w:asciiTheme="minorHAnsi" w:eastAsiaTheme="minorHAnsi" w:hAnsiTheme="minorHAnsi" w:cstheme="minorBidi"/>
+          <w:color w:val="auto"/>
+          <w:sz w:val="22"/>
+          <w:szCs w:val="22"/>
+          <w:lang w:val="en-US"/>
+        </w:rPr>
+        <w:t xml:space="preserve"> module)</w:t>
       </w:r>
     </w:p>
     <w:p>
@@ -2435,12 +3213,14 @@
           <w:lang w:val="en-US"/>
         </w:rPr>
       </w:pPr>
+      <w:proofErr w:type="spellStart"/>
       <w:r>
         <w:rPr>
           <w:lang w:val="en-US"/>
         </w:rPr>
         <w:t>Todo</w:t>
       </w:r>
+      <w:proofErr w:type="spellEnd"/>
     </w:p>
     <w:p>
       <w:pPr>
@@ -2487,14 +3267,22 @@
         <w:rPr>
           <w:lang w:val="en-US"/>
         </w:rPr>
-        <w:t>New-BlobCont</w:t>
-      </w:r>
-      <w:r>
-        <w:rPr>
-          <w:lang w:val="en-US"/>
-        </w:rPr>
-        <w:t>ent</w:t>
-      </w:r>
+        <w:t>Set</w:t>
+      </w:r>
+      <w:r>
+        <w:rPr>
+          <w:lang w:val="en-US"/>
+        </w:rPr>
+        <w:t>-</w:t>
+      </w:r>
+      <w:proofErr w:type="spellStart"/>
+      <w:r>
+        <w:rPr>
+          <w:lang w:val="en-US"/>
+        </w:rPr>
+        <w:t>BlobContent</w:t>
+      </w:r>
+      <w:proofErr w:type="spellEnd"/>
       <w:r>
         <w:rPr>
           <w:lang w:val="en-US"/>
@@ -2534,13 +3322,7 @@
         <w:rPr>
           <w:lang w:val="en-US"/>
         </w:rPr>
-        <w:t>Upload</w:t>
-      </w:r>
-      <w:r>
-        <w:rPr>
-          <w:lang w:val="en-US"/>
-        </w:rPr>
-        <w:t xml:space="preserve"> Blob </w:t>
+        <w:t xml:space="preserve">Upload Blob </w:t>
       </w:r>
       <w:r>
         <w:rPr>
@@ -2552,19 +3334,7 @@
         <w:rPr>
           <w:lang w:val="en-US"/>
         </w:rPr>
-        <w:t>o</w:t>
-      </w:r>
-      <w:r>
-        <w:rPr>
-          <w:lang w:val="en-US"/>
-        </w:rPr>
-        <w:t xml:space="preserve">n specified </w:t>
-      </w:r>
-      <w:r>
-        <w:rPr>
-          <w:lang w:val="en-US"/>
-        </w:rPr>
-        <w:t>Azure Storage container</w:t>
+        <w:t>on specified Azure Storage container</w:t>
       </w:r>
     </w:p>
     <w:p>
@@ -2598,7 +3368,15 @@
         <w:br/>
       </w:r>
       <w:r>
-        <w:t xml:space="preserve">$StorageAccountName </w:t>
+        <w:t>$</w:t>
+      </w:r>
+      <w:proofErr w:type="spellStart"/>
+      <w:r>
+        <w:t>StorageAccountName</w:t>
+      </w:r>
+      <w:proofErr w:type="spellEnd"/>
+      <w:r>
+        <w:t xml:space="preserve"> </w:t>
       </w:r>
       <w:r>
         <w:rPr>
@@ -2615,12 +3393,14 @@
         </w:rPr>
         <w:t>"</w:t>
       </w:r>
+      <w:proofErr w:type="spellStart"/>
       <w:r>
         <w:rPr>
           <w:color w:val="8B0000"/>
         </w:rPr>
         <w:t>mystorageaccountname</w:t>
       </w:r>
+      <w:proofErr w:type="spellEnd"/>
       <w:r>
         <w:rPr>
           <w:color w:val="8B0000"/>
@@ -2633,7 +3413,15 @@
         <w:pStyle w:val="Sansinterligne"/>
       </w:pPr>
       <w:r>
-        <w:t xml:space="preserve">$StorageAccountKey </w:t>
+        <w:t>$</w:t>
+      </w:r>
+      <w:proofErr w:type="spellStart"/>
+      <w:r>
+        <w:t>StorageAccountKey</w:t>
+      </w:r>
+      <w:proofErr w:type="spellEnd"/>
+      <w:r>
+        <w:t xml:space="preserve"> </w:t>
       </w:r>
       <w:r>
         <w:rPr>
@@ -2648,73 +3436,47 @@
         <w:rPr>
           <w:color w:val="8B0000"/>
         </w:rPr>
-        <w:t>"F1OlgCjA</w:t>
+        <w:t>"F1OlgCjAfHJK7DfFES3qefzfzfzQgggezMl7QWlZYjwrzJKe4yqI5NWneZg=="</w:t>
+      </w:r>
+    </w:p>
+    <w:p>
+      <w:pPr>
+        <w:pStyle w:val="Sansinterligne"/>
+      </w:pPr>
+      <w:r>
+        <w:t>$</w:t>
+      </w:r>
+      <w:proofErr w:type="spellStart"/>
+      <w:r>
+        <w:t>ContainerName</w:t>
+      </w:r>
+      <w:proofErr w:type="spellEnd"/>
+      <w:r>
+        <w:t xml:space="preserve"> </w:t>
+      </w:r>
+      <w:r>
+        <w:rPr>
+          <w:color w:val="696969"/>
+        </w:rPr>
+        <w:t>=</w:t>
+      </w:r>
+      <w:r>
+        <w:t xml:space="preserve"> </w:t>
       </w:r>
       <w:r>
         <w:rPr>
           <w:color w:val="8B0000"/>
         </w:rPr>
-        <w:t>f</w:t>
-      </w:r>
+        <w:t>"</w:t>
+      </w:r>
+      <w:proofErr w:type="spellStart"/>
       <w:r>
         <w:rPr>
           <w:color w:val="8B0000"/>
         </w:rPr>
-        <w:t>HJK7DfFES3q</w:t>
-      </w:r>
-      <w:r>
-        <w:rPr>
-          <w:color w:val="8B0000"/>
-        </w:rPr>
-        <w:t>efzfzfz</w:t>
-      </w:r>
-      <w:r>
-        <w:rPr>
-          <w:color w:val="8B0000"/>
-        </w:rPr>
-        <w:t>Q</w:t>
-      </w:r>
-      <w:r>
-        <w:rPr>
-          <w:color w:val="8B0000"/>
-        </w:rPr>
-        <w:t>gggez</w:t>
-      </w:r>
-      <w:r>
-        <w:rPr>
-          <w:color w:val="8B0000"/>
-        </w:rPr>
-        <w:t>Ml7QWlZYjwrzJKe4yqI5NWneZg=="</w:t>
-      </w:r>
-    </w:p>
-    <w:p>
-      <w:pPr>
-        <w:pStyle w:val="Sansinterligne"/>
-      </w:pPr>
-      <w:r>
-        <w:t xml:space="preserve">$ContainerName </w:t>
-      </w:r>
-      <w:r>
-        <w:rPr>
-          <w:color w:val="696969"/>
-        </w:rPr>
-        <w:t>=</w:t>
-      </w:r>
-      <w:r>
-        <w:t xml:space="preserve"> </w:t>
-      </w:r>
-      <w:r>
-        <w:rPr>
-          <w:color w:val="8B0000"/>
-        </w:rPr>
-        <w:t>"</w:t>
-      </w:r>
-      <w:r>
-        <w:rPr>
-          <w:color w:val="8B0000"/>
-        </w:rPr>
         <w:t>mycontainer</w:t>
       </w:r>
+      <w:proofErr w:type="spellEnd"/>
       <w:r>
         <w:rPr>
           <w:color w:val="8B0000"/>
@@ -2728,8 +3490,13 @@
         <w:br/>
         <w:t>$</w:t>
       </w:r>
-      <w:r>
-        <w:t xml:space="preserve">SourceFile </w:t>
+      <w:proofErr w:type="spellStart"/>
+      <w:r>
+        <w:t>SourceFile</w:t>
+      </w:r>
+      <w:proofErr w:type="spellEnd"/>
+      <w:r>
+        <w:t xml:space="preserve"> </w:t>
       </w:r>
       <w:r>
         <w:rPr>
@@ -2744,27 +3511,72 @@
         <w:rPr>
           <w:color w:val="8B0000"/>
         </w:rPr>
-        <w:t>"C:\</w:t>
+        <w:t>"C:\documents\file1.txt"</w:t>
+      </w:r>
+    </w:p>
+    <w:p>
+      <w:pPr>
+        <w:pStyle w:val="Sansinterligne"/>
+      </w:pPr>
+      <w:r>
+        <w:t>$</w:t>
+      </w:r>
+      <w:proofErr w:type="spellStart"/>
+      <w:r>
+        <w:t>BlobName</w:t>
+      </w:r>
+      <w:proofErr w:type="spellEnd"/>
+      <w:r>
+        <w:t xml:space="preserve"> </w:t>
+      </w:r>
+      <w:r>
+        <w:rPr>
+          <w:color w:val="696969"/>
+        </w:rPr>
+        <w:t>=</w:t>
+      </w:r>
+      <w:r>
+        <w:t xml:space="preserve"> </w:t>
       </w:r>
       <w:r>
         <w:rPr>
           <w:color w:val="8B0000"/>
         </w:rPr>
-        <w:t>documents</w:t>
-      </w:r>
-      <w:r>
-        <w:rPr>
-          <w:color w:val="8B0000"/>
-        </w:rPr>
-        <w:t>\file1.txt"</w:t>
+        <w:t>"testblobfile01.txt"</w:t>
       </w:r>
     </w:p>
     <w:p>
       <w:pPr>
         <w:pStyle w:val="Sansinterligne"/>
       </w:pPr>
-      <w:r>
-        <w:t xml:space="preserve">$BlobName </w:t>
+    </w:p>
+    <w:p>
+      <w:pPr>
+        <w:pStyle w:val="Sansinterligne"/>
+      </w:pPr>
+      <w:r>
+        <w:t xml:space="preserve"># call </w:t>
+      </w:r>
+      <w:proofErr w:type="spellStart"/>
+      <w:r>
+        <w:t>function</w:t>
+      </w:r>
+      <w:proofErr w:type="spellEnd"/>
+    </w:p>
+    <w:p>
+      <w:pPr>
+        <w:pStyle w:val="Sansinterligne"/>
+      </w:pPr>
+      <w:r>
+        <w:t>$</w:t>
+      </w:r>
+      <w:proofErr w:type="spellStart"/>
+      <w:r>
+        <w:t>upload</w:t>
+      </w:r>
+      <w:proofErr w:type="spellEnd"/>
+      <w:r>
+        <w:t xml:space="preserve"> </w:t>
       </w:r>
       <w:r>
         <w:rPr>
@@ -2777,58 +3589,115 @@
       </w:r>
       <w:r>
         <w:rPr>
-          <w:color w:val="8B0000"/>
-        </w:rPr>
-        <w:t>"testblob</w:t>
-      </w:r>
-      <w:r>
-        <w:rPr>
-          <w:color w:val="8B0000"/>
-        </w:rPr>
-        <w:t>file01</w:t>
-      </w:r>
-      <w:r>
-        <w:rPr>
-          <w:color w:val="8B0000"/>
-        </w:rPr>
-        <w:t>.txt"</w:t>
+          <w:color w:val="0000FF"/>
+        </w:rPr>
+        <w:t>Set</w:t>
+      </w:r>
+      <w:r>
+        <w:rPr>
+          <w:color w:val="0000FF"/>
+        </w:rPr>
+        <w:t>-</w:t>
+      </w:r>
+      <w:proofErr w:type="spellStart"/>
+      <w:r>
+        <w:rPr>
+          <w:color w:val="0000FF"/>
+        </w:rPr>
+        <w:t>BlobContent</w:t>
+      </w:r>
+      <w:proofErr w:type="spellEnd"/>
+      <w:r>
+        <w:t xml:space="preserve"> </w:t>
+      </w:r>
+      <w:r>
+        <w:rPr>
+          <w:color w:val="000080"/>
+        </w:rPr>
+        <w:t>-</w:t>
+      </w:r>
+      <w:proofErr w:type="spellStart"/>
+      <w:r>
+        <w:rPr>
+          <w:color w:val="000080"/>
+        </w:rPr>
+        <w:t>StorageAccountName</w:t>
+      </w:r>
+      <w:proofErr w:type="spellEnd"/>
+      <w:r>
+        <w:t xml:space="preserve"> $</w:t>
+      </w:r>
+      <w:proofErr w:type="spellStart"/>
+      <w:r>
+        <w:t>storageaccountname</w:t>
+      </w:r>
+      <w:proofErr w:type="spellEnd"/>
+      <w:r>
+        <w:t xml:space="preserve"> `</w:t>
       </w:r>
     </w:p>
     <w:p>
       <w:pPr>
         <w:pStyle w:val="Sansinterligne"/>
       </w:pPr>
+      <w:r>
+        <w:t xml:space="preserve">    </w:t>
+      </w:r>
+      <w:r>
+        <w:rPr>
+          <w:color w:val="000080"/>
+        </w:rPr>
+        <w:t>-</w:t>
+      </w:r>
+      <w:proofErr w:type="spellStart"/>
+      <w:r>
+        <w:rPr>
+          <w:color w:val="000080"/>
+        </w:rPr>
+        <w:t>StorageAccountKey</w:t>
+      </w:r>
+      <w:proofErr w:type="spellEnd"/>
+      <w:r>
+        <w:t xml:space="preserve"> $</w:t>
+      </w:r>
+      <w:proofErr w:type="spellStart"/>
+      <w:r>
+        <w:t>storageaccountkey</w:t>
+      </w:r>
+      <w:proofErr w:type="spellEnd"/>
+      <w:r>
+        <w:t xml:space="preserve"> </w:t>
+      </w:r>
+      <w:r>
+        <w:rPr>
+          <w:color w:val="000080"/>
+        </w:rPr>
+        <w:t>-</w:t>
+      </w:r>
+      <w:proofErr w:type="spellStart"/>
+      <w:r>
+        <w:rPr>
+          <w:color w:val="000080"/>
+        </w:rPr>
+        <w:t>ContainerName</w:t>
+      </w:r>
+      <w:proofErr w:type="spellEnd"/>
+      <w:r>
+        <w:t xml:space="preserve"> `</w:t>
+      </w:r>
     </w:p>
     <w:p>
       <w:pPr>
         <w:pStyle w:val="Sansinterligne"/>
       </w:pPr>
       <w:r>
-        <w:t># call function</w:t>
-      </w:r>
-    </w:p>
-    <w:p>
-      <w:pPr>
-        <w:pStyle w:val="Sansinterligne"/>
-      </w:pPr>
-      <w:r>
-        <w:t xml:space="preserve">$upload </w:t>
-      </w:r>
-      <w:r>
-        <w:rPr>
-          <w:color w:val="696969"/>
-        </w:rPr>
-        <w:t>=</w:t>
-      </w:r>
-      <w:r>
-        <w:t xml:space="preserve"> </w:t>
-      </w:r>
-      <w:r>
-        <w:rPr>
-          <w:color w:val="0000FF"/>
-        </w:rPr>
-        <w:t>New-BlobContent</w:t>
-      </w:r>
+        <w:t xml:space="preserve">     $</w:t>
+      </w:r>
+      <w:proofErr w:type="spellStart"/>
+      <w:r>
+        <w:t>containername</w:t>
+      </w:r>
+      <w:proofErr w:type="spellEnd"/>
       <w:r>
         <w:t xml:space="preserve"> </w:t>
       </w:r>
@@ -2836,62 +3705,51 @@
         <w:rPr>
           <w:color w:val="000080"/>
         </w:rPr>
-        <w:t>-StorageAccountName</w:t>
-      </w:r>
-      <w:r>
-        <w:t xml:space="preserve"> $storageaccountname `</w:t>
-      </w:r>
-    </w:p>
-    <w:p>
-      <w:pPr>
-        <w:pStyle w:val="Sansinterligne"/>
-      </w:pPr>
-      <w:r>
-        <w:t xml:space="preserve">    </w:t>
-      </w:r>
+        <w:t>-</w:t>
+      </w:r>
+      <w:proofErr w:type="spellStart"/>
       <w:r>
         <w:rPr>
           <w:color w:val="000080"/>
         </w:rPr>
-        <w:t>-StorageAccountKey</w:t>
-      </w:r>
-      <w:r>
-        <w:t xml:space="preserve"> $storageaccountkey </w:t>
+        <w:t>SourceFile</w:t>
+      </w:r>
+      <w:proofErr w:type="spellEnd"/>
+      <w:r>
+        <w:t xml:space="preserve"> $</w:t>
+      </w:r>
+      <w:proofErr w:type="spellStart"/>
+      <w:r>
+        <w:t>sourcefile</w:t>
+      </w:r>
+      <w:proofErr w:type="spellEnd"/>
+      <w:r>
+        <w:t xml:space="preserve"> </w:t>
       </w:r>
       <w:r>
         <w:rPr>
           <w:color w:val="000080"/>
         </w:rPr>
-        <w:t>-ContainerName</w:t>
-      </w:r>
-      <w:r>
-        <w:t xml:space="preserve"> `</w:t>
-      </w:r>
-    </w:p>
-    <w:p>
-      <w:pPr>
-        <w:pStyle w:val="Sansinterligne"/>
-      </w:pPr>
-      <w:r>
-        <w:t xml:space="preserve">     $containername </w:t>
-      </w:r>
+        <w:t>-</w:t>
+      </w:r>
+      <w:proofErr w:type="spellStart"/>
       <w:r>
         <w:rPr>
           <w:color w:val="000080"/>
         </w:rPr>
-        <w:t>-SourceFile</w:t>
-      </w:r>
-      <w:r>
-        <w:t xml:space="preserve"> $sourcefile </w:t>
-      </w:r>
-      <w:r>
-        <w:rPr>
-          <w:color w:val="000080"/>
-        </w:rPr>
-        <w:t>-BlobName</w:t>
-      </w:r>
-      <w:r>
-        <w:t xml:space="preserve"> $blobname </w:t>
+        <w:t>BlobName</w:t>
+      </w:r>
+      <w:proofErr w:type="spellEnd"/>
+      <w:r>
+        <w:t xml:space="preserve"> $</w:t>
+      </w:r>
+      <w:proofErr w:type="spellStart"/>
+      <w:r>
+        <w:t>blobname</w:t>
+      </w:r>
+      <w:proofErr w:type="spellEnd"/>
+      <w:r>
+        <w:t xml:space="preserve"> </w:t>
       </w:r>
     </w:p>
     <w:p>
@@ -2943,7 +3801,29 @@
           <w:szCs w:val="22"/>
           <w:lang w:val="en-US"/>
         </w:rPr>
-        <w:t>[string] StorageAccountName : Storage account name</w:t>
+        <w:t xml:space="preserve">[string] </w:t>
+      </w:r>
+      <w:proofErr w:type="spellStart"/>
+      <w:r>
+        <w:rPr>
+          <w:rFonts w:asciiTheme="minorHAnsi" w:eastAsiaTheme="minorHAnsi" w:hAnsiTheme="minorHAnsi" w:cstheme="minorBidi"/>
+          <w:color w:val="auto"/>
+          <w:sz w:val="22"/>
+          <w:szCs w:val="22"/>
+          <w:lang w:val="en-US"/>
+        </w:rPr>
+        <w:t>StorageAccountName</w:t>
+      </w:r>
+      <w:proofErr w:type="spellEnd"/>
+      <w:r>
+        <w:rPr>
+          <w:rFonts w:asciiTheme="minorHAnsi" w:eastAsiaTheme="minorHAnsi" w:hAnsiTheme="minorHAnsi" w:cstheme="minorBidi"/>
+          <w:color w:val="auto"/>
+          <w:sz w:val="22"/>
+          <w:szCs w:val="22"/>
+          <w:lang w:val="en-US"/>
+        </w:rPr>
+        <w:t xml:space="preserve"> : Storage account name</w:t>
       </w:r>
     </w:p>
     <w:p>
@@ -2965,7 +3845,29 @@
           <w:szCs w:val="22"/>
           <w:lang w:val="en-US"/>
         </w:rPr>
-        <w:t>[string] StorageAccountKey : Storage account key</w:t>
+        <w:t xml:space="preserve">[string] </w:t>
+      </w:r>
+      <w:proofErr w:type="spellStart"/>
+      <w:r>
+        <w:rPr>
+          <w:rFonts w:asciiTheme="minorHAnsi" w:eastAsiaTheme="minorHAnsi" w:hAnsiTheme="minorHAnsi" w:cstheme="minorBidi"/>
+          <w:color w:val="auto"/>
+          <w:sz w:val="22"/>
+          <w:szCs w:val="22"/>
+          <w:lang w:val="en-US"/>
+        </w:rPr>
+        <w:t>StorageAccountKey</w:t>
+      </w:r>
+      <w:proofErr w:type="spellEnd"/>
+      <w:r>
+        <w:rPr>
+          <w:rFonts w:asciiTheme="minorHAnsi" w:eastAsiaTheme="minorHAnsi" w:hAnsiTheme="minorHAnsi" w:cstheme="minorBidi"/>
+          <w:color w:val="auto"/>
+          <w:sz w:val="22"/>
+          <w:szCs w:val="22"/>
+          <w:lang w:val="en-US"/>
+        </w:rPr>
+        <w:t xml:space="preserve"> : Storage account key</w:t>
       </w:r>
     </w:p>
     <w:p>
@@ -2987,7 +3889,29 @@
           <w:szCs w:val="22"/>
           <w:lang w:val="en-US"/>
         </w:rPr>
-        <w:t>[string] ContainerName : Container name</w:t>
+        <w:t xml:space="preserve">[string] </w:t>
+      </w:r>
+      <w:proofErr w:type="spellStart"/>
+      <w:r>
+        <w:rPr>
+          <w:rFonts w:asciiTheme="minorHAnsi" w:eastAsiaTheme="minorHAnsi" w:hAnsiTheme="minorHAnsi" w:cstheme="minorBidi"/>
+          <w:color w:val="auto"/>
+          <w:sz w:val="22"/>
+          <w:szCs w:val="22"/>
+          <w:lang w:val="en-US"/>
+        </w:rPr>
+        <w:t>ContainerName</w:t>
+      </w:r>
+      <w:proofErr w:type="spellEnd"/>
+      <w:r>
+        <w:rPr>
+          <w:rFonts w:asciiTheme="minorHAnsi" w:eastAsiaTheme="minorHAnsi" w:hAnsiTheme="minorHAnsi" w:cstheme="minorBidi"/>
+          <w:color w:val="auto"/>
+          <w:sz w:val="22"/>
+          <w:szCs w:val="22"/>
+          <w:lang w:val="en-US"/>
+        </w:rPr>
+        <w:t xml:space="preserve"> : Container name</w:t>
       </w:r>
     </w:p>
     <w:p>
@@ -3009,7 +3933,29 @@
           <w:szCs w:val="22"/>
           <w:lang w:val="en-US"/>
         </w:rPr>
-        <w:t>[string] SourceFile : full path to local file to upload</w:t>
+        <w:t xml:space="preserve">[string] </w:t>
+      </w:r>
+      <w:proofErr w:type="spellStart"/>
+      <w:r>
+        <w:rPr>
+          <w:rFonts w:asciiTheme="minorHAnsi" w:eastAsiaTheme="minorHAnsi" w:hAnsiTheme="minorHAnsi" w:cstheme="minorBidi"/>
+          <w:color w:val="auto"/>
+          <w:sz w:val="22"/>
+          <w:szCs w:val="22"/>
+          <w:lang w:val="en-US"/>
+        </w:rPr>
+        <w:t>SourceFile</w:t>
+      </w:r>
+      <w:proofErr w:type="spellEnd"/>
+      <w:r>
+        <w:rPr>
+          <w:rFonts w:asciiTheme="minorHAnsi" w:eastAsiaTheme="minorHAnsi" w:hAnsiTheme="minorHAnsi" w:cstheme="minorBidi"/>
+          <w:color w:val="auto"/>
+          <w:sz w:val="22"/>
+          <w:szCs w:val="22"/>
+          <w:lang w:val="en-US"/>
+        </w:rPr>
+        <w:t xml:space="preserve"> : full path to local file to upload</w:t>
       </w:r>
     </w:p>
     <w:p>
@@ -3031,7 +3977,29 @@
           <w:szCs w:val="22"/>
           <w:lang w:val="en-US"/>
         </w:rPr>
-        <w:t>[string] BlobName : name of blob on destination container</w:t>
+        <w:t xml:space="preserve">[string] </w:t>
+      </w:r>
+      <w:proofErr w:type="spellStart"/>
+      <w:r>
+        <w:rPr>
+          <w:rFonts w:asciiTheme="minorHAnsi" w:eastAsiaTheme="minorHAnsi" w:hAnsiTheme="minorHAnsi" w:cstheme="minorBidi"/>
+          <w:color w:val="auto"/>
+          <w:sz w:val="22"/>
+          <w:szCs w:val="22"/>
+          <w:lang w:val="en-US"/>
+        </w:rPr>
+        <w:t>BlobName</w:t>
+      </w:r>
+      <w:proofErr w:type="spellEnd"/>
+      <w:r>
+        <w:rPr>
+          <w:rFonts w:asciiTheme="minorHAnsi" w:eastAsiaTheme="minorHAnsi" w:hAnsiTheme="minorHAnsi" w:cstheme="minorBidi"/>
+          <w:color w:val="auto"/>
+          <w:sz w:val="22"/>
+          <w:szCs w:val="22"/>
+          <w:lang w:val="en-US"/>
+        </w:rPr>
+        <w:t xml:space="preserve"> : name of blob on destination container</w:t>
       </w:r>
     </w:p>
     <w:p>
@@ -3092,29 +4060,19 @@
           <w:lang w:val="en-US"/>
         </w:rPr>
       </w:pPr>
-      <w:r>
-        <w:rPr>
-          <w:lang w:val="en-US"/>
-        </w:rPr>
-        <w:t>AzureStorageBlob if successfully uploaded</w:t>
-      </w:r>
-      <w:r>
-        <w:rPr>
-          <w:lang w:val="en-US"/>
-        </w:rPr>
-        <w:t xml:space="preserve">, </w:t>
-      </w:r>
-      <w:r>
-        <w:rPr>
-          <w:lang w:val="en-US"/>
-        </w:rPr>
-        <w:t xml:space="preserve">or </w:t>
-      </w:r>
-      <w:r>
-        <w:rPr>
-          <w:lang w:val="en-US"/>
-        </w:rPr>
-        <w:t>$False if error was encountered</w:t>
+      <w:proofErr w:type="spellStart"/>
+      <w:r>
+        <w:rPr>
+          <w:lang w:val="en-US"/>
+        </w:rPr>
+        <w:t>AzureStorageBlob</w:t>
+      </w:r>
+      <w:proofErr w:type="spellEnd"/>
+      <w:r>
+        <w:rPr>
+          <w:lang w:val="en-US"/>
+        </w:rPr>
+        <w:t xml:space="preserve"> if successfully uploaded, or $False if error was encountered</w:t>
       </w:r>
     </w:p>
     <w:p>
@@ -3185,6 +4143,7 @@
           <w:lang w:val="en-US"/>
         </w:rPr>
       </w:pPr>
+      <w:proofErr w:type="spellStart"/>
       <w:r>
         <w:rPr>
           <w:rFonts w:asciiTheme="minorHAnsi" w:eastAsiaTheme="minorHAnsi" w:hAnsiTheme="minorHAnsi" w:cstheme="minorBidi"/>
@@ -3205,15 +4164,38 @@
         </w:rPr>
         <w:t>Storage</w:t>
       </w:r>
-      <w:r>
-        <w:rPr>
-          <w:rFonts w:asciiTheme="minorHAnsi" w:eastAsiaTheme="minorHAnsi" w:hAnsiTheme="minorHAnsi" w:cstheme="minorBidi"/>
-          <w:color w:val="auto"/>
-          <w:sz w:val="22"/>
-          <w:szCs w:val="22"/>
-          <w:lang w:val="en-US"/>
-        </w:rPr>
-        <w:t xml:space="preserve"> (Powershell module)</w:t>
+      <w:proofErr w:type="spellEnd"/>
+      <w:r>
+        <w:rPr>
+          <w:rFonts w:asciiTheme="minorHAnsi" w:eastAsiaTheme="minorHAnsi" w:hAnsiTheme="minorHAnsi" w:cstheme="minorBidi"/>
+          <w:color w:val="auto"/>
+          <w:sz w:val="22"/>
+          <w:szCs w:val="22"/>
+          <w:lang w:val="en-US"/>
+        </w:rPr>
+        <w:t xml:space="preserve"> (</w:t>
+      </w:r>
+      <w:proofErr w:type="spellStart"/>
+      <w:r>
+        <w:rPr>
+          <w:rFonts w:asciiTheme="minorHAnsi" w:eastAsiaTheme="minorHAnsi" w:hAnsiTheme="minorHAnsi" w:cstheme="minorBidi"/>
+          <w:color w:val="auto"/>
+          <w:sz w:val="22"/>
+          <w:szCs w:val="22"/>
+          <w:lang w:val="en-US"/>
+        </w:rPr>
+        <w:t>Powershell</w:t>
+      </w:r>
+      <w:proofErr w:type="spellEnd"/>
+      <w:r>
+        <w:rPr>
+          <w:rFonts w:asciiTheme="minorHAnsi" w:eastAsiaTheme="minorHAnsi" w:hAnsiTheme="minorHAnsi" w:cstheme="minorBidi"/>
+          <w:color w:val="auto"/>
+          <w:sz w:val="22"/>
+          <w:szCs w:val="22"/>
+          <w:lang w:val="en-US"/>
+        </w:rPr>
+        <w:t xml:space="preserve"> module)</w:t>
       </w:r>
     </w:p>
     <w:p>
@@ -3235,12 +4217,14 @@
           <w:lang w:val="en-US"/>
         </w:rPr>
       </w:pPr>
+      <w:proofErr w:type="spellStart"/>
       <w:r>
         <w:rPr>
           <w:lang w:val="en-US"/>
         </w:rPr>
         <w:t>Todo</w:t>
       </w:r>
+      <w:proofErr w:type="spellEnd"/>
     </w:p>
     <w:p>
       <w:pPr>
@@ -3287,14 +4271,16 @@
         <w:rPr>
           <w:lang w:val="en-US"/>
         </w:rPr>
-        <w:t>Get</w:t>
-      </w:r>
-      <w:r>
-        <w:rPr>
-          <w:lang w:val="en-US"/>
-        </w:rPr>
-        <w:t>-BlobContent</w:t>
-      </w:r>
+        <w:t>Get-</w:t>
+      </w:r>
+      <w:proofErr w:type="spellStart"/>
+      <w:r>
+        <w:rPr>
+          <w:lang w:val="en-US"/>
+        </w:rPr>
+        <w:t>BlobContent</w:t>
+      </w:r>
+      <w:proofErr w:type="spellEnd"/>
       <w:r>
         <w:rPr>
           <w:lang w:val="en-US"/>
@@ -3334,25 +4320,7 @@
         <w:rPr>
           <w:lang w:val="en-US"/>
         </w:rPr>
-        <w:t>Download</w:t>
-      </w:r>
-      <w:r>
-        <w:rPr>
-          <w:lang w:val="en-US"/>
-        </w:rPr>
-        <w:t xml:space="preserve"> Blob</w:t>
-      </w:r>
-      <w:r>
-        <w:rPr>
-          <w:lang w:val="en-US"/>
-        </w:rPr>
-        <w:t xml:space="preserve"> content</w:t>
-      </w:r>
-      <w:r>
-        <w:rPr>
-          <w:lang w:val="en-US"/>
-        </w:rPr>
-        <w:t xml:space="preserve"> on specified Azure Storage container</w:t>
+        <w:t>Download Blob content on specified Azure Storage container</w:t>
       </w:r>
     </w:p>
     <w:p>
@@ -3386,7 +4354,15 @@
         <w:br/>
       </w:r>
       <w:r>
-        <w:t xml:space="preserve">$StorageAccountName </w:t>
+        <w:t>$</w:t>
+      </w:r>
+      <w:proofErr w:type="spellStart"/>
+      <w:r>
+        <w:t>StorageAccountName</w:t>
+      </w:r>
+      <w:proofErr w:type="spellEnd"/>
+      <w:r>
+        <w:t xml:space="preserve"> </w:t>
       </w:r>
       <w:r>
         <w:rPr>
@@ -3401,7 +4377,21 @@
         <w:rPr>
           <w:color w:val="8B0000"/>
         </w:rPr>
-        <w:t>"mystorageaccountname"</w:t>
+        <w:t>"</w:t>
+      </w:r>
+      <w:proofErr w:type="spellStart"/>
+      <w:r>
+        <w:rPr>
+          <w:color w:val="8B0000"/>
+        </w:rPr>
+        <w:t>mystorageaccountname</w:t>
+      </w:r>
+      <w:proofErr w:type="spellEnd"/>
+      <w:r>
+        <w:rPr>
+          <w:color w:val="8B0000"/>
+        </w:rPr>
+        <w:t>"</w:t>
       </w:r>
     </w:p>
     <w:p>
@@ -3409,7 +4399,15 @@
         <w:pStyle w:val="Sansinterligne"/>
       </w:pPr>
       <w:r>
-        <w:t xml:space="preserve">$StorageAccountKey </w:t>
+        <w:t>$</w:t>
+      </w:r>
+      <w:proofErr w:type="spellStart"/>
+      <w:r>
+        <w:t>StorageAccountKey</w:t>
+      </w:r>
+      <w:proofErr w:type="spellEnd"/>
+      <w:r>
+        <w:t xml:space="preserve"> </w:t>
       </w:r>
       <w:r>
         <w:rPr>
@@ -3435,7 +4433,15 @@
         </w:rPr>
       </w:pPr>
       <w:r>
-        <w:t xml:space="preserve">$ContainerName </w:t>
+        <w:t>$</w:t>
+      </w:r>
+      <w:proofErr w:type="spellStart"/>
+      <w:r>
+        <w:t>ContainerName</w:t>
+      </w:r>
+      <w:proofErr w:type="spellEnd"/>
+      <w:r>
+        <w:t xml:space="preserve"> </w:t>
       </w:r>
       <w:r>
         <w:rPr>
@@ -3450,16 +4456,38 @@
         <w:rPr>
           <w:color w:val="8B0000"/>
         </w:rPr>
-        <w:t>"mycontainer"</w:t>
-      </w:r>
+        <w:t>"</w:t>
+      </w:r>
+      <w:proofErr w:type="spellStart"/>
       <w:r>
         <w:rPr>
           <w:color w:val="8B0000"/>
         </w:rPr>
+        <w:t>mycontainer</w:t>
+      </w:r>
+      <w:proofErr w:type="spellEnd"/>
+      <w:r>
+        <w:rPr>
+          <w:color w:val="8B0000"/>
+        </w:rPr>
+        <w:t>"</w:t>
+      </w:r>
+      <w:r>
+        <w:rPr>
+          <w:color w:val="8B0000"/>
+        </w:rPr>
         <w:br/>
       </w:r>
       <w:r>
-        <w:t xml:space="preserve">$BlobName </w:t>
+        <w:t>$</w:t>
+      </w:r>
+      <w:proofErr w:type="spellStart"/>
+      <w:r>
+        <w:t>BlobName</w:t>
+      </w:r>
+      <w:proofErr w:type="spellEnd"/>
+      <w:r>
+        <w:t xml:space="preserve"> </w:t>
       </w:r>
       <w:r>
         <w:rPr>
@@ -3474,33 +4502,75 @@
         <w:rPr>
           <w:color w:val="8B0000"/>
         </w:rPr>
-        <w:t>"testblobfile0</w:t>
-      </w:r>
+        <w:t>"testblobfile02.txt"</w:t>
+      </w:r>
+    </w:p>
+    <w:p>
+      <w:pPr>
+        <w:pStyle w:val="Sansinterligne"/>
+      </w:pPr>
       <w:r>
         <w:rPr>
           <w:color w:val="8B0000"/>
         </w:rPr>
-        <w:t>2</w:t>
+        <w:t>$</w:t>
+      </w:r>
+      <w:proofErr w:type="spellStart"/>
+      <w:r>
+        <w:t>DestinationFile</w:t>
+      </w:r>
+      <w:proofErr w:type="spellEnd"/>
+      <w:r>
+        <w:t xml:space="preserve"> </w:t>
+      </w:r>
+      <w:r>
+        <w:rPr>
+          <w:color w:val="696969"/>
+        </w:rPr>
+        <w:t>=</w:t>
+      </w:r>
+      <w:r>
+        <w:t xml:space="preserve"> </w:t>
       </w:r>
       <w:r>
         <w:rPr>
           <w:color w:val="8B0000"/>
         </w:rPr>
-        <w:t>.txt"</w:t>
+        <w:t>"C:\documents\file2.txt"</w:t>
       </w:r>
     </w:p>
     <w:p>
       <w:pPr>
         <w:pStyle w:val="Sansinterligne"/>
       </w:pPr>
-      <w:r>
-        <w:rPr>
-          <w:color w:val="8B0000"/>
-        </w:rPr>
+    </w:p>
+    <w:p>
+      <w:pPr>
+        <w:pStyle w:val="Sansinterligne"/>
+      </w:pPr>
+      <w:r>
+        <w:t xml:space="preserve"># call </w:t>
+      </w:r>
+      <w:proofErr w:type="spellStart"/>
+      <w:r>
+        <w:t>function</w:t>
+      </w:r>
+      <w:proofErr w:type="spellEnd"/>
+    </w:p>
+    <w:p>
+      <w:pPr>
+        <w:pStyle w:val="Sansinterligne"/>
+      </w:pPr>
+      <w:r>
         <w:t>$</w:t>
       </w:r>
-      <w:r>
-        <w:t xml:space="preserve">DestinationFile </w:t>
+      <w:proofErr w:type="spellStart"/>
+      <w:r>
+        <w:t>upload</w:t>
+      </w:r>
+      <w:proofErr w:type="spellEnd"/>
+      <w:r>
+        <w:t xml:space="preserve"> </w:t>
       </w:r>
       <w:r>
         <w:rPr>
@@ -3511,66 +4581,105 @@
       <w:r>
         <w:t xml:space="preserve"> </w:t>
       </w:r>
-      <w:r>
-        <w:rPr>
-          <w:color w:val="8B0000"/>
-        </w:rPr>
-        <w:t>"C:\documents\file</w:t>
-      </w:r>
-      <w:r>
-        <w:rPr>
-          <w:color w:val="8B0000"/>
-        </w:rPr>
-        <w:t>2</w:t>
-      </w:r>
-      <w:r>
-        <w:rPr>
-          <w:color w:val="8B0000"/>
-        </w:rPr>
-        <w:t>.txt"</w:t>
+      <w:proofErr w:type="spellStart"/>
+      <w:r>
+        <w:rPr>
+          <w:color w:val="0000FF"/>
+        </w:rPr>
+        <w:t>Get-BlobContent</w:t>
+      </w:r>
+      <w:proofErr w:type="spellEnd"/>
+      <w:r>
+        <w:t xml:space="preserve"> </w:t>
+      </w:r>
+      <w:r>
+        <w:rPr>
+          <w:color w:val="000080"/>
+        </w:rPr>
+        <w:t>-</w:t>
+      </w:r>
+      <w:proofErr w:type="spellStart"/>
+      <w:r>
+        <w:rPr>
+          <w:color w:val="000080"/>
+        </w:rPr>
+        <w:t>StorageAccountName</w:t>
+      </w:r>
+      <w:proofErr w:type="spellEnd"/>
+      <w:r>
+        <w:t xml:space="preserve"> $</w:t>
+      </w:r>
+      <w:proofErr w:type="spellStart"/>
+      <w:r>
+        <w:t>storageaccountname</w:t>
+      </w:r>
+      <w:proofErr w:type="spellEnd"/>
+      <w:r>
+        <w:t xml:space="preserve"> `</w:t>
       </w:r>
     </w:p>
     <w:p>
       <w:pPr>
         <w:pStyle w:val="Sansinterligne"/>
       </w:pPr>
+      <w:r>
+        <w:t xml:space="preserve">    </w:t>
+      </w:r>
+      <w:r>
+        <w:rPr>
+          <w:color w:val="000080"/>
+        </w:rPr>
+        <w:t>-</w:t>
+      </w:r>
+      <w:proofErr w:type="spellStart"/>
+      <w:r>
+        <w:rPr>
+          <w:color w:val="000080"/>
+        </w:rPr>
+        <w:t>StorageAccountKey</w:t>
+      </w:r>
+      <w:proofErr w:type="spellEnd"/>
+      <w:r>
+        <w:t xml:space="preserve"> $</w:t>
+      </w:r>
+      <w:proofErr w:type="spellStart"/>
+      <w:r>
+        <w:t>storageaccountkey</w:t>
+      </w:r>
+      <w:proofErr w:type="spellEnd"/>
+      <w:r>
+        <w:t xml:space="preserve"> </w:t>
+      </w:r>
+      <w:r>
+        <w:rPr>
+          <w:color w:val="000080"/>
+        </w:rPr>
+        <w:t>-</w:t>
+      </w:r>
+      <w:proofErr w:type="spellStart"/>
+      <w:r>
+        <w:rPr>
+          <w:color w:val="000080"/>
+        </w:rPr>
+        <w:t>ContainerName</w:t>
+      </w:r>
+      <w:proofErr w:type="spellEnd"/>
+      <w:r>
+        <w:t xml:space="preserve"> `</w:t>
+      </w:r>
     </w:p>
     <w:p>
       <w:pPr>
         <w:pStyle w:val="Sansinterligne"/>
       </w:pPr>
       <w:r>
-        <w:t># call function</w:t>
-      </w:r>
-    </w:p>
-    <w:p>
-      <w:pPr>
-        <w:pStyle w:val="Sansinterligne"/>
-      </w:pPr>
-      <w:r>
-        <w:t xml:space="preserve">$upload </w:t>
-      </w:r>
-      <w:r>
-        <w:rPr>
-          <w:color w:val="696969"/>
-        </w:rPr>
-        <w:t>=</w:t>
-      </w:r>
-      <w:r>
-        <w:t xml:space="preserve"> </w:t>
-      </w:r>
-      <w:r>
-        <w:rPr>
-          <w:color w:val="0000FF"/>
-        </w:rPr>
-        <w:t>Get</w:t>
-      </w:r>
-      <w:r>
-        <w:rPr>
-          <w:color w:val="0000FF"/>
-        </w:rPr>
-        <w:t>-BlobContent</w:t>
-      </w:r>
+        <w:t xml:space="preserve">     $</w:t>
+      </w:r>
+      <w:proofErr w:type="spellStart"/>
+      <w:r>
+        <w:t>containername</w:t>
+      </w:r>
+      <w:proofErr w:type="spellEnd"/>
       <w:r>
         <w:t xml:space="preserve"> </w:t>
       </w:r>
@@ -3578,81 +4687,52 @@
         <w:rPr>
           <w:color w:val="000080"/>
         </w:rPr>
-        <w:t>-StorageAccountName</w:t>
-      </w:r>
-      <w:r>
-        <w:t xml:space="preserve"> $storageaccountname `</w:t>
-      </w:r>
-    </w:p>
-    <w:p>
-      <w:pPr>
-        <w:pStyle w:val="Sansinterligne"/>
-      </w:pPr>
-      <w:r>
-        <w:t xml:space="preserve">    </w:t>
-      </w:r>
+        <w:t>-</w:t>
+      </w:r>
+      <w:proofErr w:type="spellStart"/>
       <w:r>
         <w:rPr>
           <w:color w:val="000080"/>
         </w:rPr>
-        <w:t>-StorageAccountKey</w:t>
-      </w:r>
-      <w:r>
-        <w:t xml:space="preserve"> $storageaccountkey </w:t>
+        <w:t>BlobName</w:t>
+      </w:r>
+      <w:proofErr w:type="spellEnd"/>
+      <w:r>
+        <w:t xml:space="preserve"> $</w:t>
+      </w:r>
+      <w:proofErr w:type="spellStart"/>
+      <w:r>
+        <w:t>blobname</w:t>
+      </w:r>
+      <w:proofErr w:type="spellEnd"/>
+      <w:r>
+        <w:t xml:space="preserve"> </w:t>
       </w:r>
       <w:r>
         <w:rPr>
           <w:color w:val="000080"/>
         </w:rPr>
-        <w:t>-ContainerName</w:t>
-      </w:r>
-      <w:r>
-        <w:t xml:space="preserve"> `</w:t>
-      </w:r>
-    </w:p>
-    <w:p>
-      <w:pPr>
-        <w:pStyle w:val="Sansinterligne"/>
-      </w:pPr>
-      <w:r>
-        <w:t xml:space="preserve">     $containername </w:t>
-      </w:r>
+        <w:t>-</w:t>
+      </w:r>
+      <w:proofErr w:type="spellStart"/>
       <w:r>
         <w:rPr>
           <w:color w:val="000080"/>
         </w:rPr>
-        <w:t>-BlobName</w:t>
-      </w:r>
-      <w:r>
-        <w:t xml:space="preserve"> $blobname </w:t>
-      </w:r>
-      <w:r>
-        <w:rPr>
-          <w:color w:val="000080"/>
-        </w:rPr>
-        <w:t>-</w:t>
-      </w:r>
-      <w:r>
-        <w:rPr>
-          <w:color w:val="000080"/>
-        </w:rPr>
-        <w:t>Destination</w:t>
-      </w:r>
-      <w:r>
-        <w:rPr>
-          <w:color w:val="000080"/>
-        </w:rPr>
-        <w:t>File</w:t>
-      </w:r>
+        <w:t>DestinationFile</w:t>
+      </w:r>
+      <w:proofErr w:type="spellEnd"/>
       <w:r>
         <w:t xml:space="preserve"> $</w:t>
       </w:r>
+      <w:proofErr w:type="spellStart"/>
       <w:r>
         <w:t>destination</w:t>
       </w:r>
       <w:r>
         <w:t>file</w:t>
       </w:r>
+      <w:proofErr w:type="spellEnd"/>
     </w:p>
     <w:p>
       <w:pPr>
@@ -3703,7 +4783,29 @@
           <w:szCs w:val="22"/>
           <w:lang w:val="en-US"/>
         </w:rPr>
-        <w:t>[string] StorageAccountName : Storage account name</w:t>
+        <w:t xml:space="preserve">[string] </w:t>
+      </w:r>
+      <w:proofErr w:type="spellStart"/>
+      <w:r>
+        <w:rPr>
+          <w:rFonts w:asciiTheme="minorHAnsi" w:eastAsiaTheme="minorHAnsi" w:hAnsiTheme="minorHAnsi" w:cstheme="minorBidi"/>
+          <w:color w:val="auto"/>
+          <w:sz w:val="22"/>
+          <w:szCs w:val="22"/>
+          <w:lang w:val="en-US"/>
+        </w:rPr>
+        <w:t>StorageAccountName</w:t>
+      </w:r>
+      <w:proofErr w:type="spellEnd"/>
+      <w:r>
+        <w:rPr>
+          <w:rFonts w:asciiTheme="minorHAnsi" w:eastAsiaTheme="minorHAnsi" w:hAnsiTheme="minorHAnsi" w:cstheme="minorBidi"/>
+          <w:color w:val="auto"/>
+          <w:sz w:val="22"/>
+          <w:szCs w:val="22"/>
+          <w:lang w:val="en-US"/>
+        </w:rPr>
+        <w:t xml:space="preserve"> : Storage account name</w:t>
       </w:r>
     </w:p>
     <w:p>
@@ -3725,7 +4827,29 @@
           <w:szCs w:val="22"/>
           <w:lang w:val="en-US"/>
         </w:rPr>
-        <w:t>[string] StorageAccountKey : Storage account key</w:t>
+        <w:t xml:space="preserve">[string] </w:t>
+      </w:r>
+      <w:proofErr w:type="spellStart"/>
+      <w:r>
+        <w:rPr>
+          <w:rFonts w:asciiTheme="minorHAnsi" w:eastAsiaTheme="minorHAnsi" w:hAnsiTheme="minorHAnsi" w:cstheme="minorBidi"/>
+          <w:color w:val="auto"/>
+          <w:sz w:val="22"/>
+          <w:szCs w:val="22"/>
+          <w:lang w:val="en-US"/>
+        </w:rPr>
+        <w:t>StorageAccountKey</w:t>
+      </w:r>
+      <w:proofErr w:type="spellEnd"/>
+      <w:r>
+        <w:rPr>
+          <w:rFonts w:asciiTheme="minorHAnsi" w:eastAsiaTheme="minorHAnsi" w:hAnsiTheme="minorHAnsi" w:cstheme="minorBidi"/>
+          <w:color w:val="auto"/>
+          <w:sz w:val="22"/>
+          <w:szCs w:val="22"/>
+          <w:lang w:val="en-US"/>
+        </w:rPr>
+        <w:t xml:space="preserve"> : Storage account key</w:t>
       </w:r>
     </w:p>
     <w:p>
@@ -3747,7 +4871,29 @@
           <w:szCs w:val="22"/>
           <w:lang w:val="en-US"/>
         </w:rPr>
-        <w:t>[string] ContainerName : Container name</w:t>
+        <w:t xml:space="preserve">[string] </w:t>
+      </w:r>
+      <w:proofErr w:type="spellStart"/>
+      <w:r>
+        <w:rPr>
+          <w:rFonts w:asciiTheme="minorHAnsi" w:eastAsiaTheme="minorHAnsi" w:hAnsiTheme="minorHAnsi" w:cstheme="minorBidi"/>
+          <w:color w:val="auto"/>
+          <w:sz w:val="22"/>
+          <w:szCs w:val="22"/>
+          <w:lang w:val="en-US"/>
+        </w:rPr>
+        <w:t>ContainerName</w:t>
+      </w:r>
+      <w:proofErr w:type="spellEnd"/>
+      <w:r>
+        <w:rPr>
+          <w:rFonts w:asciiTheme="minorHAnsi" w:eastAsiaTheme="minorHAnsi" w:hAnsiTheme="minorHAnsi" w:cstheme="minorBidi"/>
+          <w:color w:val="auto"/>
+          <w:sz w:val="22"/>
+          <w:szCs w:val="22"/>
+          <w:lang w:val="en-US"/>
+        </w:rPr>
+        <w:t xml:space="preserve"> : Container name</w:t>
       </w:r>
     </w:p>
     <w:p>
@@ -3769,7 +4915,29 @@
           <w:szCs w:val="22"/>
           <w:lang w:val="en-US"/>
         </w:rPr>
-        <w:t xml:space="preserve">[string] BlobName : name of blob on </w:t>
+        <w:t xml:space="preserve">[string] </w:t>
+      </w:r>
+      <w:proofErr w:type="spellStart"/>
+      <w:r>
+        <w:rPr>
+          <w:rFonts w:asciiTheme="minorHAnsi" w:eastAsiaTheme="minorHAnsi" w:hAnsiTheme="minorHAnsi" w:cstheme="minorBidi"/>
+          <w:color w:val="auto"/>
+          <w:sz w:val="22"/>
+          <w:szCs w:val="22"/>
+          <w:lang w:val="en-US"/>
+        </w:rPr>
+        <w:t>BlobName</w:t>
+      </w:r>
+      <w:proofErr w:type="spellEnd"/>
+      <w:r>
+        <w:rPr>
+          <w:rFonts w:asciiTheme="minorHAnsi" w:eastAsiaTheme="minorHAnsi" w:hAnsiTheme="minorHAnsi" w:cstheme="minorBidi"/>
+          <w:color w:val="auto"/>
+          <w:sz w:val="22"/>
+          <w:szCs w:val="22"/>
+          <w:lang w:val="en-US"/>
+        </w:rPr>
+        <w:t xml:space="preserve"> : name of blob on </w:t>
       </w:r>
       <w:r>
         <w:rPr>
@@ -3813,6 +4981,7 @@
         </w:rPr>
         <w:t xml:space="preserve">[string] </w:t>
       </w:r>
+      <w:proofErr w:type="spellStart"/>
       <w:r>
         <w:rPr>
           <w:rFonts w:asciiTheme="minorHAnsi" w:eastAsiaTheme="minorHAnsi" w:hAnsiTheme="minorHAnsi" w:cstheme="minorBidi"/>
@@ -3831,7 +5000,18 @@
           <w:szCs w:val="22"/>
           <w:lang w:val="en-US"/>
         </w:rPr>
-        <w:t xml:space="preserve">File : full path to local </w:t>
+        <w:t>File</w:t>
+      </w:r>
+      <w:proofErr w:type="spellEnd"/>
+      <w:r>
+        <w:rPr>
+          <w:rFonts w:asciiTheme="minorHAnsi" w:eastAsiaTheme="minorHAnsi" w:hAnsiTheme="minorHAnsi" w:cstheme="minorBidi"/>
+          <w:color w:val="auto"/>
+          <w:sz w:val="22"/>
+          <w:szCs w:val="22"/>
+          <w:lang w:val="en-US"/>
+        </w:rPr>
+        <w:t xml:space="preserve"> : full path to local </w:t>
       </w:r>
       <w:r>
         <w:rPr>
@@ -3912,23 +5092,19 @@
           <w:lang w:val="en-US"/>
         </w:rPr>
       </w:pPr>
-      <w:r>
-        <w:rPr>
-          <w:lang w:val="en-US"/>
-        </w:rPr>
-        <w:t xml:space="preserve">AzureStorageBlob if successfully </w:t>
-      </w:r>
-      <w:r>
-        <w:rPr>
-          <w:lang w:val="en-US"/>
-        </w:rPr>
-        <w:t>down</w:t>
-      </w:r>
-      <w:r>
-        <w:rPr>
-          <w:lang w:val="en-US"/>
-        </w:rPr>
-        <w:t>loaded, or $False if error was encountered</w:t>
+      <w:proofErr w:type="spellStart"/>
+      <w:r>
+        <w:rPr>
+          <w:lang w:val="en-US"/>
+        </w:rPr>
+        <w:t>AzureStorageBlob</w:t>
+      </w:r>
+      <w:proofErr w:type="spellEnd"/>
+      <w:r>
+        <w:rPr>
+          <w:lang w:val="en-US"/>
+        </w:rPr>
+        <w:t xml:space="preserve"> if successfully downloaded, or $False if error was encountered</w:t>
       </w:r>
     </w:p>
     <w:p>
@@ -3999,6 +5175,7 @@
           <w:lang w:val="en-US"/>
         </w:rPr>
       </w:pPr>
+      <w:proofErr w:type="spellStart"/>
       <w:r>
         <w:rPr>
           <w:rFonts w:asciiTheme="minorHAnsi" w:eastAsiaTheme="minorHAnsi" w:hAnsiTheme="minorHAnsi" w:cstheme="minorBidi"/>
@@ -4017,7 +5194,40 @@
           <w:szCs w:val="22"/>
           <w:lang w:val="en-US"/>
         </w:rPr>
-        <w:t>Storage (Powershell module)</w:t>
+        <w:t>Storage</w:t>
+      </w:r>
+      <w:proofErr w:type="spellEnd"/>
+      <w:r>
+        <w:rPr>
+          <w:rFonts w:asciiTheme="minorHAnsi" w:eastAsiaTheme="minorHAnsi" w:hAnsiTheme="minorHAnsi" w:cstheme="minorBidi"/>
+          <w:color w:val="auto"/>
+          <w:sz w:val="22"/>
+          <w:szCs w:val="22"/>
+          <w:lang w:val="en-US"/>
+        </w:rPr>
+        <w:t xml:space="preserve"> (</w:t>
+      </w:r>
+      <w:proofErr w:type="spellStart"/>
+      <w:r>
+        <w:rPr>
+          <w:rFonts w:asciiTheme="minorHAnsi" w:eastAsiaTheme="minorHAnsi" w:hAnsiTheme="minorHAnsi" w:cstheme="minorBidi"/>
+          <w:color w:val="auto"/>
+          <w:sz w:val="22"/>
+          <w:szCs w:val="22"/>
+          <w:lang w:val="en-US"/>
+        </w:rPr>
+        <w:t>Powershell</w:t>
+      </w:r>
+      <w:proofErr w:type="spellEnd"/>
+      <w:r>
+        <w:rPr>
+          <w:rFonts w:asciiTheme="minorHAnsi" w:eastAsiaTheme="minorHAnsi" w:hAnsiTheme="minorHAnsi" w:cstheme="minorBidi"/>
+          <w:color w:val="auto"/>
+          <w:sz w:val="22"/>
+          <w:szCs w:val="22"/>
+          <w:lang w:val="en-US"/>
+        </w:rPr>
+        <w:t xml:space="preserve"> module)</w:t>
       </w:r>
     </w:p>
     <w:p>
@@ -4039,12 +5249,14 @@
           <w:lang w:val="en-US"/>
         </w:rPr>
       </w:pPr>
+      <w:proofErr w:type="spellStart"/>
       <w:r>
         <w:rPr>
           <w:lang w:val="en-US"/>
         </w:rPr>
         <w:t>Todo</w:t>
       </w:r>
+      <w:proofErr w:type="spellEnd"/>
     </w:p>
     <w:p>
       <w:pPr>

</xml_diff>